<commit_message>
(Complete) documentation in .docx
</commit_message>
<xml_diff>
--- a/CloudApplications_Documentation.docx
+++ b/CloudApplications_Documentation.docx
@@ -2,17 +2,17 @@
 <file path=word/document.xml><?xml version="1.0" encoding="utf-8"?>
 <w:document xmlns:wpc="http://schemas.microsoft.com/office/word/2010/wordprocessingCanvas" xmlns:cx="http://schemas.microsoft.com/office/drawing/2014/chartex" xmlns:cx1="http://schemas.microsoft.com/office/drawing/2015/9/8/chartex" xmlns:cx2="http://schemas.microsoft.com/office/drawing/2015/10/21/chartex" xmlns:mc="http://schemas.openxmlformats.org/markup-compatibility/2006" xmlns:o="urn:schemas-microsoft-com:office:office" xmlns:r="http://schemas.openxmlformats.org/officeDocument/2006/relationships" xmlns:m="http://schemas.openxmlformats.org/officeDocument/2006/math" xmlns:v="urn:schemas-microsoft-com:vml" xmlns:wp14="http://schemas.microsoft.com/office/word/2010/wordprocessingDrawing" xmlns:wp="http://schemas.openxmlformats.org/drawingml/2006/wordprocessingDrawing" xmlns:w10="urn:schemas-microsoft-com:office:word" xmlns:w="http://schemas.openxmlformats.org/wordprocessingml/2006/main" xmlns:w14="http://schemas.microsoft.com/office/word/2010/wordml" xmlns:w15="http://schemas.microsoft.com/office/word/2012/wordml" xmlns:w16se="http://schemas.microsoft.com/office/word/2015/wordml/symex" xmlns:wpg="http://schemas.microsoft.com/office/word/2010/wordprocessingGroup" xmlns:wpi="http://schemas.microsoft.com/office/word/2010/wordprocessingInk" xmlns:wne="http://schemas.microsoft.com/office/word/2006/wordml" xmlns:wps="http://schemas.microsoft.com/office/word/2010/wordprocessingShape" mc:Ignorable="w14 w15 w16se wp14">
   <w:body>
-    <w:p>
-      <w:sdt>
-        <w:sdtPr>
-          <w:id w:val="-831605760"/>
-          <w:docPartObj>
-            <w:docPartGallery w:val="Cover Pages"/>
-            <w:docPartUnique/>
-          </w:docPartObj>
-        </w:sdtPr>
-        <w:sdtEndPr/>
-        <w:sdtContent>
+    <w:sdt>
+      <w:sdtPr>
+        <w:id w:val="-831605760"/>
+        <w:docPartObj>
+          <w:docPartGallery w:val="Cover Pages"/>
+          <w:docPartUnique/>
+        </w:docPartObj>
+      </w:sdtPr>
+      <w:sdtEndPr/>
+      <w:sdtContent>
+        <w:p>
           <w:r>
             <w:rPr>
               <w:noProof/>
@@ -20,7 +20,7 @@
             <mc:AlternateContent>
               <mc:Choice Requires="wps">
                 <w:drawing>
-                  <wp:anchor distT="0" distB="0" distL="114300" distR="114300" simplePos="0" relativeHeight="251662336" behindDoc="0" locked="0" layoutInCell="0" allowOverlap="1" wp14:editId="12DFCFD4">
+                  <wp:anchor distT="0" distB="0" distL="114300" distR="114300" simplePos="0" relativeHeight="251662336" behindDoc="0" locked="0" layoutInCell="0" allowOverlap="1" wp14:anchorId="73620DD6" wp14:editId="13B9AFAC">
                     <wp:simplePos x="0" y="0"/>
                     <wp:positionH relativeFrom="page">
                       <wp:align>center</wp:align>
@@ -104,7 +104,7 @@
             <mc:AlternateContent>
               <mc:Choice Requires="wps">
                 <w:drawing>
-                  <wp:anchor distT="0" distB="0" distL="114300" distR="114300" simplePos="0" relativeHeight="251661312" behindDoc="0" locked="0" layoutInCell="0" allowOverlap="1" wp14:editId="1CAC23A2">
+                  <wp:anchor distT="0" distB="0" distL="114300" distR="114300" simplePos="0" relativeHeight="251661312" behindDoc="0" locked="0" layoutInCell="0" allowOverlap="1" wp14:anchorId="559526BC" wp14:editId="55FBDE8D">
                     <wp:simplePos x="0" y="0"/>
                     <wp:positionH relativeFrom="page">
                       <wp:align>center</wp:align>
@@ -392,7 +392,7 @@
               </mc:Choice>
               <mc:Fallback>
                 <w:pict>
-                  <v:rect id="Rechthoek 619" o:spid="_x0000_s1026" style="position:absolute;margin-left:0;margin-top:0;width:561.1pt;height:173.7pt;z-index:251661312;visibility:visible;mso-wrap-style:square;mso-width-percent:917;mso-height-percent:1000;mso-top-percent:250;mso-wrap-distance-left:9pt;mso-wrap-distance-top:0;mso-wrap-distance-right:9pt;mso-wrap-distance-bottom:0;mso-position-horizontal:center;mso-position-horizontal-relative:page;mso-position-vertical-relative:page;mso-width-percent:917;mso-height-percent:1000;mso-top-percent:250;mso-width-relative:page;mso-height-relative:margin;v-text-anchor:top" o:gfxdata="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" o:allowincell="f" filled="f" stroked="f">
+                  <v:rect w14:anchorId="559526BC" id="Rechthoek 619" o:spid="_x0000_s1026" style="position:absolute;margin-left:0;margin-top:0;width:561.1pt;height:173.7pt;z-index:251661312;visibility:visible;mso-wrap-style:square;mso-width-percent:917;mso-height-percent:1000;mso-top-percent:250;mso-wrap-distance-left:9pt;mso-wrap-distance-top:0;mso-wrap-distance-right:9pt;mso-wrap-distance-bottom:0;mso-position-horizontal:center;mso-position-horizontal-relative:page;mso-position-vertical-relative:page;mso-width-percent:917;mso-height-percent:1000;mso-top-percent:250;mso-width-relative:page;mso-height-relative:margin;v-text-anchor:top" o:gfxdata="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" o:allowincell="f" filled="f" stroked="f">
                     <v:textbox style="mso-fit-shape-to-text:t" inset="0,0,0,0">
                       <w:txbxContent>
                         <w:tbl>
@@ -615,7 +615,7 @@
             <mc:AlternateContent>
               <mc:Choice Requires="wps">
                 <w:drawing>
-                  <wp:anchor distT="0" distB="0" distL="114300" distR="114300" simplePos="0" relativeHeight="251660288" behindDoc="0" locked="0" layoutInCell="0" allowOverlap="1" wp14:editId="4938A203">
+                  <wp:anchor distT="0" distB="0" distL="114300" distR="114300" simplePos="0" relativeHeight="251660288" behindDoc="0" locked="0" layoutInCell="0" allowOverlap="1" wp14:anchorId="3A95A269" wp14:editId="19847229">
                     <wp:simplePos x="0" y="0"/>
                     <wp:positionH relativeFrom="margin">
                       <wp:align>center</wp:align>
@@ -750,7 +750,7 @@
               </mc:Choice>
               <mc:Fallback>
                 <w:pict>
-                  <v:rect id="Rechthoek 618" o:spid="_x0000_s1027" style="position:absolute;margin-left:0;margin-top:0;width:468pt;height:94pt;z-index:251660288;visibility:visible;mso-wrap-style:square;mso-width-percent:1000;mso-height-percent:1000;mso-top-percent:800;mso-wrap-distance-left:9pt;mso-wrap-distance-top:0;mso-wrap-distance-right:9pt;mso-wrap-distance-bottom:0;mso-position-horizontal:center;mso-position-horizontal-relative:margin;mso-position-vertical-relative:margin;mso-width-percent:1000;mso-height-percent:1000;mso-top-percent:800;mso-width-relative:margin;mso-height-relative:margin;v-text-anchor:bottom" o:gfxdata="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" o:allowincell="f" filled="f" stroked="f" strokeweight=".25pt">
+                  <v:rect w14:anchorId="3A95A269" id="Rechthoek 618" o:spid="_x0000_s1027" style="position:absolute;margin-left:0;margin-top:0;width:468pt;height:94pt;z-index:251660288;visibility:visible;mso-wrap-style:square;mso-width-percent:1000;mso-height-percent:1000;mso-top-percent:800;mso-wrap-distance-left:9pt;mso-wrap-distance-top:0;mso-wrap-distance-right:9pt;mso-wrap-distance-bottom:0;mso-position-horizontal:center;mso-position-horizontal-relative:margin;mso-position-vertical-relative:margin;mso-width-percent:1000;mso-height-percent:1000;mso-top-percent:800;mso-width-relative:margin;mso-height-relative:margin;v-text-anchor:bottom" o:gfxdata="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" o:allowincell="f" filled="f" stroked="f" strokeweight=".25pt">
                     <v:textbox style="mso-fit-shape-to-text:t" inset=",18pt,,18pt">
                       <w:txbxContent>
                         <w:p>
@@ -816,9 +816,1155 @@
           <w:r>
             <w:br w:type="page"/>
           </w:r>
-        </w:sdtContent>
-      </w:sdt>
-    </w:p>
+          <w:bookmarkStart w:id="0" w:name="_GoBack"/>
+          <w:bookmarkEnd w:id="0"/>
+        </w:p>
+        <w:sdt>
+          <w:sdtPr>
+            <w:id w:val="1115181262"/>
+            <w:docPartObj>
+              <w:docPartGallery w:val="Table of Contents"/>
+              <w:docPartUnique/>
+            </w:docPartObj>
+          </w:sdtPr>
+          <w:sdtEndPr>
+            <w:rPr>
+              <w:rFonts w:asciiTheme="minorHAnsi" w:eastAsiaTheme="minorHAnsi" w:hAnsiTheme="minorHAnsi" w:cs="Times New Roman"/>
+              <w:b/>
+              <w:bCs/>
+              <w:color w:val="000000" w:themeColor="text1"/>
+              <w:sz w:val="22"/>
+              <w:szCs w:val="20"/>
+            </w:rPr>
+          </w:sdtEndPr>
+          <w:sdtContent>
+            <w:p>
+              <w:pPr>
+                <w:pStyle w:val="Kopvaninhoudsopgave"/>
+              </w:pPr>
+              <w:r>
+                <w:t>Inhoud</w:t>
+              </w:r>
+            </w:p>
+            <w:p>
+              <w:pPr>
+                <w:pStyle w:val="Inhopg1"/>
+                <w:rPr>
+                  <w:rFonts w:eastAsiaTheme="minorEastAsia" w:cstheme="minorBidi"/>
+                  <w:smallCaps w:val="0"/>
+                  <w:color w:val="auto"/>
+                  <w:szCs w:val="22"/>
+                </w:rPr>
+              </w:pPr>
+              <w:r>
+                <w:fldChar w:fldCharType="begin"/>
+              </w:r>
+              <w:r>
+                <w:instrText xml:space="preserve"> TOC \o "1-3" \h \z \u </w:instrText>
+              </w:r>
+              <w:r>
+                <w:fldChar w:fldCharType="separate"/>
+              </w:r>
+              <w:hyperlink w:anchor="_Toc462643351" w:history="1">
+                <w:r>
+                  <w:rPr>
+                    <w:rStyle w:val="Hyperlink"/>
+                  </w:rPr>
+                  <w:t>Project Omschrijving</w:t>
+                </w:r>
+                <w:r>
+                  <w:rPr>
+                    <w:webHidden/>
+                  </w:rPr>
+                  <w:tab/>
+                </w:r>
+                <w:r>
+                  <w:rPr>
+                    <w:webHidden/>
+                  </w:rPr>
+                  <w:fldChar w:fldCharType="begin"/>
+                </w:r>
+                <w:r>
+                  <w:rPr>
+                    <w:webHidden/>
+                  </w:rPr>
+                  <w:instrText xml:space="preserve"> PAGEREF _Toc462643351 \h </w:instrText>
+                </w:r>
+                <w:r>
+                  <w:rPr>
+                    <w:webHidden/>
+                  </w:rPr>
+                </w:r>
+                <w:r>
+                  <w:rPr>
+                    <w:webHidden/>
+                  </w:rPr>
+                  <w:fldChar w:fldCharType="separate"/>
+                </w:r>
+                <w:r>
+                  <w:rPr>
+                    <w:webHidden/>
+                  </w:rPr>
+                  <w:t>2</w:t>
+                </w:r>
+                <w:r>
+                  <w:rPr>
+                    <w:webHidden/>
+                  </w:rPr>
+                  <w:fldChar w:fldCharType="end"/>
+                </w:r>
+              </w:hyperlink>
+            </w:p>
+            <w:p>
+              <w:pPr>
+                <w:pStyle w:val="Inhopg2"/>
+                <w:rPr>
+                  <w:rFonts w:eastAsiaTheme="minorEastAsia" w:cstheme="minorBidi"/>
+                  <w:smallCaps w:val="0"/>
+                  <w:color w:val="auto"/>
+                  <w:szCs w:val="22"/>
+                </w:rPr>
+              </w:pPr>
+              <w:hyperlink w:anchor="_Toc462643352" w:history="1">
+                <w:r>
+                  <w:rPr>
+                    <w:rStyle w:val="Hyperlink"/>
+                  </w:rPr>
+                  <w:t>Aanleiding en context</w:t>
+                </w:r>
+                <w:r>
+                  <w:rPr>
+                    <w:webHidden/>
+                  </w:rPr>
+                  <w:tab/>
+                </w:r>
+                <w:r>
+                  <w:rPr>
+                    <w:webHidden/>
+                  </w:rPr>
+                  <w:fldChar w:fldCharType="begin"/>
+                </w:r>
+                <w:r>
+                  <w:rPr>
+                    <w:webHidden/>
+                  </w:rPr>
+                  <w:instrText xml:space="preserve"> PAGEREF _Toc462643352 \h </w:instrText>
+                </w:r>
+                <w:r>
+                  <w:rPr>
+                    <w:webHidden/>
+                  </w:rPr>
+                </w:r>
+                <w:r>
+                  <w:rPr>
+                    <w:webHidden/>
+                  </w:rPr>
+                  <w:fldChar w:fldCharType="separate"/>
+                </w:r>
+                <w:r>
+                  <w:rPr>
+                    <w:webHidden/>
+                  </w:rPr>
+                  <w:t>2</w:t>
+                </w:r>
+                <w:r>
+                  <w:rPr>
+                    <w:webHidden/>
+                  </w:rPr>
+                  <w:fldChar w:fldCharType="end"/>
+                </w:r>
+              </w:hyperlink>
+            </w:p>
+            <w:p>
+              <w:pPr>
+                <w:pStyle w:val="Inhopg2"/>
+                <w:rPr>
+                  <w:rFonts w:eastAsiaTheme="minorEastAsia" w:cstheme="minorBidi"/>
+                  <w:smallCaps w:val="0"/>
+                  <w:color w:val="auto"/>
+                  <w:szCs w:val="22"/>
+                </w:rPr>
+              </w:pPr>
+              <w:hyperlink w:anchor="_Toc462643353" w:history="1">
+                <w:r>
+                  <w:rPr>
+                    <w:rStyle w:val="Hyperlink"/>
+                  </w:rPr>
+                  <w:t>Probleemstelling project</w:t>
+                </w:r>
+                <w:r>
+                  <w:rPr>
+                    <w:webHidden/>
+                  </w:rPr>
+                  <w:tab/>
+                </w:r>
+                <w:r>
+                  <w:rPr>
+                    <w:webHidden/>
+                  </w:rPr>
+                  <w:fldChar w:fldCharType="begin"/>
+                </w:r>
+                <w:r>
+                  <w:rPr>
+                    <w:webHidden/>
+                  </w:rPr>
+                  <w:instrText xml:space="preserve"> PAGEREF _Toc462643353 \h </w:instrText>
+                </w:r>
+                <w:r>
+                  <w:rPr>
+                    <w:webHidden/>
+                  </w:rPr>
+                </w:r>
+                <w:r>
+                  <w:rPr>
+                    <w:webHidden/>
+                  </w:rPr>
+                  <w:fldChar w:fldCharType="separate"/>
+                </w:r>
+                <w:r>
+                  <w:rPr>
+                    <w:webHidden/>
+                  </w:rPr>
+                  <w:t>2</w:t>
+                </w:r>
+                <w:r>
+                  <w:rPr>
+                    <w:webHidden/>
+                  </w:rPr>
+                  <w:fldChar w:fldCharType="end"/>
+                </w:r>
+              </w:hyperlink>
+            </w:p>
+            <w:p>
+              <w:pPr>
+                <w:pStyle w:val="Inhopg2"/>
+                <w:rPr>
+                  <w:rFonts w:eastAsiaTheme="minorEastAsia" w:cstheme="minorBidi"/>
+                  <w:smallCaps w:val="0"/>
+                  <w:color w:val="auto"/>
+                  <w:szCs w:val="22"/>
+                </w:rPr>
+              </w:pPr>
+              <w:hyperlink w:anchor="_Toc462643354" w:history="1">
+                <w:r>
+                  <w:rPr>
+                    <w:rStyle w:val="Hyperlink"/>
+                  </w:rPr>
+                  <w:t>Doel project</w:t>
+                </w:r>
+                <w:r>
+                  <w:rPr>
+                    <w:webHidden/>
+                  </w:rPr>
+                  <w:tab/>
+                </w:r>
+                <w:r>
+                  <w:rPr>
+                    <w:webHidden/>
+                  </w:rPr>
+                  <w:fldChar w:fldCharType="begin"/>
+                </w:r>
+                <w:r>
+                  <w:rPr>
+                    <w:webHidden/>
+                  </w:rPr>
+                  <w:instrText xml:space="preserve"> PAGEREF _Toc462643354 \h </w:instrText>
+                </w:r>
+                <w:r>
+                  <w:rPr>
+                    <w:webHidden/>
+                  </w:rPr>
+                </w:r>
+                <w:r>
+                  <w:rPr>
+                    <w:webHidden/>
+                  </w:rPr>
+                  <w:fldChar w:fldCharType="separate"/>
+                </w:r>
+                <w:r>
+                  <w:rPr>
+                    <w:webHidden/>
+                  </w:rPr>
+                  <w:t>2</w:t>
+                </w:r>
+                <w:r>
+                  <w:rPr>
+                    <w:webHidden/>
+                  </w:rPr>
+                  <w:fldChar w:fldCharType="end"/>
+                </w:r>
+              </w:hyperlink>
+            </w:p>
+            <w:p>
+              <w:pPr>
+                <w:pStyle w:val="Inhopg2"/>
+                <w:rPr>
+                  <w:rFonts w:eastAsiaTheme="minorEastAsia" w:cstheme="minorBidi"/>
+                  <w:smallCaps w:val="0"/>
+                  <w:color w:val="auto"/>
+                  <w:szCs w:val="22"/>
+                </w:rPr>
+              </w:pPr>
+              <w:hyperlink w:anchor="_Toc462643355" w:history="1">
+                <w:r>
+                  <w:rPr>
+                    <w:rStyle w:val="Hyperlink"/>
+                  </w:rPr>
+                  <w:t>Beschrijving project</w:t>
+                </w:r>
+                <w:r>
+                  <w:rPr>
+                    <w:webHidden/>
+                  </w:rPr>
+                  <w:tab/>
+                </w:r>
+                <w:r>
+                  <w:rPr>
+                    <w:webHidden/>
+                  </w:rPr>
+                  <w:fldChar w:fldCharType="begin"/>
+                </w:r>
+                <w:r>
+                  <w:rPr>
+                    <w:webHidden/>
+                  </w:rPr>
+                  <w:instrText xml:space="preserve"> PAGEREF _Toc462643355 \h </w:instrText>
+                </w:r>
+                <w:r>
+                  <w:rPr>
+                    <w:webHidden/>
+                  </w:rPr>
+                </w:r>
+                <w:r>
+                  <w:rPr>
+                    <w:webHidden/>
+                  </w:rPr>
+                  <w:fldChar w:fldCharType="separate"/>
+                </w:r>
+                <w:r>
+                  <w:rPr>
+                    <w:webHidden/>
+                  </w:rPr>
+                  <w:t>2</w:t>
+                </w:r>
+                <w:r>
+                  <w:rPr>
+                    <w:webHidden/>
+                  </w:rPr>
+                  <w:fldChar w:fldCharType="end"/>
+                </w:r>
+              </w:hyperlink>
+            </w:p>
+            <w:p>
+              <w:pPr>
+                <w:pStyle w:val="Inhopg2"/>
+                <w:rPr>
+                  <w:rFonts w:eastAsiaTheme="minorEastAsia" w:cstheme="minorBidi"/>
+                  <w:smallCaps w:val="0"/>
+                  <w:color w:val="auto"/>
+                  <w:szCs w:val="22"/>
+                </w:rPr>
+              </w:pPr>
+              <w:hyperlink w:anchor="_Toc462643356" w:history="1">
+                <w:r>
+                  <w:rPr>
+                    <w:rStyle w:val="Hyperlink"/>
+                  </w:rPr>
+                  <w:t>Taakverdeling</w:t>
+                </w:r>
+                <w:r>
+                  <w:rPr>
+                    <w:webHidden/>
+                  </w:rPr>
+                  <w:tab/>
+                </w:r>
+                <w:r>
+                  <w:rPr>
+                    <w:webHidden/>
+                  </w:rPr>
+                  <w:fldChar w:fldCharType="begin"/>
+                </w:r>
+                <w:r>
+                  <w:rPr>
+                    <w:webHidden/>
+                  </w:rPr>
+                  <w:instrText xml:space="preserve"> PAGEREF _Toc462643356 \h </w:instrText>
+                </w:r>
+                <w:r>
+                  <w:rPr>
+                    <w:webHidden/>
+                  </w:rPr>
+                </w:r>
+                <w:r>
+                  <w:rPr>
+                    <w:webHidden/>
+                  </w:rPr>
+                  <w:fldChar w:fldCharType="separate"/>
+                </w:r>
+                <w:r>
+                  <w:rPr>
+                    <w:webHidden/>
+                  </w:rPr>
+                  <w:t>2</w:t>
+                </w:r>
+                <w:r>
+                  <w:rPr>
+                    <w:webHidden/>
+                  </w:rPr>
+                  <w:fldChar w:fldCharType="end"/>
+                </w:r>
+              </w:hyperlink>
+            </w:p>
+            <w:p>
+              <w:pPr>
+                <w:pStyle w:val="Inhopg2"/>
+                <w:rPr>
+                  <w:rFonts w:eastAsiaTheme="minorEastAsia" w:cstheme="minorBidi"/>
+                  <w:smallCaps w:val="0"/>
+                  <w:color w:val="auto"/>
+                  <w:szCs w:val="22"/>
+                </w:rPr>
+              </w:pPr>
+              <w:hyperlink w:anchor="_Toc462643357" w:history="1">
+                <w:r>
+                  <w:rPr>
+                    <w:rStyle w:val="Hyperlink"/>
+                  </w:rPr>
+                  <w:t>Methodologie</w:t>
+                </w:r>
+                <w:r>
+                  <w:rPr>
+                    <w:webHidden/>
+                  </w:rPr>
+                  <w:tab/>
+                </w:r>
+                <w:r>
+                  <w:rPr>
+                    <w:webHidden/>
+                  </w:rPr>
+                  <w:fldChar w:fldCharType="begin"/>
+                </w:r>
+                <w:r>
+                  <w:rPr>
+                    <w:webHidden/>
+                  </w:rPr>
+                  <w:instrText xml:space="preserve"> PAGEREF _Toc462643357 \h </w:instrText>
+                </w:r>
+                <w:r>
+                  <w:rPr>
+                    <w:webHidden/>
+                  </w:rPr>
+                </w:r>
+                <w:r>
+                  <w:rPr>
+                    <w:webHidden/>
+                  </w:rPr>
+                  <w:fldChar w:fldCharType="separate"/>
+                </w:r>
+                <w:r>
+                  <w:rPr>
+                    <w:webHidden/>
+                  </w:rPr>
+                  <w:t>2</w:t>
+                </w:r>
+                <w:r>
+                  <w:rPr>
+                    <w:webHidden/>
+                  </w:rPr>
+                  <w:fldChar w:fldCharType="end"/>
+                </w:r>
+              </w:hyperlink>
+            </w:p>
+            <w:p>
+              <w:pPr>
+                <w:pStyle w:val="Inhopg2"/>
+                <w:rPr>
+                  <w:rFonts w:eastAsiaTheme="minorEastAsia" w:cstheme="minorBidi"/>
+                  <w:smallCaps w:val="0"/>
+                  <w:color w:val="auto"/>
+                  <w:szCs w:val="22"/>
+                </w:rPr>
+              </w:pPr>
+              <w:hyperlink w:anchor="_Toc462643358" w:history="1">
+                <w:r>
+                  <w:rPr>
+                    <w:rStyle w:val="Hyperlink"/>
+                  </w:rPr>
+                  <w:t>Verwachte problemen</w:t>
+                </w:r>
+                <w:r>
+                  <w:rPr>
+                    <w:webHidden/>
+                  </w:rPr>
+                  <w:tab/>
+                </w:r>
+                <w:r>
+                  <w:rPr>
+                    <w:webHidden/>
+                  </w:rPr>
+                  <w:fldChar w:fldCharType="begin"/>
+                </w:r>
+                <w:r>
+                  <w:rPr>
+                    <w:webHidden/>
+                  </w:rPr>
+                  <w:instrText xml:space="preserve"> PAGEREF _Toc462643358 \h </w:instrText>
+                </w:r>
+                <w:r>
+                  <w:rPr>
+                    <w:webHidden/>
+                  </w:rPr>
+                </w:r>
+                <w:r>
+                  <w:rPr>
+                    <w:webHidden/>
+                  </w:rPr>
+                  <w:fldChar w:fldCharType="separate"/>
+                </w:r>
+                <w:r>
+                  <w:rPr>
+                    <w:webHidden/>
+                  </w:rPr>
+                  <w:t>3</w:t>
+                </w:r>
+                <w:r>
+                  <w:rPr>
+                    <w:webHidden/>
+                  </w:rPr>
+                  <w:fldChar w:fldCharType="end"/>
+                </w:r>
+              </w:hyperlink>
+            </w:p>
+            <w:p>
+              <w:pPr>
+                <w:pStyle w:val="Inhopg2"/>
+                <w:rPr>
+                  <w:rFonts w:eastAsiaTheme="minorEastAsia" w:cstheme="minorBidi"/>
+                  <w:smallCaps w:val="0"/>
+                  <w:color w:val="auto"/>
+                  <w:szCs w:val="22"/>
+                </w:rPr>
+              </w:pPr>
+              <w:hyperlink w:anchor="_Toc462643359" w:history="1">
+                <w:r>
+                  <w:rPr>
+                    <w:rStyle w:val="Hyperlink"/>
+                  </w:rPr>
+                  <w:t>Verwachte resultaten</w:t>
+                </w:r>
+                <w:r>
+                  <w:rPr>
+                    <w:webHidden/>
+                  </w:rPr>
+                  <w:tab/>
+                </w:r>
+                <w:r>
+                  <w:rPr>
+                    <w:webHidden/>
+                  </w:rPr>
+                  <w:fldChar w:fldCharType="begin"/>
+                </w:r>
+                <w:r>
+                  <w:rPr>
+                    <w:webHidden/>
+                  </w:rPr>
+                  <w:instrText xml:space="preserve"> PAGEREF _Toc462643359 \h </w:instrText>
+                </w:r>
+                <w:r>
+                  <w:rPr>
+                    <w:webHidden/>
+                  </w:rPr>
+                </w:r>
+                <w:r>
+                  <w:rPr>
+                    <w:webHidden/>
+                  </w:rPr>
+                  <w:fldChar w:fldCharType="separate"/>
+                </w:r>
+                <w:r>
+                  <w:rPr>
+                    <w:webHidden/>
+                  </w:rPr>
+                  <w:t>3</w:t>
+                </w:r>
+                <w:r>
+                  <w:rPr>
+                    <w:webHidden/>
+                  </w:rPr>
+                  <w:fldChar w:fldCharType="end"/>
+                </w:r>
+              </w:hyperlink>
+            </w:p>
+            <w:p>
+              <w:pPr>
+                <w:pStyle w:val="Inhopg2"/>
+                <w:rPr>
+                  <w:rFonts w:eastAsiaTheme="minorEastAsia" w:cstheme="minorBidi"/>
+                  <w:smallCaps w:val="0"/>
+                  <w:color w:val="auto"/>
+                  <w:szCs w:val="22"/>
+                </w:rPr>
+              </w:pPr>
+              <w:hyperlink w:anchor="_Toc462643360" w:history="1">
+                <w:r>
+                  <w:rPr>
+                    <w:rStyle w:val="Hyperlink"/>
+                  </w:rPr>
+                  <w:t>Optionele features</w:t>
+                </w:r>
+                <w:r>
+                  <w:rPr>
+                    <w:webHidden/>
+                  </w:rPr>
+                  <w:tab/>
+                </w:r>
+                <w:r>
+                  <w:rPr>
+                    <w:webHidden/>
+                  </w:rPr>
+                  <w:fldChar w:fldCharType="begin"/>
+                </w:r>
+                <w:r>
+                  <w:rPr>
+                    <w:webHidden/>
+                  </w:rPr>
+                  <w:instrText xml:space="preserve"> PAGEREF _Toc462643360 \h </w:instrText>
+                </w:r>
+                <w:r>
+                  <w:rPr>
+                    <w:webHidden/>
+                  </w:rPr>
+                </w:r>
+                <w:r>
+                  <w:rPr>
+                    <w:webHidden/>
+                  </w:rPr>
+                  <w:fldChar w:fldCharType="separate"/>
+                </w:r>
+                <w:r>
+                  <w:rPr>
+                    <w:webHidden/>
+                  </w:rPr>
+                  <w:t>3</w:t>
+                </w:r>
+                <w:r>
+                  <w:rPr>
+                    <w:webHidden/>
+                  </w:rPr>
+                  <w:fldChar w:fldCharType="end"/>
+                </w:r>
+              </w:hyperlink>
+            </w:p>
+            <w:p>
+              <w:pPr>
+                <w:pStyle w:val="Inhopg1"/>
+                <w:rPr>
+                  <w:rFonts w:eastAsiaTheme="minorEastAsia" w:cstheme="minorBidi"/>
+                  <w:smallCaps w:val="0"/>
+                  <w:color w:val="auto"/>
+                  <w:szCs w:val="22"/>
+                </w:rPr>
+              </w:pPr>
+              <w:hyperlink w:anchor="_Toc462643361" w:history="1">
+                <w:r>
+                  <w:rPr>
+                    <w:rStyle w:val="Hyperlink"/>
+                  </w:rPr>
+                  <w:t>Technologie</w:t>
+                </w:r>
+                <w:r>
+                  <w:rPr>
+                    <w:webHidden/>
+                  </w:rPr>
+                  <w:tab/>
+                </w:r>
+                <w:r>
+                  <w:rPr>
+                    <w:webHidden/>
+                  </w:rPr>
+                  <w:fldChar w:fldCharType="begin"/>
+                </w:r>
+                <w:r>
+                  <w:rPr>
+                    <w:webHidden/>
+                  </w:rPr>
+                  <w:instrText xml:space="preserve"> PAGEREF _Toc462643361 \h </w:instrText>
+                </w:r>
+                <w:r>
+                  <w:rPr>
+                    <w:webHidden/>
+                  </w:rPr>
+                </w:r>
+                <w:r>
+                  <w:rPr>
+                    <w:webHidden/>
+                  </w:rPr>
+                  <w:fldChar w:fldCharType="separate"/>
+                </w:r>
+                <w:r>
+                  <w:rPr>
+                    <w:webHidden/>
+                  </w:rPr>
+                  <w:t>3</w:t>
+                </w:r>
+                <w:r>
+                  <w:rPr>
+                    <w:webHidden/>
+                  </w:rPr>
+                  <w:fldChar w:fldCharType="end"/>
+                </w:r>
+              </w:hyperlink>
+            </w:p>
+            <w:p>
+              <w:pPr>
+                <w:pStyle w:val="Inhopg1"/>
+                <w:rPr>
+                  <w:rFonts w:eastAsiaTheme="minorEastAsia" w:cstheme="minorBidi"/>
+                  <w:smallCaps w:val="0"/>
+                  <w:color w:val="auto"/>
+                  <w:szCs w:val="22"/>
+                </w:rPr>
+              </w:pPr>
+              <w:hyperlink w:anchor="_Toc462643362" w:history="1">
+                <w:r>
+                  <w:rPr>
+                    <w:rStyle w:val="Hyperlink"/>
+                    <w:lang w:val="nl"/>
+                  </w:rPr>
+                  <w:t>Uitkomst voor de maatschappij</w:t>
+                </w:r>
+                <w:r>
+                  <w:rPr>
+                    <w:webHidden/>
+                  </w:rPr>
+                  <w:tab/>
+                </w:r>
+                <w:r>
+                  <w:rPr>
+                    <w:webHidden/>
+                  </w:rPr>
+                  <w:fldChar w:fldCharType="begin"/>
+                </w:r>
+                <w:r>
+                  <w:rPr>
+                    <w:webHidden/>
+                  </w:rPr>
+                  <w:instrText xml:space="preserve"> PAGEREF _Toc462643362 \h </w:instrText>
+                </w:r>
+                <w:r>
+                  <w:rPr>
+                    <w:webHidden/>
+                  </w:rPr>
+                </w:r>
+                <w:r>
+                  <w:rPr>
+                    <w:webHidden/>
+                  </w:rPr>
+                  <w:fldChar w:fldCharType="separate"/>
+                </w:r>
+                <w:r>
+                  <w:rPr>
+                    <w:webHidden/>
+                  </w:rPr>
+                  <w:t>5</w:t>
+                </w:r>
+                <w:r>
+                  <w:rPr>
+                    <w:webHidden/>
+                  </w:rPr>
+                  <w:fldChar w:fldCharType="end"/>
+                </w:r>
+              </w:hyperlink>
+            </w:p>
+            <w:p>
+              <w:pPr>
+                <w:pStyle w:val="Inhopg1"/>
+                <w:rPr>
+                  <w:rFonts w:eastAsiaTheme="minorEastAsia" w:cstheme="minorBidi"/>
+                  <w:smallCaps w:val="0"/>
+                  <w:color w:val="auto"/>
+                  <w:szCs w:val="22"/>
+                </w:rPr>
+              </w:pPr>
+              <w:hyperlink w:anchor="_Toc462643363" w:history="1">
+                <w:r>
+                  <w:rPr>
+                    <w:rStyle w:val="Hyperlink"/>
+                    <w:lang w:val="nl"/>
+                  </w:rPr>
+                  <w:t>User stories / Actoren</w:t>
+                </w:r>
+                <w:r>
+                  <w:rPr>
+                    <w:webHidden/>
+                  </w:rPr>
+                  <w:tab/>
+                </w:r>
+                <w:r>
+                  <w:rPr>
+                    <w:webHidden/>
+                  </w:rPr>
+                  <w:fldChar w:fldCharType="begin"/>
+                </w:r>
+                <w:r>
+                  <w:rPr>
+                    <w:webHidden/>
+                  </w:rPr>
+                  <w:instrText xml:space="preserve"> PAGEREF _Toc462643363 \h </w:instrText>
+                </w:r>
+                <w:r>
+                  <w:rPr>
+                    <w:webHidden/>
+                  </w:rPr>
+                </w:r>
+                <w:r>
+                  <w:rPr>
+                    <w:webHidden/>
+                  </w:rPr>
+                  <w:fldChar w:fldCharType="separate"/>
+                </w:r>
+                <w:r>
+                  <w:rPr>
+                    <w:webHidden/>
+                  </w:rPr>
+                  <w:t>6</w:t>
+                </w:r>
+                <w:r>
+                  <w:rPr>
+                    <w:webHidden/>
+                  </w:rPr>
+                  <w:fldChar w:fldCharType="end"/>
+                </w:r>
+              </w:hyperlink>
+            </w:p>
+            <w:p>
+              <w:pPr>
+                <w:pStyle w:val="Inhopg1"/>
+                <w:rPr>
+                  <w:rFonts w:eastAsiaTheme="minorEastAsia" w:cstheme="minorBidi"/>
+                  <w:smallCaps w:val="0"/>
+                  <w:color w:val="auto"/>
+                  <w:szCs w:val="22"/>
+                </w:rPr>
+              </w:pPr>
+              <w:hyperlink w:anchor="_Toc462643364" w:history="1">
+                <w:r>
+                  <w:rPr>
+                    <w:rStyle w:val="Hyperlink"/>
+                    <w:lang w:val="nl"/>
+                  </w:rPr>
+                  <w:t>Mockups</w:t>
+                </w:r>
+                <w:r>
+                  <w:rPr>
+                    <w:webHidden/>
+                  </w:rPr>
+                  <w:tab/>
+                </w:r>
+                <w:r>
+                  <w:rPr>
+                    <w:webHidden/>
+                  </w:rPr>
+                  <w:fldChar w:fldCharType="begin"/>
+                </w:r>
+                <w:r>
+                  <w:rPr>
+                    <w:webHidden/>
+                  </w:rPr>
+                  <w:instrText xml:space="preserve"> PAGEREF _Toc462643364 \h </w:instrText>
+                </w:r>
+                <w:r>
+                  <w:rPr>
+                    <w:webHidden/>
+                  </w:rPr>
+                </w:r>
+                <w:r>
+                  <w:rPr>
+                    <w:webHidden/>
+                  </w:rPr>
+                  <w:fldChar w:fldCharType="separate"/>
+                </w:r>
+                <w:r>
+                  <w:rPr>
+                    <w:webHidden/>
+                  </w:rPr>
+                  <w:t>7</w:t>
+                </w:r>
+                <w:r>
+                  <w:rPr>
+                    <w:webHidden/>
+                  </w:rPr>
+                  <w:fldChar w:fldCharType="end"/>
+                </w:r>
+              </w:hyperlink>
+            </w:p>
+            <w:p>
+              <w:pPr>
+                <w:pStyle w:val="Inhopg2"/>
+                <w:rPr>
+                  <w:rFonts w:eastAsiaTheme="minorEastAsia" w:cstheme="minorBidi"/>
+                  <w:smallCaps w:val="0"/>
+                  <w:color w:val="auto"/>
+                  <w:szCs w:val="22"/>
+                </w:rPr>
+              </w:pPr>
+              <w:hyperlink w:anchor="_Toc462643365" w:history="1">
+                <w:r>
+                  <w:rPr>
+                    <w:rStyle w:val="Hyperlink"/>
+                    <w:lang w:val="nl"/>
+                  </w:rPr>
+                  <w:t>Settings</w:t>
+                </w:r>
+                <w:r>
+                  <w:rPr>
+                    <w:webHidden/>
+                  </w:rPr>
+                  <w:tab/>
+                </w:r>
+                <w:r>
+                  <w:rPr>
+                    <w:webHidden/>
+                  </w:rPr>
+                  <w:fldChar w:fldCharType="begin"/>
+                </w:r>
+                <w:r>
+                  <w:rPr>
+                    <w:webHidden/>
+                  </w:rPr>
+                  <w:instrText xml:space="preserve"> PAGEREF _Toc462643365 \h </w:instrText>
+                </w:r>
+                <w:r>
+                  <w:rPr>
+                    <w:webHidden/>
+                  </w:rPr>
+                </w:r>
+                <w:r>
+                  <w:rPr>
+                    <w:webHidden/>
+                  </w:rPr>
+                  <w:fldChar w:fldCharType="separate"/>
+                </w:r>
+                <w:r>
+                  <w:rPr>
+                    <w:webHidden/>
+                  </w:rPr>
+                  <w:t>7</w:t>
+                </w:r>
+                <w:r>
+                  <w:rPr>
+                    <w:webHidden/>
+                  </w:rPr>
+                  <w:fldChar w:fldCharType="end"/>
+                </w:r>
+              </w:hyperlink>
+            </w:p>
+            <w:p>
+              <w:pPr>
+                <w:pStyle w:val="Inhopg2"/>
+                <w:rPr>
+                  <w:rFonts w:eastAsiaTheme="minorEastAsia" w:cstheme="minorBidi"/>
+                  <w:smallCaps w:val="0"/>
+                  <w:color w:val="auto"/>
+                  <w:szCs w:val="22"/>
+                </w:rPr>
+              </w:pPr>
+              <w:hyperlink w:anchor="_Toc462643366" w:history="1">
+                <w:r>
+                  <w:rPr>
+                    <w:rStyle w:val="Hyperlink"/>
+                    <w:lang w:val="nl"/>
+                  </w:rPr>
+                  <w:t>Camera</w:t>
+                </w:r>
+                <w:r>
+                  <w:rPr>
+                    <w:webHidden/>
+                  </w:rPr>
+                  <w:tab/>
+                </w:r>
+                <w:r>
+                  <w:rPr>
+                    <w:webHidden/>
+                  </w:rPr>
+                  <w:fldChar w:fldCharType="begin"/>
+                </w:r>
+                <w:r>
+                  <w:rPr>
+                    <w:webHidden/>
+                  </w:rPr>
+                  <w:instrText xml:space="preserve"> PAGEREF _Toc462643366 \h </w:instrText>
+                </w:r>
+                <w:r>
+                  <w:rPr>
+                    <w:webHidden/>
+                  </w:rPr>
+                </w:r>
+                <w:r>
+                  <w:rPr>
+                    <w:webHidden/>
+                  </w:rPr>
+                  <w:fldChar w:fldCharType="separate"/>
+                </w:r>
+                <w:r>
+                  <w:rPr>
+                    <w:webHidden/>
+                  </w:rPr>
+                  <w:t>8</w:t>
+                </w:r>
+                <w:r>
+                  <w:rPr>
+                    <w:webHidden/>
+                  </w:rPr>
+                  <w:fldChar w:fldCharType="end"/>
+                </w:r>
+              </w:hyperlink>
+            </w:p>
+            <w:p>
+              <w:pPr>
+                <w:pStyle w:val="Inhopg1"/>
+                <w:rPr>
+                  <w:rFonts w:eastAsiaTheme="minorEastAsia" w:cstheme="minorBidi"/>
+                  <w:smallCaps w:val="0"/>
+                  <w:color w:val="auto"/>
+                  <w:szCs w:val="22"/>
+                </w:rPr>
+              </w:pPr>
+              <w:hyperlink w:anchor="_Toc462643367" w:history="1">
+                <w:r>
+                  <w:rPr>
+                    <w:rStyle w:val="Hyperlink"/>
+                    <w:lang w:val="nl"/>
+                  </w:rPr>
+                  <w:t>Links</w:t>
+                </w:r>
+                <w:r>
+                  <w:rPr>
+                    <w:webHidden/>
+                  </w:rPr>
+                  <w:tab/>
+                </w:r>
+                <w:r>
+                  <w:rPr>
+                    <w:webHidden/>
+                  </w:rPr>
+                  <w:fldChar w:fldCharType="begin"/>
+                </w:r>
+                <w:r>
+                  <w:rPr>
+                    <w:webHidden/>
+                  </w:rPr>
+                  <w:instrText xml:space="preserve"> PAGEREF _Toc462643367 \h </w:instrText>
+                </w:r>
+                <w:r>
+                  <w:rPr>
+                    <w:webHidden/>
+                  </w:rPr>
+                </w:r>
+                <w:r>
+                  <w:rPr>
+                    <w:webHidden/>
+                  </w:rPr>
+                  <w:fldChar w:fldCharType="separate"/>
+                </w:r>
+                <w:r>
+                  <w:rPr>
+                    <w:webHidden/>
+                  </w:rPr>
+                  <w:t>8</w:t>
+                </w:r>
+                <w:r>
+                  <w:rPr>
+                    <w:webHidden/>
+                  </w:rPr>
+                  <w:fldChar w:fldCharType="end"/>
+                </w:r>
+              </w:hyperlink>
+            </w:p>
+            <w:p>
+              <w:r>
+                <w:rPr>
+                  <w:b/>
+                  <w:bCs/>
+                </w:rPr>
+                <w:fldChar w:fldCharType="end"/>
+              </w:r>
+            </w:p>
+          </w:sdtContent>
+        </w:sdt>
+        <w:p>
+          <w:pPr>
+            <w:spacing w:after="200"/>
+          </w:pPr>
+        </w:p>
+        <w:p>
+          <w:pPr>
+            <w:spacing w:after="200"/>
+          </w:pPr>
+        </w:p>
+        <w:p>
+          <w:pPr>
+            <w:spacing w:after="200"/>
+          </w:pPr>
+        </w:p>
+        <w:p>
+          <w:pPr>
+            <w:spacing w:after="200"/>
+          </w:pPr>
+        </w:p>
+        <w:p>
+          <w:pPr>
+            <w:spacing w:after="200"/>
+          </w:pPr>
+        </w:p>
+        <w:p>
+          <w:pPr>
+            <w:spacing w:after="200"/>
+          </w:pPr>
+        </w:p>
+        <w:p>
+          <w:pPr>
+            <w:spacing w:after="200"/>
+          </w:pPr>
+        </w:p>
+        <w:p>
+          <w:pPr>
+            <w:spacing w:after="200"/>
+          </w:pPr>
+        </w:p>
+        <w:p>
+          <w:pPr>
+            <w:spacing w:after="200"/>
+          </w:pPr>
+        </w:p>
+        <w:p>
+          <w:pPr>
+            <w:spacing w:after="200"/>
+          </w:pPr>
+        </w:p>
+        <w:p>
+          <w:pPr>
+            <w:spacing w:after="200"/>
+          </w:pPr>
+        </w:p>
+        <w:p>
+          <w:pPr>
+            <w:spacing w:after="200"/>
+          </w:pPr>
+        </w:p>
+        <w:p>
+          <w:pPr>
+            <w:spacing w:after="200"/>
+          </w:pPr>
+        </w:p>
+        <w:p>
+          <w:pPr>
+            <w:spacing w:after="200"/>
+          </w:pPr>
+        </w:p>
+        <w:p/>
+      </w:sdtContent>
+    </w:sdt>
     <w:p>
       <w:pPr>
         <w:pStyle w:val="Titel"/>
@@ -900,17 +2046,21 @@
       <w:pPr>
         <w:pStyle w:val="Kop1"/>
       </w:pPr>
+      <w:bookmarkStart w:id="1" w:name="_Toc462643351"/>
       <w:r>
         <w:t>Project Omschrijving</w:t>
       </w:r>
+      <w:bookmarkEnd w:id="1"/>
     </w:p>
     <w:p>
       <w:pPr>
         <w:pStyle w:val="Kop2"/>
       </w:pPr>
+      <w:bookmarkStart w:id="2" w:name="_Toc462643352"/>
       <w:r>
         <w:t>Aanleiding en context</w:t>
       </w:r>
+      <w:bookmarkEnd w:id="2"/>
     </w:p>
     <w:p>
       <w:r>
@@ -937,12 +2087,14 @@
       <w:pPr>
         <w:pStyle w:val="Kop2"/>
       </w:pPr>
+      <w:bookmarkStart w:id="3" w:name="_Toc462643353"/>
       <w:r>
         <w:t>Probleemstelling</w:t>
       </w:r>
       <w:r>
         <w:t xml:space="preserve"> project</w:t>
       </w:r>
+      <w:bookmarkEnd w:id="3"/>
     </w:p>
     <w:p>
       <w:r>
@@ -969,9 +2121,11 @@
       <w:pPr>
         <w:pStyle w:val="Kop2"/>
       </w:pPr>
+      <w:bookmarkStart w:id="4" w:name="_Toc462643354"/>
       <w:r>
         <w:t>Doel project</w:t>
       </w:r>
+      <w:bookmarkEnd w:id="4"/>
     </w:p>
     <w:p>
       <w:r>
@@ -982,12 +2136,14 @@
       <w:pPr>
         <w:pStyle w:val="Kop2"/>
       </w:pPr>
+      <w:bookmarkStart w:id="5" w:name="_Toc462643355"/>
       <w:r>
         <w:t xml:space="preserve">Beschrijving </w:t>
       </w:r>
       <w:r>
         <w:t>project</w:t>
       </w:r>
+      <w:bookmarkEnd w:id="5"/>
     </w:p>
     <w:p>
       <w:r>
@@ -1044,9 +2200,11 @@
       <w:pPr>
         <w:pStyle w:val="Kop2"/>
       </w:pPr>
+      <w:bookmarkStart w:id="6" w:name="_Toc462643356"/>
       <w:r>
         <w:t>Taakverdeling</w:t>
       </w:r>
+      <w:bookmarkEnd w:id="6"/>
     </w:p>
     <w:p>
       <w:r>
@@ -1057,9 +2215,11 @@
       <w:pPr>
         <w:pStyle w:val="Kop2"/>
       </w:pPr>
+      <w:bookmarkStart w:id="7" w:name="_Toc462643357"/>
       <w:r>
         <w:t>Methodologie</w:t>
       </w:r>
+      <w:bookmarkEnd w:id="7"/>
     </w:p>
     <w:p>
       <w:r>
@@ -1095,9 +2255,11 @@
       <w:pPr>
         <w:pStyle w:val="Kop2"/>
       </w:pPr>
+      <w:bookmarkStart w:id="8" w:name="_Toc462643358"/>
       <w:r>
         <w:t>Verwachte problemen</w:t>
       </w:r>
+      <w:bookmarkEnd w:id="8"/>
     </w:p>
     <w:p>
       <w:r>
@@ -1116,9 +2278,11 @@
       <w:pPr>
         <w:pStyle w:val="Kop2"/>
       </w:pPr>
+      <w:bookmarkStart w:id="9" w:name="_Toc462643359"/>
       <w:r>
         <w:t>Verwachte resultaten</w:t>
       </w:r>
+      <w:bookmarkEnd w:id="9"/>
     </w:p>
     <w:p>
       <w:r>
@@ -1135,9 +2299,11 @@
       <w:pPr>
         <w:pStyle w:val="Kop2"/>
       </w:pPr>
+      <w:bookmarkStart w:id="10" w:name="_Toc462643360"/>
       <w:r>
         <w:t>Optionele features</w:t>
       </w:r>
+      <w:bookmarkEnd w:id="10"/>
     </w:p>
     <w:p>
       <w:r>
@@ -1154,48 +2320,945 @@
       <w:pPr>
         <w:pStyle w:val="Kop1"/>
       </w:pPr>
+      <w:bookmarkStart w:id="11" w:name="_Toc462643361"/>
       <w:r>
         <w:t>Technologie</w:t>
       </w:r>
-    </w:p>
-    <w:p>
-      <w:pPr>
+      <w:bookmarkEnd w:id="11"/>
+    </w:p>
+    <w:p>
+      <w:pPr>
+        <w:pStyle w:val="Normaalweb"/>
+        <w:spacing w:before="0" w:beforeAutospacing="0" w:after="240" w:afterAutospacing="0"/>
+        <w:rPr>
+          <w:rFonts w:asciiTheme="minorHAnsi" w:hAnsiTheme="minorHAnsi" w:cs="Segoe UI"/>
+          <w:color w:val="333333"/>
+          <w:sz w:val="22"/>
+          <w:szCs w:val="22"/>
+        </w:rPr>
+      </w:pPr>
+      <w:r>
         <w:rPr>
           <w:rFonts w:ascii="Arial" w:hAnsi="Arial" w:cs="Arial"/>
           <w:i/>
-          <w:sz w:val="20"/>
-        </w:rPr>
-      </w:pPr>
-      <w:r>
-        <w:rPr>
-          <w:rFonts w:ascii="Arial" w:hAnsi="Arial" w:cs="Arial"/>
-          <w:i/>
         </w:rPr>
         <w:br/>
       </w:r>
       <w:r>
         <w:rPr>
-          <w:rFonts w:ascii="Arial" w:hAnsi="Arial" w:cs="Arial"/>
-          <w:i/>
-          <w:sz w:val="20"/>
-        </w:rPr>
-        <w:t>Beschrijving</w:t>
-      </w:r>
-      <w:r>
-        <w:rPr>
-          <w:rFonts w:ascii="Arial" w:hAnsi="Arial" w:cs="Arial"/>
-          <w:i/>
-          <w:sz w:val="20"/>
-        </w:rPr>
-        <w:t xml:space="preserve"> en of schematische voorstelling</w:t>
-      </w:r>
-      <w:r>
-        <w:rPr>
-          <w:rFonts w:ascii="Arial" w:hAnsi="Arial" w:cs="Arial"/>
-          <w:i/>
-          <w:sz w:val="20"/>
-        </w:rPr>
-        <w:t xml:space="preserve"> van de gebruikte technologieën </w:t>
+          <w:rFonts w:asciiTheme="minorHAnsi" w:hAnsiTheme="minorHAnsi" w:cs="Segoe UI"/>
+          <w:color w:val="333333"/>
+          <w:sz w:val="22"/>
+          <w:szCs w:val="22"/>
+        </w:rPr>
+        <w:t xml:space="preserve">In het huidige stadium van het project is het gebruik van een bepaalde technologie nog niet zeker. Waar de technologie </w:t>
+      </w:r>
+      <w:proofErr w:type="spellStart"/>
+      <w:r>
+        <w:rPr>
+          <w:rFonts w:asciiTheme="minorHAnsi" w:hAnsiTheme="minorHAnsi" w:cs="Segoe UI"/>
+          <w:color w:val="333333"/>
+          <w:sz w:val="22"/>
+          <w:szCs w:val="22"/>
+        </w:rPr>
+        <w:t>zoiezo</w:t>
+      </w:r>
+      <w:proofErr w:type="spellEnd"/>
+      <w:r>
+        <w:rPr>
+          <w:rFonts w:asciiTheme="minorHAnsi" w:hAnsiTheme="minorHAnsi" w:cs="Segoe UI"/>
+          <w:color w:val="333333"/>
+          <w:sz w:val="22"/>
+          <w:szCs w:val="22"/>
+        </w:rPr>
+        <w:t xml:space="preserve"> aan moet voldoen is het herkennen van objecten, hierbij zal er getest moeten worden hoe goed de technologie werkt onder bepaalde licht omstandigheden en andere oorzaken van ruis. </w:t>
+      </w:r>
+      <w:proofErr w:type="gramStart"/>
+      <w:r>
+        <w:rPr>
+          <w:rFonts w:asciiTheme="minorHAnsi" w:hAnsiTheme="minorHAnsi" w:cs="Segoe UI"/>
+          <w:color w:val="333333"/>
+          <w:sz w:val="22"/>
+          <w:szCs w:val="22"/>
+        </w:rPr>
+        <w:t>De</w:t>
+      </w:r>
+      <w:proofErr w:type="gramEnd"/>
+      <w:r>
+        <w:rPr>
+          <w:rFonts w:asciiTheme="minorHAnsi" w:hAnsiTheme="minorHAnsi" w:cs="Segoe UI"/>
+          <w:color w:val="333333"/>
+          <w:sz w:val="22"/>
+          <w:szCs w:val="22"/>
+        </w:rPr>
+        <w:t xml:space="preserve"> diagram hieronder geeft een overzicht van de manier waar de gebruikte technologie thuishoort.</w:t>
+      </w:r>
+    </w:p>
+    <w:p>
+      <w:pPr>
+        <w:pStyle w:val="Normaalweb"/>
+        <w:spacing w:before="0" w:beforeAutospacing="0" w:after="240" w:afterAutospacing="0"/>
+        <w:rPr>
+          <w:rFonts w:asciiTheme="minorHAnsi" w:hAnsiTheme="minorHAnsi" w:cs="Segoe UI"/>
+          <w:color w:val="333333"/>
+          <w:sz w:val="22"/>
+          <w:szCs w:val="22"/>
+        </w:rPr>
+      </w:pPr>
+      <w:r>
+        <w:rPr>
+          <w:rFonts w:asciiTheme="minorHAnsi" w:hAnsiTheme="minorHAnsi" w:cs="Segoe UI"/>
+          <w:noProof/>
+          <w:color w:val="4078C0"/>
+          <w:sz w:val="22"/>
+          <w:szCs w:val="22"/>
+        </w:rPr>
+        <w:lastRenderedPageBreak/>
+        <w:drawing>
+          <wp:inline distT="0" distB="0" distL="0" distR="0" wp14:anchorId="526B213C" wp14:editId="72E6D130">
+            <wp:extent cx="5562600" cy="7376160"/>
+            <wp:effectExtent l="0" t="0" r="0" b="0"/>
+            <wp:docPr id="1" name="Afbeelding 1" descr="alt tag">
+              <a:hlinkClick xmlns:a="http://schemas.openxmlformats.org/drawingml/2006/main" r:id="rId11" tgtFrame="&quot;_blank&quot;"/>
+            </wp:docPr>
+            <wp:cNvGraphicFramePr>
+              <a:graphicFrameLocks xmlns:a="http://schemas.openxmlformats.org/drawingml/2006/main" noChangeAspect="1"/>
+            </wp:cNvGraphicFramePr>
+            <a:graphic xmlns:a="http://schemas.openxmlformats.org/drawingml/2006/main">
+              <a:graphicData uri="http://schemas.openxmlformats.org/drawingml/2006/picture">
+                <pic:pic xmlns:pic="http://schemas.openxmlformats.org/drawingml/2006/picture">
+                  <pic:nvPicPr>
+                    <pic:cNvPr id="0" name="Picture 1" descr="alt tag">
+                      <a:hlinkClick r:id="rId11" tgtFrame="&quot;_blank&quot;"/>
+                    </pic:cNvPr>
+                    <pic:cNvPicPr>
+                      <a:picLocks noChangeAspect="1" noChangeArrowheads="1"/>
+                    </pic:cNvPicPr>
+                  </pic:nvPicPr>
+                  <pic:blipFill>
+                    <a:blip r:embed="rId12">
+                      <a:extLst>
+                        <a:ext uri="{28A0092B-C50C-407E-A947-70E740481C1C}">
+                          <a14:useLocalDpi xmlns:a14="http://schemas.microsoft.com/office/drawing/2010/main" val="0"/>
+                        </a:ext>
+                      </a:extLst>
+                    </a:blip>
+                    <a:srcRect/>
+                    <a:stretch>
+                      <a:fillRect/>
+                    </a:stretch>
+                  </pic:blipFill>
+                  <pic:spPr bwMode="auto">
+                    <a:xfrm>
+                      <a:off x="0" y="0"/>
+                      <a:ext cx="5562600" cy="7376160"/>
+                    </a:xfrm>
+                    <a:prstGeom prst="rect">
+                      <a:avLst/>
+                    </a:prstGeom>
+                    <a:noFill/>
+                    <a:ln>
+                      <a:noFill/>
+                    </a:ln>
+                  </pic:spPr>
+                </pic:pic>
+              </a:graphicData>
+            </a:graphic>
+          </wp:inline>
+        </w:drawing>
+      </w:r>
+    </w:p>
+    <w:p>
+      <w:pPr>
+        <w:pStyle w:val="Kop4"/>
+        <w:spacing w:before="360" w:after="240"/>
+        <w:rPr>
+          <w:rFonts w:asciiTheme="minorHAnsi" w:hAnsiTheme="minorHAnsi" w:cs="Segoe UI"/>
+          <w:color w:val="333333"/>
+          <w:sz w:val="22"/>
+        </w:rPr>
+      </w:pPr>
+      <w:r>
+        <w:rPr>
+          <w:rFonts w:asciiTheme="minorHAnsi" w:hAnsiTheme="minorHAnsi" w:cs="Segoe UI"/>
+          <w:color w:val="333333"/>
+          <w:sz w:val="22"/>
+        </w:rPr>
+        <w:t xml:space="preserve">Image </w:t>
+      </w:r>
+      <w:proofErr w:type="spellStart"/>
+      <w:r>
+        <w:rPr>
+          <w:rFonts w:asciiTheme="minorHAnsi" w:hAnsiTheme="minorHAnsi" w:cs="Segoe UI"/>
+          <w:color w:val="333333"/>
+          <w:sz w:val="22"/>
+        </w:rPr>
+        <w:t>Recognition</w:t>
+      </w:r>
+      <w:proofErr w:type="spellEnd"/>
+    </w:p>
+    <w:p>
+      <w:pPr>
+        <w:pStyle w:val="Normaalweb"/>
+        <w:spacing w:before="0" w:beforeAutospacing="0" w:after="240" w:afterAutospacing="0"/>
+        <w:rPr>
+          <w:rFonts w:asciiTheme="minorHAnsi" w:hAnsiTheme="minorHAnsi" w:cs="Segoe UI"/>
+          <w:color w:val="333333"/>
+          <w:sz w:val="22"/>
+          <w:szCs w:val="22"/>
+        </w:rPr>
+      </w:pPr>
+      <w:r>
+        <w:rPr>
+          <w:rFonts w:asciiTheme="minorHAnsi" w:hAnsiTheme="minorHAnsi" w:cs="Segoe UI"/>
+          <w:color w:val="333333"/>
+          <w:sz w:val="22"/>
+          <w:szCs w:val="22"/>
+        </w:rPr>
+        <w:lastRenderedPageBreak/>
+        <w:t xml:space="preserve">Image </w:t>
+      </w:r>
+      <w:proofErr w:type="spellStart"/>
+      <w:r>
+        <w:rPr>
+          <w:rFonts w:asciiTheme="minorHAnsi" w:hAnsiTheme="minorHAnsi" w:cs="Segoe UI"/>
+          <w:color w:val="333333"/>
+          <w:sz w:val="22"/>
+          <w:szCs w:val="22"/>
+        </w:rPr>
+        <w:t>Recognition</w:t>
+      </w:r>
+      <w:proofErr w:type="spellEnd"/>
+      <w:r>
+        <w:rPr>
+          <w:rFonts w:asciiTheme="minorHAnsi" w:hAnsiTheme="minorHAnsi" w:cs="Segoe UI"/>
+          <w:color w:val="333333"/>
+          <w:sz w:val="22"/>
+          <w:szCs w:val="22"/>
+        </w:rPr>
+        <w:t xml:space="preserve"> zorgt ervoor dat de antwoorden herkent zullen worden vanuit informatie verkregen van de camera. Hieronder staat een opsomming met beschrijving van beeld herkenning waar een uiteindelijke keuze uit gemaakt zal moeten worden.</w:t>
+      </w:r>
+    </w:p>
+    <w:p>
+      <w:pPr>
+        <w:pStyle w:val="Kop5"/>
+        <w:spacing w:before="360" w:after="240"/>
+        <w:rPr>
+          <w:rFonts w:asciiTheme="minorHAnsi" w:hAnsiTheme="minorHAnsi" w:cs="Segoe UI"/>
+          <w:color w:val="333333"/>
+          <w:szCs w:val="22"/>
+        </w:rPr>
+      </w:pPr>
+      <w:r>
+        <w:rPr>
+          <w:rFonts w:asciiTheme="minorHAnsi" w:hAnsiTheme="minorHAnsi" w:cs="Segoe UI"/>
+          <w:color w:val="333333"/>
+          <w:szCs w:val="22"/>
+        </w:rPr>
+        <w:t>Tensorflow</w:t>
+      </w:r>
+    </w:p>
+    <w:p>
+      <w:pPr>
+        <w:pStyle w:val="Normaalweb"/>
+        <w:spacing w:before="0" w:beforeAutospacing="0" w:after="240" w:afterAutospacing="0"/>
+        <w:rPr>
+          <w:rFonts w:asciiTheme="minorHAnsi" w:hAnsiTheme="minorHAnsi" w:cs="Segoe UI"/>
+          <w:color w:val="333333"/>
+          <w:sz w:val="22"/>
+          <w:szCs w:val="22"/>
+        </w:rPr>
+      </w:pPr>
+      <w:r>
+        <w:rPr>
+          <w:rFonts w:asciiTheme="minorHAnsi" w:hAnsiTheme="minorHAnsi" w:cs="Segoe UI"/>
+          <w:color w:val="333333"/>
+          <w:sz w:val="22"/>
+          <w:szCs w:val="22"/>
+        </w:rPr>
+        <w:t xml:space="preserve">Tensorflow is een opensource </w:t>
+      </w:r>
+      <w:proofErr w:type="gramStart"/>
+      <w:r>
+        <w:rPr>
+          <w:rFonts w:asciiTheme="minorHAnsi" w:hAnsiTheme="minorHAnsi" w:cs="Segoe UI"/>
+          <w:color w:val="333333"/>
+          <w:sz w:val="22"/>
+          <w:szCs w:val="22"/>
+        </w:rPr>
+        <w:t>software bibliotheek</w:t>
+      </w:r>
+      <w:proofErr w:type="gramEnd"/>
+      <w:r>
+        <w:rPr>
+          <w:rFonts w:asciiTheme="minorHAnsi" w:hAnsiTheme="minorHAnsi" w:cs="Segoe UI"/>
+          <w:color w:val="333333"/>
+          <w:sz w:val="22"/>
+          <w:szCs w:val="22"/>
+        </w:rPr>
+        <w:t xml:space="preserve"> voor </w:t>
+      </w:r>
+      <w:proofErr w:type="spellStart"/>
+      <w:r>
+        <w:rPr>
+          <w:rFonts w:asciiTheme="minorHAnsi" w:hAnsiTheme="minorHAnsi" w:cs="Segoe UI"/>
+          <w:color w:val="333333"/>
+          <w:sz w:val="22"/>
+          <w:szCs w:val="22"/>
+        </w:rPr>
+        <w:t>deeplearning</w:t>
+      </w:r>
+      <w:proofErr w:type="spellEnd"/>
+      <w:r>
+        <w:rPr>
+          <w:rFonts w:asciiTheme="minorHAnsi" w:hAnsiTheme="minorHAnsi" w:cs="Segoe UI"/>
+          <w:color w:val="333333"/>
+          <w:sz w:val="22"/>
+          <w:szCs w:val="22"/>
+        </w:rPr>
+        <w:t xml:space="preserve"> en </w:t>
+      </w:r>
+      <w:proofErr w:type="spellStart"/>
+      <w:r>
+        <w:rPr>
+          <w:rFonts w:asciiTheme="minorHAnsi" w:hAnsiTheme="minorHAnsi" w:cs="Segoe UI"/>
+          <w:color w:val="333333"/>
+          <w:sz w:val="22"/>
+          <w:szCs w:val="22"/>
+        </w:rPr>
+        <w:t>neural</w:t>
+      </w:r>
+      <w:proofErr w:type="spellEnd"/>
+      <w:r>
+        <w:rPr>
+          <w:rFonts w:asciiTheme="minorHAnsi" w:hAnsiTheme="minorHAnsi" w:cs="Segoe UI"/>
+          <w:color w:val="333333"/>
+          <w:sz w:val="22"/>
+          <w:szCs w:val="22"/>
+        </w:rPr>
+        <w:t xml:space="preserve"> </w:t>
+      </w:r>
+      <w:proofErr w:type="spellStart"/>
+      <w:r>
+        <w:rPr>
+          <w:rFonts w:asciiTheme="minorHAnsi" w:hAnsiTheme="minorHAnsi" w:cs="Segoe UI"/>
+          <w:color w:val="333333"/>
+          <w:sz w:val="22"/>
+          <w:szCs w:val="22"/>
+        </w:rPr>
+        <w:t>networks</w:t>
+      </w:r>
+      <w:proofErr w:type="spellEnd"/>
+      <w:r>
+        <w:rPr>
+          <w:rFonts w:asciiTheme="minorHAnsi" w:hAnsiTheme="minorHAnsi" w:cs="Segoe UI"/>
+          <w:color w:val="333333"/>
+          <w:sz w:val="22"/>
+          <w:szCs w:val="22"/>
+        </w:rPr>
+        <w:t xml:space="preserve"> die objecten scoort doormiddel van flow </w:t>
+      </w:r>
+      <w:proofErr w:type="spellStart"/>
+      <w:r>
+        <w:rPr>
+          <w:rFonts w:asciiTheme="minorHAnsi" w:hAnsiTheme="minorHAnsi" w:cs="Segoe UI"/>
+          <w:color w:val="333333"/>
+          <w:sz w:val="22"/>
+          <w:szCs w:val="22"/>
+        </w:rPr>
+        <w:t>graphs</w:t>
+      </w:r>
+      <w:proofErr w:type="spellEnd"/>
+      <w:r>
+        <w:rPr>
+          <w:rFonts w:asciiTheme="minorHAnsi" w:hAnsiTheme="minorHAnsi" w:cs="Segoe UI"/>
+          <w:color w:val="333333"/>
+          <w:sz w:val="22"/>
+          <w:szCs w:val="22"/>
+        </w:rPr>
+        <w:t>. Dit systeem van dingen scoren is bruikbaar voor een hele hoop verschillende doeleinden waaronder beeldherkenning.</w:t>
+      </w:r>
+    </w:p>
+    <w:p>
+      <w:pPr>
+        <w:pStyle w:val="Kop5"/>
+        <w:spacing w:before="360" w:after="240"/>
+        <w:rPr>
+          <w:rFonts w:asciiTheme="minorHAnsi" w:hAnsiTheme="minorHAnsi" w:cs="Segoe UI"/>
+          <w:color w:val="333333"/>
+          <w:szCs w:val="22"/>
+        </w:rPr>
+      </w:pPr>
+      <w:proofErr w:type="spellStart"/>
+      <w:r>
+        <w:rPr>
+          <w:rFonts w:asciiTheme="minorHAnsi" w:hAnsiTheme="minorHAnsi" w:cs="Segoe UI"/>
+          <w:color w:val="333333"/>
+          <w:szCs w:val="22"/>
+        </w:rPr>
+        <w:t>Craftar</w:t>
+      </w:r>
+      <w:proofErr w:type="spellEnd"/>
+      <w:r>
+        <w:rPr>
+          <w:rFonts w:asciiTheme="minorHAnsi" w:hAnsiTheme="minorHAnsi" w:cs="Segoe UI"/>
+          <w:color w:val="333333"/>
+          <w:szCs w:val="22"/>
+        </w:rPr>
+        <w:t xml:space="preserve"> Cloud Service</w:t>
+      </w:r>
+    </w:p>
+    <w:p>
+      <w:pPr>
+        <w:pStyle w:val="Normaalweb"/>
+        <w:spacing w:before="0" w:beforeAutospacing="0" w:after="240" w:afterAutospacing="0"/>
+        <w:rPr>
+          <w:rFonts w:asciiTheme="minorHAnsi" w:hAnsiTheme="minorHAnsi" w:cs="Segoe UI"/>
+          <w:color w:val="333333"/>
+          <w:sz w:val="22"/>
+          <w:szCs w:val="22"/>
+        </w:rPr>
+      </w:pPr>
+      <w:proofErr w:type="spellStart"/>
+      <w:r>
+        <w:rPr>
+          <w:rFonts w:asciiTheme="minorHAnsi" w:hAnsiTheme="minorHAnsi" w:cs="Segoe UI"/>
+          <w:color w:val="333333"/>
+          <w:sz w:val="22"/>
+          <w:szCs w:val="22"/>
+        </w:rPr>
+        <w:t>Craftar</w:t>
+      </w:r>
+      <w:proofErr w:type="spellEnd"/>
+      <w:r>
+        <w:rPr>
+          <w:rFonts w:asciiTheme="minorHAnsi" w:hAnsiTheme="minorHAnsi" w:cs="Segoe UI"/>
+          <w:color w:val="333333"/>
+          <w:sz w:val="22"/>
+          <w:szCs w:val="22"/>
+        </w:rPr>
+        <w:t xml:space="preserve"> is op basis van </w:t>
+      </w:r>
+      <w:proofErr w:type="gramStart"/>
+      <w:r>
+        <w:rPr>
+          <w:rFonts w:asciiTheme="minorHAnsi" w:hAnsiTheme="minorHAnsi" w:cs="Segoe UI"/>
+          <w:color w:val="333333"/>
+          <w:sz w:val="22"/>
+          <w:szCs w:val="22"/>
+        </w:rPr>
+        <w:t>AWS diagrammen</w:t>
+      </w:r>
+      <w:proofErr w:type="gramEnd"/>
+    </w:p>
+    <w:p>
+      <w:pPr>
+        <w:pStyle w:val="Kop5"/>
+        <w:spacing w:before="360" w:after="240"/>
+        <w:rPr>
+          <w:rFonts w:asciiTheme="minorHAnsi" w:hAnsiTheme="minorHAnsi" w:cs="Segoe UI"/>
+          <w:color w:val="333333"/>
+          <w:szCs w:val="22"/>
+        </w:rPr>
+      </w:pPr>
+      <w:proofErr w:type="spellStart"/>
+      <w:r>
+        <w:rPr>
+          <w:rFonts w:asciiTheme="minorHAnsi" w:hAnsiTheme="minorHAnsi" w:cs="Segoe UI"/>
+          <w:color w:val="333333"/>
+          <w:szCs w:val="22"/>
+        </w:rPr>
+        <w:t>OpenCV</w:t>
+      </w:r>
+      <w:proofErr w:type="spellEnd"/>
+      <w:r>
+        <w:rPr>
+          <w:rFonts w:asciiTheme="minorHAnsi" w:hAnsiTheme="minorHAnsi" w:cs="Segoe UI"/>
+          <w:color w:val="333333"/>
+          <w:szCs w:val="22"/>
+        </w:rPr>
+        <w:t>/</w:t>
+      </w:r>
+      <w:proofErr w:type="spellStart"/>
+      <w:r>
+        <w:rPr>
+          <w:rFonts w:asciiTheme="minorHAnsi" w:hAnsiTheme="minorHAnsi" w:cs="Segoe UI"/>
+          <w:color w:val="333333"/>
+          <w:szCs w:val="22"/>
+        </w:rPr>
+        <w:t>JavaCV</w:t>
+      </w:r>
+      <w:proofErr w:type="spellEnd"/>
+    </w:p>
+    <w:p>
+      <w:pPr>
+        <w:pStyle w:val="Normaalweb"/>
+        <w:spacing w:before="0" w:beforeAutospacing="0" w:after="240" w:afterAutospacing="0"/>
+        <w:rPr>
+          <w:rFonts w:asciiTheme="minorHAnsi" w:hAnsiTheme="minorHAnsi" w:cs="Segoe UI"/>
+          <w:color w:val="333333"/>
+          <w:sz w:val="22"/>
+          <w:szCs w:val="22"/>
+        </w:rPr>
+      </w:pPr>
+      <w:proofErr w:type="spellStart"/>
+      <w:r>
+        <w:rPr>
+          <w:rFonts w:asciiTheme="minorHAnsi" w:hAnsiTheme="minorHAnsi" w:cs="Segoe UI"/>
+          <w:color w:val="333333"/>
+          <w:sz w:val="22"/>
+          <w:szCs w:val="22"/>
+        </w:rPr>
+        <w:t>OpenCV</w:t>
+      </w:r>
+      <w:proofErr w:type="spellEnd"/>
+      <w:r>
+        <w:rPr>
+          <w:rFonts w:asciiTheme="minorHAnsi" w:hAnsiTheme="minorHAnsi" w:cs="Segoe UI"/>
+          <w:color w:val="333333"/>
+          <w:sz w:val="22"/>
+          <w:szCs w:val="22"/>
+        </w:rPr>
+        <w:t xml:space="preserve"> is een </w:t>
+      </w:r>
+      <w:proofErr w:type="spellStart"/>
+      <w:r>
+        <w:rPr>
+          <w:rFonts w:asciiTheme="minorHAnsi" w:hAnsiTheme="minorHAnsi" w:cs="Segoe UI"/>
+          <w:color w:val="333333"/>
+          <w:sz w:val="22"/>
+          <w:szCs w:val="22"/>
+        </w:rPr>
+        <w:t>library</w:t>
+      </w:r>
+      <w:proofErr w:type="spellEnd"/>
+      <w:r>
+        <w:rPr>
+          <w:rFonts w:asciiTheme="minorHAnsi" w:hAnsiTheme="minorHAnsi" w:cs="Segoe UI"/>
+          <w:color w:val="333333"/>
+          <w:sz w:val="22"/>
+          <w:szCs w:val="22"/>
+        </w:rPr>
+        <w:t xml:space="preserve"> voor het detecteren van objecten in </w:t>
+      </w:r>
+      <w:proofErr w:type="spellStart"/>
+      <w:r>
+        <w:rPr>
+          <w:rFonts w:asciiTheme="minorHAnsi" w:hAnsiTheme="minorHAnsi" w:cs="Segoe UI"/>
+          <w:color w:val="333333"/>
+          <w:sz w:val="22"/>
+          <w:szCs w:val="22"/>
+        </w:rPr>
+        <w:t>realtime</w:t>
+      </w:r>
+      <w:proofErr w:type="spellEnd"/>
+      <w:r>
+        <w:rPr>
+          <w:rFonts w:asciiTheme="minorHAnsi" w:hAnsiTheme="minorHAnsi" w:cs="Segoe UI"/>
+          <w:color w:val="333333"/>
+          <w:sz w:val="22"/>
+          <w:szCs w:val="22"/>
+        </w:rPr>
+        <w:t xml:space="preserve"> camera beelden. </w:t>
+      </w:r>
+      <w:proofErr w:type="spellStart"/>
+      <w:r>
+        <w:rPr>
+          <w:rFonts w:asciiTheme="minorHAnsi" w:hAnsiTheme="minorHAnsi" w:cs="Segoe UI"/>
+          <w:color w:val="333333"/>
+          <w:sz w:val="22"/>
+          <w:szCs w:val="22"/>
+        </w:rPr>
+        <w:t>JavaCV</w:t>
+      </w:r>
+      <w:proofErr w:type="spellEnd"/>
+      <w:r>
+        <w:rPr>
+          <w:rFonts w:asciiTheme="minorHAnsi" w:hAnsiTheme="minorHAnsi" w:cs="Segoe UI"/>
+          <w:color w:val="333333"/>
+          <w:sz w:val="22"/>
+          <w:szCs w:val="22"/>
+        </w:rPr>
+        <w:t xml:space="preserve"> is een </w:t>
+      </w:r>
+      <w:proofErr w:type="spellStart"/>
+      <w:r>
+        <w:rPr>
+          <w:rFonts w:asciiTheme="minorHAnsi" w:hAnsiTheme="minorHAnsi" w:cs="Segoe UI"/>
+          <w:color w:val="333333"/>
+          <w:sz w:val="22"/>
+          <w:szCs w:val="22"/>
+        </w:rPr>
+        <w:t>java</w:t>
+      </w:r>
+      <w:proofErr w:type="spellEnd"/>
+      <w:r>
+        <w:rPr>
+          <w:rFonts w:asciiTheme="minorHAnsi" w:hAnsiTheme="minorHAnsi" w:cs="Segoe UI"/>
+          <w:color w:val="333333"/>
+          <w:sz w:val="22"/>
+          <w:szCs w:val="22"/>
+        </w:rPr>
+        <w:t xml:space="preserve"> interface voor </w:t>
+      </w:r>
+      <w:proofErr w:type="spellStart"/>
+      <w:r>
+        <w:rPr>
+          <w:rFonts w:asciiTheme="minorHAnsi" w:hAnsiTheme="minorHAnsi" w:cs="Segoe UI"/>
+          <w:color w:val="333333"/>
+          <w:sz w:val="22"/>
+          <w:szCs w:val="22"/>
+        </w:rPr>
+        <w:t>OpenCV</w:t>
+      </w:r>
+      <w:proofErr w:type="spellEnd"/>
+      <w:r>
+        <w:rPr>
+          <w:rFonts w:asciiTheme="minorHAnsi" w:hAnsiTheme="minorHAnsi" w:cs="Segoe UI"/>
+          <w:color w:val="333333"/>
+          <w:sz w:val="22"/>
+          <w:szCs w:val="22"/>
+        </w:rPr>
+        <w:t xml:space="preserve"> dit zou waarschijnlijk wat performance verlies hebben maar wel positieve effecten hebben voor het programmeren en de leesbaarheid van de code.</w:t>
+      </w:r>
+    </w:p>
+    <w:p>
+      <w:pPr>
+        <w:pStyle w:val="Kop5"/>
+        <w:spacing w:before="360" w:after="240"/>
+        <w:rPr>
+          <w:rFonts w:asciiTheme="minorHAnsi" w:hAnsiTheme="minorHAnsi" w:cs="Segoe UI"/>
+          <w:color w:val="333333"/>
+          <w:szCs w:val="22"/>
+        </w:rPr>
+      </w:pPr>
+      <w:proofErr w:type="spellStart"/>
+      <w:r>
+        <w:rPr>
+          <w:rFonts w:asciiTheme="minorHAnsi" w:hAnsiTheme="minorHAnsi" w:cs="Segoe UI"/>
+          <w:color w:val="333333"/>
+          <w:szCs w:val="22"/>
+        </w:rPr>
+        <w:t>CloudSight</w:t>
+      </w:r>
+      <w:proofErr w:type="spellEnd"/>
+    </w:p>
+    <w:p>
+      <w:pPr>
+        <w:pStyle w:val="Normaalweb"/>
+        <w:spacing w:before="0" w:beforeAutospacing="0" w:after="240" w:afterAutospacing="0"/>
+        <w:rPr>
+          <w:rFonts w:asciiTheme="minorHAnsi" w:hAnsiTheme="minorHAnsi" w:cs="Segoe UI"/>
+          <w:color w:val="333333"/>
+          <w:sz w:val="22"/>
+          <w:szCs w:val="22"/>
+        </w:rPr>
+      </w:pPr>
+      <w:proofErr w:type="spellStart"/>
+      <w:r>
+        <w:rPr>
+          <w:rFonts w:asciiTheme="minorHAnsi" w:hAnsiTheme="minorHAnsi" w:cs="Segoe UI"/>
+          <w:color w:val="333333"/>
+          <w:sz w:val="22"/>
+          <w:szCs w:val="22"/>
+        </w:rPr>
+        <w:t>Cloudsight</w:t>
+      </w:r>
+      <w:proofErr w:type="spellEnd"/>
+      <w:r>
+        <w:rPr>
+          <w:rFonts w:asciiTheme="minorHAnsi" w:hAnsiTheme="minorHAnsi" w:cs="Segoe UI"/>
+          <w:color w:val="333333"/>
+          <w:sz w:val="22"/>
+          <w:szCs w:val="22"/>
+        </w:rPr>
+        <w:t xml:space="preserve"> is een </w:t>
+      </w:r>
+      <w:proofErr w:type="spellStart"/>
+      <w:r>
+        <w:rPr>
+          <w:rFonts w:asciiTheme="minorHAnsi" w:hAnsiTheme="minorHAnsi" w:cs="Segoe UI"/>
+          <w:color w:val="333333"/>
+          <w:sz w:val="22"/>
+          <w:szCs w:val="22"/>
+        </w:rPr>
+        <w:t>cloud</w:t>
+      </w:r>
+      <w:proofErr w:type="spellEnd"/>
+      <w:r>
+        <w:rPr>
+          <w:rFonts w:asciiTheme="minorHAnsi" w:hAnsiTheme="minorHAnsi" w:cs="Segoe UI"/>
+          <w:color w:val="333333"/>
+          <w:sz w:val="22"/>
+          <w:szCs w:val="22"/>
+        </w:rPr>
+        <w:t xml:space="preserve"> </w:t>
+      </w:r>
+      <w:proofErr w:type="spellStart"/>
+      <w:r>
+        <w:rPr>
+          <w:rFonts w:asciiTheme="minorHAnsi" w:hAnsiTheme="minorHAnsi" w:cs="Segoe UI"/>
+          <w:color w:val="333333"/>
+          <w:sz w:val="22"/>
+          <w:szCs w:val="22"/>
+        </w:rPr>
+        <w:t>api</w:t>
+      </w:r>
+      <w:proofErr w:type="spellEnd"/>
+      <w:r>
+        <w:rPr>
+          <w:rFonts w:asciiTheme="minorHAnsi" w:hAnsiTheme="minorHAnsi" w:cs="Segoe UI"/>
+          <w:color w:val="333333"/>
+          <w:sz w:val="22"/>
+          <w:szCs w:val="22"/>
+        </w:rPr>
+        <w:t xml:space="preserve"> die erg precies objecten in afbeeldingen kan herkennen, deze service is erg precies maar doet er ook veel langer over om bij de resultaten te komen.</w:t>
+      </w:r>
+    </w:p>
+    <w:p>
+      <w:pPr>
+        <w:pStyle w:val="Kop4"/>
+        <w:spacing w:before="360" w:after="240"/>
+        <w:rPr>
+          <w:rFonts w:asciiTheme="minorHAnsi" w:hAnsiTheme="minorHAnsi" w:cs="Segoe UI"/>
+          <w:color w:val="333333"/>
+          <w:sz w:val="22"/>
+        </w:rPr>
+      </w:pPr>
+      <w:r>
+        <w:rPr>
+          <w:rFonts w:asciiTheme="minorHAnsi" w:hAnsiTheme="minorHAnsi" w:cs="Segoe UI"/>
+          <w:color w:val="333333"/>
+          <w:sz w:val="22"/>
+        </w:rPr>
+        <w:t>Question Cloud</w:t>
+      </w:r>
+    </w:p>
+    <w:p>
+      <w:pPr>
+        <w:pStyle w:val="Normaalweb"/>
+        <w:spacing w:before="0" w:beforeAutospacing="0" w:after="240" w:afterAutospacing="0"/>
+        <w:rPr>
+          <w:rFonts w:asciiTheme="minorHAnsi" w:hAnsiTheme="minorHAnsi" w:cs="Segoe UI"/>
+          <w:color w:val="333333"/>
+          <w:sz w:val="22"/>
+          <w:szCs w:val="22"/>
+        </w:rPr>
+      </w:pPr>
+      <w:r>
+        <w:rPr>
+          <w:rFonts w:asciiTheme="minorHAnsi" w:hAnsiTheme="minorHAnsi" w:cs="Segoe UI"/>
+          <w:color w:val="333333"/>
+          <w:sz w:val="22"/>
+          <w:szCs w:val="22"/>
+        </w:rPr>
+        <w:t xml:space="preserve">De Question Cloud zal </w:t>
+      </w:r>
+      <w:proofErr w:type="spellStart"/>
+      <w:r>
+        <w:rPr>
+          <w:rFonts w:asciiTheme="minorHAnsi" w:hAnsiTheme="minorHAnsi" w:cs="Segoe UI"/>
+          <w:color w:val="333333"/>
+          <w:sz w:val="22"/>
+          <w:szCs w:val="22"/>
+        </w:rPr>
+        <w:t>zal</w:t>
+      </w:r>
+      <w:proofErr w:type="spellEnd"/>
+      <w:r>
+        <w:rPr>
+          <w:rFonts w:asciiTheme="minorHAnsi" w:hAnsiTheme="minorHAnsi" w:cs="Segoe UI"/>
+          <w:color w:val="333333"/>
+          <w:sz w:val="22"/>
+          <w:szCs w:val="22"/>
+        </w:rPr>
+        <w:t xml:space="preserve"> ervoor zorgen dat er vragen via de app gesteld kunnen worden</w:t>
+      </w:r>
+    </w:p>
+    <w:p>
+      <w:pPr>
+        <w:pStyle w:val="Kop4"/>
+        <w:spacing w:before="360" w:after="240"/>
+        <w:rPr>
+          <w:rFonts w:asciiTheme="minorHAnsi" w:hAnsiTheme="minorHAnsi" w:cs="Segoe UI"/>
+          <w:color w:val="333333"/>
+          <w:sz w:val="22"/>
+        </w:rPr>
+      </w:pPr>
+      <w:proofErr w:type="spellStart"/>
+      <w:r>
+        <w:rPr>
+          <w:rFonts w:asciiTheme="minorHAnsi" w:hAnsiTheme="minorHAnsi" w:cs="Segoe UI"/>
+          <w:color w:val="333333"/>
+          <w:sz w:val="22"/>
+        </w:rPr>
+        <w:t>Firebase</w:t>
+      </w:r>
+      <w:proofErr w:type="spellEnd"/>
+    </w:p>
+    <w:p>
+      <w:pPr>
+        <w:pStyle w:val="Normaalweb"/>
+        <w:spacing w:before="0" w:beforeAutospacing="0" w:after="240" w:afterAutospacing="0"/>
+        <w:rPr>
+          <w:rFonts w:asciiTheme="minorHAnsi" w:hAnsiTheme="minorHAnsi" w:cs="Segoe UI"/>
+          <w:color w:val="333333"/>
+          <w:sz w:val="22"/>
+          <w:szCs w:val="22"/>
+        </w:rPr>
+      </w:pPr>
+      <w:proofErr w:type="spellStart"/>
+      <w:r>
+        <w:rPr>
+          <w:rFonts w:asciiTheme="minorHAnsi" w:hAnsiTheme="minorHAnsi" w:cs="Segoe UI"/>
+          <w:color w:val="333333"/>
+          <w:sz w:val="22"/>
+          <w:szCs w:val="22"/>
+        </w:rPr>
+        <w:t>Firebase</w:t>
+      </w:r>
+      <w:proofErr w:type="spellEnd"/>
+      <w:r>
+        <w:rPr>
+          <w:rFonts w:asciiTheme="minorHAnsi" w:hAnsiTheme="minorHAnsi" w:cs="Segoe UI"/>
+          <w:color w:val="333333"/>
+          <w:sz w:val="22"/>
+          <w:szCs w:val="22"/>
+        </w:rPr>
+        <w:t xml:space="preserve"> is een </w:t>
+      </w:r>
+      <w:proofErr w:type="spellStart"/>
+      <w:r>
+        <w:rPr>
+          <w:rFonts w:asciiTheme="minorHAnsi" w:hAnsiTheme="minorHAnsi" w:cs="Segoe UI"/>
+          <w:color w:val="333333"/>
+          <w:sz w:val="22"/>
+          <w:szCs w:val="22"/>
+        </w:rPr>
+        <w:t>NoSQL</w:t>
+      </w:r>
+      <w:proofErr w:type="spellEnd"/>
+      <w:r>
+        <w:rPr>
+          <w:rFonts w:asciiTheme="minorHAnsi" w:hAnsiTheme="minorHAnsi" w:cs="Segoe UI"/>
+          <w:color w:val="333333"/>
+          <w:sz w:val="22"/>
+          <w:szCs w:val="22"/>
+        </w:rPr>
+        <w:t xml:space="preserve"> database en zou hierdoor sneller, </w:t>
+      </w:r>
+      <w:proofErr w:type="spellStart"/>
+      <w:r>
+        <w:rPr>
+          <w:rFonts w:asciiTheme="minorHAnsi" w:hAnsiTheme="minorHAnsi" w:cs="Segoe UI"/>
+          <w:color w:val="333333"/>
+          <w:sz w:val="22"/>
+          <w:szCs w:val="22"/>
+        </w:rPr>
+        <w:t>schaalbaarder</w:t>
+      </w:r>
+      <w:proofErr w:type="spellEnd"/>
+      <w:r>
+        <w:rPr>
+          <w:rFonts w:asciiTheme="minorHAnsi" w:hAnsiTheme="minorHAnsi" w:cs="Segoe UI"/>
+          <w:color w:val="333333"/>
+          <w:sz w:val="22"/>
+          <w:szCs w:val="22"/>
+        </w:rPr>
+        <w:t xml:space="preserve"> en beter </w:t>
+      </w:r>
+      <w:proofErr w:type="spellStart"/>
+      <w:r>
+        <w:rPr>
+          <w:rFonts w:asciiTheme="minorHAnsi" w:hAnsiTheme="minorHAnsi" w:cs="Segoe UI"/>
+          <w:color w:val="333333"/>
+          <w:sz w:val="22"/>
+          <w:szCs w:val="22"/>
+        </w:rPr>
+        <w:t>uitbreidbaar</w:t>
+      </w:r>
+      <w:proofErr w:type="spellEnd"/>
+      <w:r>
+        <w:rPr>
+          <w:rFonts w:asciiTheme="minorHAnsi" w:hAnsiTheme="minorHAnsi" w:cs="Segoe UI"/>
+          <w:color w:val="333333"/>
+          <w:sz w:val="22"/>
+          <w:szCs w:val="22"/>
+        </w:rPr>
+        <w:t xml:space="preserve"> moeten zijn.</w:t>
+      </w:r>
+    </w:p>
+    <w:p>
+      <w:pPr>
+        <w:pStyle w:val="Kop4"/>
+        <w:spacing w:before="360" w:after="240"/>
+        <w:rPr>
+          <w:rFonts w:asciiTheme="minorHAnsi" w:hAnsiTheme="minorHAnsi" w:cs="Segoe UI"/>
+          <w:color w:val="333333"/>
+          <w:sz w:val="22"/>
+        </w:rPr>
+      </w:pPr>
+      <w:proofErr w:type="spellStart"/>
+      <w:r>
+        <w:rPr>
+          <w:rFonts w:asciiTheme="minorHAnsi" w:hAnsiTheme="minorHAnsi" w:cs="Segoe UI"/>
+          <w:color w:val="333333"/>
+          <w:sz w:val="22"/>
+        </w:rPr>
+        <w:t>MySQL</w:t>
+      </w:r>
+      <w:proofErr w:type="spellEnd"/>
+    </w:p>
+    <w:p>
+      <w:pPr>
+        <w:pStyle w:val="Normaalweb"/>
+        <w:spacing w:before="0" w:beforeAutospacing="0" w:after="240" w:afterAutospacing="0"/>
+        <w:rPr>
+          <w:rFonts w:asciiTheme="minorHAnsi" w:hAnsiTheme="minorHAnsi" w:cs="Segoe UI"/>
+          <w:color w:val="333333"/>
+          <w:sz w:val="22"/>
+          <w:szCs w:val="22"/>
+        </w:rPr>
+      </w:pPr>
+      <w:proofErr w:type="spellStart"/>
+      <w:r>
+        <w:rPr>
+          <w:rFonts w:asciiTheme="minorHAnsi" w:hAnsiTheme="minorHAnsi" w:cs="Segoe UI"/>
+          <w:color w:val="333333"/>
+          <w:sz w:val="22"/>
+          <w:szCs w:val="22"/>
+        </w:rPr>
+        <w:t>MySQL</w:t>
+      </w:r>
+      <w:proofErr w:type="spellEnd"/>
+      <w:r>
+        <w:rPr>
+          <w:rFonts w:asciiTheme="minorHAnsi" w:hAnsiTheme="minorHAnsi" w:cs="Segoe UI"/>
+          <w:color w:val="333333"/>
+          <w:sz w:val="22"/>
+          <w:szCs w:val="22"/>
+        </w:rPr>
+        <w:t xml:space="preserve"> is een </w:t>
+      </w:r>
+      <w:proofErr w:type="gramStart"/>
+      <w:r>
+        <w:rPr>
+          <w:rFonts w:asciiTheme="minorHAnsi" w:hAnsiTheme="minorHAnsi" w:cs="Segoe UI"/>
+          <w:color w:val="333333"/>
+          <w:sz w:val="22"/>
+          <w:szCs w:val="22"/>
+        </w:rPr>
+        <w:t>SQL database</w:t>
+      </w:r>
+      <w:proofErr w:type="gramEnd"/>
+      <w:r>
+        <w:rPr>
+          <w:rFonts w:asciiTheme="minorHAnsi" w:hAnsiTheme="minorHAnsi" w:cs="Segoe UI"/>
+          <w:color w:val="333333"/>
+          <w:sz w:val="22"/>
+          <w:szCs w:val="22"/>
+        </w:rPr>
+        <w:t xml:space="preserve"> en zou hierdoor betere data integriteit moeten hebben en betere support.</w:t>
       </w:r>
     </w:p>
     <w:p>
@@ -1211,12 +3274,14 @@
         </w:rPr>
         <w:br/>
       </w:r>
+      <w:bookmarkStart w:id="12" w:name="_Toc462643362"/>
       <w:r>
         <w:rPr>
           <w:lang w:val="nl"/>
         </w:rPr>
         <w:t>Uitkomst voor de maatschappij</w:t>
       </w:r>
+      <w:bookmarkEnd w:id="12"/>
       <w:r>
         <w:rPr>
           <w:lang w:val="nl"/>
@@ -1270,93 +3335,51 @@
         <w:rPr>
           <w:lang w:val="nl"/>
         </w:rPr>
-        <w:t>Het zou voor hele kleine kinderen een goede manier zijn om figuren te leren herkennen en voor oudere kinderen kan het gebruikt worden voor ja/nee vragen en multiple choice vragen te toetsen.</w:t>
-      </w:r>
-    </w:p>
-    <w:p>
-      <w:pPr>
-        <w:rPr>
-          <w:rFonts w:ascii="Arial" w:hAnsi="Arial" w:cs="Arial"/>
-          <w:i/>
-          <w:iCs/>
-          <w:color w:val="auto"/>
-          <w:sz w:val="20"/>
+        <w:t xml:space="preserve">Het zou voor hele kleine kinderen </w:t>
+      </w:r>
+      <w:r>
+        <w:rPr>
           <w:lang w:val="nl"/>
         </w:rPr>
-      </w:pPr>
-    </w:p>
-    <w:p>
-      <w:pPr>
-        <w:rPr>
-          <w:rFonts w:ascii="Arial" w:hAnsi="Arial" w:cs="Arial"/>
-          <w:i/>
-          <w:iCs/>
-          <w:color w:val="auto"/>
-          <w:sz w:val="20"/>
+        <w:lastRenderedPageBreak/>
+        <w:t>een goede manier zijn om figuren te leren herkennen en voor oudere kinderen kan het gebruikt worden voor ja/nee vragen en multiple choice vragen te toetsen.</w:t>
+      </w:r>
+    </w:p>
+    <w:p>
+      <w:pPr>
+        <w:pStyle w:val="Kop1"/>
+        <w:rPr>
           <w:lang w:val="nl"/>
         </w:rPr>
       </w:pPr>
-    </w:p>
-    <w:p>
-      <w:pPr>
-        <w:rPr>
-          <w:rFonts w:ascii="Arial" w:hAnsi="Arial" w:cs="Arial"/>
-          <w:i/>
-          <w:iCs/>
-          <w:color w:val="auto"/>
-          <w:sz w:val="20"/>
+      <w:bookmarkStart w:id="13" w:name="_Toc462643363"/>
+      <w:r>
+        <w:rPr>
           <w:lang w:val="nl"/>
         </w:rPr>
-      </w:pPr>
-    </w:p>
-    <w:p>
-      <w:pPr>
+        <w:t xml:space="preserve">User </w:t>
+      </w:r>
+      <w:proofErr w:type="gramStart"/>
+      <w:r>
         <w:rPr>
           <w:lang w:val="nl"/>
         </w:rPr>
-      </w:pPr>
-    </w:p>
-    <w:p>
-      <w:pPr>
+        <w:t>stories</w:t>
+      </w:r>
+      <w:r>
         <w:rPr>
           <w:lang w:val="nl"/>
         </w:rPr>
-      </w:pPr>
-    </w:p>
-    <w:p>
-      <w:pPr>
-        <w:pStyle w:val="Kop1"/>
+        <w:t xml:space="preserve"> /</w:t>
+      </w:r>
+      <w:proofErr w:type="gramEnd"/>
+      <w:r>
         <w:rPr>
           <w:lang w:val="nl"/>
         </w:rPr>
-      </w:pPr>
-      <w:r>
-        <w:rPr>
-          <w:lang w:val="nl"/>
-        </w:rPr>
-        <w:lastRenderedPageBreak/>
-        <w:t xml:space="preserve">User </w:t>
-      </w:r>
-      <w:proofErr w:type="gramStart"/>
-      <w:r>
-        <w:rPr>
-          <w:lang w:val="nl"/>
-        </w:rPr>
-        <w:t>stories</w:t>
-      </w:r>
-      <w:r>
-        <w:rPr>
-          <w:lang w:val="nl"/>
-        </w:rPr>
-        <w:t xml:space="preserve"> /</w:t>
-      </w:r>
-      <w:proofErr w:type="gramEnd"/>
-      <w:r>
-        <w:rPr>
-          <w:lang w:val="nl"/>
-        </w:rPr>
         <w:t xml:space="preserve"> Actoren</w:t>
       </w:r>
+      <w:bookmarkEnd w:id="13"/>
     </w:p>
     <w:p>
       <w:pPr>
@@ -1385,11 +3408,11 @@
                 <w:lang w:val="en-US"/>
               </w:rPr>
             </w:pPr>
-            <w:hyperlink r:id="rId11" w:history="1">
+            <w:hyperlink r:id="rId13" w:history="1">
               <w:r>
                 <w:rPr>
                   <w:rStyle w:val="Hyperlink"/>
-                  <w:rFonts w:ascii="Segoe UI" w:hAnsi="Segoe UI" w:cs="Segoe UI"/>
+                  <w:rFonts w:cs="Segoe UI"/>
                   <w:color w:val="333333"/>
                   <w:shd w:val="clear" w:color="auto" w:fill="FFFFFF"/>
                   <w:lang w:val="en-US"/>
@@ -1400,7 +3423,7 @@
               <w:r>
                 <w:rPr>
                   <w:rStyle w:val="Hyperlink"/>
-                  <w:rFonts w:ascii="Segoe UI" w:hAnsi="Segoe UI" w:cs="Segoe UI"/>
+                  <w:rFonts w:cs="Segoe UI"/>
                   <w:color w:val="333333"/>
                   <w:shd w:val="clear" w:color="auto" w:fill="FFFFFF"/>
                   <w:lang w:val="en-US"/>
@@ -1411,7 +3434,7 @@
               <w:r>
                 <w:rPr>
                   <w:rStyle w:val="Hyperlink"/>
-                  <w:rFonts w:ascii="Segoe UI" w:hAnsi="Segoe UI" w:cs="Segoe UI"/>
+                  <w:rFonts w:cs="Segoe UI"/>
                   <w:color w:val="333333"/>
                   <w:shd w:val="clear" w:color="auto" w:fill="FFFFFF"/>
                   <w:lang w:val="en-US"/>
@@ -1422,7 +3445,7 @@
               <w:r>
                 <w:rPr>
                   <w:rStyle w:val="Hyperlink"/>
-                  <w:rFonts w:ascii="Segoe UI" w:hAnsi="Segoe UI" w:cs="Segoe UI"/>
+                  <w:rFonts w:cs="Segoe UI"/>
                   <w:color w:val="333333"/>
                   <w:shd w:val="clear" w:color="auto" w:fill="FFFFFF"/>
                   <w:lang w:val="en-US"/>
@@ -1433,7 +3456,7 @@
               <w:r>
                 <w:rPr>
                   <w:rStyle w:val="Hyperlink"/>
-                  <w:rFonts w:ascii="Segoe UI" w:hAnsi="Segoe UI" w:cs="Segoe UI"/>
+                  <w:rFonts w:cs="Segoe UI"/>
                   <w:color w:val="333333"/>
                   <w:shd w:val="clear" w:color="auto" w:fill="FFFFFF"/>
                   <w:lang w:val="en-US"/>
@@ -1444,7 +3467,7 @@
               <w:r>
                 <w:rPr>
                   <w:rStyle w:val="Hyperlink"/>
-                  <w:rFonts w:ascii="Segoe UI" w:hAnsi="Segoe UI" w:cs="Segoe UI"/>
+                  <w:rFonts w:cs="Segoe UI"/>
                   <w:color w:val="333333"/>
                   <w:shd w:val="clear" w:color="auto" w:fill="FFFFFF"/>
                   <w:lang w:val="en-US"/>
@@ -1455,7 +3478,7 @@
               <w:r>
                 <w:rPr>
                   <w:rStyle w:val="Hyperlink"/>
-                  <w:rFonts w:ascii="Segoe UI" w:hAnsi="Segoe UI" w:cs="Segoe UI"/>
+                  <w:rFonts w:cs="Segoe UI"/>
                   <w:color w:val="333333"/>
                   <w:shd w:val="clear" w:color="auto" w:fill="FFFFFF"/>
                   <w:lang w:val="en-US"/>
@@ -1477,11 +3500,11 @@
                 <w:lang w:val="en-US"/>
               </w:rPr>
             </w:pPr>
-            <w:hyperlink r:id="rId12" w:history="1">
+            <w:hyperlink r:id="rId14" w:history="1">
               <w:r>
                 <w:rPr>
                   <w:rStyle w:val="Hyperlink"/>
-                  <w:rFonts w:ascii="Segoe UI" w:hAnsi="Segoe UI" w:cs="Segoe UI"/>
+                  <w:rFonts w:cs="Segoe UI"/>
                   <w:color w:val="4078C0"/>
                   <w:shd w:val="clear" w:color="auto" w:fill="FFFFFF"/>
                   <w:lang w:val="en-US"/>
@@ -1492,7 +3515,7 @@
               <w:r>
                 <w:rPr>
                   <w:rStyle w:val="Hyperlink"/>
-                  <w:rFonts w:ascii="Segoe UI" w:hAnsi="Segoe UI" w:cs="Segoe UI"/>
+                  <w:rFonts w:cs="Segoe UI"/>
                   <w:color w:val="4078C0"/>
                   <w:shd w:val="clear" w:color="auto" w:fill="FFFFFF"/>
                   <w:lang w:val="en-US"/>
@@ -1503,7 +3526,7 @@
               <w:r>
                 <w:rPr>
                   <w:rStyle w:val="Hyperlink"/>
-                  <w:rFonts w:ascii="Segoe UI" w:hAnsi="Segoe UI" w:cs="Segoe UI"/>
+                  <w:rFonts w:cs="Segoe UI"/>
                   <w:color w:val="4078C0"/>
                   <w:shd w:val="clear" w:color="auto" w:fill="FFFFFF"/>
                   <w:lang w:val="en-US"/>
@@ -1525,11 +3548,11 @@
                 <w:lang w:val="en-US"/>
               </w:rPr>
             </w:pPr>
-            <w:hyperlink r:id="rId13" w:history="1">
+            <w:hyperlink r:id="rId15" w:history="1">
               <w:r>
                 <w:rPr>
                   <w:rStyle w:val="Hyperlink"/>
-                  <w:rFonts w:ascii="Segoe UI" w:hAnsi="Segoe UI" w:cs="Segoe UI"/>
+                  <w:rFonts w:cs="Segoe UI"/>
                   <w:color w:val="333333"/>
                   <w:shd w:val="clear" w:color="auto" w:fill="FFFFFF"/>
                   <w:lang w:val="en-US"/>
@@ -1540,7 +3563,7 @@
               <w:r>
                 <w:rPr>
                   <w:rStyle w:val="Hyperlink"/>
-                  <w:rFonts w:ascii="Segoe UI" w:hAnsi="Segoe UI" w:cs="Segoe UI"/>
+                  <w:rFonts w:cs="Segoe UI"/>
                   <w:color w:val="333333"/>
                   <w:shd w:val="clear" w:color="auto" w:fill="FFFFFF"/>
                   <w:lang w:val="en-US"/>
@@ -1551,7 +3574,7 @@
               <w:r>
                 <w:rPr>
                   <w:rStyle w:val="Hyperlink"/>
-                  <w:rFonts w:ascii="Segoe UI" w:hAnsi="Segoe UI" w:cs="Segoe UI"/>
+                  <w:rFonts w:cs="Segoe UI"/>
                   <w:color w:val="333333"/>
                   <w:shd w:val="clear" w:color="auto" w:fill="FFFFFF"/>
                   <w:lang w:val="en-US"/>
@@ -1562,7 +3585,7 @@
               <w:r>
                 <w:rPr>
                   <w:rStyle w:val="Hyperlink"/>
-                  <w:rFonts w:ascii="Segoe UI" w:hAnsi="Segoe UI" w:cs="Segoe UI"/>
+                  <w:rFonts w:cs="Segoe UI"/>
                   <w:color w:val="333333"/>
                   <w:shd w:val="clear" w:color="auto" w:fill="FFFFFF"/>
                   <w:lang w:val="en-US"/>
@@ -1573,7 +3596,7 @@
               <w:r>
                 <w:rPr>
                   <w:rStyle w:val="Hyperlink"/>
-                  <w:rFonts w:ascii="Segoe UI" w:hAnsi="Segoe UI" w:cs="Segoe UI"/>
+                  <w:rFonts w:cs="Segoe UI"/>
                   <w:color w:val="333333"/>
                   <w:shd w:val="clear" w:color="auto" w:fill="FFFFFF"/>
                   <w:lang w:val="en-US"/>
@@ -1584,7 +3607,7 @@
               <w:r>
                 <w:rPr>
                   <w:rStyle w:val="Hyperlink"/>
-                  <w:rFonts w:ascii="Segoe UI" w:hAnsi="Segoe UI" w:cs="Segoe UI"/>
+                  <w:rFonts w:cs="Segoe UI"/>
                   <w:color w:val="333333"/>
                   <w:shd w:val="clear" w:color="auto" w:fill="FFFFFF"/>
                   <w:lang w:val="en-US"/>
@@ -1595,7 +3618,7 @@
               <w:r>
                 <w:rPr>
                   <w:rStyle w:val="Hyperlink"/>
-                  <w:rFonts w:ascii="Segoe UI" w:hAnsi="Segoe UI" w:cs="Segoe UI"/>
+                  <w:rFonts w:cs="Segoe UI"/>
                   <w:color w:val="333333"/>
                   <w:shd w:val="clear" w:color="auto" w:fill="FFFFFF"/>
                   <w:lang w:val="en-US"/>
@@ -1617,11 +3640,11 @@
                 <w:lang w:val="en-US"/>
               </w:rPr>
             </w:pPr>
-            <w:hyperlink r:id="rId14" w:history="1">
+            <w:hyperlink r:id="rId16" w:history="1">
               <w:r>
                 <w:rPr>
                   <w:rStyle w:val="Hyperlink"/>
-                  <w:rFonts w:ascii="Segoe UI" w:hAnsi="Segoe UI" w:cs="Segoe UI"/>
+                  <w:rFonts w:cs="Segoe UI"/>
                   <w:color w:val="333333"/>
                   <w:shd w:val="clear" w:color="auto" w:fill="FFFFFF"/>
                   <w:lang w:val="en-US"/>
@@ -1632,7 +3655,7 @@
               <w:r>
                 <w:rPr>
                   <w:rStyle w:val="Hyperlink"/>
-                  <w:rFonts w:ascii="Segoe UI" w:hAnsi="Segoe UI" w:cs="Segoe UI"/>
+                  <w:rFonts w:cs="Segoe UI"/>
                   <w:color w:val="333333"/>
                   <w:shd w:val="clear" w:color="auto" w:fill="FFFFFF"/>
                   <w:lang w:val="en-US"/>
@@ -1643,7 +3666,7 @@
               <w:r>
                 <w:rPr>
                   <w:rStyle w:val="Hyperlink"/>
-                  <w:rFonts w:ascii="Segoe UI" w:hAnsi="Segoe UI" w:cs="Segoe UI"/>
+                  <w:rFonts w:cs="Segoe UI"/>
                   <w:color w:val="333333"/>
                   <w:shd w:val="clear" w:color="auto" w:fill="FFFFFF"/>
                   <w:lang w:val="en-US"/>
@@ -1665,20 +3688,40 @@
                 <w:lang w:val="en-US"/>
               </w:rPr>
             </w:pPr>
-            <w:hyperlink r:id="rId15" w:history="1">
+            <w:hyperlink r:id="rId17" w:history="1">
               <w:r>
                 <w:rPr>
                   <w:rStyle w:val="Hyperlink"/>
-                  <w:rFonts w:ascii="Segoe UI" w:hAnsi="Segoe UI" w:cs="Segoe UI"/>
+                  <w:rFonts w:cs="Segoe UI"/>
                   <w:color w:val="333333"/>
                   <w:shd w:val="clear" w:color="auto" w:fill="FFFFFF"/>
                   <w:lang w:val="en-US"/>
                 </w:rPr>
-                <w:t>As teacher i want a page where i can graphically see the statistics of the students so i get a better overview of the results</w:t>
+                <w:t xml:space="preserve">As teacher </w:t>
+              </w:r>
+              <w:proofErr w:type="spellStart"/>
+              <w:r>
+                <w:rPr>
+                  <w:rStyle w:val="Hyperlink"/>
+                  <w:rFonts w:cs="Segoe UI"/>
+                  <w:color w:val="333333"/>
+                  <w:shd w:val="clear" w:color="auto" w:fill="FFFFFF"/>
+                  <w:lang w:val="en-US"/>
+                </w:rPr>
+                <w:t>i</w:t>
+              </w:r>
+              <w:proofErr w:type="spellEnd"/>
+              <w:r>
+                <w:rPr>
+                  <w:rStyle w:val="Hyperlink"/>
+                  <w:rFonts w:cs="Segoe UI"/>
+                  <w:color w:val="333333"/>
+                  <w:shd w:val="clear" w:color="auto" w:fill="FFFFFF"/>
+                  <w:lang w:val="en-US"/>
+                </w:rPr>
+                <w:t xml:space="preserve"> want a page where i can graphically see the statistics of the students so i get a better overview of the results</w:t>
               </w:r>
             </w:hyperlink>
-            <w:bookmarkStart w:id="0" w:name="_GoBack"/>
-            <w:bookmarkEnd w:id="0"/>
           </w:p>
         </w:tc>
       </w:tr>
@@ -1692,37 +3735,207 @@
     </w:p>
     <w:p>
       <w:pPr>
+        <w:rPr>
+          <w:lang w:val="en-US"/>
+        </w:rPr>
+      </w:pPr>
+    </w:p>
+    <w:p>
+      <w:pPr>
+        <w:rPr>
+          <w:lang w:val="en-US"/>
+        </w:rPr>
+      </w:pPr>
+    </w:p>
+    <w:p>
+      <w:pPr>
+        <w:rPr>
+          <w:lang w:val="en-US"/>
+        </w:rPr>
+      </w:pPr>
+    </w:p>
+    <w:p>
+      <w:pPr>
+        <w:rPr>
+          <w:lang w:val="en-US"/>
+        </w:rPr>
+      </w:pPr>
+    </w:p>
+    <w:p>
+      <w:pPr>
+        <w:rPr>
+          <w:lang w:val="en-US"/>
+        </w:rPr>
+      </w:pPr>
+    </w:p>
+    <w:p>
+      <w:pPr>
+        <w:rPr>
+          <w:lang w:val="en-US"/>
+        </w:rPr>
+      </w:pPr>
+    </w:p>
+    <w:p>
+      <w:pPr>
+        <w:rPr>
+          <w:lang w:val="en-US"/>
+        </w:rPr>
+      </w:pPr>
+    </w:p>
+    <w:p>
+      <w:pPr>
+        <w:rPr>
+          <w:lang w:val="en-US"/>
+        </w:rPr>
+      </w:pPr>
+    </w:p>
+    <w:p>
+      <w:pPr>
+        <w:rPr>
+          <w:lang w:val="en-US"/>
+        </w:rPr>
+      </w:pPr>
+    </w:p>
+    <w:p>
+      <w:pPr>
+        <w:rPr>
+          <w:lang w:val="en-US"/>
+        </w:rPr>
+      </w:pPr>
+    </w:p>
+    <w:p>
+      <w:pPr>
+        <w:rPr>
+          <w:lang w:val="en-US"/>
+        </w:rPr>
+      </w:pPr>
+    </w:p>
+    <w:p>
+      <w:pPr>
+        <w:rPr>
+          <w:lang w:val="en-US"/>
+        </w:rPr>
+      </w:pPr>
+    </w:p>
+    <w:p>
+      <w:pPr>
+        <w:rPr>
+          <w:lang w:val="en-US"/>
+        </w:rPr>
+      </w:pPr>
+    </w:p>
+    <w:p>
+      <w:pPr>
+        <w:rPr>
+          <w:lang w:val="en-US"/>
+        </w:rPr>
+      </w:pPr>
+    </w:p>
+    <w:p>
+      <w:pPr>
+        <w:rPr>
+          <w:lang w:val="en-US"/>
+        </w:rPr>
+      </w:pPr>
+    </w:p>
+    <w:p>
+      <w:pPr>
+        <w:rPr>
+          <w:lang w:val="en-US"/>
+        </w:rPr>
+      </w:pPr>
+    </w:p>
+    <w:p>
+      <w:pPr>
+        <w:rPr>
+          <w:lang w:val="en-US"/>
+        </w:rPr>
+      </w:pPr>
+    </w:p>
+    <w:p>
+      <w:pPr>
         <w:pStyle w:val="Kop1"/>
         <w:rPr>
           <w:lang w:val="nl"/>
         </w:rPr>
       </w:pPr>
+      <w:bookmarkStart w:id="14" w:name="_Toc462643364"/>
       <w:r>
         <w:rPr>
           <w:lang w:val="nl"/>
         </w:rPr>
+        <w:lastRenderedPageBreak/>
         <w:t>Mockups</w:t>
       </w:r>
-    </w:p>
-    <w:p>
-      <w:pPr>
+      <w:bookmarkEnd w:id="14"/>
+    </w:p>
+    <w:p>
+      <w:pPr>
+        <w:pStyle w:val="Kop2"/>
         <w:rPr>
           <w:lang w:val="nl"/>
         </w:rPr>
       </w:pPr>
-    </w:p>
-    <w:p>
-      <w:pPr>
-        <w:pStyle w:val="Kop1"/>
+      <w:bookmarkStart w:id="15" w:name="_Toc462643365"/>
+      <w:r>
         <w:rPr>
           <w:lang w:val="nl"/>
         </w:rPr>
-      </w:pPr>
-      <w:r>
+        <w:t>Settings</w:t>
+      </w:r>
+      <w:bookmarkEnd w:id="15"/>
+    </w:p>
+    <w:p>
+      <w:pPr>
         <w:rPr>
           <w:lang w:val="nl"/>
         </w:rPr>
-        <w:t>Links</w:t>
+      </w:pPr>
+      <w:r>
+        <w:rPr>
+          <w:noProof/>
+        </w:rPr>
+        <w:drawing>
+          <wp:inline distT="0" distB="0" distL="0" distR="0" wp14:anchorId="1BF408D7" wp14:editId="7C03D0E1">
+            <wp:extent cx="2678373" cy="5250180"/>
+            <wp:effectExtent l="0" t="0" r="8255" b="7620"/>
+            <wp:docPr id="3" name="Afbeelding 3"/>
+            <wp:cNvGraphicFramePr>
+              <a:graphicFrameLocks xmlns:a="http://schemas.openxmlformats.org/drawingml/2006/main" noChangeAspect="1"/>
+            </wp:cNvGraphicFramePr>
+            <a:graphic xmlns:a="http://schemas.openxmlformats.org/drawingml/2006/main">
+              <a:graphicData uri="http://schemas.openxmlformats.org/drawingml/2006/picture">
+                <pic:pic xmlns:pic="http://schemas.openxmlformats.org/drawingml/2006/picture">
+                  <pic:nvPicPr>
+                    <pic:cNvPr id="3" name="MockupSettings.png"/>
+                    <pic:cNvPicPr/>
+                  </pic:nvPicPr>
+                  <pic:blipFill>
+                    <a:blip r:embed="rId18">
+                      <a:extLst>
+                        <a:ext uri="{28A0092B-C50C-407E-A947-70E740481C1C}">
+                          <a14:useLocalDpi xmlns:a14="http://schemas.microsoft.com/office/drawing/2010/main" val="0"/>
+                        </a:ext>
+                      </a:extLst>
+                    </a:blip>
+                    <a:stretch>
+                      <a:fillRect/>
+                    </a:stretch>
+                  </pic:blipFill>
+                  <pic:spPr>
+                    <a:xfrm>
+                      <a:off x="0" y="0"/>
+                      <a:ext cx="2682386" cy="5258046"/>
+                    </a:xfrm>
+                    <a:prstGeom prst="rect">
+                      <a:avLst/>
+                    </a:prstGeom>
+                  </pic:spPr>
+                </pic:pic>
+              </a:graphicData>
+            </a:graphic>
+          </wp:inline>
+        </w:drawing>
       </w:r>
     </w:p>
     <w:p>
@@ -1734,11 +3947,80 @@
     </w:p>
     <w:p>
       <w:pPr>
+        <w:rPr>
+          <w:lang w:val="nl"/>
+        </w:rPr>
+      </w:pPr>
+    </w:p>
+    <w:p>
+      <w:pPr>
+        <w:rPr>
+          <w:lang w:val="nl"/>
+        </w:rPr>
+      </w:pPr>
+    </w:p>
+    <w:p>
+      <w:pPr>
+        <w:rPr>
+          <w:lang w:val="nl"/>
+        </w:rPr>
+      </w:pPr>
+    </w:p>
+    <w:p>
+      <w:pPr>
+        <w:rPr>
+          <w:lang w:val="nl"/>
+        </w:rPr>
+      </w:pPr>
+    </w:p>
+    <w:p>
+      <w:pPr>
+        <w:rPr>
+          <w:lang w:val="nl"/>
+        </w:rPr>
+      </w:pPr>
+    </w:p>
+    <w:p>
+      <w:pPr>
+        <w:rPr>
+          <w:lang w:val="nl"/>
+        </w:rPr>
+      </w:pPr>
+    </w:p>
+    <w:p>
+      <w:pPr>
+        <w:rPr>
+          <w:lang w:val="nl"/>
+        </w:rPr>
+      </w:pPr>
+    </w:p>
+    <w:p>
+      <w:pPr>
+        <w:rPr>
+          <w:lang w:val="nl"/>
+        </w:rPr>
+      </w:pPr>
+    </w:p>
+    <w:p>
+      <w:pPr>
+        <w:pStyle w:val="Kop2"/>
+        <w:rPr>
+          <w:lang w:val="nl"/>
+        </w:rPr>
+      </w:pPr>
+      <w:bookmarkStart w:id="16" w:name="_Toc462643366"/>
+      <w:r>
+        <w:rPr>
+          <w:lang w:val="nl"/>
+        </w:rPr>
+        <w:t>Camera</w:t>
+      </w:r>
+      <w:bookmarkEnd w:id="16"/>
+    </w:p>
+    <w:p>
+      <w:pPr>
         <w:pStyle w:val="Lijstalinea"/>
-        <w:numPr>
-          <w:ilvl w:val="0"/>
-          <w:numId w:val="11"/>
-        </w:numPr>
+        <w:ind w:left="0"/>
         <w:rPr>
           <w:rFonts w:ascii="Arial" w:hAnsi="Arial" w:cs="Arial"/>
           <w:i/>
@@ -1748,52 +4030,97 @@
       </w:pPr>
       <w:r>
         <w:rPr>
+          <w:noProof/>
+        </w:rPr>
+        <w:drawing>
+          <wp:inline distT="0" distB="0" distL="0" distR="0" wp14:anchorId="39715175" wp14:editId="4B4EC9F3">
+            <wp:extent cx="2860675" cy="5623560"/>
+            <wp:effectExtent l="0" t="0" r="0" b="0"/>
+            <wp:docPr id="2" name="Afbeelding 2"/>
+            <wp:cNvGraphicFramePr>
+              <a:graphicFrameLocks xmlns:a="http://schemas.openxmlformats.org/drawingml/2006/main" noChangeAspect="1"/>
+            </wp:cNvGraphicFramePr>
+            <a:graphic xmlns:a="http://schemas.openxmlformats.org/drawingml/2006/main">
+              <a:graphicData uri="http://schemas.openxmlformats.org/drawingml/2006/picture">
+                <pic:pic xmlns:pic="http://schemas.openxmlformats.org/drawingml/2006/picture">
+                  <pic:nvPicPr>
+                    <pic:cNvPr id="2" name="MockupCamera.png"/>
+                    <pic:cNvPicPr/>
+                  </pic:nvPicPr>
+                  <pic:blipFill>
+                    <a:blip r:embed="rId19">
+                      <a:extLst>
+                        <a:ext uri="{28A0092B-C50C-407E-A947-70E740481C1C}">
+                          <a14:useLocalDpi xmlns:a14="http://schemas.microsoft.com/office/drawing/2010/main" val="0"/>
+                        </a:ext>
+                      </a:extLst>
+                    </a:blip>
+                    <a:stretch>
+                      <a:fillRect/>
+                    </a:stretch>
+                  </pic:blipFill>
+                  <pic:spPr>
+                    <a:xfrm>
+                      <a:off x="0" y="0"/>
+                      <a:ext cx="2860675" cy="5623560"/>
+                    </a:xfrm>
+                    <a:prstGeom prst="rect">
+                      <a:avLst/>
+                    </a:prstGeom>
+                  </pic:spPr>
+                </pic:pic>
+              </a:graphicData>
+            </a:graphic>
+          </wp:inline>
+        </w:drawing>
+      </w:r>
+    </w:p>
+    <w:p>
+      <w:pPr>
+        <w:pStyle w:val="Lijstalinea"/>
+        <w:ind w:left="0"/>
+        <w:rPr>
           <w:rFonts w:ascii="Arial" w:hAnsi="Arial" w:cs="Arial"/>
           <w:i/>
           <w:sz w:val="20"/>
           <w:lang w:val="nl"/>
         </w:rPr>
-        <w:t>Github</w:t>
-      </w:r>
-    </w:p>
-    <w:p>
-      <w:pPr>
-        <w:pStyle w:val="Lijstalinea"/>
-        <w:numPr>
-          <w:ilvl w:val="0"/>
-          <w:numId w:val="11"/>
-        </w:numPr>
-        <w:rPr>
-          <w:rFonts w:ascii="Arial" w:hAnsi="Arial" w:cs="Arial"/>
-          <w:i/>
-          <w:sz w:val="20"/>
+      </w:pPr>
+    </w:p>
+    <w:p>
+      <w:pPr>
+        <w:pStyle w:val="Kop1"/>
+        <w:rPr>
           <w:lang w:val="nl"/>
         </w:rPr>
       </w:pPr>
-      <w:r>
-        <w:rPr>
-          <w:rFonts w:ascii="Arial" w:hAnsi="Arial" w:cs="Arial"/>
-          <w:i/>
-          <w:sz w:val="20"/>
+      <w:bookmarkStart w:id="17" w:name="_Toc462643367"/>
+      <w:r>
+        <w:rPr>
           <w:lang w:val="nl"/>
         </w:rPr>
-        <w:t>Github projects</w:t>
-      </w:r>
-    </w:p>
-    <w:p>
-      <w:pPr>
-        <w:pStyle w:val="Lijstalinea"/>
-        <w:rPr>
-          <w:rFonts w:ascii="Arial" w:hAnsi="Arial" w:cs="Arial"/>
-          <w:i/>
-          <w:sz w:val="20"/>
+        <w:t>Links</w:t>
+      </w:r>
+      <w:bookmarkEnd w:id="17"/>
+    </w:p>
+    <w:p>
+      <w:pPr>
+        <w:rPr>
           <w:lang w:val="nl"/>
         </w:rPr>
       </w:pPr>
+      <w:proofErr w:type="gramStart"/>
+      <w:r>
+        <w:rPr>
+          <w:lang w:val="nl"/>
+        </w:rPr>
+        <w:t>https://github.com/DEJeroen/CloudApplications</w:t>
+      </w:r>
+      <w:proofErr w:type="gramEnd"/>
     </w:p>
     <w:sectPr>
-      <w:footerReference w:type="even" r:id="rId16"/>
-      <w:footerReference w:type="default" r:id="rId17"/>
+      <w:footerReference w:type="even" r:id="rId20"/>
+      <w:footerReference w:type="default" r:id="rId21"/>
       <w:pgSz w:w="12240" w:h="15840" w:code="1"/>
       <w:pgMar w:top="1440" w:right="1440" w:bottom="1440" w:left="1440" w:header="720" w:footer="720" w:gutter="0"/>
       <w:pgNumType w:start="0"/>
@@ -3214,8 +5541,8 @@
     <w:lsdException w:name="index 7" w:semiHidden="1" w:unhideWhenUsed="1"/>
     <w:lsdException w:name="index 8" w:semiHidden="1" w:unhideWhenUsed="1"/>
     <w:lsdException w:name="index 9" w:semiHidden="1" w:unhideWhenUsed="1"/>
-    <w:lsdException w:name="toc 1" w:semiHidden="1" w:unhideWhenUsed="1" w:qFormat="1"/>
-    <w:lsdException w:name="toc 2" w:semiHidden="1" w:unhideWhenUsed="1" w:qFormat="1"/>
+    <w:lsdException w:name="toc 1" w:semiHidden="1" w:uiPriority="39" w:unhideWhenUsed="1" w:qFormat="1"/>
+    <w:lsdException w:name="toc 2" w:semiHidden="1" w:uiPriority="39" w:unhideWhenUsed="1" w:qFormat="1"/>
     <w:lsdException w:name="toc 3" w:semiHidden="1" w:unhideWhenUsed="1" w:qFormat="1"/>
     <w:lsdException w:name="toc 4" w:semiHidden="1" w:unhideWhenUsed="1" w:qFormat="1"/>
     <w:lsdException w:name="toc 5" w:semiHidden="1" w:unhideWhenUsed="1" w:qFormat="1"/>
@@ -4336,8 +6663,7 @@
     <w:basedOn w:val="Standaard"/>
     <w:next w:val="Standaard"/>
     <w:autoRedefine/>
-    <w:uiPriority w:val="99"/>
-    <w:semiHidden/>
+    <w:uiPriority w:val="39"/>
     <w:unhideWhenUsed/>
     <w:qFormat/>
     <w:pPr>
@@ -4357,8 +6683,7 @@
     <w:basedOn w:val="Standaard"/>
     <w:next w:val="Standaard"/>
     <w:autoRedefine/>
-    <w:uiPriority w:val="99"/>
-    <w:semiHidden/>
+    <w:uiPriority w:val="39"/>
     <w:unhideWhenUsed/>
     <w:qFormat/>
     <w:pPr>
@@ -4535,12 +6860,49 @@
     <w:name w:val="Hyperlink"/>
     <w:basedOn w:val="Standaardalinea-lettertype"/>
     <w:uiPriority w:val="99"/>
-    <w:semiHidden/>
     <w:unhideWhenUsed/>
     <w:rsid w:val="00BB699A"/>
     <w:rPr>
       <w:color w:val="0000FF"/>
       <w:u w:val="single"/>
+    </w:rPr>
+  </w:style>
+  <w:style w:type="paragraph" w:styleId="Normaalweb">
+    <w:name w:val="Normal (Web)"/>
+    <w:basedOn w:val="Standaard"/>
+    <w:uiPriority w:val="99"/>
+    <w:semiHidden/>
+    <w:unhideWhenUsed/>
+    <w:rsid w:val="00AB0E81"/>
+    <w:pPr>
+      <w:spacing w:before="100" w:beforeAutospacing="1" w:after="100" w:afterAutospacing="1" w:line="240" w:lineRule="auto"/>
+    </w:pPr>
+    <w:rPr>
+      <w:rFonts w:ascii="Times New Roman" w:eastAsia="Times New Roman" w:hAnsi="Times New Roman"/>
+      <w:color w:val="auto"/>
+      <w:sz w:val="24"/>
+      <w:szCs w:val="24"/>
+    </w:rPr>
+  </w:style>
+  <w:style w:type="paragraph" w:styleId="Kopvaninhoudsopgave">
+    <w:name w:val="TOC Heading"/>
+    <w:basedOn w:val="Kop1"/>
+    <w:next w:val="Standaard"/>
+    <w:uiPriority w:val="39"/>
+    <w:unhideWhenUsed/>
+    <w:qFormat/>
+    <w:rsid w:val="00580C8E"/>
+    <w:pPr>
+      <w:keepNext/>
+      <w:keepLines/>
+      <w:spacing w:before="240" w:after="0" w:line="259" w:lineRule="auto"/>
+      <w:outlineLvl w:val="9"/>
+    </w:pPr>
+    <w:rPr>
+      <w:rFonts w:eastAsiaTheme="majorEastAsia" w:cstheme="majorBidi"/>
+      <w:b w:val="0"/>
+      <w:spacing w:val="0"/>
+      <w:sz w:val="32"/>
     </w:rPr>
   </w:style>
 </w:styles>
@@ -4681,7 +7043,7 @@
     <w:charset w:val="00"/>
     <w:family w:val="roman"/>
     <w:pitch w:val="variable"/>
-    <w:sig w:usb0="E0002EFF" w:usb1="C000785B" w:usb2="00000009" w:usb3="00000000" w:csb0="000001FF" w:csb1="00000000"/>
+    <w:sig w:usb0="E0002AFF" w:usb1="C0007841" w:usb2="00000009" w:usb3="00000000" w:csb0="000001FF" w:csb1="00000000"/>
   </w:font>
   <w:font w:name="Symbol">
     <w:panose1 w:val="05050102010706020507"/>
@@ -4695,7 +7057,7 @@
     <w:charset w:val="00"/>
     <w:family w:val="swiss"/>
     <w:pitch w:val="variable"/>
-    <w:sig w:usb0="E0002EFF" w:usb1="C0007843" w:usb2="00000009" w:usb3="00000000" w:csb0="000001FF" w:csb1="00000000"/>
+    <w:sig w:usb0="20002A87" w:usb1="80000000" w:usb2="00000008" w:usb3="00000000" w:csb0="000001FF" w:csb1="00000000"/>
   </w:font>
   <w:font w:name="Courier New">
     <w:panose1 w:val="02070309020205020404"/>
@@ -4738,6 +7100,13 @@
     <w:pitch w:val="fixed"/>
     <w:sig w:usb0="80000281" w:usb1="28C76CF8" w:usb2="00000010" w:usb3="00000000" w:csb0="00020000" w:csb1="00000000"/>
   </w:font>
+  <w:font w:name="HGSoeiPresenceEB">
+    <w:altName w:val="MS Mincho"/>
+    <w:charset w:val="80"/>
+    <w:family w:val="roman"/>
+    <w:pitch w:val="fixed"/>
+    <w:sig w:usb0="00000000" w:usb1="28C76CF8" w:usb2="00000010" w:usb3="00000000" w:csb0="00020000" w:csb1="00000000"/>
+  </w:font>
   <w:font w:name="Segoe UI">
     <w:panose1 w:val="020B0502040204020203"/>
     <w:charset w:val="00"/>
@@ -4745,26 +7114,19 @@
     <w:pitch w:val="variable"/>
     <w:sig w:usb0="E4002EFF" w:usb1="C000E47F" w:usb2="00000009" w:usb3="00000000" w:csb0="000001FF" w:csb1="00000000"/>
   </w:font>
-  <w:font w:name="HGSoeiPresenceEB">
-    <w:altName w:val="MS Mincho"/>
-    <w:charset w:val="80"/>
-    <w:family w:val="roman"/>
-    <w:pitch w:val="fixed"/>
-    <w:sig w:usb0="00000000" w:usb1="28C76CF8" w:usb2="00000010" w:usb3="00000000" w:csb0="00020000" w:csb1="00000000"/>
-  </w:font>
   <w:font w:name="Calibri">
     <w:panose1 w:val="020F0502020204030204"/>
     <w:charset w:val="00"/>
     <w:family w:val="swiss"/>
     <w:pitch w:val="variable"/>
-    <w:sig w:usb0="E0002AFF" w:usb1="C000247B" w:usb2="00000009" w:usb3="00000000" w:csb0="000001FF" w:csb1="00000000"/>
+    <w:sig w:usb0="E10002FF" w:usb1="4000ACFF" w:usb2="00000009" w:usb3="00000000" w:csb0="0000019F" w:csb1="00000000"/>
   </w:font>
   <w:font w:name="Calibri Light">
     <w:panose1 w:val="020F0302020204030204"/>
     <w:charset w:val="00"/>
     <w:family w:val="swiss"/>
     <w:pitch w:val="variable"/>
-    <w:sig w:usb0="E0002AFF" w:usb1="C000247B" w:usb2="00000009" w:usb3="00000000" w:csb0="000001FF" w:csb1="00000000"/>
+    <w:sig w:usb0="A00002EF" w:usb1="4000207B" w:usb2="00000000" w:usb3="00000000" w:csb0="0000009F" w:csb1="00000000"/>
   </w:font>
 </w:fonts>
 </file>
@@ -4789,6 +7151,7 @@
     <w:rsid w:val="00624789"/>
     <w:rsid w:val="009252EF"/>
     <w:rsid w:val="00990C6B"/>
+    <w:rsid w:val="00C6493B"/>
     <w:rsid w:val="00C676BA"/>
     <w:rsid w:val="00C76DB1"/>
     <w:rsid w:val="00EB2D2B"/>
@@ -5652,15 +8015,6 @@
 </file>
 
 <file path=customXml/item2.xml><?xml version="1.0" encoding="utf-8"?>
-<?mso-contentType ?>
-<FormTemplates xmlns="http://schemas.microsoft.com/sharepoint/v3/contenttype/forms">
-  <Display>DocumentLibraryForm</Display>
-  <Edit>AssetEditForm</Edit>
-  <New>DocumentLibraryForm</New>
-</FormTemplates>
-</file>
-
-<file path=customXml/item3.xml><?xml version="1.0" encoding="utf-8"?>
 <outs:outSpaceData xmlns:outs="http://schemas.microsoft.com/office/2009/outspace/metadata">
   <outs:relatedDates/>
   <outs:relatedDocuments/>
@@ -5668,6 +8022,15 @@
   <outs:propertyMetadataList/>
   <outs:corruptMetadataWasLost/>
 </outs:outSpaceData>
+</file>
+
+<file path=customXml/item3.xml><?xml version="1.0" encoding="utf-8"?>
+<?mso-contentType ?>
+<FormTemplates xmlns="http://schemas.microsoft.com/sharepoint/v3/contenttype/forms">
+  <Display>DocumentLibraryForm</Display>
+  <Edit>AssetEditForm</Edit>
+  <New>DocumentLibraryForm</New>
+</FormTemplates>
 </file>
 
 <file path=customXml/item4.xml><?xml version="1.0" encoding="utf-8"?>
@@ -5683,6 +8046,14 @@
 </file>
 
 <file path=customXml/itemProps2.xml><?xml version="1.0" encoding="utf-8"?>
+<ds:datastoreItem xmlns:ds="http://schemas.openxmlformats.org/officeDocument/2006/customXml" ds:itemID="{800B806B-C3C7-4EFE-A57F-81DC87A14EE1}">
+  <ds:schemaRefs>
+    <ds:schemaRef ds:uri="http://schemas.microsoft.com/office/2009/outspace/metadata"/>
+  </ds:schemaRefs>
+</ds:datastoreItem>
+</file>
+
+<file path=customXml/itemProps3.xml><?xml version="1.0" encoding="utf-8"?>
 <ds:datastoreItem xmlns:ds="http://schemas.openxmlformats.org/officeDocument/2006/customXml" ds:itemID="{CCBB6253-25EE-4BB0-B942-7A7F50E0DC33}">
   <ds:schemaRefs>
     <ds:schemaRef ds:uri="http://schemas.microsoft.com/sharepoint/v3/contenttype/forms"/>
@@ -5690,16 +8061,8 @@
 </ds:datastoreItem>
 </file>
 
-<file path=customXml/itemProps3.xml><?xml version="1.0" encoding="utf-8"?>
-<ds:datastoreItem xmlns:ds="http://schemas.openxmlformats.org/officeDocument/2006/customXml" ds:itemID="{800B806B-C3C7-4EFE-A57F-81DC87A14EE1}">
-  <ds:schemaRefs>
-    <ds:schemaRef ds:uri="http://schemas.microsoft.com/office/2009/outspace/metadata"/>
-  </ds:schemaRefs>
-</ds:datastoreItem>
-</file>
-
 <file path=customXml/itemProps4.xml><?xml version="1.0" encoding="utf-8"?>
-<ds:datastoreItem xmlns:ds="http://schemas.openxmlformats.org/officeDocument/2006/customXml" ds:itemID="{190630B2-5C87-4333-8957-FD520EBD3011}">
+<ds:datastoreItem xmlns:ds="http://schemas.openxmlformats.org/officeDocument/2006/customXml" ds:itemID="{2F1D85D9-553F-4047-8E6C-8EF3CB6EDB27}">
   <ds:schemaRefs>
     <ds:schemaRef ds:uri="http://schemas.openxmlformats.org/officeDocument/2006/bibliography"/>
   </ds:schemaRefs>

</xml_diff>

<commit_message>
Perfected the documentation, still needs to be updated in the markdown.
</commit_message>
<xml_diff>
--- a/CloudApplications_Documentation.docx
+++ b/CloudApplications_Documentation.docx
@@ -846,8 +846,6 @@
                 <w:t>Inhoud</w:t>
               </w:r>
             </w:p>
-            <w:bookmarkStart w:id="0" w:name="_GoBack"/>
-            <w:bookmarkEnd w:id="0"/>
             <w:p>
               <w:pPr>
                 <w:pStyle w:val="Inhopg1"/>
@@ -2528,21 +2526,21 @@
       <w:pPr>
         <w:pStyle w:val="Kop1"/>
       </w:pPr>
-      <w:bookmarkStart w:id="1" w:name="_Toc462643949"/>
+      <w:bookmarkStart w:id="0" w:name="_Toc462643949"/>
       <w:r>
         <w:t>Project Omschrijving</w:t>
       </w:r>
-      <w:bookmarkEnd w:id="1"/>
+      <w:bookmarkEnd w:id="0"/>
     </w:p>
     <w:p>
       <w:pPr>
         <w:pStyle w:val="Kop2"/>
       </w:pPr>
-      <w:bookmarkStart w:id="2" w:name="_Toc462643950"/>
+      <w:bookmarkStart w:id="1" w:name="_Toc462643950"/>
       <w:r>
         <w:t>Aanleiding en context</w:t>
       </w:r>
-      <w:bookmarkEnd w:id="2"/>
+      <w:bookmarkEnd w:id="1"/>
     </w:p>
     <w:p>
       <w:r>
@@ -2554,7 +2552,16 @@
       </w:r>
       <w:proofErr w:type="spellEnd"/>
       <w:r>
-        <w:t xml:space="preserve"> bezig was. Hierom ontstond de opdracht voor ons hoe je </w:t>
+        <w:t xml:space="preserve"> bezig was. Hier</w:t>
+      </w:r>
+      <w:r>
+        <w:t xml:space="preserve">uit kwam het idee </w:t>
+      </w:r>
+      <w:r>
+        <w:t>hoe</w:t>
+      </w:r>
+      <w:r>
+        <w:t xml:space="preserve"> </w:t>
       </w:r>
       <w:proofErr w:type="spellStart"/>
       <w:r>
@@ -2562,106 +2569,149 @@
       </w:r>
       <w:proofErr w:type="spellEnd"/>
       <w:r>
-        <w:t xml:space="preserve"> technologie meer en vertrouwd krijgt binnen een schoolomgeving, zodat leerling en leraar zichzelf verder kunnen ontplooien met behulp van deze technologie. </w:t>
+        <w:t xml:space="preserve"> technologie meer en vertrouwd krijgt binnen een schoolomgeving, zodat leerling en leraar </w:t>
+      </w:r>
+      <w:r>
+        <w:t xml:space="preserve">een interactievere les kunnen beleven. </w:t>
       </w:r>
     </w:p>
     <w:p>
       <w:pPr>
         <w:pStyle w:val="Kop2"/>
       </w:pPr>
-      <w:bookmarkStart w:id="3" w:name="_Toc462643951"/>
+      <w:bookmarkStart w:id="2" w:name="_Toc462643951"/>
       <w:r>
         <w:t>Probleemstelling</w:t>
       </w:r>
       <w:r>
         <w:t xml:space="preserve"> project</w:t>
       </w:r>
-      <w:bookmarkEnd w:id="3"/>
+      <w:bookmarkEnd w:id="2"/>
     </w:p>
     <w:p>
       <w:r>
         <w:t xml:space="preserve">Een </w:t>
       </w:r>
-      <w:proofErr w:type="spellStart"/>
-      <w:r>
-        <w:t>augmented</w:t>
-      </w:r>
-      <w:proofErr w:type="spellEnd"/>
+      <w:r>
+        <w:t>beeldherkennings</w:t>
+      </w:r>
+      <w:r>
+        <w:t>applicatie ontwikkelen die zal bijdragen aan de interactiviteit</w:t>
+      </w:r>
+      <w:r>
+        <w:t xml:space="preserve"> en technologisch integrering</w:t>
+      </w:r>
+      <w:r>
+        <w:t xml:space="preserve"> in scholen</w:t>
+      </w:r>
+      <w:r>
+        <w:t xml:space="preserve"> door antwoorden te tellen die worden aangeboden door leerlingen in de vorm van figuren die in de lucht worden gestoken</w:t>
+      </w:r>
+      <w:r>
+        <w:t>.</w:t>
+      </w:r>
       <w:r>
         <w:t xml:space="preserve"> </w:t>
-      </w:r>
-      <w:proofErr w:type="spellStart"/>
-      <w:r>
-        <w:t>reality</w:t>
-      </w:r>
-      <w:proofErr w:type="spellEnd"/>
-      <w:r>
-        <w:t xml:space="preserve"> applicatie ontwikkelen die zal bijdragen aan de interactiviteit in scholen.</w:t>
       </w:r>
     </w:p>
     <w:p>
       <w:pPr>
         <w:pStyle w:val="Kop2"/>
       </w:pPr>
-      <w:bookmarkStart w:id="4" w:name="_Toc462643952"/>
+      <w:bookmarkStart w:id="3" w:name="_Toc462643952"/>
       <w:r>
         <w:t>Doel project</w:t>
       </w:r>
-      <w:bookmarkEnd w:id="4"/>
+      <w:bookmarkEnd w:id="3"/>
     </w:p>
     <w:p>
       <w:r>
-        <w:t>Doel van dit project is om erachter te komen hoe we een omgeving opzetten waarmee leerkrachten op een speelse manier quizjes kunnen bedenken voor hun leerlingen en hiermee direct visuele feedback kunnen krijgen hoe een klas tegenover een bepaald onderwerp of vraag staat.</w:t>
+        <w:t>Doel van dit project is om een omgeving op</w:t>
+      </w:r>
+      <w:r>
+        <w:t xml:space="preserve"> te </w:t>
+      </w:r>
+      <w:r>
+        <w:t>zetten waarmee leerkrachten op een speelse manier quizjes kunnen bedenken voor hun leerlingen en hiermee direct visuele feedback kunnen krijgen hoe een klas tegenover een bepaald onderwerp of vraag staat.</w:t>
+      </w:r>
+      <w:r>
+        <w:t xml:space="preserve"> Hiermee worden de lessen interactiever en kan de leerkracht vragen online zetten en deze in de loop van de les vragen en hiermee direct toetsen hoe goed leerlingen zijn stof opnemen.</w:t>
       </w:r>
     </w:p>
     <w:p>
       <w:pPr>
         <w:pStyle w:val="Kop2"/>
       </w:pPr>
-      <w:bookmarkStart w:id="5" w:name="_Toc462643953"/>
+      <w:bookmarkStart w:id="4" w:name="_Toc462643953"/>
       <w:r>
         <w:t xml:space="preserve">Beschrijving </w:t>
       </w:r>
       <w:r>
         <w:t>project</w:t>
       </w:r>
-      <w:bookmarkEnd w:id="5"/>
+      <w:bookmarkEnd w:id="4"/>
     </w:p>
     <w:p>
       <w:r>
-        <w:t xml:space="preserve">Het project zal opgesplitst worden in twee onderscheidende onderdelen. Ten eerste heb je de applicatie zelf, deze zal native ontwikkeld worden voor Android telefoons. De applicatie zal verschillende figuren leren herkennen. Op moment van schrijven weten we nog niet concreet welke figuren, maar kanshebbers zijn: horizontale lijn, verticale lijn, </w:t>
-      </w:r>
-      <w:r>
-        <w:t>cirkel</w:t>
-      </w:r>
-      <w:r>
-        <w:t>, driehoek en vierkant.</w:t>
-      </w:r>
-      <w:r>
-        <w:t xml:space="preserve"> D</w:t>
-      </w:r>
-      <w:r>
-        <w:t>e app krijgt een simpele interface</w:t>
-      </w:r>
-      <w:r>
-        <w:t xml:space="preserve"> waarmee de gebruiker vlot kan beginnen scannen, de resultaten kan zien </w:t>
-      </w:r>
-      <w:r>
-        <w:t>of</w:t>
-      </w:r>
-      <w:r>
-        <w:t xml:space="preserve"> kan doorsturen naar de server. Voordat de scan begint zal er ingesteld worden naar welke figuren de scan zal moeten zoeken. </w:t>
-      </w:r>
-      <w:r>
-        <w:t xml:space="preserve">Daarnaast wordt er meegestuurd </w:t>
-      </w:r>
-      <w:r>
-        <w:t>welk leerjaar, klas of les wordt meegestuurd om beter onderscheid te kunnen maken tussen de data.</w:t>
+        <w:t xml:space="preserve">Het project zal opgesplitst worden in twee onderscheidende onderdelen. </w:t>
       </w:r>
     </w:p>
     <w:p>
       <w:r>
-        <w:t xml:space="preserve">Het tweede deel van het project bestaat uit een web platform en databank waar de resultaten naartoe worden verstuurd en men de resultaten kan bekijken. De resultaten kunnen via ons web platform in een grafiek, </w:t>
+        <w:t xml:space="preserve">Ten eerste heb je de applicatie zelf, </w:t>
+      </w:r>
+      <w:r>
+        <w:t>dit wordt</w:t>
+      </w:r>
+      <w:r>
+        <w:t xml:space="preserve"> native ontwikkeld voor Android</w:t>
+      </w:r>
+      <w:r>
+        <w:t xml:space="preserve">. De applicatie </w:t>
+      </w:r>
+      <w:r>
+        <w:t xml:space="preserve">leert verschillende figuren herkennen. </w:t>
+      </w:r>
+      <w:r>
+        <w:t xml:space="preserve">Op moment van schrijven weten we nog niet concreet welke figuren, maar kanshebbers zijn: horizontale lijn, verticale lijn, </w:t>
+      </w:r>
+      <w:r>
+        <w:t>cirkel</w:t>
+      </w:r>
+      <w:r>
+        <w:t>, driehoek en vierkant.</w:t>
+      </w:r>
+      <w:r>
+        <w:t xml:space="preserve"> D</w:t>
+      </w:r>
+      <w:r>
+        <w:t>e app krijgt een simpele interface</w:t>
+      </w:r>
+      <w:r>
+        <w:t xml:space="preserve"> waarmee de gebruiker vlot kan beginnen scannen, de resultaten kan zien </w:t>
+      </w:r>
+      <w:r>
+        <w:t>of</w:t>
+      </w:r>
+      <w:r>
+        <w:t xml:space="preserve"> kan doorsturen naar de server. Voordat de scan begint zal er ingesteld worden naar welke figuren de scan zal moeten zoeken. </w:t>
+      </w:r>
+      <w:r>
+        <w:t xml:space="preserve">Daarnaast wordt er meegestuurd </w:t>
+      </w:r>
+      <w:r>
+        <w:t>welk leerjaar, klas of les wordt meegestuurd om beter onderscheid te kunnen maken tussen de data.</w:t>
+      </w:r>
+    </w:p>
+    <w:p>
+      <w:r>
+        <w:t>Het tweede deel van het project bestaat uit een web platform en databank waar de resultaten naartoe worden verstuurd</w:t>
+      </w:r>
+      <w:r>
+        <w:t>, nieuwe vragenlijsten kan aanmaken</w:t>
+      </w:r>
+      <w:r>
+        <w:t xml:space="preserve"> en men de resultaten kan bekijken. De resultaten kunnen via ons web platform in een grafiek, </w:t>
       </w:r>
       <w:proofErr w:type="spellStart"/>
       <w:r>
@@ -2669,7 +2719,11 @@
       </w:r>
       <w:proofErr w:type="spellEnd"/>
       <w:r>
-        <w:t xml:space="preserve"> en dergelijke worden gezet voor visuele feedback over wat voor antwoorden er gekozen zijn.</w:t>
+        <w:t xml:space="preserve"> en dergelijke worden gezet voor visuele feedback over wat voor antwoorden er </w:t>
+      </w:r>
+      <w:r>
+        <w:lastRenderedPageBreak/>
+        <w:t>gekozen zijn.</w:t>
       </w:r>
       <w:r>
         <w:t xml:space="preserve"> De interface zal hierbij tevens simpel zijn, de voorgaande resultaten kunnen per datum en tijd, leerjaar, klas of les worden bekeken. Een combinatie hiervan is tevens ook mogelijk. </w:t>
@@ -2682,107 +2736,107 @@
       <w:pPr>
         <w:pStyle w:val="Kop2"/>
       </w:pPr>
-      <w:bookmarkStart w:id="6" w:name="_Toc462643954"/>
-      <w:r>
-        <w:lastRenderedPageBreak/>
-        <w:t>Taakverdeling</w:t>
-      </w:r>
-      <w:bookmarkEnd w:id="6"/>
+      <w:bookmarkStart w:id="5" w:name="_Toc462643955"/>
+      <w:r>
+        <w:t>Methodologie</w:t>
+      </w:r>
+      <w:bookmarkEnd w:id="5"/>
     </w:p>
     <w:p>
       <w:r>
-        <w:t>Respectievelijk zal Jeroen het grootste deel van de Android app op zich nemen en Boyd buigt zich over het web platform.</w:t>
-      </w:r>
+        <w:t xml:space="preserve">Het project </w:t>
+      </w:r>
+      <w:r>
+        <w:t>wordt</w:t>
+      </w:r>
+      <w:r>
+        <w:t xml:space="preserve"> uitgevoerd </w:t>
+      </w:r>
+      <w:r>
+        <w:t>met behulp van</w:t>
+      </w:r>
+      <w:r>
+        <w:t xml:space="preserve"> de scrum methode. We maken een back</w:t>
+      </w:r>
+      <w:r>
+        <w:t>-</w:t>
+      </w:r>
+      <w:r>
+        <w:t>log met alle features die in dit project moeten. Vervolgens worden er per sprint features toegewezen die gemaakt moeten worden tijdens die sprint. Per week dat we samenkomen zullen we een stand</w:t>
+      </w:r>
+      <w:r>
+        <w:t>-</w:t>
+      </w:r>
+      <w:r>
+        <w:t>up houden om alles door te nemen</w:t>
+      </w:r>
+      <w:r>
+        <w:t xml:space="preserve">. We houden ook wekelijks een bespreking met de klant, dhr. Peeters. Hier stellen we de voortgang van het project voor, wat er behaald is, wat er mis is gegaan en wat er deze week verder op de planning zal staan. Hierdoor zal er dus constant feedback beschikbaar zijn over waaraan gewerkt moet worden. </w:t>
+      </w:r>
+    </w:p>
+    <w:p>
+      <w:proofErr w:type="gramStart"/>
+      <w:r>
+        <w:t>https://github.com/DEJeroen/</w:t>
+      </w:r>
+      <w:r>
+        <w:t>CloudApplications#boards?repos=68715146</w:t>
+      </w:r>
+      <w:proofErr w:type="gramEnd"/>
     </w:p>
     <w:p>
       <w:pPr>
         <w:pStyle w:val="Kop2"/>
       </w:pPr>
-      <w:bookmarkStart w:id="7" w:name="_Toc462643955"/>
-      <w:r>
-        <w:t>Methodologie</w:t>
-      </w:r>
-      <w:bookmarkEnd w:id="7"/>
+      <w:bookmarkStart w:id="6" w:name="_Toc462643956"/>
+      <w:r>
+        <w:t>Verwachte problemen</w:t>
+      </w:r>
+      <w:bookmarkEnd w:id="6"/>
     </w:p>
     <w:p>
       <w:r>
-        <w:t xml:space="preserve">Het project zal uitgevoerd </w:t>
-      </w:r>
-      <w:r>
-        <w:t>met behulp van</w:t>
-      </w:r>
-      <w:r>
-        <w:t xml:space="preserve"> de scrum methode. We maken een back</w:t>
-      </w:r>
-      <w:r>
-        <w:t>-</w:t>
-      </w:r>
-      <w:r>
-        <w:t>log met alle features die in dit project moeten. Vervolgens worden er per sprint features toegewezen die gemaakt moeten worden tijdens die sprint. Per week dat we samenkomen zullen we een stand</w:t>
-      </w:r>
-      <w:r>
-        <w:t>-</w:t>
-      </w:r>
-      <w:r>
-        <w:t>up houden om alles door te nemen</w:t>
-      </w:r>
-      <w:r>
-        <w:t xml:space="preserve">. We houden ook wekelijks een bespreking met de klant, dhr. Peeters. Hier stellen we de voortgang van het project voor, wat er behaald is, wat er mis is gegaan en wat er deze week verder op de planning zal staan. Hierdoor zal er dus constant feedback beschikbaar zijn over waaraan gewerkt moet worden. </w:t>
+        <w:t xml:space="preserve">Toen we de projectkeuze hadden gemaakt zijn we direct onderzoek gaan doen naar bestaande technologieën die al reeds op de markt zijn. Wat blijkt na het testen van een aantal apps die gefocust zijn rond image </w:t>
+      </w:r>
+      <w:proofErr w:type="spellStart"/>
+      <w:r>
+        <w:t>recognition</w:t>
+      </w:r>
+      <w:proofErr w:type="spellEnd"/>
+      <w:r>
+        <w:t xml:space="preserve">, dit werkt niet altijd 100%. De apps hebben het vaak fout als ze een plaatje proberen herkennen, echter gaat dit om apps die de precieze origine van een object van een plaatje proberen te achterhalen. Zoals een bloempot, stoel of auto. We hopen daarom dat figuren herkennen iets gemakkelijker zal verlopen. </w:t>
       </w:r>
     </w:p>
     <w:p>
       <w:pPr>
         <w:pStyle w:val="Kop2"/>
       </w:pPr>
-      <w:bookmarkStart w:id="8" w:name="_Toc462643956"/>
-      <w:r>
-        <w:t>Verwachte problemen</w:t>
-      </w:r>
-      <w:bookmarkEnd w:id="8"/>
+      <w:bookmarkStart w:id="7" w:name="_Toc462643957"/>
+      <w:r>
+        <w:t>Verwachte resultaten</w:t>
+      </w:r>
+      <w:bookmarkEnd w:id="7"/>
     </w:p>
     <w:p>
       <w:r>
-        <w:t xml:space="preserve">Toen we de projectkeuze hadden gemaakt zijn we direct onderzoek gaan doen naar bestaande technologieën die al reeds op de markt zijn. Wat blijkt na het testen van een aantal apps die gefocust zijn rond image </w:t>
-      </w:r>
-      <w:proofErr w:type="spellStart"/>
-      <w:r>
-        <w:t>recognition</w:t>
-      </w:r>
-      <w:proofErr w:type="spellEnd"/>
-      <w:r>
-        <w:t xml:space="preserve">, dit werkt niet altijd 100%. De apps hebben het vaak fout als ze een plaatje proberen herkennen, echter gaat dit om apps die de precieze origine van een object van een plaatje proberen te achterhalen. Zoals een bloempot, stoel of auto. We hopen daarom dat figuren herkennen iets gemakkelijker zal verlopen. </w:t>
+        <w:t xml:space="preserve">De verwachting is dat we de applicatie simpele figuurtjes kunnen laten herkennen en vervolgens laten doorsturen naar de databank en het </w:t>
+      </w:r>
+      <w:r>
+        <w:t>web platform</w:t>
+      </w:r>
+      <w:r>
+        <w:t>.</w:t>
       </w:r>
     </w:p>
     <w:p>
       <w:pPr>
         <w:pStyle w:val="Kop2"/>
       </w:pPr>
-      <w:bookmarkStart w:id="9" w:name="_Toc462643957"/>
-      <w:r>
-        <w:t>Verwachte resultaten</w:t>
-      </w:r>
-      <w:bookmarkEnd w:id="9"/>
-    </w:p>
-    <w:p>
-      <w:r>
-        <w:t xml:space="preserve">De verwachting is dat we de applicatie simpele figuurtjes kunnen laten herkennen en vervolgens laten doorsturen naar de databank en het </w:t>
-      </w:r>
-      <w:r>
-        <w:t>web platform</w:t>
-      </w:r>
-      <w:r>
-        <w:t>.</w:t>
-      </w:r>
-    </w:p>
-    <w:p>
-      <w:pPr>
-        <w:pStyle w:val="Kop2"/>
-      </w:pPr>
-      <w:bookmarkStart w:id="10" w:name="_Toc462643958"/>
+      <w:bookmarkStart w:id="8" w:name="_Toc462643958"/>
       <w:r>
         <w:t>Optionele features</w:t>
       </w:r>
-      <w:bookmarkEnd w:id="10"/>
+      <w:bookmarkEnd w:id="8"/>
     </w:p>
     <w:p>
       <w:r>
@@ -2799,11 +2853,11 @@
       <w:pPr>
         <w:pStyle w:val="Kop1"/>
       </w:pPr>
-      <w:bookmarkStart w:id="11" w:name="_Toc462643959"/>
+      <w:bookmarkStart w:id="9" w:name="_Toc462643959"/>
       <w:r>
         <w:t>Technologie</w:t>
       </w:r>
-      <w:bookmarkEnd w:id="11"/>
+      <w:bookmarkEnd w:id="9"/>
     </w:p>
     <w:p>
       <w:pPr>
@@ -2951,7 +3005,7 @@
       <w:pPr>
         <w:pStyle w:val="Kop2"/>
       </w:pPr>
-      <w:bookmarkStart w:id="12" w:name="_Toc462643960"/>
+      <w:bookmarkStart w:id="10" w:name="_Toc462643960"/>
       <w:r>
         <w:t xml:space="preserve">Image </w:t>
       </w:r>
@@ -2959,7 +3013,7 @@
       <w:r>
         <w:t>Recognition</w:t>
       </w:r>
-      <w:bookmarkEnd w:id="12"/>
+      <w:bookmarkEnd w:id="10"/>
       <w:proofErr w:type="spellEnd"/>
     </w:p>
     <w:p>
@@ -3007,12 +3061,12 @@
       <w:pPr>
         <w:pStyle w:val="Kop2"/>
       </w:pPr>
-      <w:bookmarkStart w:id="13" w:name="_Toc462643961"/>
+      <w:bookmarkStart w:id="11" w:name="_Toc462643961"/>
       <w:r>
         <w:lastRenderedPageBreak/>
         <w:t>Tensorflow</w:t>
       </w:r>
-      <w:bookmarkEnd w:id="13"/>
+      <w:bookmarkEnd w:id="11"/>
     </w:p>
     <w:p>
       <w:pPr>
@@ -3139,7 +3193,7 @@
       <w:pPr>
         <w:pStyle w:val="Kop2"/>
       </w:pPr>
-      <w:bookmarkStart w:id="14" w:name="_Toc462643962"/>
+      <w:bookmarkStart w:id="12" w:name="_Toc462643962"/>
       <w:proofErr w:type="spellStart"/>
       <w:r>
         <w:t>Craftar</w:t>
@@ -3148,7 +3202,7 @@
       <w:r>
         <w:t xml:space="preserve"> Cloud Service</w:t>
       </w:r>
-      <w:bookmarkEnd w:id="14"/>
+      <w:bookmarkEnd w:id="12"/>
     </w:p>
     <w:p>
       <w:pPr>
@@ -3197,7 +3251,7 @@
       <w:pPr>
         <w:pStyle w:val="Kop2"/>
       </w:pPr>
-      <w:bookmarkStart w:id="15" w:name="_Toc462643963"/>
+      <w:bookmarkStart w:id="13" w:name="_Toc462643963"/>
       <w:proofErr w:type="spellStart"/>
       <w:r>
         <w:t>OpenCV</w:t>
@@ -3210,7 +3264,7 @@
       <w:r>
         <w:t>JavaCV</w:t>
       </w:r>
-      <w:bookmarkEnd w:id="15"/>
+      <w:bookmarkEnd w:id="13"/>
       <w:proofErr w:type="spellEnd"/>
     </w:p>
     <w:p>
@@ -3349,10 +3403,145 @@
       <w:pPr>
         <w:pStyle w:val="Kop2"/>
       </w:pPr>
-      <w:bookmarkStart w:id="16" w:name="_Toc462643964"/>
+      <w:bookmarkStart w:id="14" w:name="_Toc462643964"/>
       <w:proofErr w:type="spellStart"/>
       <w:r>
         <w:t>CloudSight</w:t>
+      </w:r>
+      <w:bookmarkEnd w:id="14"/>
+      <w:proofErr w:type="spellEnd"/>
+    </w:p>
+    <w:p>
+      <w:pPr>
+        <w:pStyle w:val="Normaalweb"/>
+        <w:spacing w:before="0" w:beforeAutospacing="0" w:after="240" w:afterAutospacing="0"/>
+        <w:rPr>
+          <w:rFonts w:asciiTheme="minorHAnsi" w:hAnsiTheme="minorHAnsi" w:cs="Segoe UI"/>
+          <w:color w:val="333333"/>
+          <w:sz w:val="22"/>
+          <w:szCs w:val="22"/>
+        </w:rPr>
+      </w:pPr>
+      <w:proofErr w:type="spellStart"/>
+      <w:r>
+        <w:rPr>
+          <w:rFonts w:asciiTheme="minorHAnsi" w:hAnsiTheme="minorHAnsi" w:cs="Segoe UI"/>
+          <w:color w:val="333333"/>
+          <w:sz w:val="22"/>
+          <w:szCs w:val="22"/>
+        </w:rPr>
+        <w:t>Cloudsight</w:t>
+      </w:r>
+      <w:proofErr w:type="spellEnd"/>
+      <w:r>
+        <w:rPr>
+          <w:rFonts w:asciiTheme="minorHAnsi" w:hAnsiTheme="minorHAnsi" w:cs="Segoe UI"/>
+          <w:color w:val="333333"/>
+          <w:sz w:val="22"/>
+          <w:szCs w:val="22"/>
+        </w:rPr>
+        <w:t xml:space="preserve"> is een </w:t>
+      </w:r>
+      <w:proofErr w:type="spellStart"/>
+      <w:r>
+        <w:rPr>
+          <w:rFonts w:asciiTheme="minorHAnsi" w:hAnsiTheme="minorHAnsi" w:cs="Segoe UI"/>
+          <w:color w:val="333333"/>
+          <w:sz w:val="22"/>
+          <w:szCs w:val="22"/>
+        </w:rPr>
+        <w:t>cloud</w:t>
+      </w:r>
+      <w:proofErr w:type="spellEnd"/>
+      <w:r>
+        <w:rPr>
+          <w:rFonts w:asciiTheme="minorHAnsi" w:hAnsiTheme="minorHAnsi" w:cs="Segoe UI"/>
+          <w:color w:val="333333"/>
+          <w:sz w:val="22"/>
+          <w:szCs w:val="22"/>
+        </w:rPr>
+        <w:t xml:space="preserve"> </w:t>
+      </w:r>
+      <w:proofErr w:type="spellStart"/>
+      <w:r>
+        <w:rPr>
+          <w:rFonts w:asciiTheme="minorHAnsi" w:hAnsiTheme="minorHAnsi" w:cs="Segoe UI"/>
+          <w:color w:val="333333"/>
+          <w:sz w:val="22"/>
+          <w:szCs w:val="22"/>
+        </w:rPr>
+        <w:t>api</w:t>
+      </w:r>
+      <w:proofErr w:type="spellEnd"/>
+      <w:r>
+        <w:rPr>
+          <w:rFonts w:asciiTheme="minorHAnsi" w:hAnsiTheme="minorHAnsi" w:cs="Segoe UI"/>
+          <w:color w:val="333333"/>
+          <w:sz w:val="22"/>
+          <w:szCs w:val="22"/>
+        </w:rPr>
+        <w:t xml:space="preserve"> die erg precies objecten in afbeeldingen kan herkennen, deze service is erg precies maar doet er ook veel langer over om bij de resultaten te komen.</w:t>
+      </w:r>
+    </w:p>
+    <w:p>
+      <w:pPr>
+        <w:pStyle w:val="Kop2"/>
+      </w:pPr>
+      <w:bookmarkStart w:id="15" w:name="_Toc462643965"/>
+      <w:r>
+        <w:t>Question Cloud</w:t>
+      </w:r>
+      <w:bookmarkEnd w:id="15"/>
+    </w:p>
+    <w:p>
+      <w:pPr>
+        <w:pStyle w:val="Normaalweb"/>
+        <w:spacing w:before="0" w:beforeAutospacing="0" w:after="240" w:afterAutospacing="0"/>
+        <w:rPr>
+          <w:rFonts w:asciiTheme="minorHAnsi" w:hAnsiTheme="minorHAnsi" w:cs="Segoe UI"/>
+          <w:color w:val="333333"/>
+          <w:sz w:val="22"/>
+          <w:szCs w:val="22"/>
+        </w:rPr>
+      </w:pPr>
+      <w:r>
+        <w:rPr>
+          <w:rFonts w:asciiTheme="minorHAnsi" w:hAnsiTheme="minorHAnsi" w:cs="Segoe UI"/>
+          <w:color w:val="333333"/>
+          <w:sz w:val="22"/>
+          <w:szCs w:val="22"/>
+        </w:rPr>
+        <w:t xml:space="preserve">De Question Cloud zal </w:t>
+      </w:r>
+      <w:proofErr w:type="spellStart"/>
+      <w:r>
+        <w:rPr>
+          <w:rFonts w:asciiTheme="minorHAnsi" w:hAnsiTheme="minorHAnsi" w:cs="Segoe UI"/>
+          <w:color w:val="333333"/>
+          <w:sz w:val="22"/>
+          <w:szCs w:val="22"/>
+        </w:rPr>
+        <w:t>zal</w:t>
+      </w:r>
+      <w:proofErr w:type="spellEnd"/>
+      <w:r>
+        <w:rPr>
+          <w:rFonts w:asciiTheme="minorHAnsi" w:hAnsiTheme="minorHAnsi" w:cs="Segoe UI"/>
+          <w:color w:val="333333"/>
+          <w:sz w:val="22"/>
+          <w:szCs w:val="22"/>
+        </w:rPr>
+        <w:t xml:space="preserve"> ervoor zorgen dat er vragen via de app gesteld kunnen worden</w:t>
+      </w:r>
+    </w:p>
+    <w:p>
+      <w:pPr>
+        <w:pStyle w:val="Kop2"/>
+      </w:pPr>
+      <w:bookmarkStart w:id="16" w:name="_Toc462643966"/>
+      <w:proofErr w:type="spellStart"/>
+      <w:r>
+        <w:t>Firebase</w:t>
       </w:r>
       <w:bookmarkEnd w:id="16"/>
       <w:proofErr w:type="spellEnd"/>
@@ -3376,7 +3565,7 @@
           <w:sz w:val="22"/>
           <w:szCs w:val="22"/>
         </w:rPr>
-        <w:t>Cloudsight</w:t>
+        <w:t>Firebase</w:t>
       </w:r>
       <w:proofErr w:type="spellEnd"/>
       <w:r>
@@ -3396,7 +3585,7 @@
           <w:sz w:val="22"/>
           <w:szCs w:val="22"/>
         </w:rPr>
-        <w:t>cloud</w:t>
+        <w:t>NoSQL</w:t>
       </w:r>
       <w:proofErr w:type="spellEnd"/>
       <w:r>
@@ -3406,7 +3595,7 @@
           <w:sz w:val="22"/>
           <w:szCs w:val="22"/>
         </w:rPr>
-        <w:t xml:space="preserve"> </w:t>
+        <w:t xml:space="preserve"> database en zou hierdoor sneller, </w:t>
       </w:r>
       <w:proofErr w:type="spellStart"/>
       <w:r>
@@ -3416,7 +3605,7 @@
           <w:sz w:val="22"/>
           <w:szCs w:val="22"/>
         </w:rPr>
-        <w:t>api</w:t>
+        <w:t>schaalbaarder</w:t>
       </w:r>
       <w:proofErr w:type="spellEnd"/>
       <w:r>
@@ -3426,70 +3615,39 @@
           <w:sz w:val="22"/>
           <w:szCs w:val="22"/>
         </w:rPr>
-        <w:t xml:space="preserve"> die erg precies objecten in afbeeldingen kan herkennen, deze service is erg precies maar doet er ook veel langer over om bij de resultaten te komen.</w:t>
+        <w:t xml:space="preserve"> en beter </w:t>
+      </w:r>
+      <w:proofErr w:type="spellStart"/>
+      <w:r>
+        <w:rPr>
+          <w:rFonts w:asciiTheme="minorHAnsi" w:hAnsiTheme="minorHAnsi" w:cs="Segoe UI"/>
+          <w:color w:val="333333"/>
+          <w:sz w:val="22"/>
+          <w:szCs w:val="22"/>
+        </w:rPr>
+        <w:t>uitbreidbaar</w:t>
+      </w:r>
+      <w:proofErr w:type="spellEnd"/>
+      <w:r>
+        <w:rPr>
+          <w:rFonts w:asciiTheme="minorHAnsi" w:hAnsiTheme="minorHAnsi" w:cs="Segoe UI"/>
+          <w:color w:val="333333"/>
+          <w:sz w:val="22"/>
+          <w:szCs w:val="22"/>
+        </w:rPr>
+        <w:t xml:space="preserve"> moeten zijn.</w:t>
       </w:r>
     </w:p>
     <w:p>
       <w:pPr>
         <w:pStyle w:val="Kop2"/>
       </w:pPr>
-      <w:bookmarkStart w:id="17" w:name="_Toc462643965"/>
-      <w:r>
-        <w:t>Question Cloud</w:t>
+      <w:bookmarkStart w:id="17" w:name="_Toc462643967"/>
+      <w:proofErr w:type="spellStart"/>
+      <w:r>
+        <w:t>MySQL</w:t>
       </w:r>
       <w:bookmarkEnd w:id="17"/>
-    </w:p>
-    <w:p>
-      <w:pPr>
-        <w:pStyle w:val="Normaalweb"/>
-        <w:spacing w:before="0" w:beforeAutospacing="0" w:after="240" w:afterAutospacing="0"/>
-        <w:rPr>
-          <w:rFonts w:asciiTheme="minorHAnsi" w:hAnsiTheme="minorHAnsi" w:cs="Segoe UI"/>
-          <w:color w:val="333333"/>
-          <w:sz w:val="22"/>
-          <w:szCs w:val="22"/>
-        </w:rPr>
-      </w:pPr>
-      <w:r>
-        <w:rPr>
-          <w:rFonts w:asciiTheme="minorHAnsi" w:hAnsiTheme="minorHAnsi" w:cs="Segoe UI"/>
-          <w:color w:val="333333"/>
-          <w:sz w:val="22"/>
-          <w:szCs w:val="22"/>
-        </w:rPr>
-        <w:t xml:space="preserve">De Question Cloud zal </w:t>
-      </w:r>
-      <w:proofErr w:type="spellStart"/>
-      <w:r>
-        <w:rPr>
-          <w:rFonts w:asciiTheme="minorHAnsi" w:hAnsiTheme="minorHAnsi" w:cs="Segoe UI"/>
-          <w:color w:val="333333"/>
-          <w:sz w:val="22"/>
-          <w:szCs w:val="22"/>
-        </w:rPr>
-        <w:t>zal</w:t>
-      </w:r>
-      <w:proofErr w:type="spellEnd"/>
-      <w:r>
-        <w:rPr>
-          <w:rFonts w:asciiTheme="minorHAnsi" w:hAnsiTheme="minorHAnsi" w:cs="Segoe UI"/>
-          <w:color w:val="333333"/>
-          <w:sz w:val="22"/>
-          <w:szCs w:val="22"/>
-        </w:rPr>
-        <w:t xml:space="preserve"> ervoor zorgen dat er vragen via de app gesteld kunnen worden</w:t>
-      </w:r>
-    </w:p>
-    <w:p>
-      <w:pPr>
-        <w:pStyle w:val="Kop2"/>
-      </w:pPr>
-      <w:bookmarkStart w:id="18" w:name="_Toc462643966"/>
-      <w:proofErr w:type="spellStart"/>
-      <w:r>
-        <w:t>Firebase</w:t>
-      </w:r>
-      <w:bookmarkEnd w:id="18"/>
       <w:proofErr w:type="spellEnd"/>
     </w:p>
     <w:p>
@@ -3511,7 +3669,7 @@
           <w:sz w:val="22"/>
           <w:szCs w:val="22"/>
         </w:rPr>
-        <w:t>Firebase</w:t>
+        <w:t>MySQL</w:t>
       </w:r>
       <w:proofErr w:type="spellEnd"/>
       <w:r>
@@ -3531,9 +3689,8 @@
           <w:sz w:val="22"/>
           <w:szCs w:val="22"/>
         </w:rPr>
-        <w:t>NoSQL</w:t>
-      </w:r>
-      <w:proofErr w:type="spellEnd"/>
+        <w:t>SQL</w:t>
+      </w:r>
       <w:r>
         <w:rPr>
           <w:rFonts w:asciiTheme="minorHAnsi" w:hAnsiTheme="minorHAnsi" w:cs="Segoe UI"/>
@@ -3541,9 +3698,9 @@
           <w:sz w:val="22"/>
           <w:szCs w:val="22"/>
         </w:rPr>
-        <w:t xml:space="preserve"> database en zou hierdoor sneller, </w:t>
-      </w:r>
-      <w:proofErr w:type="spellStart"/>
+        <w:t>database</w:t>
+      </w:r>
+      <w:proofErr w:type="spellEnd"/>
       <w:r>
         <w:rPr>
           <w:rFonts w:asciiTheme="minorHAnsi" w:hAnsiTheme="minorHAnsi" w:cs="Segoe UI"/>
@@ -3551,109 +3708,6 @@
           <w:sz w:val="22"/>
           <w:szCs w:val="22"/>
         </w:rPr>
-        <w:t>schaalbaarder</w:t>
-      </w:r>
-      <w:proofErr w:type="spellEnd"/>
-      <w:r>
-        <w:rPr>
-          <w:rFonts w:asciiTheme="minorHAnsi" w:hAnsiTheme="minorHAnsi" w:cs="Segoe UI"/>
-          <w:color w:val="333333"/>
-          <w:sz w:val="22"/>
-          <w:szCs w:val="22"/>
-        </w:rPr>
-        <w:t xml:space="preserve"> en beter </w:t>
-      </w:r>
-      <w:proofErr w:type="spellStart"/>
-      <w:r>
-        <w:rPr>
-          <w:rFonts w:asciiTheme="minorHAnsi" w:hAnsiTheme="minorHAnsi" w:cs="Segoe UI"/>
-          <w:color w:val="333333"/>
-          <w:sz w:val="22"/>
-          <w:szCs w:val="22"/>
-        </w:rPr>
-        <w:t>uitbreidbaar</w:t>
-      </w:r>
-      <w:proofErr w:type="spellEnd"/>
-      <w:r>
-        <w:rPr>
-          <w:rFonts w:asciiTheme="minorHAnsi" w:hAnsiTheme="minorHAnsi" w:cs="Segoe UI"/>
-          <w:color w:val="333333"/>
-          <w:sz w:val="22"/>
-          <w:szCs w:val="22"/>
-        </w:rPr>
-        <w:t xml:space="preserve"> moeten zijn.</w:t>
-      </w:r>
-    </w:p>
-    <w:p>
-      <w:pPr>
-        <w:pStyle w:val="Kop2"/>
-      </w:pPr>
-      <w:bookmarkStart w:id="19" w:name="_Toc462643967"/>
-      <w:proofErr w:type="spellStart"/>
-      <w:r>
-        <w:t>MySQL</w:t>
-      </w:r>
-      <w:bookmarkEnd w:id="19"/>
-      <w:proofErr w:type="spellEnd"/>
-    </w:p>
-    <w:p>
-      <w:pPr>
-        <w:pStyle w:val="Normaalweb"/>
-        <w:spacing w:before="0" w:beforeAutospacing="0" w:after="240" w:afterAutospacing="0"/>
-        <w:rPr>
-          <w:rFonts w:asciiTheme="minorHAnsi" w:hAnsiTheme="minorHAnsi" w:cs="Segoe UI"/>
-          <w:color w:val="333333"/>
-          <w:sz w:val="22"/>
-          <w:szCs w:val="22"/>
-        </w:rPr>
-      </w:pPr>
-      <w:proofErr w:type="spellStart"/>
-      <w:r>
-        <w:rPr>
-          <w:rFonts w:asciiTheme="minorHAnsi" w:hAnsiTheme="minorHAnsi" w:cs="Segoe UI"/>
-          <w:color w:val="333333"/>
-          <w:sz w:val="22"/>
-          <w:szCs w:val="22"/>
-        </w:rPr>
-        <w:t>MySQL</w:t>
-      </w:r>
-      <w:proofErr w:type="spellEnd"/>
-      <w:r>
-        <w:rPr>
-          <w:rFonts w:asciiTheme="minorHAnsi" w:hAnsiTheme="minorHAnsi" w:cs="Segoe UI"/>
-          <w:color w:val="333333"/>
-          <w:sz w:val="22"/>
-          <w:szCs w:val="22"/>
-        </w:rPr>
-        <w:t xml:space="preserve"> is een </w:t>
-      </w:r>
-      <w:proofErr w:type="spellStart"/>
-      <w:r>
-        <w:rPr>
-          <w:rFonts w:asciiTheme="minorHAnsi" w:hAnsiTheme="minorHAnsi" w:cs="Segoe UI"/>
-          <w:color w:val="333333"/>
-          <w:sz w:val="22"/>
-          <w:szCs w:val="22"/>
-        </w:rPr>
-        <w:t>SQL</w:t>
-      </w:r>
-      <w:r>
-        <w:rPr>
-          <w:rFonts w:asciiTheme="minorHAnsi" w:hAnsiTheme="minorHAnsi" w:cs="Segoe UI"/>
-          <w:color w:val="333333"/>
-          <w:sz w:val="22"/>
-          <w:szCs w:val="22"/>
-        </w:rPr>
-        <w:t>database</w:t>
-      </w:r>
-      <w:proofErr w:type="spellEnd"/>
-      <w:r>
-        <w:rPr>
-          <w:rFonts w:asciiTheme="minorHAnsi" w:hAnsiTheme="minorHAnsi" w:cs="Segoe UI"/>
-          <w:color w:val="333333"/>
-          <w:sz w:val="22"/>
-          <w:szCs w:val="22"/>
-        </w:rPr>
         <w:t xml:space="preserve"> en zou hierdoor betere data integriteit moeten hebben en betere support.</w:t>
       </w:r>
     </w:p>
@@ -3670,14 +3724,14 @@
         </w:rPr>
         <w:br/>
       </w:r>
-      <w:bookmarkStart w:id="20" w:name="_Toc462643968"/>
+      <w:bookmarkStart w:id="18" w:name="_Toc462643968"/>
       <w:r>
         <w:rPr>
           <w:lang w:val="nl"/>
         </w:rPr>
         <w:t>Uitkomst voor de maatschappij</w:t>
       </w:r>
-      <w:bookmarkEnd w:id="20"/>
+      <w:bookmarkEnd w:id="18"/>
       <w:r>
         <w:rPr>
           <w:lang w:val="nl"/>
@@ -3725,7 +3779,19 @@
         <w:rPr>
           <w:lang w:val="nl"/>
         </w:rPr>
-        <w:t xml:space="preserve"> manier om zijn lessen interactieves en levendiger te maken. </w:t>
+        <w:t xml:space="preserve"> man</w:t>
+      </w:r>
+      <w:r>
+        <w:rPr>
+          <w:lang w:val="nl"/>
+        </w:rPr>
+        <w:t>ier om zijn lessen interactiever</w:t>
+      </w:r>
+      <w:r>
+        <w:rPr>
+          <w:lang w:val="nl"/>
+        </w:rPr>
+        <w:t xml:space="preserve"> en levendiger te maken. </w:t>
       </w:r>
       <w:r>
         <w:rPr>
@@ -3741,7 +3807,7 @@
           <w:lang w:val="nl"/>
         </w:rPr>
       </w:pPr>
-      <w:bookmarkStart w:id="21" w:name="_Toc462643969"/>
+      <w:bookmarkStart w:id="19" w:name="_Toc462643969"/>
       <w:r>
         <w:rPr>
           <w:lang w:val="nl"/>
@@ -3760,7 +3826,7 @@
         </w:rPr>
         <w:t>Actoren</w:t>
       </w:r>
-      <w:bookmarkEnd w:id="21"/>
+      <w:bookmarkEnd w:id="19"/>
     </w:p>
     <w:p>
       <w:pPr>
@@ -3795,7 +3861,7 @@
                 <w:shd w:val="clear" w:color="auto" w:fill="FFFFFF"/>
                 <w:lang w:val="en-US"/>
               </w:rPr>
-              <w:t>As teacher I want a page where I</w:t>
+              <w:t xml:space="preserve">As teacher I want a page where </w:t>
             </w:r>
             <w:r>
               <w:rPr>
@@ -3803,7 +3869,7 @@
                 <w:shd w:val="clear" w:color="auto" w:fill="FFFFFF"/>
                 <w:lang w:val="en-US"/>
               </w:rPr>
-              <w:t xml:space="preserve"> can graphically see the statistics of the students so </w:t>
+              <w:t xml:space="preserve">I can make graphs </w:t>
             </w:r>
             <w:r>
               <w:rPr>
@@ -3811,15 +3877,7 @@
                 <w:shd w:val="clear" w:color="auto" w:fill="FFFFFF"/>
                 <w:lang w:val="en-US"/>
               </w:rPr>
-              <w:t>I</w:t>
-            </w:r>
-            <w:r>
-              <w:rPr>
-                <w:rFonts w:cs="Segoe UI"/>
-                <w:shd w:val="clear" w:color="auto" w:fill="FFFFFF"/>
-                <w:lang w:val="en-US"/>
-              </w:rPr>
-              <w:t xml:space="preserve"> get a better overview of the results</w:t>
+              <w:t>for past results.</w:t>
             </w:r>
           </w:p>
         </w:tc>
@@ -3849,7 +3907,7 @@
                 <w:shd w:val="clear" w:color="auto" w:fill="FFFFFF"/>
                 <w:lang w:val="en-US"/>
               </w:rPr>
-              <w:t>acher want a place to login so I</w:t>
+              <w:t>acher</w:t>
             </w:r>
             <w:r>
               <w:rPr>
@@ -3857,7 +3915,89 @@
                 <w:shd w:val="clear" w:color="auto" w:fill="FFFFFF"/>
                 <w:lang w:val="en-US"/>
               </w:rPr>
-              <w:t xml:space="preserve"> can save the results</w:t>
+              <w:t xml:space="preserve"> I</w:t>
+            </w:r>
+            <w:r>
+              <w:rPr>
+                <w:rFonts w:cs="Segoe UI"/>
+                <w:shd w:val="clear" w:color="auto" w:fill="FFFFFF"/>
+                <w:lang w:val="en-US"/>
+              </w:rPr>
+              <w:t xml:space="preserve"> want a to check</w:t>
+            </w:r>
+            <w:r>
+              <w:rPr>
+                <w:rFonts w:cs="Segoe UI"/>
+                <w:shd w:val="clear" w:color="auto" w:fill="FFFFFF"/>
+                <w:lang w:val="en-US"/>
+              </w:rPr>
+              <w:t xml:space="preserve"> </w:t>
+            </w:r>
+            <w:proofErr w:type="spellStart"/>
+            <w:r>
+              <w:rPr>
+                <w:rFonts w:cs="Segoe UI"/>
+                <w:shd w:val="clear" w:color="auto" w:fill="FFFFFF"/>
+                <w:lang w:val="en-US"/>
+              </w:rPr>
+              <w:t>realtime</w:t>
+            </w:r>
+            <w:proofErr w:type="spellEnd"/>
+            <w:r>
+              <w:rPr>
+                <w:rFonts w:cs="Segoe UI"/>
+                <w:shd w:val="clear" w:color="auto" w:fill="FFFFFF"/>
+                <w:lang w:val="en-US"/>
+              </w:rPr>
+              <w:t xml:space="preserve"> </w:t>
+            </w:r>
+            <w:r>
+              <w:rPr>
+                <w:rFonts w:cs="Segoe UI"/>
+                <w:shd w:val="clear" w:color="auto" w:fill="FFFFFF"/>
+                <w:lang w:val="en-US"/>
+              </w:rPr>
+              <w:t>results</w:t>
+            </w:r>
+          </w:p>
+        </w:tc>
+      </w:tr>
+      <w:tr>
+        <w:tc>
+          <w:tcPr>
+            <w:tcW w:w="9350" w:type="dxa"/>
+          </w:tcPr>
+          <w:p>
+            <w:pPr>
+              <w:rPr>
+                <w:rFonts w:cs="Segoe UI"/>
+                <w:shd w:val="clear" w:color="auto" w:fill="FFFFFF"/>
+                <w:lang w:val="en-US"/>
+              </w:rPr>
+            </w:pPr>
+            <w:r>
+              <w:rPr>
+                <w:rFonts w:cs="Segoe UI"/>
+                <w:shd w:val="clear" w:color="auto" w:fill="FFFFFF"/>
+                <w:lang w:val="en-US"/>
+              </w:rPr>
+              <w:t xml:space="preserve">As a teacher I need to </w:t>
+            </w:r>
+            <w:r>
+              <w:rPr>
+                <w:rFonts w:cs="Segoe UI"/>
+                <w:shd w:val="clear" w:color="auto" w:fill="FFFFFF"/>
+                <w:lang w:val="en-US"/>
+              </w:rPr>
+              <w:t>create lessons//</w:t>
+            </w:r>
+            <w:r>
+              <w:rPr>
+                <w:rFonts w:cs="Segoe UI"/>
+                <w:shd w:val="clear" w:color="auto" w:fill="FFFFFF"/>
+                <w:lang w:val="en-US"/>
+              </w:rPr>
+              <w:t>differentiate my questionnaires between grades.</w:t>
             </w:r>
           </w:p>
         </w:tc>
@@ -3879,7 +4019,7 @@
                 <w:shd w:val="clear" w:color="auto" w:fill="FFFFFF"/>
                 <w:lang w:val="en-US"/>
               </w:rPr>
-              <w:t xml:space="preserve">As a student </w:t>
+              <w:t xml:space="preserve">As a teacher I need to </w:t>
             </w:r>
             <w:r>
               <w:rPr>
@@ -3887,47 +4027,41 @@
                 <w:shd w:val="clear" w:color="auto" w:fill="FFFFFF"/>
                 <w:lang w:val="en-US"/>
               </w:rPr>
-              <w:t>I</w:t>
+              <w:t>assign questions to lessons//</w:t>
             </w:r>
+            <w:bookmarkStart w:id="20" w:name="_GoBack"/>
+            <w:bookmarkEnd w:id="20"/>
             <w:r>
               <w:rPr>
                 <w:rFonts w:cs="Segoe UI"/>
                 <w:shd w:val="clear" w:color="auto" w:fill="FFFFFF"/>
                 <w:lang w:val="en-US"/>
               </w:rPr>
-              <w:t xml:space="preserve"> want to</w:t>
+              <w:t>differentiate my questionnaires between subjects.</w:t>
             </w:r>
+          </w:p>
+        </w:tc>
+      </w:tr>
+      <w:tr>
+        <w:tc>
+          <w:tcPr>
+            <w:tcW w:w="9350" w:type="dxa"/>
+          </w:tcPr>
+          <w:p>
+            <w:pPr>
+              <w:rPr>
+                <w:rFonts w:cs="Segoe UI"/>
+                <w:shd w:val="clear" w:color="auto" w:fill="FFFFFF"/>
+                <w:lang w:val="en-US"/>
+              </w:rPr>
+            </w:pPr>
             <w:r>
               <w:rPr>
                 <w:rFonts w:cs="Segoe UI"/>
                 <w:shd w:val="clear" w:color="auto" w:fill="FFFFFF"/>
                 <w:lang w:val="en-US"/>
               </w:rPr>
-              <w:t xml:space="preserve"> see my individual results so I </w:t>
-            </w:r>
-            <w:r>
-              <w:rPr>
-                <w:rFonts w:cs="Segoe UI"/>
-                <w:shd w:val="clear" w:color="auto" w:fill="FFFFFF"/>
-                <w:lang w:val="en-US"/>
-              </w:rPr>
-              <w:t xml:space="preserve">know if </w:t>
-            </w:r>
-            <w:r>
-              <w:rPr>
-                <w:rFonts w:cs="Segoe UI"/>
-                <w:shd w:val="clear" w:color="auto" w:fill="FFFFFF"/>
-                <w:lang w:val="en-US"/>
-              </w:rPr>
-              <w:t>I</w:t>
-            </w:r>
-            <w:r>
-              <w:rPr>
-                <w:rFonts w:cs="Segoe UI"/>
-                <w:shd w:val="clear" w:color="auto" w:fill="FFFFFF"/>
-                <w:lang w:val="en-US"/>
-              </w:rPr>
-              <w:t xml:space="preserve"> got it right</w:t>
+              <w:t>As a teacher I want to choose which figures the scan needs to recognize to correspond with the questionnaires.</w:t>
             </w:r>
           </w:p>
         </w:tc>
@@ -3950,23 +4084,7 @@
                 <w:lang w:val="en-US"/>
               </w:rPr>
               <w:lastRenderedPageBreak/>
-              <w:t>As a teacher, I want to see how many student</w:t>
-            </w:r>
-            <w:r>
-              <w:rPr>
-                <w:rFonts w:cs="Segoe UI"/>
-                <w:shd w:val="clear" w:color="auto" w:fill="FFFFFF"/>
-                <w:lang w:val="en-US"/>
-              </w:rPr>
-              <w:t>s got the answer right so that I</w:t>
-            </w:r>
-            <w:r>
-              <w:rPr>
-                <w:rFonts w:cs="Segoe UI"/>
-                <w:shd w:val="clear" w:color="auto" w:fill="FFFFFF"/>
-                <w:lang w:val="en-US"/>
-              </w:rPr>
-              <w:t xml:space="preserve"> can adjust my teaching methods accordingly</w:t>
+              <w:t>As a teacher I want the same login credentials for both the app and web platform.</w:t>
             </w:r>
           </w:p>
         </w:tc>
@@ -3979,6 +4097,8 @@
           <w:p>
             <w:pPr>
               <w:rPr>
+                <w:rFonts w:cs="Segoe UI"/>
+                <w:shd w:val="clear" w:color="auto" w:fill="FFFFFF"/>
                 <w:lang w:val="en-US"/>
               </w:rPr>
             </w:pPr>
@@ -3988,39 +4108,127 @@
                 <w:shd w:val="clear" w:color="auto" w:fill="FFFFFF"/>
                 <w:lang w:val="en-US"/>
               </w:rPr>
-              <w:t xml:space="preserve">As teacher </w:t>
+              <w:t>As a teacher I need to register my account</w:t>
             </w:r>
+          </w:p>
+        </w:tc>
+      </w:tr>
+      <w:tr>
+        <w:tc>
+          <w:tcPr>
+            <w:tcW w:w="9350" w:type="dxa"/>
+          </w:tcPr>
+          <w:p>
+            <w:pPr>
+              <w:rPr>
+                <w:rFonts w:cs="Segoe UI"/>
+                <w:shd w:val="clear" w:color="auto" w:fill="FFFFFF"/>
+                <w:lang w:val="en-US"/>
+              </w:rPr>
+            </w:pPr>
             <w:r>
               <w:rPr>
                 <w:rFonts w:cs="Segoe UI"/>
                 <w:shd w:val="clear" w:color="auto" w:fill="FFFFFF"/>
                 <w:lang w:val="en-US"/>
               </w:rPr>
-              <w:t>I</w:t>
+              <w:t>As a teacher I need to start a lesson</w:t>
             </w:r>
+          </w:p>
+        </w:tc>
+      </w:tr>
+      <w:tr>
+        <w:tc>
+          <w:tcPr>
+            <w:tcW w:w="9350" w:type="dxa"/>
+          </w:tcPr>
+          <w:p>
+            <w:pPr>
+              <w:rPr>
+                <w:rFonts w:cs="Segoe UI"/>
+                <w:shd w:val="clear" w:color="auto" w:fill="FFFFFF"/>
+                <w:lang w:val="en-US"/>
+              </w:rPr>
+            </w:pPr>
             <w:r>
               <w:rPr>
                 <w:rFonts w:cs="Segoe UI"/>
                 <w:shd w:val="clear" w:color="auto" w:fill="FFFFFF"/>
                 <w:lang w:val="en-US"/>
               </w:rPr>
-              <w:t xml:space="preserve"> want a page where i can graphically see the</w:t>
+              <w:t>As a teacher I need the ability to start the scan.</w:t>
             </w:r>
+          </w:p>
+        </w:tc>
+      </w:tr>
+      <w:tr>
+        <w:tc>
+          <w:tcPr>
+            <w:tcW w:w="9350" w:type="dxa"/>
+          </w:tcPr>
+          <w:p>
+            <w:pPr>
+              <w:rPr>
+                <w:rFonts w:cs="Segoe UI"/>
+                <w:shd w:val="clear" w:color="auto" w:fill="FFFFFF"/>
+                <w:lang w:val="en-US"/>
+              </w:rPr>
+            </w:pPr>
             <w:r>
               <w:rPr>
                 <w:rFonts w:cs="Segoe UI"/>
                 <w:shd w:val="clear" w:color="auto" w:fill="FFFFFF"/>
                 <w:lang w:val="en-US"/>
               </w:rPr>
-              <w:t xml:space="preserve"> statistics of the students so I</w:t>
+              <w:t>As a student I need to hold up figures to scan</w:t>
             </w:r>
+          </w:p>
+        </w:tc>
+      </w:tr>
+      <w:tr>
+        <w:tc>
+          <w:tcPr>
+            <w:tcW w:w="9350" w:type="dxa"/>
+          </w:tcPr>
+          <w:p>
+            <w:pPr>
+              <w:rPr>
+                <w:rFonts w:cs="Segoe UI"/>
+                <w:shd w:val="clear" w:color="auto" w:fill="FFFFFF"/>
+                <w:lang w:val="en-US"/>
+              </w:rPr>
+            </w:pPr>
             <w:r>
               <w:rPr>
                 <w:rFonts w:cs="Segoe UI"/>
                 <w:shd w:val="clear" w:color="auto" w:fill="FFFFFF"/>
                 <w:lang w:val="en-US"/>
               </w:rPr>
-              <w:t xml:space="preserve"> get a better overview of the results</w:t>
+              <w:t>As a student I need visual feedback for my choice</w:t>
+            </w:r>
+          </w:p>
+        </w:tc>
+      </w:tr>
+      <w:tr>
+        <w:tc>
+          <w:tcPr>
+            <w:tcW w:w="9350" w:type="dxa"/>
+          </w:tcPr>
+          <w:p>
+            <w:pPr>
+              <w:rPr>
+                <w:rFonts w:cs="Segoe UI"/>
+                <w:shd w:val="clear" w:color="auto" w:fill="FFFFFF"/>
+                <w:lang w:val="en-US"/>
+              </w:rPr>
+            </w:pPr>
+            <w:r>
+              <w:rPr>
+                <w:rFonts w:cs="Segoe UI"/>
+                <w:shd w:val="clear" w:color="auto" w:fill="FFFFFF"/>
+                <w:lang w:val="en-US"/>
+              </w:rPr>
+              <w:t>As a student I need to understand what my figure means.</w:t>
             </w:r>
           </w:p>
         </w:tc>
@@ -4040,14 +4248,14 @@
           <w:lang w:val="nl"/>
         </w:rPr>
       </w:pPr>
-      <w:bookmarkStart w:id="22" w:name="_Toc462643970"/>
+      <w:bookmarkStart w:id="21" w:name="_Toc462643970"/>
       <w:r>
         <w:rPr>
           <w:lang w:val="nl"/>
         </w:rPr>
         <w:t>Mockups</w:t>
       </w:r>
-      <w:bookmarkEnd w:id="22"/>
+      <w:bookmarkEnd w:id="21"/>
     </w:p>
     <w:p>
       <w:pPr>
@@ -4056,14 +4264,14 @@
           <w:lang w:val="nl"/>
         </w:rPr>
       </w:pPr>
-      <w:bookmarkStart w:id="23" w:name="_Toc462643971"/>
+      <w:bookmarkStart w:id="22" w:name="_Toc462643971"/>
       <w:r>
         <w:rPr>
           <w:lang w:val="nl"/>
         </w:rPr>
         <w:t>Settings</w:t>
       </w:r>
-      <w:bookmarkEnd w:id="23"/>
+      <w:bookmarkEnd w:id="22"/>
     </w:p>
     <w:p>
       <w:pPr>
@@ -4153,15 +4361,14 @@
           <w:lang w:val="nl"/>
         </w:rPr>
       </w:pPr>
-      <w:bookmarkStart w:id="24" w:name="_Toc462643972"/>
+      <w:bookmarkStart w:id="23" w:name="_Toc462643972"/>
       <w:r>
         <w:rPr>
           <w:lang w:val="nl"/>
         </w:rPr>
-        <w:lastRenderedPageBreak/>
         <w:t>Camera</w:t>
       </w:r>
-      <w:bookmarkEnd w:id="24"/>
+      <w:bookmarkEnd w:id="23"/>
     </w:p>
     <w:p>
       <w:pPr>
@@ -4240,14 +4447,14 @@
           <w:lang w:val="nl"/>
         </w:rPr>
       </w:pPr>
-      <w:bookmarkStart w:id="25" w:name="_Toc462643973"/>
+      <w:bookmarkStart w:id="24" w:name="_Toc462643973"/>
       <w:r>
         <w:rPr>
           <w:lang w:val="nl"/>
         </w:rPr>
         <w:t>Links</w:t>
       </w:r>
-      <w:bookmarkEnd w:id="25"/>
+      <w:bookmarkEnd w:id="24"/>
     </w:p>
     <w:p>
       <w:pPr>
@@ -5287,7 +5494,7 @@
                               <w:sz w:val="40"/>
                               <w:szCs w:val="40"/>
                             </w:rPr>
-                            <w:t>1</w:t>
+                            <w:t>7</w:t>
                           </w:r>
                           <w:r>
                             <w:rPr>
@@ -5347,7 +5554,7 @@
                         <w:sz w:val="40"/>
                         <w:szCs w:val="40"/>
                       </w:rPr>
-                      <w:t>1</w:t>
+                      <w:t>7</w:t>
                     </w:r>
                     <w:r>
                       <w:rPr>
@@ -7298,6 +7505,7 @@
     <w:rsid w:val="00624789"/>
     <w:rsid w:val="009252EF"/>
     <w:rsid w:val="00990C6B"/>
+    <w:rsid w:val="00A57F11"/>
     <w:rsid w:val="00C6493B"/>
     <w:rsid w:val="00C676BA"/>
     <w:rsid w:val="00C76DB1"/>
@@ -8162,15 +8370,6 @@
 </file>
 
 <file path=customXml/item2.xml><?xml version="1.0" encoding="utf-8"?>
-<?mso-contentType ?>
-<FormTemplates xmlns="http://schemas.microsoft.com/sharepoint/v3/contenttype/forms">
-  <Display>DocumentLibraryForm</Display>
-  <Edit>AssetEditForm</Edit>
-  <New>DocumentLibraryForm</New>
-</FormTemplates>
-</file>
-
-<file path=customXml/item3.xml><?xml version="1.0" encoding="utf-8"?>
 <outs:outSpaceData xmlns:outs="http://schemas.microsoft.com/office/2009/outspace/metadata">
   <outs:relatedDates/>
   <outs:relatedDocuments/>
@@ -8178,6 +8377,15 @@
   <outs:propertyMetadataList/>
   <outs:corruptMetadataWasLost/>
 </outs:outSpaceData>
+</file>
+
+<file path=customXml/item3.xml><?xml version="1.0" encoding="utf-8"?>
+<?mso-contentType ?>
+<FormTemplates xmlns="http://schemas.microsoft.com/sharepoint/v3/contenttype/forms">
+  <Display>DocumentLibraryForm</Display>
+  <Edit>AssetEditForm</Edit>
+  <New>DocumentLibraryForm</New>
+</FormTemplates>
 </file>
 
 <file path=customXml/item4.xml><?xml version="1.0" encoding="utf-8"?>
@@ -8193,6 +8401,14 @@
 </file>
 
 <file path=customXml/itemProps2.xml><?xml version="1.0" encoding="utf-8"?>
+<ds:datastoreItem xmlns:ds="http://schemas.openxmlformats.org/officeDocument/2006/customXml" ds:itemID="{800B806B-C3C7-4EFE-A57F-81DC87A14EE1}">
+  <ds:schemaRefs>
+    <ds:schemaRef ds:uri="http://schemas.microsoft.com/office/2009/outspace/metadata"/>
+  </ds:schemaRefs>
+</ds:datastoreItem>
+</file>
+
+<file path=customXml/itemProps3.xml><?xml version="1.0" encoding="utf-8"?>
 <ds:datastoreItem xmlns:ds="http://schemas.openxmlformats.org/officeDocument/2006/customXml" ds:itemID="{CCBB6253-25EE-4BB0-B942-7A7F50E0DC33}">
   <ds:schemaRefs>
     <ds:schemaRef ds:uri="http://schemas.microsoft.com/sharepoint/v3/contenttype/forms"/>
@@ -8200,16 +8416,8 @@
 </ds:datastoreItem>
 </file>
 
-<file path=customXml/itemProps3.xml><?xml version="1.0" encoding="utf-8"?>
-<ds:datastoreItem xmlns:ds="http://schemas.openxmlformats.org/officeDocument/2006/customXml" ds:itemID="{800B806B-C3C7-4EFE-A57F-81DC87A14EE1}">
-  <ds:schemaRefs>
-    <ds:schemaRef ds:uri="http://schemas.microsoft.com/office/2009/outspace/metadata"/>
-  </ds:schemaRefs>
-</ds:datastoreItem>
-</file>
-
 <file path=customXml/itemProps4.xml><?xml version="1.0" encoding="utf-8"?>
-<ds:datastoreItem xmlns:ds="http://schemas.openxmlformats.org/officeDocument/2006/customXml" ds:itemID="{5D83C0F8-FCAC-4394-BC00-C88AC58EC1CF}">
+<ds:datastoreItem xmlns:ds="http://schemas.openxmlformats.org/officeDocument/2006/customXml" ds:itemID="{7B8C0D58-08A0-40C5-A3F8-AF551CE5CB64}">
   <ds:schemaRefs>
     <ds:schemaRef ds:uri="http://schemas.openxmlformats.org/officeDocument/2006/bibliography"/>
   </ds:schemaRefs>

</xml_diff>

<commit_message>
Fixed wrong image in documentation
</commit_message>
<xml_diff>
--- a/CloudApplications_Documentation.docx
+++ b/CloudApplications_Documentation.docx
@@ -2808,22 +2808,21 @@
           <w:szCs w:val="22"/>
         </w:rPr>
       </w:pPr>
+      <w:bookmarkStart w:id="10" w:name="_GoBack"/>
       <w:r>
         <w:rPr>
           <w:rFonts w:asciiTheme="minorHAnsi" w:hAnsiTheme="minorHAnsi" w:cs="Segoe UI"/>
           <w:noProof/>
-          <w:color w:val="4078C0"/>
+          <w:color w:val="333333"/>
           <w:sz w:val="22"/>
           <w:szCs w:val="22"/>
         </w:rPr>
         <w:lastRenderedPageBreak/>
         <w:drawing>
-          <wp:inline distT="0" distB="0" distL="0" distR="0" wp14:anchorId="7BC2FD90" wp14:editId="028673DA">
-            <wp:extent cx="5562600" cy="7376160"/>
-            <wp:effectExtent l="0" t="0" r="0" b="0"/>
-            <wp:docPr id="1" name="Afbeelding 1" descr="alt tag">
-              <a:hlinkClick xmlns:a="http://schemas.openxmlformats.org/drawingml/2006/main" r:id="rId11" tgtFrame="&quot;_blank&quot;"/>
-            </wp:docPr>
+          <wp:inline distT="0" distB="0" distL="0" distR="0">
+            <wp:extent cx="5943600" cy="3343275"/>
+            <wp:effectExtent l="0" t="0" r="0" b="9525"/>
+            <wp:docPr id="4" name="Afbeelding 4"/>
             <wp:cNvGraphicFramePr>
               <a:graphicFrameLocks xmlns:a="http://schemas.openxmlformats.org/drawingml/2006/main" noChangeAspect="1"/>
             </wp:cNvGraphicFramePr>
@@ -2831,38 +2830,29 @@
               <a:graphicData uri="http://schemas.openxmlformats.org/drawingml/2006/picture">
                 <pic:pic xmlns:pic="http://schemas.openxmlformats.org/drawingml/2006/picture">
                   <pic:nvPicPr>
-                    <pic:cNvPr id="0" name="Picture 1" descr="alt tag">
-                      <a:hlinkClick r:id="rId11" tgtFrame="&quot;_blank&quot;"/>
-                    </pic:cNvPr>
-                    <pic:cNvPicPr>
-                      <a:picLocks noChangeAspect="1" noChangeArrowheads="1"/>
-                    </pic:cNvPicPr>
+                    <pic:cNvPr id="4" name="TechnologieDiagram.png"/>
+                    <pic:cNvPicPr/>
                   </pic:nvPicPr>
                   <pic:blipFill>
-                    <a:blip r:embed="rId12">
+                    <a:blip r:embed="rId11" cstate="print">
                       <a:extLst>
                         <a:ext uri="{28A0092B-C50C-407E-A947-70E740481C1C}">
                           <a14:useLocalDpi xmlns:a14="http://schemas.microsoft.com/office/drawing/2010/main" val="0"/>
                         </a:ext>
                       </a:extLst>
                     </a:blip>
-                    <a:srcRect/>
                     <a:stretch>
                       <a:fillRect/>
                     </a:stretch>
                   </pic:blipFill>
-                  <pic:spPr bwMode="auto">
+                  <pic:spPr>
                     <a:xfrm>
                       <a:off x="0" y="0"/>
-                      <a:ext cx="5562600" cy="7376160"/>
+                      <a:ext cx="5943600" cy="3343275"/>
                     </a:xfrm>
                     <a:prstGeom prst="rect">
                       <a:avLst/>
                     </a:prstGeom>
-                    <a:noFill/>
-                    <a:ln>
-                      <a:noFill/>
-                    </a:ln>
                   </pic:spPr>
                 </pic:pic>
               </a:graphicData>
@@ -2870,16 +2860,17 @@
           </wp:inline>
         </w:drawing>
       </w:r>
+      <w:bookmarkEnd w:id="10"/>
     </w:p>
     <w:p>
       <w:pPr>
         <w:pStyle w:val="Kop2"/>
       </w:pPr>
-      <w:bookmarkStart w:id="10" w:name="_Toc462643960"/>
+      <w:bookmarkStart w:id="11" w:name="_Toc462643960"/>
       <w:r>
         <w:t>Image Recognition</w:t>
       </w:r>
-      <w:bookmarkEnd w:id="10"/>
+      <w:bookmarkEnd w:id="11"/>
     </w:p>
     <w:p>
       <w:pPr>
@@ -2906,12 +2897,11 @@
       <w:pPr>
         <w:pStyle w:val="Kop2"/>
       </w:pPr>
-      <w:bookmarkStart w:id="11" w:name="_Toc462643961"/>
-      <w:r>
-        <w:lastRenderedPageBreak/>
+      <w:bookmarkStart w:id="12" w:name="_Toc462643961"/>
+      <w:r>
         <w:t>Tensorflow</w:t>
       </w:r>
-      <w:bookmarkEnd w:id="11"/>
+      <w:bookmarkEnd w:id="12"/>
       <w:r>
         <w:t>/Watson</w:t>
       </w:r>
@@ -2959,11 +2949,11 @@
       <w:pPr>
         <w:pStyle w:val="Kop2"/>
       </w:pPr>
-      <w:bookmarkStart w:id="12" w:name="_Toc462643962"/>
+      <w:bookmarkStart w:id="13" w:name="_Toc462643962"/>
       <w:r>
         <w:t>Craftar Cloud Service</w:t>
       </w:r>
-      <w:bookmarkEnd w:id="12"/>
+      <w:bookmarkEnd w:id="13"/>
     </w:p>
     <w:p>
       <w:pPr>
@@ -2999,11 +2989,11 @@
       <w:pPr>
         <w:pStyle w:val="Kop2"/>
       </w:pPr>
-      <w:bookmarkStart w:id="13" w:name="_Toc462643963"/>
+      <w:bookmarkStart w:id="14" w:name="_Toc462643963"/>
       <w:r>
         <w:t>OpenCV/JavaCV</w:t>
       </w:r>
-      <w:bookmarkEnd w:id="13"/>
+      <w:bookmarkEnd w:id="14"/>
     </w:p>
     <w:p>
       <w:pPr>
@@ -3030,11 +3020,11 @@
       <w:pPr>
         <w:pStyle w:val="Kop2"/>
       </w:pPr>
-      <w:bookmarkStart w:id="14" w:name="_Toc462643964"/>
+      <w:bookmarkStart w:id="15" w:name="_Toc462643964"/>
       <w:r>
         <w:t>CloudSight</w:t>
       </w:r>
-      <w:bookmarkEnd w:id="14"/>
+      <w:bookmarkEnd w:id="15"/>
     </w:p>
     <w:p>
       <w:pPr>
@@ -3079,11 +3069,11 @@
       <w:pPr>
         <w:pStyle w:val="Kop2"/>
       </w:pPr>
-      <w:bookmarkStart w:id="15" w:name="_Toc462643965"/>
+      <w:bookmarkStart w:id="16" w:name="_Toc462643965"/>
       <w:r>
         <w:t>Question Cloud</w:t>
       </w:r>
-      <w:bookmarkEnd w:id="15"/>
+      <w:bookmarkEnd w:id="16"/>
     </w:p>
     <w:p>
       <w:pPr>
@@ -3110,11 +3100,11 @@
       <w:pPr>
         <w:pStyle w:val="Kop2"/>
       </w:pPr>
-      <w:bookmarkStart w:id="16" w:name="_Toc462643966"/>
+      <w:bookmarkStart w:id="17" w:name="_Toc462643966"/>
       <w:r>
         <w:t>Firebase</w:t>
       </w:r>
-      <w:bookmarkEnd w:id="16"/>
+      <w:bookmarkEnd w:id="17"/>
     </w:p>
     <w:p>
       <w:pPr>
@@ -3163,8 +3153,6 @@
         </w:rPr>
         <w:t>uitgebreid kan worden</w:t>
       </w:r>
-      <w:bookmarkStart w:id="17" w:name="_GoBack"/>
-      <w:bookmarkEnd w:id="17"/>
       <w:r>
         <w:rPr>
           <w:rFonts w:asciiTheme="minorHAnsi" w:hAnsiTheme="minorHAnsi" w:cs="Segoe UI"/>
@@ -3181,6 +3169,7 @@
       </w:pPr>
       <w:bookmarkStart w:id="18" w:name="_Toc462643967"/>
       <w:r>
+        <w:lastRenderedPageBreak/>
         <w:t>MySQL</w:t>
       </w:r>
       <w:bookmarkEnd w:id="18"/>
@@ -3567,7 +3556,6 @@
                 <w:shd w:val="clear" w:color="auto" w:fill="FFFFFF"/>
                 <w:lang w:val="en-US"/>
               </w:rPr>
-              <w:lastRenderedPageBreak/>
               <w:t>As a teacher I want the same login credentials for both the app and web platform.</w:t>
             </w:r>
           </w:p>
@@ -3901,37 +3889,37 @@
         <w:rPr>
           <w:lang w:val="nl"/>
         </w:rPr>
+        <w:t>Mockups</w:t>
+      </w:r>
+      <w:bookmarkEnd w:id="21"/>
+    </w:p>
+    <w:p>
+      <w:pPr>
+        <w:pStyle w:val="Kop2"/>
+        <w:rPr>
+          <w:lang w:val="nl"/>
+        </w:rPr>
+      </w:pPr>
+      <w:bookmarkStart w:id="22" w:name="_Toc462643971"/>
+      <w:r>
+        <w:rPr>
+          <w:lang w:val="nl"/>
+        </w:rPr>
+        <w:t>Settings</w:t>
+      </w:r>
+      <w:bookmarkEnd w:id="22"/>
+    </w:p>
+    <w:p>
+      <w:pPr>
+        <w:rPr>
+          <w:lang w:val="nl"/>
+        </w:rPr>
+      </w:pPr>
+      <w:r>
+        <w:rPr>
+          <w:noProof/>
+        </w:rPr>
         <w:lastRenderedPageBreak/>
-        <w:t>Mockups</w:t>
-      </w:r>
-      <w:bookmarkEnd w:id="21"/>
-    </w:p>
-    <w:p>
-      <w:pPr>
-        <w:pStyle w:val="Kop2"/>
-        <w:rPr>
-          <w:lang w:val="nl"/>
-        </w:rPr>
-      </w:pPr>
-      <w:bookmarkStart w:id="22" w:name="_Toc462643971"/>
-      <w:r>
-        <w:rPr>
-          <w:lang w:val="nl"/>
-        </w:rPr>
-        <w:t>Settings</w:t>
-      </w:r>
-      <w:bookmarkEnd w:id="22"/>
-    </w:p>
-    <w:p>
-      <w:pPr>
-        <w:rPr>
-          <w:lang w:val="nl"/>
-        </w:rPr>
-      </w:pPr>
-      <w:r>
-        <w:rPr>
-          <w:noProof/>
-        </w:rPr>
         <w:drawing>
           <wp:inline distT="0" distB="0" distL="0" distR="0" wp14:anchorId="7B173374" wp14:editId="441DF15D">
             <wp:extent cx="2678373" cy="5250180"/>
@@ -3948,7 +3936,7 @@
                     <pic:cNvPicPr/>
                   </pic:nvPicPr>
                   <pic:blipFill>
-                    <a:blip r:embed="rId13">
+                    <a:blip r:embed="rId12">
                       <a:extLst>
                         <a:ext uri="{28A0092B-C50C-407E-A947-70E740481C1C}">
                           <a14:useLocalDpi xmlns:a14="http://schemas.microsoft.com/office/drawing/2010/main" val="0"/>
@@ -4051,7 +4039,7 @@
                     <pic:cNvPicPr/>
                   </pic:nvPicPr>
                   <pic:blipFill>
-                    <a:blip r:embed="rId14">
+                    <a:blip r:embed="rId13">
                       <a:extLst>
                         <a:ext uri="{28A0092B-C50C-407E-A947-70E740481C1C}">
                           <a14:useLocalDpi xmlns:a14="http://schemas.microsoft.com/office/drawing/2010/main" val="0"/>
@@ -4120,8 +4108,8 @@
       </w:r>
     </w:p>
     <w:sectPr>
-      <w:footerReference w:type="even" r:id="rId15"/>
-      <w:footerReference w:type="default" r:id="rId16"/>
+      <w:footerReference w:type="even" r:id="rId14"/>
+      <w:footerReference w:type="default" r:id="rId15"/>
       <w:pgSz w:w="12240" w:h="15840" w:code="1"/>
       <w:pgMar w:top="1440" w:right="1440" w:bottom="1440" w:left="1440" w:header="720" w:footer="720" w:gutter="0"/>
       <w:pgNumType w:start="0"/>
@@ -4580,7 +4568,7 @@
                               <w:sz w:val="40"/>
                               <w:szCs w:val="40"/>
                             </w:rPr>
-                            <w:t>8</w:t>
+                            <w:t>4</w:t>
                           </w:r>
                           <w:r>
                             <w:rPr>
@@ -4640,7 +4628,7 @@
                         <w:sz w:val="40"/>
                         <w:szCs w:val="40"/>
                       </w:rPr>
-                      <w:t>8</w:t>
+                      <w:t>4</w:t>
                     </w:r>
                     <w:r>
                       <w:rPr>
@@ -5092,7 +5080,7 @@
                               <w:sz w:val="40"/>
                               <w:szCs w:val="40"/>
                             </w:rPr>
-                            <w:t>5</w:t>
+                            <w:t>3</w:t>
                           </w:r>
                           <w:r>
                             <w:rPr>
@@ -5152,7 +5140,7 @@
                         <w:sz w:val="40"/>
                         <w:szCs w:val="40"/>
                       </w:rPr>
-                      <w:t>5</w:t>
+                      <w:t>3</w:t>
                     </w:r>
                     <w:r>
                       <w:rPr>
@@ -7103,6 +7091,7 @@
     <w:rsid w:val="00624789"/>
     <w:rsid w:val="009252EF"/>
     <w:rsid w:val="009763D6"/>
+    <w:rsid w:val="00986F24"/>
     <w:rsid w:val="00990C6B"/>
     <w:rsid w:val="00A57F11"/>
     <w:rsid w:val="00B336C2"/>
@@ -7970,6 +7959,15 @@
 </file>
 
 <file path=customXml/item2.xml><?xml version="1.0" encoding="utf-8"?>
+<?mso-contentType ?>
+<FormTemplates xmlns="http://schemas.microsoft.com/sharepoint/v3/contenttype/forms">
+  <Display>DocumentLibraryForm</Display>
+  <Edit>AssetEditForm</Edit>
+  <New>DocumentLibraryForm</New>
+</FormTemplates>
+</file>
+
+<file path=customXml/item3.xml><?xml version="1.0" encoding="utf-8"?>
 <outs:outSpaceData xmlns:outs="http://schemas.microsoft.com/office/2009/outspace/metadata">
   <outs:relatedDates/>
   <outs:relatedDocuments/>
@@ -7977,15 +7975,6 @@
   <outs:propertyMetadataList/>
   <outs:corruptMetadataWasLost/>
 </outs:outSpaceData>
-</file>
-
-<file path=customXml/item3.xml><?xml version="1.0" encoding="utf-8"?>
-<?mso-contentType ?>
-<FormTemplates xmlns="http://schemas.microsoft.com/sharepoint/v3/contenttype/forms">
-  <Display>DocumentLibraryForm</Display>
-  <Edit>AssetEditForm</Edit>
-  <New>DocumentLibraryForm</New>
-</FormTemplates>
 </file>
 
 <file path=customXml/item4.xml><?xml version="1.0" encoding="utf-8"?>
@@ -8001,6 +7990,14 @@
 </file>
 
 <file path=customXml/itemProps2.xml><?xml version="1.0" encoding="utf-8"?>
+<ds:datastoreItem xmlns:ds="http://schemas.openxmlformats.org/officeDocument/2006/customXml" ds:itemID="{CCBB6253-25EE-4BB0-B942-7A7F50E0DC33}">
+  <ds:schemaRefs>
+    <ds:schemaRef ds:uri="http://schemas.microsoft.com/sharepoint/v3/contenttype/forms"/>
+  </ds:schemaRefs>
+</ds:datastoreItem>
+</file>
+
+<file path=customXml/itemProps3.xml><?xml version="1.0" encoding="utf-8"?>
 <ds:datastoreItem xmlns:ds="http://schemas.openxmlformats.org/officeDocument/2006/customXml" ds:itemID="{800B806B-C3C7-4EFE-A57F-81DC87A14EE1}">
   <ds:schemaRefs>
     <ds:schemaRef ds:uri="http://schemas.microsoft.com/office/2009/outspace/metadata"/>
@@ -8008,16 +8005,8 @@
 </ds:datastoreItem>
 </file>
 
-<file path=customXml/itemProps3.xml><?xml version="1.0" encoding="utf-8"?>
-<ds:datastoreItem xmlns:ds="http://schemas.openxmlformats.org/officeDocument/2006/customXml" ds:itemID="{CCBB6253-25EE-4BB0-B942-7A7F50E0DC33}">
-  <ds:schemaRefs>
-    <ds:schemaRef ds:uri="http://schemas.microsoft.com/sharepoint/v3/contenttype/forms"/>
-  </ds:schemaRefs>
-</ds:datastoreItem>
-</file>
-
 <file path=customXml/itemProps4.xml><?xml version="1.0" encoding="utf-8"?>
-<ds:datastoreItem xmlns:ds="http://schemas.openxmlformats.org/officeDocument/2006/customXml" ds:itemID="{B554B0FD-41EF-4694-ABB9-46F2B51D0986}">
+<ds:datastoreItem xmlns:ds="http://schemas.openxmlformats.org/officeDocument/2006/customXml" ds:itemID="{DC6997F0-BBE0-40EB-B246-F4289EC2A36C}">
   <ds:schemaRefs>
     <ds:schemaRef ds:uri="http://schemas.openxmlformats.org/officeDocument/2006/bibliography"/>
   </ds:schemaRefs>

</xml_diff>

<commit_message>
Added how we are unsure about which figures to use.
</commit_message>
<xml_diff>
--- a/CloudApplications_Documentation.docx
+++ b/CloudApplications_Documentation.docx
@@ -257,8 +257,39 @@
                                               <w:sz w:val="72"/>
                                               <w:szCs w:val="72"/>
                                             </w:rPr>
-                                            <w:t>Projectplan augmented reality</w:t>
+                                            <w:t xml:space="preserve">Projectplan </w:t>
                                           </w:r>
+                                          <w:proofErr w:type="spellStart"/>
+                                          <w:r>
+                                            <w:rPr>
+                                              <w:rFonts w:asciiTheme="majorHAnsi" w:eastAsiaTheme="majorEastAsia" w:hAnsiTheme="majorHAnsi" w:cstheme="majorBidi"/>
+                                              <w:color w:val="FFFFFF" w:themeColor="background1"/>
+                                              <w:sz w:val="72"/>
+                                              <w:szCs w:val="72"/>
+                                            </w:rPr>
+                                            <w:t>augmented</w:t>
+                                          </w:r>
+                                          <w:proofErr w:type="spellEnd"/>
+                                          <w:r>
+                                            <w:rPr>
+                                              <w:rFonts w:asciiTheme="majorHAnsi" w:eastAsiaTheme="majorEastAsia" w:hAnsiTheme="majorHAnsi" w:cstheme="majorBidi"/>
+                                              <w:color w:val="FFFFFF" w:themeColor="background1"/>
+                                              <w:sz w:val="72"/>
+                                              <w:szCs w:val="72"/>
+                                            </w:rPr>
+                                            <w:t xml:space="preserve"> </w:t>
+                                          </w:r>
+                                          <w:proofErr w:type="spellStart"/>
+                                          <w:r>
+                                            <w:rPr>
+                                              <w:rFonts w:asciiTheme="majorHAnsi" w:eastAsiaTheme="majorEastAsia" w:hAnsiTheme="majorHAnsi" w:cstheme="majorBidi"/>
+                                              <w:color w:val="FFFFFF" w:themeColor="background1"/>
+                                              <w:sz w:val="72"/>
+                                              <w:szCs w:val="72"/>
+                                            </w:rPr>
+                                            <w:t>reality</w:t>
+                                          </w:r>
+                                          <w:proofErr w:type="spellEnd"/>
                                         </w:sdtContent>
                                       </w:sdt>
                                     </w:p>
@@ -453,8 +484,39 @@
                                         <w:sz w:val="72"/>
                                         <w:szCs w:val="72"/>
                                       </w:rPr>
-                                      <w:t>Projectplan augmented reality</w:t>
+                                      <w:t xml:space="preserve">Projectplan </w:t>
                                     </w:r>
+                                    <w:proofErr w:type="spellStart"/>
+                                    <w:r>
+                                      <w:rPr>
+                                        <w:rFonts w:asciiTheme="majorHAnsi" w:eastAsiaTheme="majorEastAsia" w:hAnsiTheme="majorHAnsi" w:cstheme="majorBidi"/>
+                                        <w:color w:val="FFFFFF" w:themeColor="background1"/>
+                                        <w:sz w:val="72"/>
+                                        <w:szCs w:val="72"/>
+                                      </w:rPr>
+                                      <w:t>augmented</w:t>
+                                    </w:r>
+                                    <w:proofErr w:type="spellEnd"/>
+                                    <w:r>
+                                      <w:rPr>
+                                        <w:rFonts w:asciiTheme="majorHAnsi" w:eastAsiaTheme="majorEastAsia" w:hAnsiTheme="majorHAnsi" w:cstheme="majorBidi"/>
+                                        <w:color w:val="FFFFFF" w:themeColor="background1"/>
+                                        <w:sz w:val="72"/>
+                                        <w:szCs w:val="72"/>
+                                      </w:rPr>
+                                      <w:t xml:space="preserve"> </w:t>
+                                    </w:r>
+                                    <w:proofErr w:type="spellStart"/>
+                                    <w:r>
+                                      <w:rPr>
+                                        <w:rFonts w:asciiTheme="majorHAnsi" w:eastAsiaTheme="majorEastAsia" w:hAnsiTheme="majorHAnsi" w:cstheme="majorBidi"/>
+                                        <w:color w:val="FFFFFF" w:themeColor="background1"/>
+                                        <w:sz w:val="72"/>
+                                        <w:szCs w:val="72"/>
+                                      </w:rPr>
+                                      <w:t>reality</w:t>
+                                    </w:r>
+                                    <w:proofErr w:type="spellEnd"/>
                                   </w:sdtContent>
                                 </w:sdt>
                               </w:p>
@@ -2402,8 +2464,30 @@
             <w:rPr>
               <w:smallCaps w:val="0"/>
             </w:rPr>
-            <w:t>Projectplan augmented reality</w:t>
+            <w:t xml:space="preserve">Projectplan </w:t>
           </w:r>
+          <w:proofErr w:type="spellStart"/>
+          <w:r>
+            <w:rPr>
+              <w:smallCaps w:val="0"/>
+            </w:rPr>
+            <w:t>augmented</w:t>
+          </w:r>
+          <w:proofErr w:type="spellEnd"/>
+          <w:r>
+            <w:rPr>
+              <w:smallCaps w:val="0"/>
+            </w:rPr>
+            <w:t xml:space="preserve"> </w:t>
+          </w:r>
+          <w:proofErr w:type="spellStart"/>
+          <w:r>
+            <w:rPr>
+              <w:smallCaps w:val="0"/>
+            </w:rPr>
+            <w:t>reality</w:t>
+          </w:r>
+          <w:proofErr w:type="spellEnd"/>
         </w:sdtContent>
       </w:sdt>
     </w:p>
@@ -2452,7 +2536,15 @@
     </w:p>
     <w:p>
       <w:r>
-        <w:t>Anno 2016 wordt er steeds meer gedacht over hoe technologie ons huidige educatiesysteem kan verbeteren of zelfs vervangen. Onze klant, dhr. Peeters, kreeg inspiratie bij zijn recente ouderbijeenkomst van zijn kind waar een leerkracht bovenmatig IT-minded bezig was. Hier</w:t>
+        <w:t>Anno 2016 wordt er steeds meer gedacht over hoe technologie ons huidige educatiesysteem kan verbeteren of zelfs vervangen. Onze klant, dhr. Peeters, kreeg inspiratie bij zijn recente ouderbijeenkomst van zijn kind waar een leerkracht bovenmatig IT-</w:t>
+      </w:r>
+      <w:proofErr w:type="spellStart"/>
+      <w:r>
+        <w:t>minded</w:t>
+      </w:r>
+      <w:proofErr w:type="spellEnd"/>
+      <w:r>
+        <w:t xml:space="preserve"> bezig was. Hier</w:t>
       </w:r>
       <w:r>
         <w:t xml:space="preserve">uit kwam het idee </w:t>
@@ -2461,7 +2553,15 @@
         <w:t>hoe</w:t>
       </w:r>
       <w:r>
-        <w:t xml:space="preserve"> augmented-reality technologie vertrouwd krijgt binnen een schoolomgeving, zodat leerling en leraar </w:t>
+        <w:t xml:space="preserve"> </w:t>
+      </w:r>
+      <w:proofErr w:type="spellStart"/>
+      <w:r>
+        <w:t>augmented-reality</w:t>
+      </w:r>
+      <w:proofErr w:type="spellEnd"/>
+      <w:r>
+        <w:t xml:space="preserve"> technologie vertrouwd krijgt binnen een schoolomgeving, zodat leerling en leraar </w:t>
       </w:r>
       <w:r>
         <w:t xml:space="preserve">een interactievere les kunnen beleven. </w:t>
@@ -2481,7 +2581,6 @@
       <w:bookmarkEnd w:id="2"/>
     </w:p>
     <w:p>
-      <w:bookmarkStart w:id="3" w:name="_GoBack"/>
       <w:r>
         <w:t xml:space="preserve">Een </w:t>
       </w:r>
@@ -2510,7 +2609,13 @@
         <w:t xml:space="preserve"> of figuren met felle kleuren</w:t>
       </w:r>
       <w:r>
-        <w:t xml:space="preserve"> ter beschikking. </w:t>
+        <w:t xml:space="preserve"> ter beschikking.</w:t>
+      </w:r>
+      <w:r>
+        <w:t xml:space="preserve"> Aan de hand van testen zullen we besluiten welke figuren dit zijn. Op dit moment zijn deze nog niet bekend</w:t>
+      </w:r>
+      <w:r>
+        <w:t xml:space="preserve"> </w:t>
       </w:r>
       <w:r>
         <w:t>Vervolgens steken de leerlingen deze figuren of QR-codes in de lucht.</w:t>
@@ -2530,7 +2635,12 @@
         <w:t xml:space="preserve"> De leraar scant alle QR-</w:t>
       </w:r>
       <w:r>
-        <w:t>codes met onze Androidapplicatie en stuurt deze vervolgens door naar onze webapplicatie, die vervolgens de resultaten opvangt en in een grafiek plaatst.</w:t>
+        <w:t>codes met onze Androidapplicatie en stuurt deze vervolgens door naar onze webapplicatie, die vervolgens de result</w:t>
+      </w:r>
+      <w:bookmarkStart w:id="3" w:name="_GoBack"/>
+      <w:bookmarkEnd w:id="3"/>
+      <w:r>
+        <w:t>aten opvangt en in een grafiek plaatst.</w:t>
       </w:r>
     </w:p>
     <w:p>
@@ -2546,7 +2656,6 @@
         <w:pStyle w:val="Kop2"/>
       </w:pPr>
       <w:bookmarkStart w:id="4" w:name="_Toc462643952"/>
-      <w:bookmarkEnd w:id="3"/>
       <w:r>
         <w:t>Doel project</w:t>
       </w:r>
@@ -2640,7 +2749,15 @@
         <w:t>, nieuwe vragenlijsten kan aanmaken</w:t>
       </w:r>
       <w:r>
-        <w:t xml:space="preserve"> en men de resultaten kan bekijken. De resultaten kunnen via ons web platform in een grafiek, pie-chart en dergelijke worden gezet voor visuele feedback over wat voor antwoorden er gekozen zijn.</w:t>
+        <w:t xml:space="preserve"> en men de resultaten kan bekijken. De resultaten kunnen via ons web platform in een grafiek, </w:t>
+      </w:r>
+      <w:proofErr w:type="spellStart"/>
+      <w:r>
+        <w:t>pie-chart</w:t>
+      </w:r>
+      <w:proofErr w:type="spellEnd"/>
+      <w:r>
+        <w:t xml:space="preserve"> en dergelijke worden gezet voor visuele feedback over wat voor antwoorden er gekozen zijn.</w:t>
       </w:r>
       <w:r>
         <w:t xml:space="preserve"> De interface zal hierbij tevens simpel zijn, de voorgaande resultaten kunnen per datum en tijd, leerjaar, klas of les worden bekeken. Een combinatie hiervan is tevens ook mogelijk. </w:t>
@@ -2698,12 +2815,14 @@
       </w:r>
     </w:p>
     <w:p>
+      <w:proofErr w:type="gramStart"/>
       <w:r>
         <w:t>https://github.com/DEJeroen/</w:t>
       </w:r>
       <w:r>
         <w:t>CloudApplications#boards?repos=68715146</w:t>
       </w:r>
+      <w:proofErr w:type="gramEnd"/>
     </w:p>
     <w:p>
       <w:pPr>
@@ -2717,7 +2836,15 @@
     </w:p>
     <w:p>
       <w:r>
-        <w:t xml:space="preserve">Toen we de projectkeuze hadden gemaakt zijn we direct onderzoek gaan doen naar bestaande technologieën die al reeds op de markt zijn. Wat blijkt na het testen van een aantal apps die gefocust zijn rond image recognition, dit werkt niet altijd 100%. De apps hebben het vaak fout als ze een plaatje proberen herkennen, echter gaat dit om apps die de precieze origine van een object van een plaatje proberen te achterhalen. Zoals een bloempot, stoel of auto. We hopen daarom dat figuren herkennen iets gemakkelijker zal verlopen. </w:t>
+        <w:t xml:space="preserve">Toen we de projectkeuze hadden gemaakt zijn we direct onderzoek gaan doen naar bestaande technologieën die al reeds op de markt zijn. Wat blijkt na het testen van een aantal apps die gefocust zijn rond image </w:t>
+      </w:r>
+      <w:proofErr w:type="spellStart"/>
+      <w:r>
+        <w:t>recognition</w:t>
+      </w:r>
+      <w:proofErr w:type="spellEnd"/>
+      <w:r>
+        <w:t xml:space="preserve">, dit werkt niet altijd 100%. De apps hebben het vaak fout als ze een plaatje proberen herkennen, echter gaat dit om apps die de precieze origine van een object van een plaatje proberen te achterhalen. Zoals een bloempot, stoel of auto. We hopen daarom dat figuren herkennen iets gemakkelijker zal verlopen. </w:t>
       </w:r>
     </w:p>
     <w:p>
@@ -2905,9 +3032,14 @@
       </w:pPr>
       <w:bookmarkStart w:id="11" w:name="_Toc462643960"/>
       <w:r>
-        <w:t>Image Recognition</w:t>
+        <w:t xml:space="preserve">Image </w:t>
+      </w:r>
+      <w:proofErr w:type="spellStart"/>
+      <w:r>
+        <w:t>Recognition</w:t>
       </w:r>
       <w:bookmarkEnd w:id="11"/>
+      <w:proofErr w:type="spellEnd"/>
     </w:p>
     <w:p>
       <w:pPr>
@@ -2927,7 +3059,27 @@
           <w:sz w:val="22"/>
           <w:szCs w:val="22"/>
         </w:rPr>
-        <w:t>Image Recognition zorgt ervoor dat de antwoorden herkent zullen worden vanuit informatie verkregen van de camera. Hieronder staat een opsomming met beschrijving van beeld herkenning waar een uiteindelijke keuze uit gemaakt zal moeten worden.</w:t>
+        <w:t xml:space="preserve">Image </w:t>
+      </w:r>
+      <w:proofErr w:type="spellStart"/>
+      <w:r>
+        <w:rPr>
+          <w:rFonts w:asciiTheme="minorHAnsi" w:hAnsiTheme="minorHAnsi" w:cs="Segoe UI"/>
+          <w:color w:val="333333"/>
+          <w:sz w:val="22"/>
+          <w:szCs w:val="22"/>
+        </w:rPr>
+        <w:t>Recognition</w:t>
+      </w:r>
+      <w:proofErr w:type="spellEnd"/>
+      <w:r>
+        <w:rPr>
+          <w:rFonts w:asciiTheme="minorHAnsi" w:hAnsiTheme="minorHAnsi" w:cs="Segoe UI"/>
+          <w:color w:val="333333"/>
+          <w:sz w:val="22"/>
+          <w:szCs w:val="22"/>
+        </w:rPr>
+        <w:t xml:space="preserve"> zorgt ervoor dat de antwoorden herkent zullen worden vanuit informatie verkregen van de camera. Hieronder staat een opsomming met beschrijving van beeld herkenning waar een uiteindelijke keuze uit gemaakt zal moeten worden.</w:t>
       </w:r>
     </w:p>
     <w:p>
@@ -2979,7 +3131,87 @@
           <w:sz w:val="22"/>
           <w:szCs w:val="22"/>
         </w:rPr>
-        <w:t xml:space="preserve"> voor deeplearning en neural networks die objecten scoort doormiddel van flow graphs. Dit systeem van dingen scoren is bruikbaar voor een hele hoop verschillende doeleinden waaronder beeldherkenning.</w:t>
+        <w:t xml:space="preserve"> voor </w:t>
+      </w:r>
+      <w:proofErr w:type="spellStart"/>
+      <w:r>
+        <w:rPr>
+          <w:rFonts w:asciiTheme="minorHAnsi" w:hAnsiTheme="minorHAnsi" w:cs="Segoe UI"/>
+          <w:color w:val="333333"/>
+          <w:sz w:val="22"/>
+          <w:szCs w:val="22"/>
+        </w:rPr>
+        <w:t>deeplearning</w:t>
+      </w:r>
+      <w:proofErr w:type="spellEnd"/>
+      <w:r>
+        <w:rPr>
+          <w:rFonts w:asciiTheme="minorHAnsi" w:hAnsiTheme="minorHAnsi" w:cs="Segoe UI"/>
+          <w:color w:val="333333"/>
+          <w:sz w:val="22"/>
+          <w:szCs w:val="22"/>
+        </w:rPr>
+        <w:t xml:space="preserve"> en </w:t>
+      </w:r>
+      <w:proofErr w:type="spellStart"/>
+      <w:r>
+        <w:rPr>
+          <w:rFonts w:asciiTheme="minorHAnsi" w:hAnsiTheme="minorHAnsi" w:cs="Segoe UI"/>
+          <w:color w:val="333333"/>
+          <w:sz w:val="22"/>
+          <w:szCs w:val="22"/>
+        </w:rPr>
+        <w:t>neural</w:t>
+      </w:r>
+      <w:proofErr w:type="spellEnd"/>
+      <w:r>
+        <w:rPr>
+          <w:rFonts w:asciiTheme="minorHAnsi" w:hAnsiTheme="minorHAnsi" w:cs="Segoe UI"/>
+          <w:color w:val="333333"/>
+          <w:sz w:val="22"/>
+          <w:szCs w:val="22"/>
+        </w:rPr>
+        <w:t xml:space="preserve"> </w:t>
+      </w:r>
+      <w:proofErr w:type="spellStart"/>
+      <w:r>
+        <w:rPr>
+          <w:rFonts w:asciiTheme="minorHAnsi" w:hAnsiTheme="minorHAnsi" w:cs="Segoe UI"/>
+          <w:color w:val="333333"/>
+          <w:sz w:val="22"/>
+          <w:szCs w:val="22"/>
+        </w:rPr>
+        <w:t>networks</w:t>
+      </w:r>
+      <w:proofErr w:type="spellEnd"/>
+      <w:r>
+        <w:rPr>
+          <w:rFonts w:asciiTheme="minorHAnsi" w:hAnsiTheme="minorHAnsi" w:cs="Segoe UI"/>
+          <w:color w:val="333333"/>
+          <w:sz w:val="22"/>
+          <w:szCs w:val="22"/>
+        </w:rPr>
+        <w:t xml:space="preserve"> die objecten scoort doormiddel van flow </w:t>
+      </w:r>
+      <w:proofErr w:type="spellStart"/>
+      <w:r>
+        <w:rPr>
+          <w:rFonts w:asciiTheme="minorHAnsi" w:hAnsiTheme="minorHAnsi" w:cs="Segoe UI"/>
+          <w:color w:val="333333"/>
+          <w:sz w:val="22"/>
+          <w:szCs w:val="22"/>
+        </w:rPr>
+        <w:t>graphs</w:t>
+      </w:r>
+      <w:proofErr w:type="spellEnd"/>
+      <w:r>
+        <w:rPr>
+          <w:rFonts w:asciiTheme="minorHAnsi" w:hAnsiTheme="minorHAnsi" w:cs="Segoe UI"/>
+          <w:color w:val="333333"/>
+          <w:sz w:val="22"/>
+          <w:szCs w:val="22"/>
+        </w:rPr>
+        <w:t>. Dit systeem van dingen scoren is bruikbaar voor een hele hoop verschillende doeleinden waaronder beeldherkenning.</w:t>
       </w:r>
     </w:p>
     <w:p>
@@ -2987,8 +3219,13 @@
         <w:pStyle w:val="Kop2"/>
       </w:pPr>
       <w:bookmarkStart w:id="13" w:name="_Toc462643962"/>
-      <w:r>
-        <w:t>Craftar Cloud Service</w:t>
+      <w:proofErr w:type="spellStart"/>
+      <w:r>
+        <w:t>Craftar</w:t>
+      </w:r>
+      <w:proofErr w:type="spellEnd"/>
+      <w:r>
+        <w:t xml:space="preserve"> Cloud Service</w:t>
       </w:r>
       <w:bookmarkEnd w:id="13"/>
     </w:p>
@@ -3003,6 +3240,7 @@
           <w:szCs w:val="22"/>
         </w:rPr>
       </w:pPr>
+      <w:proofErr w:type="spellStart"/>
       <w:r>
         <w:rPr>
           <w:rFonts w:asciiTheme="minorHAnsi" w:hAnsiTheme="minorHAnsi" w:cs="Segoe UI"/>
@@ -3010,7 +3248,17 @@
           <w:sz w:val="22"/>
           <w:szCs w:val="22"/>
         </w:rPr>
-        <w:t xml:space="preserve">Craftar is op basis van </w:t>
+        <w:t>Craftar</w:t>
+      </w:r>
+      <w:proofErr w:type="spellEnd"/>
+      <w:r>
+        <w:rPr>
+          <w:rFonts w:asciiTheme="minorHAnsi" w:hAnsiTheme="minorHAnsi" w:cs="Segoe UI"/>
+          <w:color w:val="333333"/>
+          <w:sz w:val="22"/>
+          <w:szCs w:val="22"/>
+        </w:rPr>
+        <w:t xml:space="preserve"> is op basis van </w:t>
       </w:r>
       <w:r>
         <w:rPr>
@@ -3027,10 +3275,20 @@
         <w:pStyle w:val="Kop2"/>
       </w:pPr>
       <w:bookmarkStart w:id="14" w:name="_Toc462643963"/>
-      <w:r>
-        <w:t>OpenCV/JavaCV</w:t>
+      <w:proofErr w:type="spellStart"/>
+      <w:r>
+        <w:t>OpenCV</w:t>
+      </w:r>
+      <w:proofErr w:type="spellEnd"/>
+      <w:r>
+        <w:t>/</w:t>
+      </w:r>
+      <w:proofErr w:type="spellStart"/>
+      <w:r>
+        <w:t>JavaCV</w:t>
       </w:r>
       <w:bookmarkEnd w:id="14"/>
+      <w:proofErr w:type="spellEnd"/>
     </w:p>
     <w:p>
       <w:pPr>
@@ -3043,6 +3301,7 @@
           <w:szCs w:val="22"/>
         </w:rPr>
       </w:pPr>
+      <w:proofErr w:type="spellStart"/>
       <w:r>
         <w:rPr>
           <w:rFonts w:asciiTheme="minorHAnsi" w:hAnsiTheme="minorHAnsi" w:cs="Segoe UI"/>
@@ -3050,7 +3309,117 @@
           <w:sz w:val="22"/>
           <w:szCs w:val="22"/>
         </w:rPr>
-        <w:t>OpenCV is een library voor het detecteren van objecten in realtime camera beelden. JavaCV is een java interface voor OpenCV dit zou waarschijnlijk wat performance verlies hebben maar wel positieve effecten hebben voor het programmeren en de leesbaarheid van de code.</w:t>
+        <w:t>OpenCV</w:t>
+      </w:r>
+      <w:proofErr w:type="spellEnd"/>
+      <w:r>
+        <w:rPr>
+          <w:rFonts w:asciiTheme="minorHAnsi" w:hAnsiTheme="minorHAnsi" w:cs="Segoe UI"/>
+          <w:color w:val="333333"/>
+          <w:sz w:val="22"/>
+          <w:szCs w:val="22"/>
+        </w:rPr>
+        <w:t xml:space="preserve"> is een </w:t>
+      </w:r>
+      <w:proofErr w:type="spellStart"/>
+      <w:r>
+        <w:rPr>
+          <w:rFonts w:asciiTheme="minorHAnsi" w:hAnsiTheme="minorHAnsi" w:cs="Segoe UI"/>
+          <w:color w:val="333333"/>
+          <w:sz w:val="22"/>
+          <w:szCs w:val="22"/>
+        </w:rPr>
+        <w:t>library</w:t>
+      </w:r>
+      <w:proofErr w:type="spellEnd"/>
+      <w:r>
+        <w:rPr>
+          <w:rFonts w:asciiTheme="minorHAnsi" w:hAnsiTheme="minorHAnsi" w:cs="Segoe UI"/>
+          <w:color w:val="333333"/>
+          <w:sz w:val="22"/>
+          <w:szCs w:val="22"/>
+        </w:rPr>
+        <w:t xml:space="preserve"> voor het detecteren van objecten in </w:t>
+      </w:r>
+      <w:proofErr w:type="spellStart"/>
+      <w:r>
+        <w:rPr>
+          <w:rFonts w:asciiTheme="minorHAnsi" w:hAnsiTheme="minorHAnsi" w:cs="Segoe UI"/>
+          <w:color w:val="333333"/>
+          <w:sz w:val="22"/>
+          <w:szCs w:val="22"/>
+        </w:rPr>
+        <w:t>realtime</w:t>
+      </w:r>
+      <w:proofErr w:type="spellEnd"/>
+      <w:r>
+        <w:rPr>
+          <w:rFonts w:asciiTheme="minorHAnsi" w:hAnsiTheme="minorHAnsi" w:cs="Segoe UI"/>
+          <w:color w:val="333333"/>
+          <w:sz w:val="22"/>
+          <w:szCs w:val="22"/>
+        </w:rPr>
+        <w:t xml:space="preserve"> camera beelden. </w:t>
+      </w:r>
+      <w:proofErr w:type="spellStart"/>
+      <w:r>
+        <w:rPr>
+          <w:rFonts w:asciiTheme="minorHAnsi" w:hAnsiTheme="minorHAnsi" w:cs="Segoe UI"/>
+          <w:color w:val="333333"/>
+          <w:sz w:val="22"/>
+          <w:szCs w:val="22"/>
+        </w:rPr>
+        <w:t>JavaCV</w:t>
+      </w:r>
+      <w:proofErr w:type="spellEnd"/>
+      <w:r>
+        <w:rPr>
+          <w:rFonts w:asciiTheme="minorHAnsi" w:hAnsiTheme="minorHAnsi" w:cs="Segoe UI"/>
+          <w:color w:val="333333"/>
+          <w:sz w:val="22"/>
+          <w:szCs w:val="22"/>
+        </w:rPr>
+        <w:t xml:space="preserve"> is een </w:t>
+      </w:r>
+      <w:proofErr w:type="spellStart"/>
+      <w:r>
+        <w:rPr>
+          <w:rFonts w:asciiTheme="minorHAnsi" w:hAnsiTheme="minorHAnsi" w:cs="Segoe UI"/>
+          <w:color w:val="333333"/>
+          <w:sz w:val="22"/>
+          <w:szCs w:val="22"/>
+        </w:rPr>
+        <w:t>java</w:t>
+      </w:r>
+      <w:proofErr w:type="spellEnd"/>
+      <w:r>
+        <w:rPr>
+          <w:rFonts w:asciiTheme="minorHAnsi" w:hAnsiTheme="minorHAnsi" w:cs="Segoe UI"/>
+          <w:color w:val="333333"/>
+          <w:sz w:val="22"/>
+          <w:szCs w:val="22"/>
+        </w:rPr>
+        <w:t xml:space="preserve"> interface voor </w:t>
+      </w:r>
+      <w:proofErr w:type="spellStart"/>
+      <w:r>
+        <w:rPr>
+          <w:rFonts w:asciiTheme="minorHAnsi" w:hAnsiTheme="minorHAnsi" w:cs="Segoe UI"/>
+          <w:color w:val="333333"/>
+          <w:sz w:val="22"/>
+          <w:szCs w:val="22"/>
+        </w:rPr>
+        <w:t>OpenCV</w:t>
+      </w:r>
+      <w:proofErr w:type="spellEnd"/>
+      <w:r>
+        <w:rPr>
+          <w:rFonts w:asciiTheme="minorHAnsi" w:hAnsiTheme="minorHAnsi" w:cs="Segoe UI"/>
+          <w:color w:val="333333"/>
+          <w:sz w:val="22"/>
+          <w:szCs w:val="22"/>
+        </w:rPr>
+        <w:t xml:space="preserve"> dit zou waarschijnlijk wat performance verlies hebben maar wel positieve effecten hebben voor het programmeren en de leesbaarheid van de code.</w:t>
       </w:r>
     </w:p>
     <w:p>
@@ -3058,10 +3427,12 @@
         <w:pStyle w:val="Kop2"/>
       </w:pPr>
       <w:bookmarkStart w:id="15" w:name="_Toc462643964"/>
+      <w:proofErr w:type="spellStart"/>
       <w:r>
         <w:t>CloudSight</w:t>
       </w:r>
       <w:bookmarkEnd w:id="15"/>
+      <w:proofErr w:type="spellEnd"/>
     </w:p>
     <w:p>
       <w:pPr>
@@ -3074,6 +3445,7 @@
           <w:szCs w:val="22"/>
         </w:rPr>
       </w:pPr>
+      <w:proofErr w:type="spellStart"/>
       <w:r>
         <w:rPr>
           <w:rFonts w:asciiTheme="minorHAnsi" w:hAnsiTheme="minorHAnsi" w:cs="Segoe UI"/>
@@ -3081,7 +3453,57 @@
           <w:sz w:val="22"/>
           <w:szCs w:val="22"/>
         </w:rPr>
-        <w:t xml:space="preserve">Cloudsight is een cloud api die </w:t>
+        <w:t>Cloudsight</w:t>
+      </w:r>
+      <w:proofErr w:type="spellEnd"/>
+      <w:r>
+        <w:rPr>
+          <w:rFonts w:asciiTheme="minorHAnsi" w:hAnsiTheme="minorHAnsi" w:cs="Segoe UI"/>
+          <w:color w:val="333333"/>
+          <w:sz w:val="22"/>
+          <w:szCs w:val="22"/>
+        </w:rPr>
+        <w:t xml:space="preserve"> is een </w:t>
+      </w:r>
+      <w:proofErr w:type="spellStart"/>
+      <w:r>
+        <w:rPr>
+          <w:rFonts w:asciiTheme="minorHAnsi" w:hAnsiTheme="minorHAnsi" w:cs="Segoe UI"/>
+          <w:color w:val="333333"/>
+          <w:sz w:val="22"/>
+          <w:szCs w:val="22"/>
+        </w:rPr>
+        <w:t>cloud</w:t>
+      </w:r>
+      <w:proofErr w:type="spellEnd"/>
+      <w:r>
+        <w:rPr>
+          <w:rFonts w:asciiTheme="minorHAnsi" w:hAnsiTheme="minorHAnsi" w:cs="Segoe UI"/>
+          <w:color w:val="333333"/>
+          <w:sz w:val="22"/>
+          <w:szCs w:val="22"/>
+        </w:rPr>
+        <w:t xml:space="preserve"> </w:t>
+      </w:r>
+      <w:proofErr w:type="spellStart"/>
+      <w:r>
+        <w:rPr>
+          <w:rFonts w:asciiTheme="minorHAnsi" w:hAnsiTheme="minorHAnsi" w:cs="Segoe UI"/>
+          <w:color w:val="333333"/>
+          <w:sz w:val="22"/>
+          <w:szCs w:val="22"/>
+        </w:rPr>
+        <w:t>api</w:t>
+      </w:r>
+      <w:proofErr w:type="spellEnd"/>
+      <w:r>
+        <w:rPr>
+          <w:rFonts w:asciiTheme="minorHAnsi" w:hAnsiTheme="minorHAnsi" w:cs="Segoe UI"/>
+          <w:color w:val="333333"/>
+          <w:sz w:val="22"/>
+          <w:szCs w:val="22"/>
+        </w:rPr>
+        <w:t xml:space="preserve"> die </w:t>
       </w:r>
       <w:r>
         <w:rPr>
@@ -3130,7 +3552,27 @@
           <w:sz w:val="22"/>
           <w:szCs w:val="22"/>
         </w:rPr>
-        <w:t>De Question Cloud zal zal ervoor zorgen dat er vragen via de app gesteld kunnen worden</w:t>
+        <w:t xml:space="preserve">De Question Cloud zal </w:t>
+      </w:r>
+      <w:proofErr w:type="spellStart"/>
+      <w:r>
+        <w:rPr>
+          <w:rFonts w:asciiTheme="minorHAnsi" w:hAnsiTheme="minorHAnsi" w:cs="Segoe UI"/>
+          <w:color w:val="333333"/>
+          <w:sz w:val="22"/>
+          <w:szCs w:val="22"/>
+        </w:rPr>
+        <w:t>zal</w:t>
+      </w:r>
+      <w:proofErr w:type="spellEnd"/>
+      <w:r>
+        <w:rPr>
+          <w:rFonts w:asciiTheme="minorHAnsi" w:hAnsiTheme="minorHAnsi" w:cs="Segoe UI"/>
+          <w:color w:val="333333"/>
+          <w:sz w:val="22"/>
+          <w:szCs w:val="22"/>
+        </w:rPr>
+        <w:t xml:space="preserve"> ervoor zorgen dat er vragen via de app gesteld kunnen worden</w:t>
       </w:r>
     </w:p>
     <w:p>
@@ -3138,10 +3580,12 @@
         <w:pStyle w:val="Kop2"/>
       </w:pPr>
       <w:bookmarkStart w:id="17" w:name="_Toc462643966"/>
+      <w:proofErr w:type="spellStart"/>
       <w:r>
         <w:t>Firebase</w:t>
       </w:r>
       <w:bookmarkEnd w:id="17"/>
+      <w:proofErr w:type="spellEnd"/>
     </w:p>
     <w:p>
       <w:pPr>
@@ -3154,6 +3598,7 @@
           <w:szCs w:val="22"/>
         </w:rPr>
       </w:pPr>
+      <w:proofErr w:type="spellStart"/>
       <w:r>
         <w:rPr>
           <w:rFonts w:asciiTheme="minorHAnsi" w:hAnsiTheme="minorHAnsi" w:cs="Segoe UI"/>
@@ -3161,7 +3606,37 @@
           <w:sz w:val="22"/>
           <w:szCs w:val="22"/>
         </w:rPr>
-        <w:t xml:space="preserve">Firebase is een NoSQL database en zou hierdoor sneller, </w:t>
+        <w:t>Firebase</w:t>
+      </w:r>
+      <w:proofErr w:type="spellEnd"/>
+      <w:r>
+        <w:rPr>
+          <w:rFonts w:asciiTheme="minorHAnsi" w:hAnsiTheme="minorHAnsi" w:cs="Segoe UI"/>
+          <w:color w:val="333333"/>
+          <w:sz w:val="22"/>
+          <w:szCs w:val="22"/>
+        </w:rPr>
+        <w:t xml:space="preserve"> is een </w:t>
+      </w:r>
+      <w:proofErr w:type="spellStart"/>
+      <w:r>
+        <w:rPr>
+          <w:rFonts w:asciiTheme="minorHAnsi" w:hAnsiTheme="minorHAnsi" w:cs="Segoe UI"/>
+          <w:color w:val="333333"/>
+          <w:sz w:val="22"/>
+          <w:szCs w:val="22"/>
+        </w:rPr>
+        <w:t>NoSQL</w:t>
+      </w:r>
+      <w:proofErr w:type="spellEnd"/>
+      <w:r>
+        <w:rPr>
+          <w:rFonts w:asciiTheme="minorHAnsi" w:hAnsiTheme="minorHAnsi" w:cs="Segoe UI"/>
+          <w:color w:val="333333"/>
+          <w:sz w:val="22"/>
+          <w:szCs w:val="22"/>
+        </w:rPr>
+        <w:t xml:space="preserve"> database en zou hierdoor sneller, </w:t>
       </w:r>
       <w:r>
         <w:rPr>
@@ -3205,11 +3680,13 @@
         <w:pStyle w:val="Kop2"/>
       </w:pPr>
       <w:bookmarkStart w:id="18" w:name="_Toc462643967"/>
+      <w:proofErr w:type="spellStart"/>
       <w:r>
         <w:lastRenderedPageBreak/>
         <w:t>MySQL</w:t>
       </w:r>
       <w:bookmarkEnd w:id="18"/>
+      <w:proofErr w:type="spellEnd"/>
     </w:p>
     <w:p>
       <w:pPr>
@@ -3222,6 +3699,7 @@
           <w:szCs w:val="22"/>
         </w:rPr>
       </w:pPr>
+      <w:proofErr w:type="spellStart"/>
       <w:r>
         <w:rPr>
           <w:rFonts w:asciiTheme="minorHAnsi" w:hAnsiTheme="minorHAnsi" w:cs="Segoe UI"/>
@@ -3229,8 +3707,9 @@
           <w:sz w:val="22"/>
           <w:szCs w:val="22"/>
         </w:rPr>
-        <w:t>MySQL is een SQL</w:t>
-      </w:r>
+        <w:t>MySQL</w:t>
+      </w:r>
+      <w:proofErr w:type="spellEnd"/>
       <w:r>
         <w:rPr>
           <w:rFonts w:asciiTheme="minorHAnsi" w:hAnsiTheme="minorHAnsi" w:cs="Segoe UI"/>
@@ -3238,7 +3717,36 @@
           <w:sz w:val="22"/>
           <w:szCs w:val="22"/>
         </w:rPr>
-        <w:t>database en zou hierdoor betere data integriteit moeten hebben en betere support.</w:t>
+        <w:t xml:space="preserve"> is een </w:t>
+      </w:r>
+      <w:proofErr w:type="spellStart"/>
+      <w:r>
+        <w:rPr>
+          <w:rFonts w:asciiTheme="minorHAnsi" w:hAnsiTheme="minorHAnsi" w:cs="Segoe UI"/>
+          <w:color w:val="333333"/>
+          <w:sz w:val="22"/>
+          <w:szCs w:val="22"/>
+        </w:rPr>
+        <w:t>SQL</w:t>
+      </w:r>
+      <w:r>
+        <w:rPr>
+          <w:rFonts w:asciiTheme="minorHAnsi" w:hAnsiTheme="minorHAnsi" w:cs="Segoe UI"/>
+          <w:color w:val="333333"/>
+          <w:sz w:val="22"/>
+          <w:szCs w:val="22"/>
+        </w:rPr>
+        <w:t>database</w:t>
+      </w:r>
+      <w:proofErr w:type="spellEnd"/>
+      <w:r>
+        <w:rPr>
+          <w:rFonts w:asciiTheme="minorHAnsi" w:hAnsiTheme="minorHAnsi" w:cs="Segoe UI"/>
+          <w:color w:val="333333"/>
+          <w:sz w:val="22"/>
+          <w:szCs w:val="22"/>
+        </w:rPr>
+        <w:t xml:space="preserve"> en zou hierdoor betere data integriteit moeten hebben en betere support.</w:t>
       </w:r>
     </w:p>
     <w:p>
@@ -3455,13 +3963,23 @@
               </w:rPr>
               <w:t xml:space="preserve"> </w:t>
             </w:r>
+            <w:proofErr w:type="spellStart"/>
             <w:r>
               <w:rPr>
                 <w:rFonts w:cs="Segoe UI"/>
                 <w:shd w:val="clear" w:color="auto" w:fill="FFFFFF"/>
                 <w:lang w:val="en-US"/>
               </w:rPr>
-              <w:t xml:space="preserve">realtime </w:t>
+              <w:t>realtime</w:t>
+            </w:r>
+            <w:proofErr w:type="spellEnd"/>
+            <w:r>
+              <w:rPr>
+                <w:rFonts w:cs="Segoe UI"/>
+                <w:shd w:val="clear" w:color="auto" w:fill="FFFFFF"/>
+                <w:lang w:val="en-US"/>
+              </w:rPr>
+              <w:t xml:space="preserve"> </w:t>
             </w:r>
             <w:r>
               <w:rPr>
@@ -4137,12 +4655,14 @@
           <w:lang w:val="nl"/>
         </w:rPr>
       </w:pPr>
+      <w:proofErr w:type="gramStart"/>
       <w:r>
         <w:rPr>
           <w:lang w:val="nl"/>
         </w:rPr>
         <w:t>https://github.com/DEJeroen/CloudApplications</w:t>
       </w:r>
+      <w:proofErr w:type="gramEnd"/>
     </w:p>
     <w:sectPr>
       <w:footerReference w:type="even" r:id="rId14"/>
@@ -4277,8 +4797,33 @@
                                   <w:rFonts w:asciiTheme="majorHAnsi" w:eastAsiaTheme="majorEastAsia" w:hAnsiTheme="majorHAnsi" w:cstheme="majorBidi"/>
                                   <w:sz w:val="20"/>
                                 </w:rPr>
-                                <w:t>Projectplan augmented reality</w:t>
+                                <w:t xml:space="preserve">Projectplan </w:t>
                               </w:r>
+                              <w:proofErr w:type="spellStart"/>
+                              <w:r>
+                                <w:rPr>
+                                  <w:rFonts w:asciiTheme="majorHAnsi" w:eastAsiaTheme="majorEastAsia" w:hAnsiTheme="majorHAnsi" w:cstheme="majorBidi"/>
+                                  <w:sz w:val="20"/>
+                                </w:rPr>
+                                <w:t>augmented</w:t>
+                              </w:r>
+                              <w:proofErr w:type="spellEnd"/>
+                              <w:r>
+                                <w:rPr>
+                                  <w:rFonts w:asciiTheme="majorHAnsi" w:eastAsiaTheme="majorEastAsia" w:hAnsiTheme="majorHAnsi" w:cstheme="majorBidi"/>
+                                  <w:sz w:val="20"/>
+                                </w:rPr>
+                                <w:t xml:space="preserve"> </w:t>
+                              </w:r>
+                              <w:proofErr w:type="spellStart"/>
+                              <w:r>
+                                <w:rPr>
+                                  <w:rFonts w:asciiTheme="majorHAnsi" w:eastAsiaTheme="majorEastAsia" w:hAnsiTheme="majorHAnsi" w:cstheme="majorBidi"/>
+                                  <w:sz w:val="20"/>
+                                </w:rPr>
+                                <w:t>reality</w:t>
+                              </w:r>
+                              <w:proofErr w:type="spellEnd"/>
                             </w:sdtContent>
                           </w:sdt>
                           <w:r>
@@ -4787,8 +5332,33 @@
                                   <w:rFonts w:asciiTheme="majorHAnsi" w:eastAsiaTheme="majorEastAsia" w:hAnsiTheme="majorHAnsi" w:cstheme="majorBidi"/>
                                   <w:sz w:val="20"/>
                                 </w:rPr>
-                                <w:t>Projectplan augmented reality</w:t>
+                                <w:t xml:space="preserve">Projectplan </w:t>
                               </w:r>
+                              <w:proofErr w:type="spellStart"/>
+                              <w:r>
+                                <w:rPr>
+                                  <w:rFonts w:asciiTheme="majorHAnsi" w:eastAsiaTheme="majorEastAsia" w:hAnsiTheme="majorHAnsi" w:cstheme="majorBidi"/>
+                                  <w:sz w:val="20"/>
+                                </w:rPr>
+                                <w:t>augmented</w:t>
+                              </w:r>
+                              <w:proofErr w:type="spellEnd"/>
+                              <w:r>
+                                <w:rPr>
+                                  <w:rFonts w:asciiTheme="majorHAnsi" w:eastAsiaTheme="majorEastAsia" w:hAnsiTheme="majorHAnsi" w:cstheme="majorBidi"/>
+                                  <w:sz w:val="20"/>
+                                </w:rPr>
+                                <w:t xml:space="preserve"> </w:t>
+                              </w:r>
+                              <w:proofErr w:type="spellStart"/>
+                              <w:r>
+                                <w:rPr>
+                                  <w:rFonts w:asciiTheme="majorHAnsi" w:eastAsiaTheme="majorEastAsia" w:hAnsiTheme="majorHAnsi" w:cstheme="majorBidi"/>
+                                  <w:sz w:val="20"/>
+                                </w:rPr>
+                                <w:t>reality</w:t>
+                              </w:r>
+                              <w:proofErr w:type="spellEnd"/>
                             </w:sdtContent>
                           </w:sdt>
                           <w:r>
@@ -5117,7 +5687,7 @@
                               <w:sz w:val="40"/>
                               <w:szCs w:val="40"/>
                             </w:rPr>
-                            <w:t>1</w:t>
+                            <w:t>3</w:t>
                           </w:r>
                           <w:r>
                             <w:rPr>
@@ -5177,7 +5747,7 @@
                         <w:sz w:val="40"/>
                         <w:szCs w:val="40"/>
                       </w:rPr>
-                      <w:t>1</w:t>
+                      <w:t>3</w:t>
                     </w:r>
                     <w:r>
                       <w:rPr>
@@ -7136,6 +7706,7 @@
     <w:rsid w:val="00C6493B"/>
     <w:rsid w:val="00C676BA"/>
     <w:rsid w:val="00C76DB1"/>
+    <w:rsid w:val="00E66641"/>
     <w:rsid w:val="00EB2D2B"/>
     <w:rsid w:val="00FD783B"/>
   </w:rsids>
@@ -7997,6 +8568,15 @@
 </file>
 
 <file path=customXml/item2.xml><?xml version="1.0" encoding="utf-8"?>
+<?mso-contentType ?>
+<FormTemplates xmlns="http://schemas.microsoft.com/sharepoint/v3/contenttype/forms">
+  <Display>DocumentLibraryForm</Display>
+  <Edit>AssetEditForm</Edit>
+  <New>DocumentLibraryForm</New>
+</FormTemplates>
+</file>
+
+<file path=customXml/item3.xml><?xml version="1.0" encoding="utf-8"?>
 <outs:outSpaceData xmlns:outs="http://schemas.microsoft.com/office/2009/outspace/metadata">
   <outs:relatedDates/>
   <outs:relatedDocuments/>
@@ -8004,15 +8584,6 @@
   <outs:propertyMetadataList/>
   <outs:corruptMetadataWasLost/>
 </outs:outSpaceData>
-</file>
-
-<file path=customXml/item3.xml><?xml version="1.0" encoding="utf-8"?>
-<?mso-contentType ?>
-<FormTemplates xmlns="http://schemas.microsoft.com/sharepoint/v3/contenttype/forms">
-  <Display>DocumentLibraryForm</Display>
-  <Edit>AssetEditForm</Edit>
-  <New>DocumentLibraryForm</New>
-</FormTemplates>
 </file>
 
 <file path=customXml/item4.xml><?xml version="1.0" encoding="utf-8"?>
@@ -8028,6 +8599,14 @@
 </file>
 
 <file path=customXml/itemProps2.xml><?xml version="1.0" encoding="utf-8"?>
+<ds:datastoreItem xmlns:ds="http://schemas.openxmlformats.org/officeDocument/2006/customXml" ds:itemID="{CCBB6253-25EE-4BB0-B942-7A7F50E0DC33}">
+  <ds:schemaRefs>
+    <ds:schemaRef ds:uri="http://schemas.microsoft.com/sharepoint/v3/contenttype/forms"/>
+  </ds:schemaRefs>
+</ds:datastoreItem>
+</file>
+
+<file path=customXml/itemProps3.xml><?xml version="1.0" encoding="utf-8"?>
 <ds:datastoreItem xmlns:ds="http://schemas.openxmlformats.org/officeDocument/2006/customXml" ds:itemID="{800B806B-C3C7-4EFE-A57F-81DC87A14EE1}">
   <ds:schemaRefs>
     <ds:schemaRef ds:uri="http://schemas.microsoft.com/office/2009/outspace/metadata"/>
@@ -8035,16 +8614,8 @@
 </ds:datastoreItem>
 </file>
 
-<file path=customXml/itemProps3.xml><?xml version="1.0" encoding="utf-8"?>
-<ds:datastoreItem xmlns:ds="http://schemas.openxmlformats.org/officeDocument/2006/customXml" ds:itemID="{CCBB6253-25EE-4BB0-B942-7A7F50E0DC33}">
-  <ds:schemaRefs>
-    <ds:schemaRef ds:uri="http://schemas.microsoft.com/sharepoint/v3/contenttype/forms"/>
-  </ds:schemaRefs>
-</ds:datastoreItem>
-</file>
-
 <file path=customXml/itemProps4.xml><?xml version="1.0" encoding="utf-8"?>
-<ds:datastoreItem xmlns:ds="http://schemas.openxmlformats.org/officeDocument/2006/customXml" ds:itemID="{FD7DACAF-10B9-476B-8CED-1E7599282ED9}">
+<ds:datastoreItem xmlns:ds="http://schemas.openxmlformats.org/officeDocument/2006/customXml" ds:itemID="{B611E824-F808-4AAF-9417-2B18ED89B6D5}">
   <ds:schemaRefs>
     <ds:schemaRef ds:uri="http://schemas.openxmlformats.org/officeDocument/2006/bibliography"/>
   </ds:schemaRefs>

</xml_diff>

<commit_message>
Doel project en methedologie bijgewerkt.
</commit_message>
<xml_diff>
--- a/CloudApplications_Documentation.docx
+++ b/CloudApplications_Documentation.docx
@@ -258,8 +258,39 @@
                                               <w:sz w:val="72"/>
                                               <w:szCs w:val="72"/>
                                             </w:rPr>
-                                            <w:t>Projectplan augmented reality</w:t>
+                                            <w:t xml:space="preserve">Projectplan </w:t>
                                           </w:r>
+                                          <w:proofErr w:type="spellStart"/>
+                                          <w:r>
+                                            <w:rPr>
+                                              <w:rFonts w:asciiTheme="majorHAnsi" w:eastAsiaTheme="majorEastAsia" w:hAnsiTheme="majorHAnsi" w:cstheme="majorBidi"/>
+                                              <w:color w:val="FFFFFF" w:themeColor="background1"/>
+                                              <w:sz w:val="72"/>
+                                              <w:szCs w:val="72"/>
+                                            </w:rPr>
+                                            <w:t>augmented</w:t>
+                                          </w:r>
+                                          <w:proofErr w:type="spellEnd"/>
+                                          <w:r>
+                                            <w:rPr>
+                                              <w:rFonts w:asciiTheme="majorHAnsi" w:eastAsiaTheme="majorEastAsia" w:hAnsiTheme="majorHAnsi" w:cstheme="majorBidi"/>
+                                              <w:color w:val="FFFFFF" w:themeColor="background1"/>
+                                              <w:sz w:val="72"/>
+                                              <w:szCs w:val="72"/>
+                                            </w:rPr>
+                                            <w:t xml:space="preserve"> </w:t>
+                                          </w:r>
+                                          <w:proofErr w:type="spellStart"/>
+                                          <w:r>
+                                            <w:rPr>
+                                              <w:rFonts w:asciiTheme="majorHAnsi" w:eastAsiaTheme="majorEastAsia" w:hAnsiTheme="majorHAnsi" w:cstheme="majorBidi"/>
+                                              <w:color w:val="FFFFFF" w:themeColor="background1"/>
+                                              <w:sz w:val="72"/>
+                                              <w:szCs w:val="72"/>
+                                            </w:rPr>
+                                            <w:t>reality</w:t>
+                                          </w:r>
+                                          <w:proofErr w:type="spellEnd"/>
                                         </w:sdtContent>
                                       </w:sdt>
                                     </w:p>
@@ -341,8 +372,17 @@
                                               <w:sz w:val="36"/>
                                               <w:szCs w:val="36"/>
                                             </w:rPr>
-                                            <w:t>, Mohamed El Aisatti</w:t>
+                                            <w:t xml:space="preserve">, Mohamed El </w:t>
                                           </w:r>
+                                          <w:proofErr w:type="spellStart"/>
+                                          <w:r>
+                                            <w:rPr>
+                                              <w:sz w:val="36"/>
+                                              <w:szCs w:val="36"/>
+                                            </w:rPr>
+                                            <w:t>Aisatti</w:t>
+                                          </w:r>
+                                          <w:proofErr w:type="spellEnd"/>
                                           <w:r>
                                             <w:rPr>
                                               <w:sz w:val="36"/>
@@ -468,8 +508,39 @@
                                         <w:sz w:val="72"/>
                                         <w:szCs w:val="72"/>
                                       </w:rPr>
-                                      <w:t>Projectplan augmented reality</w:t>
+                                      <w:t xml:space="preserve">Projectplan </w:t>
                                     </w:r>
+                                    <w:proofErr w:type="spellStart"/>
+                                    <w:r>
+                                      <w:rPr>
+                                        <w:rFonts w:asciiTheme="majorHAnsi" w:eastAsiaTheme="majorEastAsia" w:hAnsiTheme="majorHAnsi" w:cstheme="majorBidi"/>
+                                        <w:color w:val="FFFFFF" w:themeColor="background1"/>
+                                        <w:sz w:val="72"/>
+                                        <w:szCs w:val="72"/>
+                                      </w:rPr>
+                                      <w:t>augmented</w:t>
+                                    </w:r>
+                                    <w:proofErr w:type="spellEnd"/>
+                                    <w:r>
+                                      <w:rPr>
+                                        <w:rFonts w:asciiTheme="majorHAnsi" w:eastAsiaTheme="majorEastAsia" w:hAnsiTheme="majorHAnsi" w:cstheme="majorBidi"/>
+                                        <w:color w:val="FFFFFF" w:themeColor="background1"/>
+                                        <w:sz w:val="72"/>
+                                        <w:szCs w:val="72"/>
+                                      </w:rPr>
+                                      <w:t xml:space="preserve"> </w:t>
+                                    </w:r>
+                                    <w:proofErr w:type="spellStart"/>
+                                    <w:r>
+                                      <w:rPr>
+                                        <w:rFonts w:asciiTheme="majorHAnsi" w:eastAsiaTheme="majorEastAsia" w:hAnsiTheme="majorHAnsi" w:cstheme="majorBidi"/>
+                                        <w:color w:val="FFFFFF" w:themeColor="background1"/>
+                                        <w:sz w:val="72"/>
+                                        <w:szCs w:val="72"/>
+                                      </w:rPr>
+                                      <w:t>reality</w:t>
+                                    </w:r>
+                                    <w:proofErr w:type="spellEnd"/>
                                   </w:sdtContent>
                                 </w:sdt>
                               </w:p>
@@ -551,8 +622,17 @@
                                         <w:sz w:val="36"/>
                                         <w:szCs w:val="36"/>
                                       </w:rPr>
-                                      <w:t>, Mohamed El Aisatti</w:t>
+                                      <w:t xml:space="preserve">, Mohamed El </w:t>
                                     </w:r>
+                                    <w:proofErr w:type="spellStart"/>
+                                    <w:r>
+                                      <w:rPr>
+                                        <w:sz w:val="36"/>
+                                        <w:szCs w:val="36"/>
+                                      </w:rPr>
+                                      <w:t>Aisatti</w:t>
+                                    </w:r>
+                                    <w:proofErr w:type="spellEnd"/>
                                     <w:r>
                                       <w:rPr>
                                         <w:sz w:val="36"/>
@@ -2431,8 +2511,30 @@
             <w:rPr>
               <w:smallCaps w:val="0"/>
             </w:rPr>
-            <w:t>Projectplan augmented reality</w:t>
+            <w:t xml:space="preserve">Projectplan </w:t>
           </w:r>
+          <w:proofErr w:type="spellStart"/>
+          <w:r>
+            <w:rPr>
+              <w:smallCaps w:val="0"/>
+            </w:rPr>
+            <w:t>augmented</w:t>
+          </w:r>
+          <w:proofErr w:type="spellEnd"/>
+          <w:r>
+            <w:rPr>
+              <w:smallCaps w:val="0"/>
+            </w:rPr>
+            <w:t xml:space="preserve"> </w:t>
+          </w:r>
+          <w:proofErr w:type="spellStart"/>
+          <w:r>
+            <w:rPr>
+              <w:smallCaps w:val="0"/>
+            </w:rPr>
+            <w:t>reality</w:t>
+          </w:r>
+          <w:proofErr w:type="spellEnd"/>
         </w:sdtContent>
       </w:sdt>
     </w:p>
@@ -2454,7 +2556,15 @@
         <w:sdtEndPr/>
         <w:sdtContent>
           <w:r>
-            <w:t>Boyd Franken, Mohamed El Aisatti en Jeroen Rietveld 3EA2</w:t>
+            <w:t xml:space="preserve">Boyd Franken, Mohamed El </w:t>
+          </w:r>
+          <w:proofErr w:type="spellStart"/>
+          <w:r>
+            <w:t>Aisatti</w:t>
+          </w:r>
+          <w:proofErr w:type="spellEnd"/>
+          <w:r>
+            <w:t xml:space="preserve"> en Jeroen Rietveld 3EA2</w:t>
           </w:r>
         </w:sdtContent>
       </w:sdt>
@@ -2481,7 +2591,15 @@
     </w:p>
     <w:p>
       <w:r>
-        <w:t>Anno 2016 wordt er steeds meer gedacht over hoe technologie ons huidige educatiesysteem kan verbeteren of zelfs vervangen. Onze klant, dhr. Peeters, kreeg inspiratie bij zijn recente ouderbijeenkomst van zijn kind waar een leerkracht bovenmatig IT-minded bezig was. Hier</w:t>
+        <w:t>Anno 2016 wordt er steeds meer gedacht over hoe technologie ons huidige educatiesysteem kan verbeteren of zelfs vervangen. Onze klant, dhr. Peeters, kreeg inspiratie bij zijn recente ouderbijeenkomst van zijn kind waar een leerkracht bovenmatig IT-</w:t>
+      </w:r>
+      <w:proofErr w:type="spellStart"/>
+      <w:r>
+        <w:t>minded</w:t>
+      </w:r>
+      <w:proofErr w:type="spellEnd"/>
+      <w:r>
+        <w:t xml:space="preserve"> bezig was. Hier</w:t>
       </w:r>
       <w:r>
         <w:t xml:space="preserve">uit kwam het idee </w:t>
@@ -2490,7 +2608,15 @@
         <w:t>hoe</w:t>
       </w:r>
       <w:r>
-        <w:t xml:space="preserve"> augmented-reality technologie vertrouwd krijgt binnen een schoolomgeving, zodat leerling en leraar </w:t>
+        <w:t xml:space="preserve"> </w:t>
+      </w:r>
+      <w:proofErr w:type="spellStart"/>
+      <w:r>
+        <w:t>augmented-reality</w:t>
+      </w:r>
+      <w:proofErr w:type="spellEnd"/>
+      <w:r>
+        <w:t xml:space="preserve"> technologie vertrouwd krijgt binnen een schoolomgeving, zodat leerling en leraar </w:t>
       </w:r>
       <w:r>
         <w:t xml:space="preserve">een interactievere les kunnen beleven. </w:t>
@@ -2602,21 +2728,19 @@
       <w:r>
         <w:t>Het doel is om een applicatie met clouddienst te ontwikkelen voor leerkrachten om hun lessen levendiger te maken. Leraren kunnen vragen voorbereiden om tijdens de lessen aan de kinderen te stellen. De kinderen houden QR-codes of felgekleurde figuurtjes omhoog. Deze QR-codes of figuurtjes stellen het antwoord van de leerlingen voor. De leraar scant deze met de mobiele applicatie en stuurt de gescande resultaten vervolgens naar de Cloud server. Vervolgens worden de resultaten op het scherm getoond en kan de leraar zien hoe goed de leerlingen zijn stof opnemen. Leerlingen krijgen vervolgens feedback over welk antwoord het juiste was en zien op deze manier zelf hoe goed ze de stof opnemen.</w:t>
       </w:r>
-      <w:bookmarkStart w:id="4" w:name="_GoBack"/>
-      <w:bookmarkEnd w:id="4"/>
     </w:p>
     <w:p>
       <w:pPr>
         <w:pStyle w:val="Kop2"/>
       </w:pPr>
-      <w:bookmarkStart w:id="5" w:name="_Toc462643953"/>
+      <w:bookmarkStart w:id="4" w:name="_Toc462643953"/>
       <w:r>
         <w:t xml:space="preserve">Beschrijving </w:t>
       </w:r>
       <w:r>
         <w:t>project</w:t>
       </w:r>
-      <w:bookmarkEnd w:id="5"/>
+      <w:bookmarkEnd w:id="4"/>
     </w:p>
     <w:p>
       <w:r>
@@ -2682,7 +2806,13 @@
         <w:t>, nieuwe vragenlijsten kan aanmaken</w:t>
       </w:r>
       <w:r>
-        <w:t xml:space="preserve"> en men de resultaten kan bekijken. De resultaten kunnen via ons web platform in een grafiek, pie-chart en dergelijke worden gezet voor visuele feedback over wat voor antwoorden er gekozen zijn.</w:t>
+        <w:t xml:space="preserve"> en men de resultaten kan bekijken. De resultaten kunnen via ons web platform in een grafiek gezet</w:t>
+      </w:r>
+      <w:r>
+        <w:t xml:space="preserve"> worden</w:t>
+      </w:r>
+      <w:r>
+        <w:t xml:space="preserve"> voor visuele feedback over wat voor antwoorden er gekozen zijn.</w:t>
       </w:r>
       <w:r>
         <w:t xml:space="preserve"> De interface zal hierbij tevens simpel zijn, de voorgaande resultaten kunnen per datum en tijd, leerjaar, klas of les worden bekeken. Een combinatie hiervan is tevens ook mogelijk. </w:t>
@@ -2695,13 +2825,14 @@
       <w:pPr>
         <w:pStyle w:val="Kop2"/>
       </w:pPr>
-      <w:bookmarkStart w:id="6" w:name="_Toc462643955"/>
+      <w:bookmarkStart w:id="5" w:name="_Toc462643955"/>
       <w:r>
         <w:t>Methodologie</w:t>
       </w:r>
-      <w:bookmarkEnd w:id="6"/>
+      <w:bookmarkEnd w:id="5"/>
     </w:p>
     <w:p>
+      <w:bookmarkStart w:id="6" w:name="_GoBack"/>
       <w:r>
         <w:t xml:space="preserve">Het project </w:t>
       </w:r>
@@ -2738,14 +2869,20 @@
       <w:r>
         <w:t xml:space="preserve">. We houden ook wekelijks een bespreking met de klant, dhr. Peeters. Hier stellen we de voortgang van het project voor, wat er behaald is, wat er mis is gegaan en wat er deze week verder op de planning zal staan. Hierdoor zal er dus constant feedback beschikbaar zijn over waaraan gewerkt moet worden. </w:t>
       </w:r>
+      <w:r>
+        <w:t>Daarbij zullen er aan het eind van module 1 en module 2 demo’s en een presentatie worden gehouden over hoe het project ervoor staat.</w:t>
+      </w:r>
     </w:p>
+    <w:bookmarkEnd w:id="6"/>
     <w:p>
+      <w:proofErr w:type="gramStart"/>
       <w:r>
         <w:t>https://github.com/DEJeroen/</w:t>
       </w:r>
       <w:r>
         <w:t>CloudApplications#boards?repos=68715146</w:t>
       </w:r>
+      <w:proofErr w:type="gramEnd"/>
     </w:p>
     <w:p>
       <w:pPr>
@@ -2759,7 +2896,23 @@
     </w:p>
     <w:p>
       <w:r>
-        <w:t xml:space="preserve">Toen we de projectkeuze hadden gemaakt zijn we direct onderzoek gaan doen naar bestaande technologieën die al reeds op de markt zijn. Wat blijkt na het testen van een aantal apps die gefocust zijn rond image recognition, dit werkt niet altijd 100%. De apps hebben het vaak fout als ze een plaatje proberen herkennen, echter gaat dit om apps die de precieze origine van een object van een plaatje proberen te achterhalen. Zoals een bloempot, stoel of auto. We hopen daarom dat figuren herkennen iets gemakkelijker zal verlopen. </w:t>
+        <w:t xml:space="preserve">Toen we de projectkeuze hadden gemaakt zijn we direct onderzoek gaan doen naar bestaande technologieën die al </w:t>
+      </w:r>
+      <w:proofErr w:type="gramStart"/>
+      <w:r>
+        <w:t>reeds</w:t>
+      </w:r>
+      <w:proofErr w:type="gramEnd"/>
+      <w:r>
+        <w:t xml:space="preserve"> op de markt zijn. Wat blijkt na het testen van een aantal apps die gefocust zijn rond image </w:t>
+      </w:r>
+      <w:proofErr w:type="spellStart"/>
+      <w:r>
+        <w:t>recognition</w:t>
+      </w:r>
+      <w:proofErr w:type="spellEnd"/>
+      <w:r>
+        <w:t xml:space="preserve">, dit werkt niet altijd 100%. De apps hebben het vaak fout als ze een plaatje proberen herkennen, echter gaat dit om apps die de precieze origine van een object van een plaatje proberen te achterhalen. Zoals een bloempot, stoel of auto. We hopen daarom dat figuren herkennen iets gemakkelijker zal verlopen. </w:t>
       </w:r>
     </w:p>
     <w:p>
@@ -2947,9 +3100,14 @@
       </w:pPr>
       <w:bookmarkStart w:id="11" w:name="_Toc462643960"/>
       <w:r>
-        <w:t>Image Recognition</w:t>
+        <w:t xml:space="preserve">Image </w:t>
+      </w:r>
+      <w:proofErr w:type="spellStart"/>
+      <w:r>
+        <w:t>Recognition</w:t>
       </w:r>
       <w:bookmarkEnd w:id="11"/>
+      <w:proofErr w:type="spellEnd"/>
     </w:p>
     <w:p>
       <w:pPr>
@@ -2969,7 +3127,27 @@
           <w:sz w:val="22"/>
           <w:szCs w:val="22"/>
         </w:rPr>
-        <w:t>Image Recognition zorgt ervoor dat de antwoorden herkent zullen worden vanuit informatie verkregen van de camera. Hieronder staat een opsomming met beschrijving van beeld herkenning waar een uiteindelijke keuze uit gemaakt zal moeten worden.</w:t>
+        <w:t xml:space="preserve">Image </w:t>
+      </w:r>
+      <w:proofErr w:type="spellStart"/>
+      <w:r>
+        <w:rPr>
+          <w:rFonts w:asciiTheme="minorHAnsi" w:hAnsiTheme="minorHAnsi" w:cs="Segoe UI"/>
+          <w:color w:val="333333"/>
+          <w:sz w:val="22"/>
+          <w:szCs w:val="22"/>
+        </w:rPr>
+        <w:t>Recognition</w:t>
+      </w:r>
+      <w:proofErr w:type="spellEnd"/>
+      <w:r>
+        <w:rPr>
+          <w:rFonts w:asciiTheme="minorHAnsi" w:hAnsiTheme="minorHAnsi" w:cs="Segoe UI"/>
+          <w:color w:val="333333"/>
+          <w:sz w:val="22"/>
+          <w:szCs w:val="22"/>
+        </w:rPr>
+        <w:t xml:space="preserve"> zorgt ervoor dat de antwoorden herkent zullen worden vanuit informatie verkregen van de camera. Hieronder staat een opsomming met beschrijving van beeld herkenning waar een uiteindelijke keuze uit gemaakt zal moeten worden.</w:t>
       </w:r>
     </w:p>
     <w:p>
@@ -3021,7 +3199,87 @@
           <w:sz w:val="22"/>
           <w:szCs w:val="22"/>
         </w:rPr>
-        <w:t xml:space="preserve"> voor deeplearning en neural networks die objecten scoort doormiddel van flow graphs. Dit systeem van dingen scoren is bruikbaar voor een hele hoop verschillende doeleinden waaronder beeldherkenning.</w:t>
+        <w:t xml:space="preserve"> voor </w:t>
+      </w:r>
+      <w:proofErr w:type="spellStart"/>
+      <w:r>
+        <w:rPr>
+          <w:rFonts w:asciiTheme="minorHAnsi" w:hAnsiTheme="minorHAnsi" w:cs="Segoe UI"/>
+          <w:color w:val="333333"/>
+          <w:sz w:val="22"/>
+          <w:szCs w:val="22"/>
+        </w:rPr>
+        <w:t>deeplearning</w:t>
+      </w:r>
+      <w:proofErr w:type="spellEnd"/>
+      <w:r>
+        <w:rPr>
+          <w:rFonts w:asciiTheme="minorHAnsi" w:hAnsiTheme="minorHAnsi" w:cs="Segoe UI"/>
+          <w:color w:val="333333"/>
+          <w:sz w:val="22"/>
+          <w:szCs w:val="22"/>
+        </w:rPr>
+        <w:t xml:space="preserve"> en </w:t>
+      </w:r>
+      <w:proofErr w:type="spellStart"/>
+      <w:r>
+        <w:rPr>
+          <w:rFonts w:asciiTheme="minorHAnsi" w:hAnsiTheme="minorHAnsi" w:cs="Segoe UI"/>
+          <w:color w:val="333333"/>
+          <w:sz w:val="22"/>
+          <w:szCs w:val="22"/>
+        </w:rPr>
+        <w:t>neural</w:t>
+      </w:r>
+      <w:proofErr w:type="spellEnd"/>
+      <w:r>
+        <w:rPr>
+          <w:rFonts w:asciiTheme="minorHAnsi" w:hAnsiTheme="minorHAnsi" w:cs="Segoe UI"/>
+          <w:color w:val="333333"/>
+          <w:sz w:val="22"/>
+          <w:szCs w:val="22"/>
+        </w:rPr>
+        <w:t xml:space="preserve"> </w:t>
+      </w:r>
+      <w:proofErr w:type="spellStart"/>
+      <w:r>
+        <w:rPr>
+          <w:rFonts w:asciiTheme="minorHAnsi" w:hAnsiTheme="minorHAnsi" w:cs="Segoe UI"/>
+          <w:color w:val="333333"/>
+          <w:sz w:val="22"/>
+          <w:szCs w:val="22"/>
+        </w:rPr>
+        <w:t>networks</w:t>
+      </w:r>
+      <w:proofErr w:type="spellEnd"/>
+      <w:r>
+        <w:rPr>
+          <w:rFonts w:asciiTheme="minorHAnsi" w:hAnsiTheme="minorHAnsi" w:cs="Segoe UI"/>
+          <w:color w:val="333333"/>
+          <w:sz w:val="22"/>
+          <w:szCs w:val="22"/>
+        </w:rPr>
+        <w:t xml:space="preserve"> die objecten scoort doormiddel van flow </w:t>
+      </w:r>
+      <w:proofErr w:type="spellStart"/>
+      <w:r>
+        <w:rPr>
+          <w:rFonts w:asciiTheme="minorHAnsi" w:hAnsiTheme="minorHAnsi" w:cs="Segoe UI"/>
+          <w:color w:val="333333"/>
+          <w:sz w:val="22"/>
+          <w:szCs w:val="22"/>
+        </w:rPr>
+        <w:t>graphs</w:t>
+      </w:r>
+      <w:proofErr w:type="spellEnd"/>
+      <w:r>
+        <w:rPr>
+          <w:rFonts w:asciiTheme="minorHAnsi" w:hAnsiTheme="minorHAnsi" w:cs="Segoe UI"/>
+          <w:color w:val="333333"/>
+          <w:sz w:val="22"/>
+          <w:szCs w:val="22"/>
+        </w:rPr>
+        <w:t>. Dit systeem van dingen scoren is bruikbaar voor een hele hoop verschillende doeleinden waaronder beeldherkenning.</w:t>
       </w:r>
     </w:p>
     <w:p>
@@ -3029,8 +3287,13 @@
         <w:pStyle w:val="Kop2"/>
       </w:pPr>
       <w:bookmarkStart w:id="13" w:name="_Toc462643962"/>
-      <w:r>
-        <w:t>Craftar Cloud Service</w:t>
+      <w:proofErr w:type="spellStart"/>
+      <w:r>
+        <w:t>Craftar</w:t>
+      </w:r>
+      <w:proofErr w:type="spellEnd"/>
+      <w:r>
+        <w:t xml:space="preserve"> Cloud Service</w:t>
       </w:r>
       <w:bookmarkEnd w:id="13"/>
     </w:p>
@@ -3045,6 +3308,7 @@
           <w:szCs w:val="22"/>
         </w:rPr>
       </w:pPr>
+      <w:proofErr w:type="spellStart"/>
       <w:r>
         <w:rPr>
           <w:rFonts w:asciiTheme="minorHAnsi" w:hAnsiTheme="minorHAnsi" w:cs="Segoe UI"/>
@@ -3052,7 +3316,17 @@
           <w:sz w:val="22"/>
           <w:szCs w:val="22"/>
         </w:rPr>
-        <w:t xml:space="preserve">Craftar is op basis van </w:t>
+        <w:t>Craftar</w:t>
+      </w:r>
+      <w:proofErr w:type="spellEnd"/>
+      <w:r>
+        <w:rPr>
+          <w:rFonts w:asciiTheme="minorHAnsi" w:hAnsiTheme="minorHAnsi" w:cs="Segoe UI"/>
+          <w:color w:val="333333"/>
+          <w:sz w:val="22"/>
+          <w:szCs w:val="22"/>
+        </w:rPr>
+        <w:t xml:space="preserve"> is op basis van </w:t>
       </w:r>
       <w:r>
         <w:rPr>
@@ -3069,10 +3343,20 @@
         <w:pStyle w:val="Kop2"/>
       </w:pPr>
       <w:bookmarkStart w:id="14" w:name="_Toc462643963"/>
-      <w:r>
-        <w:t>OpenCV/JavaCV</w:t>
+      <w:proofErr w:type="spellStart"/>
+      <w:r>
+        <w:t>OpenCV</w:t>
+      </w:r>
+      <w:proofErr w:type="spellEnd"/>
+      <w:r>
+        <w:t>/</w:t>
+      </w:r>
+      <w:proofErr w:type="spellStart"/>
+      <w:r>
+        <w:t>JavaCV</w:t>
       </w:r>
       <w:bookmarkEnd w:id="14"/>
+      <w:proofErr w:type="spellEnd"/>
     </w:p>
     <w:p>
       <w:pPr>
@@ -3085,6 +3369,7 @@
           <w:szCs w:val="22"/>
         </w:rPr>
       </w:pPr>
+      <w:proofErr w:type="spellStart"/>
       <w:r>
         <w:rPr>
           <w:rFonts w:asciiTheme="minorHAnsi" w:hAnsiTheme="minorHAnsi" w:cs="Segoe UI"/>
@@ -3092,7 +3377,117 @@
           <w:sz w:val="22"/>
           <w:szCs w:val="22"/>
         </w:rPr>
-        <w:t>OpenCV is een library voor het detecteren van objecten in realtime camera beelden. JavaCV is een java interface voor OpenCV dit zou waarschijnlijk wat performance verlies hebben maar wel positieve effecten hebben voor het programmeren en de leesbaarheid van de code.</w:t>
+        <w:t>OpenCV</w:t>
+      </w:r>
+      <w:proofErr w:type="spellEnd"/>
+      <w:r>
+        <w:rPr>
+          <w:rFonts w:asciiTheme="minorHAnsi" w:hAnsiTheme="minorHAnsi" w:cs="Segoe UI"/>
+          <w:color w:val="333333"/>
+          <w:sz w:val="22"/>
+          <w:szCs w:val="22"/>
+        </w:rPr>
+        <w:t xml:space="preserve"> is een </w:t>
+      </w:r>
+      <w:proofErr w:type="spellStart"/>
+      <w:r>
+        <w:rPr>
+          <w:rFonts w:asciiTheme="minorHAnsi" w:hAnsiTheme="minorHAnsi" w:cs="Segoe UI"/>
+          <w:color w:val="333333"/>
+          <w:sz w:val="22"/>
+          <w:szCs w:val="22"/>
+        </w:rPr>
+        <w:t>library</w:t>
+      </w:r>
+      <w:proofErr w:type="spellEnd"/>
+      <w:r>
+        <w:rPr>
+          <w:rFonts w:asciiTheme="minorHAnsi" w:hAnsiTheme="minorHAnsi" w:cs="Segoe UI"/>
+          <w:color w:val="333333"/>
+          <w:sz w:val="22"/>
+          <w:szCs w:val="22"/>
+        </w:rPr>
+        <w:t xml:space="preserve"> voor het detecteren van objecten in </w:t>
+      </w:r>
+      <w:proofErr w:type="spellStart"/>
+      <w:r>
+        <w:rPr>
+          <w:rFonts w:asciiTheme="minorHAnsi" w:hAnsiTheme="minorHAnsi" w:cs="Segoe UI"/>
+          <w:color w:val="333333"/>
+          <w:sz w:val="22"/>
+          <w:szCs w:val="22"/>
+        </w:rPr>
+        <w:t>realtime</w:t>
+      </w:r>
+      <w:proofErr w:type="spellEnd"/>
+      <w:r>
+        <w:rPr>
+          <w:rFonts w:asciiTheme="minorHAnsi" w:hAnsiTheme="minorHAnsi" w:cs="Segoe UI"/>
+          <w:color w:val="333333"/>
+          <w:sz w:val="22"/>
+          <w:szCs w:val="22"/>
+        </w:rPr>
+        <w:t xml:space="preserve"> camera beelden. </w:t>
+      </w:r>
+      <w:proofErr w:type="spellStart"/>
+      <w:r>
+        <w:rPr>
+          <w:rFonts w:asciiTheme="minorHAnsi" w:hAnsiTheme="minorHAnsi" w:cs="Segoe UI"/>
+          <w:color w:val="333333"/>
+          <w:sz w:val="22"/>
+          <w:szCs w:val="22"/>
+        </w:rPr>
+        <w:t>JavaCV</w:t>
+      </w:r>
+      <w:proofErr w:type="spellEnd"/>
+      <w:r>
+        <w:rPr>
+          <w:rFonts w:asciiTheme="minorHAnsi" w:hAnsiTheme="minorHAnsi" w:cs="Segoe UI"/>
+          <w:color w:val="333333"/>
+          <w:sz w:val="22"/>
+          <w:szCs w:val="22"/>
+        </w:rPr>
+        <w:t xml:space="preserve"> is een </w:t>
+      </w:r>
+      <w:proofErr w:type="spellStart"/>
+      <w:r>
+        <w:rPr>
+          <w:rFonts w:asciiTheme="minorHAnsi" w:hAnsiTheme="minorHAnsi" w:cs="Segoe UI"/>
+          <w:color w:val="333333"/>
+          <w:sz w:val="22"/>
+          <w:szCs w:val="22"/>
+        </w:rPr>
+        <w:t>java</w:t>
+      </w:r>
+      <w:proofErr w:type="spellEnd"/>
+      <w:r>
+        <w:rPr>
+          <w:rFonts w:asciiTheme="minorHAnsi" w:hAnsiTheme="minorHAnsi" w:cs="Segoe UI"/>
+          <w:color w:val="333333"/>
+          <w:sz w:val="22"/>
+          <w:szCs w:val="22"/>
+        </w:rPr>
+        <w:t xml:space="preserve"> interface voor </w:t>
+      </w:r>
+      <w:proofErr w:type="spellStart"/>
+      <w:r>
+        <w:rPr>
+          <w:rFonts w:asciiTheme="minorHAnsi" w:hAnsiTheme="minorHAnsi" w:cs="Segoe UI"/>
+          <w:color w:val="333333"/>
+          <w:sz w:val="22"/>
+          <w:szCs w:val="22"/>
+        </w:rPr>
+        <w:t>OpenCV</w:t>
+      </w:r>
+      <w:proofErr w:type="spellEnd"/>
+      <w:r>
+        <w:rPr>
+          <w:rFonts w:asciiTheme="minorHAnsi" w:hAnsiTheme="minorHAnsi" w:cs="Segoe UI"/>
+          <w:color w:val="333333"/>
+          <w:sz w:val="22"/>
+          <w:szCs w:val="22"/>
+        </w:rPr>
+        <w:t xml:space="preserve"> dit zou waarschijnlijk wat performance verlies hebben maar wel positieve effecten hebben voor het programmeren en de leesbaarheid van de code.</w:t>
       </w:r>
     </w:p>
     <w:p>
@@ -3100,10 +3495,12 @@
         <w:pStyle w:val="Kop2"/>
       </w:pPr>
       <w:bookmarkStart w:id="15" w:name="_Toc462643964"/>
+      <w:proofErr w:type="spellStart"/>
       <w:r>
         <w:t>CloudSight</w:t>
       </w:r>
       <w:bookmarkEnd w:id="15"/>
+      <w:proofErr w:type="spellEnd"/>
     </w:p>
     <w:p>
       <w:pPr>
@@ -3116,6 +3513,7 @@
           <w:szCs w:val="22"/>
         </w:rPr>
       </w:pPr>
+      <w:proofErr w:type="spellStart"/>
       <w:r>
         <w:rPr>
           <w:rFonts w:asciiTheme="minorHAnsi" w:hAnsiTheme="minorHAnsi" w:cs="Segoe UI"/>
@@ -3123,7 +3521,57 @@
           <w:sz w:val="22"/>
           <w:szCs w:val="22"/>
         </w:rPr>
-        <w:t xml:space="preserve">Cloudsight is een cloud api die </w:t>
+        <w:t>Cloudsight</w:t>
+      </w:r>
+      <w:proofErr w:type="spellEnd"/>
+      <w:r>
+        <w:rPr>
+          <w:rFonts w:asciiTheme="minorHAnsi" w:hAnsiTheme="minorHAnsi" w:cs="Segoe UI"/>
+          <w:color w:val="333333"/>
+          <w:sz w:val="22"/>
+          <w:szCs w:val="22"/>
+        </w:rPr>
+        <w:t xml:space="preserve"> is een </w:t>
+      </w:r>
+      <w:proofErr w:type="spellStart"/>
+      <w:r>
+        <w:rPr>
+          <w:rFonts w:asciiTheme="minorHAnsi" w:hAnsiTheme="minorHAnsi" w:cs="Segoe UI"/>
+          <w:color w:val="333333"/>
+          <w:sz w:val="22"/>
+          <w:szCs w:val="22"/>
+        </w:rPr>
+        <w:t>cloud</w:t>
+      </w:r>
+      <w:proofErr w:type="spellEnd"/>
+      <w:r>
+        <w:rPr>
+          <w:rFonts w:asciiTheme="minorHAnsi" w:hAnsiTheme="minorHAnsi" w:cs="Segoe UI"/>
+          <w:color w:val="333333"/>
+          <w:sz w:val="22"/>
+          <w:szCs w:val="22"/>
+        </w:rPr>
+        <w:t xml:space="preserve"> </w:t>
+      </w:r>
+      <w:proofErr w:type="spellStart"/>
+      <w:r>
+        <w:rPr>
+          <w:rFonts w:asciiTheme="minorHAnsi" w:hAnsiTheme="minorHAnsi" w:cs="Segoe UI"/>
+          <w:color w:val="333333"/>
+          <w:sz w:val="22"/>
+          <w:szCs w:val="22"/>
+        </w:rPr>
+        <w:t>api</w:t>
+      </w:r>
+      <w:proofErr w:type="spellEnd"/>
+      <w:r>
+        <w:rPr>
+          <w:rFonts w:asciiTheme="minorHAnsi" w:hAnsiTheme="minorHAnsi" w:cs="Segoe UI"/>
+          <w:color w:val="333333"/>
+          <w:sz w:val="22"/>
+          <w:szCs w:val="22"/>
+        </w:rPr>
+        <w:t xml:space="preserve"> die </w:t>
       </w:r>
       <w:r>
         <w:rPr>
@@ -3172,7 +3620,27 @@
           <w:sz w:val="22"/>
           <w:szCs w:val="22"/>
         </w:rPr>
-        <w:t>De Question Cloud zal zal ervoor zorgen dat er vragen via de app gesteld kunnen worden</w:t>
+        <w:t xml:space="preserve">De Question Cloud zal </w:t>
+      </w:r>
+      <w:proofErr w:type="spellStart"/>
+      <w:r>
+        <w:rPr>
+          <w:rFonts w:asciiTheme="minorHAnsi" w:hAnsiTheme="minorHAnsi" w:cs="Segoe UI"/>
+          <w:color w:val="333333"/>
+          <w:sz w:val="22"/>
+          <w:szCs w:val="22"/>
+        </w:rPr>
+        <w:t>zal</w:t>
+      </w:r>
+      <w:proofErr w:type="spellEnd"/>
+      <w:r>
+        <w:rPr>
+          <w:rFonts w:asciiTheme="minorHAnsi" w:hAnsiTheme="minorHAnsi" w:cs="Segoe UI"/>
+          <w:color w:val="333333"/>
+          <w:sz w:val="22"/>
+          <w:szCs w:val="22"/>
+        </w:rPr>
+        <w:t xml:space="preserve"> ervoor zorgen dat er vragen via de app gesteld kunnen worden</w:t>
       </w:r>
     </w:p>
     <w:p>
@@ -3180,10 +3648,12 @@
         <w:pStyle w:val="Kop2"/>
       </w:pPr>
       <w:bookmarkStart w:id="17" w:name="_Toc462643966"/>
+      <w:proofErr w:type="spellStart"/>
       <w:r>
         <w:t>Firebase</w:t>
       </w:r>
       <w:bookmarkEnd w:id="17"/>
+      <w:proofErr w:type="spellEnd"/>
     </w:p>
     <w:p>
       <w:pPr>
@@ -3196,6 +3666,7 @@
           <w:szCs w:val="22"/>
         </w:rPr>
       </w:pPr>
+      <w:proofErr w:type="spellStart"/>
       <w:r>
         <w:rPr>
           <w:rFonts w:asciiTheme="minorHAnsi" w:hAnsiTheme="minorHAnsi" w:cs="Segoe UI"/>
@@ -3203,7 +3674,37 @@
           <w:sz w:val="22"/>
           <w:szCs w:val="22"/>
         </w:rPr>
-        <w:t xml:space="preserve">Firebase is een NoSQL database en zou hierdoor sneller, </w:t>
+        <w:t>Firebase</w:t>
+      </w:r>
+      <w:proofErr w:type="spellEnd"/>
+      <w:r>
+        <w:rPr>
+          <w:rFonts w:asciiTheme="minorHAnsi" w:hAnsiTheme="minorHAnsi" w:cs="Segoe UI"/>
+          <w:color w:val="333333"/>
+          <w:sz w:val="22"/>
+          <w:szCs w:val="22"/>
+        </w:rPr>
+        <w:t xml:space="preserve"> is een </w:t>
+      </w:r>
+      <w:proofErr w:type="spellStart"/>
+      <w:r>
+        <w:rPr>
+          <w:rFonts w:asciiTheme="minorHAnsi" w:hAnsiTheme="minorHAnsi" w:cs="Segoe UI"/>
+          <w:color w:val="333333"/>
+          <w:sz w:val="22"/>
+          <w:szCs w:val="22"/>
+        </w:rPr>
+        <w:t>NoSQL</w:t>
+      </w:r>
+      <w:proofErr w:type="spellEnd"/>
+      <w:r>
+        <w:rPr>
+          <w:rFonts w:asciiTheme="minorHAnsi" w:hAnsiTheme="minorHAnsi" w:cs="Segoe UI"/>
+          <w:color w:val="333333"/>
+          <w:sz w:val="22"/>
+          <w:szCs w:val="22"/>
+        </w:rPr>
+        <w:t xml:space="preserve"> database en zou hierdoor sneller, </w:t>
       </w:r>
       <w:r>
         <w:rPr>
@@ -3247,11 +3748,13 @@
         <w:pStyle w:val="Kop2"/>
       </w:pPr>
       <w:bookmarkStart w:id="18" w:name="_Toc462643967"/>
+      <w:proofErr w:type="spellStart"/>
       <w:r>
         <w:lastRenderedPageBreak/>
         <w:t>MySQL</w:t>
       </w:r>
       <w:bookmarkEnd w:id="18"/>
+      <w:proofErr w:type="spellEnd"/>
     </w:p>
     <w:p>
       <w:pPr>
@@ -3264,6 +3767,7 @@
           <w:szCs w:val="22"/>
         </w:rPr>
       </w:pPr>
+      <w:proofErr w:type="spellStart"/>
       <w:r>
         <w:rPr>
           <w:rFonts w:asciiTheme="minorHAnsi" w:hAnsiTheme="minorHAnsi" w:cs="Segoe UI"/>
@@ -3271,8 +3775,9 @@
           <w:sz w:val="22"/>
           <w:szCs w:val="22"/>
         </w:rPr>
-        <w:t>MySQL is een SQL</w:t>
-      </w:r>
+        <w:t>MySQL</w:t>
+      </w:r>
+      <w:proofErr w:type="spellEnd"/>
       <w:r>
         <w:rPr>
           <w:rFonts w:asciiTheme="minorHAnsi" w:hAnsiTheme="minorHAnsi" w:cs="Segoe UI"/>
@@ -3280,7 +3785,36 @@
           <w:sz w:val="22"/>
           <w:szCs w:val="22"/>
         </w:rPr>
-        <w:t>database en zou hierdoor betere data integriteit moeten hebben en betere support.</w:t>
+        <w:t xml:space="preserve"> is een </w:t>
+      </w:r>
+      <w:proofErr w:type="spellStart"/>
+      <w:r>
+        <w:rPr>
+          <w:rFonts w:asciiTheme="minorHAnsi" w:hAnsiTheme="minorHAnsi" w:cs="Segoe UI"/>
+          <w:color w:val="333333"/>
+          <w:sz w:val="22"/>
+          <w:szCs w:val="22"/>
+        </w:rPr>
+        <w:t>SQL</w:t>
+      </w:r>
+      <w:r>
+        <w:rPr>
+          <w:rFonts w:asciiTheme="minorHAnsi" w:hAnsiTheme="minorHAnsi" w:cs="Segoe UI"/>
+          <w:color w:val="333333"/>
+          <w:sz w:val="22"/>
+          <w:szCs w:val="22"/>
+        </w:rPr>
+        <w:t>database</w:t>
+      </w:r>
+      <w:proofErr w:type="spellEnd"/>
+      <w:r>
+        <w:rPr>
+          <w:rFonts w:asciiTheme="minorHAnsi" w:hAnsiTheme="minorHAnsi" w:cs="Segoe UI"/>
+          <w:color w:val="333333"/>
+          <w:sz w:val="22"/>
+          <w:szCs w:val="22"/>
+        </w:rPr>
+        <w:t xml:space="preserve"> en zou hierdoor betere data integriteit moeten hebben en betere support.</w:t>
       </w:r>
     </w:p>
     <w:p>
@@ -3497,13 +4031,23 @@
               </w:rPr>
               <w:t xml:space="preserve"> </w:t>
             </w:r>
+            <w:proofErr w:type="spellStart"/>
             <w:r>
               <w:rPr>
                 <w:rFonts w:cs="Segoe UI"/>
                 <w:shd w:val="clear" w:color="auto" w:fill="FFFFFF"/>
                 <w:lang w:val="en-US"/>
               </w:rPr>
-              <w:t xml:space="preserve">realtime </w:t>
+              <w:t>realtime</w:t>
+            </w:r>
+            <w:proofErr w:type="spellEnd"/>
+            <w:r>
+              <w:rPr>
+                <w:rFonts w:cs="Segoe UI"/>
+                <w:shd w:val="clear" w:color="auto" w:fill="FFFFFF"/>
+                <w:lang w:val="en-US"/>
+              </w:rPr>
+              <w:t xml:space="preserve"> </w:t>
             </w:r>
             <w:r>
               <w:rPr>
@@ -4179,12 +4723,14 @@
           <w:lang w:val="nl"/>
         </w:rPr>
       </w:pPr>
+      <w:proofErr w:type="gramStart"/>
       <w:r>
         <w:rPr>
           <w:lang w:val="nl"/>
         </w:rPr>
         <w:t>https://github.com/DEJeroen/CloudApplications</w:t>
       </w:r>
+      <w:proofErr w:type="gramEnd"/>
     </w:p>
     <w:sectPr>
       <w:footerReference w:type="even" r:id="rId14"/>
@@ -4319,8 +4865,33 @@
                                   <w:rFonts w:asciiTheme="majorHAnsi" w:eastAsiaTheme="majorEastAsia" w:hAnsiTheme="majorHAnsi" w:cstheme="majorBidi"/>
                                   <w:sz w:val="20"/>
                                 </w:rPr>
-                                <w:t>Projectplan augmented reality</w:t>
+                                <w:t xml:space="preserve">Projectplan </w:t>
                               </w:r>
+                              <w:proofErr w:type="spellStart"/>
+                              <w:r>
+                                <w:rPr>
+                                  <w:rFonts w:asciiTheme="majorHAnsi" w:eastAsiaTheme="majorEastAsia" w:hAnsiTheme="majorHAnsi" w:cstheme="majorBidi"/>
+                                  <w:sz w:val="20"/>
+                                </w:rPr>
+                                <w:t>augmented</w:t>
+                              </w:r>
+                              <w:proofErr w:type="spellEnd"/>
+                              <w:r>
+                                <w:rPr>
+                                  <w:rFonts w:asciiTheme="majorHAnsi" w:eastAsiaTheme="majorEastAsia" w:hAnsiTheme="majorHAnsi" w:cstheme="majorBidi"/>
+                                  <w:sz w:val="20"/>
+                                </w:rPr>
+                                <w:t xml:space="preserve"> </w:t>
+                              </w:r>
+                              <w:proofErr w:type="spellStart"/>
+                              <w:r>
+                                <w:rPr>
+                                  <w:rFonts w:asciiTheme="majorHAnsi" w:eastAsiaTheme="majorEastAsia" w:hAnsiTheme="majorHAnsi" w:cstheme="majorBidi"/>
+                                  <w:sz w:val="20"/>
+                                </w:rPr>
+                                <w:t>reality</w:t>
+                              </w:r>
+                              <w:proofErr w:type="spellEnd"/>
                             </w:sdtContent>
                           </w:sdt>
                           <w:r>
@@ -4829,8 +5400,33 @@
                                   <w:rFonts w:asciiTheme="majorHAnsi" w:eastAsiaTheme="majorEastAsia" w:hAnsiTheme="majorHAnsi" w:cstheme="majorBidi"/>
                                   <w:sz w:val="20"/>
                                 </w:rPr>
-                                <w:t>Projectplan augmented reality</w:t>
+                                <w:t xml:space="preserve">Projectplan </w:t>
                               </w:r>
+                              <w:proofErr w:type="spellStart"/>
+                              <w:r>
+                                <w:rPr>
+                                  <w:rFonts w:asciiTheme="majorHAnsi" w:eastAsiaTheme="majorEastAsia" w:hAnsiTheme="majorHAnsi" w:cstheme="majorBidi"/>
+                                  <w:sz w:val="20"/>
+                                </w:rPr>
+                                <w:t>augmented</w:t>
+                              </w:r>
+                              <w:proofErr w:type="spellEnd"/>
+                              <w:r>
+                                <w:rPr>
+                                  <w:rFonts w:asciiTheme="majorHAnsi" w:eastAsiaTheme="majorEastAsia" w:hAnsiTheme="majorHAnsi" w:cstheme="majorBidi"/>
+                                  <w:sz w:val="20"/>
+                                </w:rPr>
+                                <w:t xml:space="preserve"> </w:t>
+                              </w:r>
+                              <w:proofErr w:type="spellStart"/>
+                              <w:r>
+                                <w:rPr>
+                                  <w:rFonts w:asciiTheme="majorHAnsi" w:eastAsiaTheme="majorEastAsia" w:hAnsiTheme="majorHAnsi" w:cstheme="majorBidi"/>
+                                  <w:sz w:val="20"/>
+                                </w:rPr>
+                                <w:t>reality</w:t>
+                              </w:r>
+                              <w:proofErr w:type="spellEnd"/>
                             </w:sdtContent>
                           </w:sdt>
                           <w:r>
@@ -5159,7 +5755,7 @@
                               <w:sz w:val="40"/>
                               <w:szCs w:val="40"/>
                             </w:rPr>
-                            <w:t>7</w:t>
+                            <w:t>3</w:t>
                           </w:r>
                           <w:r>
                             <w:rPr>
@@ -5219,7 +5815,7 @@
                         <w:sz w:val="40"/>
                         <w:szCs w:val="40"/>
                       </w:rPr>
-                      <w:t>7</w:t>
+                      <w:t>3</w:t>
                     </w:r>
                     <w:r>
                       <w:rPr>
@@ -7166,6 +7762,7 @@
   <w:rsids>
     <w:rsidRoot w:val="00624789"/>
     <w:rsid w:val="00042200"/>
+    <w:rsid w:val="00214C19"/>
     <w:rsid w:val="002F224F"/>
     <w:rsid w:val="00342FE4"/>
     <w:rsid w:val="00360473"/>
@@ -8043,15 +8640,6 @@
 </file>
 
 <file path=customXml/item2.xml><?xml version="1.0" encoding="utf-8"?>
-<?mso-contentType ?>
-<FormTemplates xmlns="http://schemas.microsoft.com/sharepoint/v3/contenttype/forms">
-  <Display>DocumentLibraryForm</Display>
-  <Edit>AssetEditForm</Edit>
-  <New>DocumentLibraryForm</New>
-</FormTemplates>
-</file>
-
-<file path=customXml/item3.xml><?xml version="1.0" encoding="utf-8"?>
 <outs:outSpaceData xmlns:outs="http://schemas.microsoft.com/office/2009/outspace/metadata">
   <outs:relatedDates/>
   <outs:relatedDocuments/>
@@ -8059,6 +8647,15 @@
   <outs:propertyMetadataList/>
   <outs:corruptMetadataWasLost/>
 </outs:outSpaceData>
+</file>
+
+<file path=customXml/item3.xml><?xml version="1.0" encoding="utf-8"?>
+<?mso-contentType ?>
+<FormTemplates xmlns="http://schemas.microsoft.com/sharepoint/v3/contenttype/forms">
+  <Display>DocumentLibraryForm</Display>
+  <Edit>AssetEditForm</Edit>
+  <New>DocumentLibraryForm</New>
+</FormTemplates>
 </file>
 
 <file path=customXml/item4.xml><?xml version="1.0" encoding="utf-8"?>
@@ -8074,6 +8671,14 @@
 </file>
 
 <file path=customXml/itemProps2.xml><?xml version="1.0" encoding="utf-8"?>
+<ds:datastoreItem xmlns:ds="http://schemas.openxmlformats.org/officeDocument/2006/customXml" ds:itemID="{800B806B-C3C7-4EFE-A57F-81DC87A14EE1}">
+  <ds:schemaRefs>
+    <ds:schemaRef ds:uri="http://schemas.microsoft.com/office/2009/outspace/metadata"/>
+  </ds:schemaRefs>
+</ds:datastoreItem>
+</file>
+
+<file path=customXml/itemProps3.xml><?xml version="1.0" encoding="utf-8"?>
 <ds:datastoreItem xmlns:ds="http://schemas.openxmlformats.org/officeDocument/2006/customXml" ds:itemID="{CCBB6253-25EE-4BB0-B942-7A7F50E0DC33}">
   <ds:schemaRefs>
     <ds:schemaRef ds:uri="http://schemas.microsoft.com/sharepoint/v3/contenttype/forms"/>
@@ -8081,16 +8686,8 @@
 </ds:datastoreItem>
 </file>
 
-<file path=customXml/itemProps3.xml><?xml version="1.0" encoding="utf-8"?>
-<ds:datastoreItem xmlns:ds="http://schemas.openxmlformats.org/officeDocument/2006/customXml" ds:itemID="{800B806B-C3C7-4EFE-A57F-81DC87A14EE1}">
-  <ds:schemaRefs>
-    <ds:schemaRef ds:uri="http://schemas.microsoft.com/office/2009/outspace/metadata"/>
-  </ds:schemaRefs>
-</ds:datastoreItem>
-</file>
-
 <file path=customXml/itemProps4.xml><?xml version="1.0" encoding="utf-8"?>
-<ds:datastoreItem xmlns:ds="http://schemas.openxmlformats.org/officeDocument/2006/customXml" ds:itemID="{214BD6F3-37B6-4A29-8B73-1EE619903B44}">
+<ds:datastoreItem xmlns:ds="http://schemas.openxmlformats.org/officeDocument/2006/customXml" ds:itemID="{9DF67C7D-5387-4DB6-93D2-D22028CA734A}">
   <ds:schemaRefs>
     <ds:schemaRef ds:uri="http://schemas.openxmlformats.org/officeDocument/2006/bibliography"/>
   </ds:schemaRefs>

</xml_diff>

<commit_message>
Onnodige technologieen geschrapt. Technologieen die wij gebruiken toegevoegd. Methedologie geperfectioneerd.
</commit_message>
<xml_diff>
--- a/CloudApplications_Documentation.docx
+++ b/CloudApplications_Documentation.docx
@@ -2832,7 +2832,6 @@
       <w:bookmarkEnd w:id="5"/>
     </w:p>
     <w:p>
-      <w:bookmarkStart w:id="6" w:name="_GoBack"/>
       <w:r>
         <w:t xml:space="preserve">Het project </w:t>
       </w:r>
@@ -2870,10 +2869,20 @@
         <w:t xml:space="preserve">. We houden ook wekelijks een bespreking met de klant, dhr. Peeters. Hier stellen we de voortgang van het project voor, wat er behaald is, wat er mis is gegaan en wat er deze week verder op de planning zal staan. Hierdoor zal er dus constant feedback beschikbaar zijn over waaraan gewerkt moet worden. </w:t>
       </w:r>
       <w:r>
-        <w:t>Daarbij zullen er aan het eind van module 1 en module 2 demo’s en een presentatie worden gehouden over hoe het project ervoor staat.</w:t>
+        <w:t xml:space="preserve">Daarbij zullen er aan het eind van module 1 </w:t>
+      </w:r>
+      <w:r>
+        <w:t xml:space="preserve">een presentatie worden gehouden en demo’s worden voorzien. Aan het eind van module 2 wordt het eindproduct gepresenteerd en de finale applicatie getoond. Hierbij is telkens ruimte voor vragen en constructieve kritiek van onze product </w:t>
+      </w:r>
+      <w:proofErr w:type="spellStart"/>
+      <w:r>
+        <w:t>owner</w:t>
+      </w:r>
+      <w:proofErr w:type="spellEnd"/>
+      <w:r>
+        <w:t xml:space="preserve"> en van onze leerkracht. </w:t>
       </w:r>
     </w:p>
-    <w:bookmarkEnd w:id="6"/>
     <w:p>
       <w:proofErr w:type="gramStart"/>
       <w:r>
@@ -2888,23 +2897,15 @@
       <w:pPr>
         <w:pStyle w:val="Kop2"/>
       </w:pPr>
-      <w:bookmarkStart w:id="7" w:name="_Toc462643956"/>
+      <w:bookmarkStart w:id="6" w:name="_Toc462643956"/>
       <w:r>
         <w:t>Verwachte problemen</w:t>
       </w:r>
-      <w:bookmarkEnd w:id="7"/>
+      <w:bookmarkEnd w:id="6"/>
     </w:p>
     <w:p>
       <w:r>
-        <w:t xml:space="preserve">Toen we de projectkeuze hadden gemaakt zijn we direct onderzoek gaan doen naar bestaande technologieën die al </w:t>
-      </w:r>
-      <w:proofErr w:type="gramStart"/>
-      <w:r>
-        <w:t>reeds</w:t>
-      </w:r>
-      <w:proofErr w:type="gramEnd"/>
-      <w:r>
-        <w:t xml:space="preserve"> op de markt zijn. Wat blijkt na het testen van een aantal apps die gefocust zijn rond image </w:t>
+        <w:t xml:space="preserve">Toen we de projectkeuze hadden gemaakt zijn we direct onderzoek gaan doen naar bestaande technologieën die al reeds op de markt zijn. Wat blijkt na het testen van een aantal apps die gefocust zijn rond image </w:t>
       </w:r>
       <w:proofErr w:type="spellStart"/>
       <w:r>
@@ -2919,11 +2920,11 @@
       <w:pPr>
         <w:pStyle w:val="Kop2"/>
       </w:pPr>
-      <w:bookmarkStart w:id="8" w:name="_Toc462643957"/>
+      <w:bookmarkStart w:id="7" w:name="_Toc462643957"/>
       <w:r>
         <w:t>Verwachte resultaten</w:t>
       </w:r>
-      <w:bookmarkEnd w:id="8"/>
+      <w:bookmarkEnd w:id="7"/>
     </w:p>
     <w:p>
       <w:r>
@@ -2940,11 +2941,11 @@
       <w:pPr>
         <w:pStyle w:val="Kop2"/>
       </w:pPr>
-      <w:bookmarkStart w:id="9" w:name="_Toc462643958"/>
+      <w:bookmarkStart w:id="8" w:name="_Toc462643958"/>
       <w:r>
         <w:t>Optionele features</w:t>
       </w:r>
-      <w:bookmarkEnd w:id="9"/>
+      <w:bookmarkEnd w:id="8"/>
     </w:p>
     <w:p>
       <w:r>
@@ -2961,11 +2962,11 @@
       <w:pPr>
         <w:pStyle w:val="Kop1"/>
       </w:pPr>
-      <w:bookmarkStart w:id="10" w:name="_Toc462643959"/>
+      <w:bookmarkStart w:id="9" w:name="_Toc462643959"/>
       <w:r>
         <w:t>Technologie</w:t>
       </w:r>
-      <w:bookmarkEnd w:id="10"/>
+      <w:bookmarkEnd w:id="9"/>
     </w:p>
     <w:p>
       <w:pPr>
@@ -3098,15 +3099,72 @@
       <w:pPr>
         <w:pStyle w:val="Kop2"/>
       </w:pPr>
-      <w:bookmarkStart w:id="11" w:name="_Toc462643960"/>
-      <w:r>
-        <w:t xml:space="preserve">Image </w:t>
+      <w:bookmarkStart w:id="10" w:name="_Toc462643963"/>
+      <w:r>
+        <w:t>Java &amp; Androidstudio</w:t>
+      </w:r>
+    </w:p>
+    <w:p>
+      <w:r>
+        <w:t xml:space="preserve">De Android app zal volledig in Java worden geschreven. Aangezien we met Androidstudio bekend zijn, valt onze keus op deze twee technologieën. </w:t>
+      </w:r>
+      <w:r>
+        <w:t xml:space="preserve">De app zal eerst alleen beschikbaar zijn in Android, later mocht het een succesvol idee zijn, dan zullen we onze applicatie </w:t>
       </w:r>
       <w:proofErr w:type="spellStart"/>
       <w:r>
-        <w:t>Recognition</w:t>
-      </w:r>
-      <w:bookmarkEnd w:id="11"/>
+        <w:t>deployen</w:t>
+      </w:r>
+      <w:proofErr w:type="spellEnd"/>
+      <w:r>
+        <w:t xml:space="preserve"> naar andere besturingssystemen. </w:t>
+      </w:r>
+    </w:p>
+    <w:p>
+      <w:pPr>
+        <w:pStyle w:val="Kop2"/>
+      </w:pPr>
+      <w:proofErr w:type="spellStart"/>
+      <w:r>
+        <w:t>Angular</w:t>
+      </w:r>
+      <w:proofErr w:type="spellEnd"/>
+      <w:r>
+        <w:t xml:space="preserve"> &amp; bootstrap</w:t>
+      </w:r>
+    </w:p>
+    <w:p>
+      <w:bookmarkStart w:id="11" w:name="_GoBack"/>
+      <w:r>
+        <w:t xml:space="preserve">De logica van de webapplicatie wordt geschreven in </w:t>
+      </w:r>
+      <w:proofErr w:type="spellStart"/>
+      <w:r>
+        <w:t>Angular</w:t>
+      </w:r>
+      <w:proofErr w:type="spellEnd"/>
+      <w:r>
+        <w:t>, net als met Androidstudio heeft ons team het meeste ervaring met deze technologie. Bovendien is het een krachtige technologie waarmee je gemakkelijk de logica en de backend voorziet voor applicaties. De opmaak zal grotendeels worden voorzien door bootstrap, met deze technologie kan je vrij eenvoudig een aantrekkelijke webapp schrijven.</w:t>
+      </w:r>
+    </w:p>
+    <w:bookmarkEnd w:id="11"/>
+    <w:p>
+      <w:pPr>
+        <w:pStyle w:val="Kop2"/>
+      </w:pPr>
+      <w:proofErr w:type="spellStart"/>
+      <w:r>
+        <w:t>OpenCV</w:t>
+      </w:r>
+      <w:proofErr w:type="spellEnd"/>
+      <w:r>
+        <w:t>/</w:t>
+      </w:r>
+      <w:proofErr w:type="spellStart"/>
+      <w:r>
+        <w:t>JavaCV</w:t>
+      </w:r>
+      <w:bookmarkEnd w:id="10"/>
       <w:proofErr w:type="spellEnd"/>
     </w:p>
     <w:p>
@@ -3120,6 +3178,7 @@
           <w:szCs w:val="22"/>
         </w:rPr>
       </w:pPr>
+      <w:proofErr w:type="spellStart"/>
       <w:r>
         <w:rPr>
           <w:rFonts w:asciiTheme="minorHAnsi" w:hAnsiTheme="minorHAnsi" w:cs="Segoe UI"/>
@@ -3127,9 +3186,9 @@
           <w:sz w:val="22"/>
           <w:szCs w:val="22"/>
         </w:rPr>
-        <w:t xml:space="preserve">Image </w:t>
-      </w:r>
-      <w:proofErr w:type="spellStart"/>
+        <w:t>OpenCV</w:t>
+      </w:r>
+      <w:proofErr w:type="spellEnd"/>
       <w:r>
         <w:rPr>
           <w:rFonts w:asciiTheme="minorHAnsi" w:hAnsiTheme="minorHAnsi" w:cs="Segoe UI"/>
@@ -3137,9 +3196,9 @@
           <w:sz w:val="22"/>
           <w:szCs w:val="22"/>
         </w:rPr>
-        <w:t>Recognition</w:t>
-      </w:r>
-      <w:proofErr w:type="spellEnd"/>
+        <w:t xml:space="preserve"> is een </w:t>
+      </w:r>
+      <w:proofErr w:type="spellStart"/>
       <w:r>
         <w:rPr>
           <w:rFonts w:asciiTheme="minorHAnsi" w:hAnsiTheme="minorHAnsi" w:cs="Segoe UI"/>
@@ -3147,224 +3206,148 @@
           <w:sz w:val="22"/>
           <w:szCs w:val="22"/>
         </w:rPr>
-        <w:t xml:space="preserve"> zorgt ervoor dat de antwoorden herkent zullen worden vanuit informatie verkregen van de camera. Hieronder staat een opsomming met beschrijving van beeld herkenning waar een uiteindelijke keuze uit gemaakt zal moeten worden.</w:t>
+        <w:t>library</w:t>
+      </w:r>
+      <w:proofErr w:type="spellEnd"/>
+      <w:r>
+        <w:rPr>
+          <w:rFonts w:asciiTheme="minorHAnsi" w:hAnsiTheme="minorHAnsi" w:cs="Segoe UI"/>
+          <w:color w:val="333333"/>
+          <w:sz w:val="22"/>
+          <w:szCs w:val="22"/>
+        </w:rPr>
+        <w:t xml:space="preserve"> voor het detecteren van objecten in </w:t>
+      </w:r>
+      <w:proofErr w:type="spellStart"/>
+      <w:r>
+        <w:rPr>
+          <w:rFonts w:asciiTheme="minorHAnsi" w:hAnsiTheme="minorHAnsi" w:cs="Segoe UI"/>
+          <w:color w:val="333333"/>
+          <w:sz w:val="22"/>
+          <w:szCs w:val="22"/>
+        </w:rPr>
+        <w:t>realtime</w:t>
+      </w:r>
+      <w:proofErr w:type="spellEnd"/>
+      <w:r>
+        <w:rPr>
+          <w:rFonts w:asciiTheme="minorHAnsi" w:hAnsiTheme="minorHAnsi" w:cs="Segoe UI"/>
+          <w:color w:val="333333"/>
+          <w:sz w:val="22"/>
+          <w:szCs w:val="22"/>
+        </w:rPr>
+        <w:t xml:space="preserve"> camera beelden. </w:t>
+      </w:r>
+      <w:proofErr w:type="spellStart"/>
+      <w:r>
+        <w:rPr>
+          <w:rFonts w:asciiTheme="minorHAnsi" w:hAnsiTheme="minorHAnsi" w:cs="Segoe UI"/>
+          <w:color w:val="333333"/>
+          <w:sz w:val="22"/>
+          <w:szCs w:val="22"/>
+        </w:rPr>
+        <w:t>JavaCV</w:t>
+      </w:r>
+      <w:proofErr w:type="spellEnd"/>
+      <w:r>
+        <w:rPr>
+          <w:rFonts w:asciiTheme="minorHAnsi" w:hAnsiTheme="minorHAnsi" w:cs="Segoe UI"/>
+          <w:color w:val="333333"/>
+          <w:sz w:val="22"/>
+          <w:szCs w:val="22"/>
+        </w:rPr>
+        <w:t xml:space="preserve"> is een </w:t>
+      </w:r>
+      <w:proofErr w:type="spellStart"/>
+      <w:r>
+        <w:rPr>
+          <w:rFonts w:asciiTheme="minorHAnsi" w:hAnsiTheme="minorHAnsi" w:cs="Segoe UI"/>
+          <w:color w:val="333333"/>
+          <w:sz w:val="22"/>
+          <w:szCs w:val="22"/>
+        </w:rPr>
+        <w:t>java</w:t>
+      </w:r>
+      <w:proofErr w:type="spellEnd"/>
+      <w:r>
+        <w:rPr>
+          <w:rFonts w:asciiTheme="minorHAnsi" w:hAnsiTheme="minorHAnsi" w:cs="Segoe UI"/>
+          <w:color w:val="333333"/>
+          <w:sz w:val="22"/>
+          <w:szCs w:val="22"/>
+        </w:rPr>
+        <w:t xml:space="preserve"> interface voor </w:t>
+      </w:r>
+      <w:proofErr w:type="spellStart"/>
+      <w:r>
+        <w:rPr>
+          <w:rFonts w:asciiTheme="minorHAnsi" w:hAnsiTheme="minorHAnsi" w:cs="Segoe UI"/>
+          <w:color w:val="333333"/>
+          <w:sz w:val="22"/>
+          <w:szCs w:val="22"/>
+        </w:rPr>
+        <w:t>OpenCV</w:t>
+      </w:r>
+      <w:proofErr w:type="spellEnd"/>
+      <w:r>
+        <w:rPr>
+          <w:rFonts w:asciiTheme="minorHAnsi" w:hAnsiTheme="minorHAnsi" w:cs="Segoe UI"/>
+          <w:color w:val="333333"/>
+          <w:sz w:val="22"/>
+          <w:szCs w:val="22"/>
+        </w:rPr>
+        <w:t xml:space="preserve"> dit zou waarschijnlijk wat performance verlies hebben maar wel positieve effecten hebben voor het programmeren en de leesbaarheid van de code.</w:t>
+      </w:r>
+      <w:r>
+        <w:rPr>
+          <w:rFonts w:asciiTheme="minorHAnsi" w:hAnsiTheme="minorHAnsi" w:cs="Segoe UI"/>
+          <w:color w:val="333333"/>
+          <w:sz w:val="22"/>
+          <w:szCs w:val="22"/>
+        </w:rPr>
+        <w:t xml:space="preserve"> *Jeroen vult hier verder de onderbouwing voor </w:t>
+      </w:r>
+      <w:proofErr w:type="spellStart"/>
+      <w:r>
+        <w:rPr>
+          <w:rFonts w:asciiTheme="minorHAnsi" w:hAnsiTheme="minorHAnsi" w:cs="Segoe UI"/>
+          <w:color w:val="333333"/>
+          <w:sz w:val="22"/>
+          <w:szCs w:val="22"/>
+        </w:rPr>
+        <w:t>OpenCV</w:t>
+      </w:r>
+      <w:proofErr w:type="spellEnd"/>
+      <w:r>
+        <w:rPr>
+          <w:rFonts w:asciiTheme="minorHAnsi" w:hAnsiTheme="minorHAnsi" w:cs="Segoe UI"/>
+          <w:color w:val="333333"/>
+          <w:sz w:val="22"/>
+          <w:szCs w:val="22"/>
+        </w:rPr>
+        <w:t xml:space="preserve"> nog in*</w:t>
       </w:r>
     </w:p>
     <w:p>
       <w:pPr>
         <w:pStyle w:val="Kop2"/>
       </w:pPr>
-      <w:bookmarkStart w:id="12" w:name="_Toc462643961"/>
-      <w:r>
-        <w:t>Tensorflow</w:t>
+      <w:bookmarkStart w:id="12" w:name="_Toc462643966"/>
+      <w:proofErr w:type="spellStart"/>
+      <w:r>
+        <w:t>Firebase</w:t>
       </w:r>
       <w:bookmarkEnd w:id="12"/>
-      <w:r>
-        <w:t>/Watson</w:t>
-      </w:r>
-    </w:p>
-    <w:p>
-      <w:pPr>
-        <w:pStyle w:val="Normaalweb"/>
-        <w:spacing w:before="0" w:beforeAutospacing="0" w:after="240" w:afterAutospacing="0"/>
-        <w:rPr>
-          <w:rFonts w:asciiTheme="minorHAnsi" w:hAnsiTheme="minorHAnsi" w:cs="Segoe UI"/>
-          <w:color w:val="333333"/>
-          <w:sz w:val="22"/>
-          <w:szCs w:val="22"/>
-        </w:rPr>
-      </w:pPr>
-      <w:r>
-        <w:rPr>
-          <w:rFonts w:asciiTheme="minorHAnsi" w:hAnsiTheme="minorHAnsi" w:cs="Segoe UI"/>
-          <w:color w:val="333333"/>
-          <w:sz w:val="22"/>
-          <w:szCs w:val="22"/>
-        </w:rPr>
-        <w:t xml:space="preserve">Tensorflow is een opensource </w:t>
-      </w:r>
-      <w:r>
-        <w:rPr>
-          <w:rFonts w:asciiTheme="minorHAnsi" w:hAnsiTheme="minorHAnsi" w:cs="Segoe UI"/>
-          <w:color w:val="333333"/>
-          <w:sz w:val="22"/>
-          <w:szCs w:val="22"/>
-        </w:rPr>
-        <w:t>softwarebibliotheek</w:t>
-      </w:r>
-      <w:r>
-        <w:rPr>
-          <w:rFonts w:asciiTheme="minorHAnsi" w:hAnsiTheme="minorHAnsi" w:cs="Segoe UI"/>
-          <w:color w:val="333333"/>
-          <w:sz w:val="22"/>
-          <w:szCs w:val="22"/>
-        </w:rPr>
-        <w:t xml:space="preserve"> voor </w:t>
-      </w:r>
-      <w:proofErr w:type="spellStart"/>
-      <w:r>
-        <w:rPr>
-          <w:rFonts w:asciiTheme="minorHAnsi" w:hAnsiTheme="minorHAnsi" w:cs="Segoe UI"/>
-          <w:color w:val="333333"/>
-          <w:sz w:val="22"/>
-          <w:szCs w:val="22"/>
-        </w:rPr>
-        <w:t>deeplearning</w:t>
-      </w:r>
-      <w:proofErr w:type="spellEnd"/>
-      <w:r>
-        <w:rPr>
-          <w:rFonts w:asciiTheme="minorHAnsi" w:hAnsiTheme="minorHAnsi" w:cs="Segoe UI"/>
-          <w:color w:val="333333"/>
-          <w:sz w:val="22"/>
-          <w:szCs w:val="22"/>
-        </w:rPr>
-        <w:t xml:space="preserve"> en </w:t>
-      </w:r>
-      <w:proofErr w:type="spellStart"/>
-      <w:r>
-        <w:rPr>
-          <w:rFonts w:asciiTheme="minorHAnsi" w:hAnsiTheme="minorHAnsi" w:cs="Segoe UI"/>
-          <w:color w:val="333333"/>
-          <w:sz w:val="22"/>
-          <w:szCs w:val="22"/>
-        </w:rPr>
-        <w:t>neural</w:t>
-      </w:r>
-      <w:proofErr w:type="spellEnd"/>
-      <w:r>
-        <w:rPr>
-          <w:rFonts w:asciiTheme="minorHAnsi" w:hAnsiTheme="minorHAnsi" w:cs="Segoe UI"/>
-          <w:color w:val="333333"/>
-          <w:sz w:val="22"/>
-          <w:szCs w:val="22"/>
-        </w:rPr>
-        <w:t xml:space="preserve"> </w:t>
-      </w:r>
-      <w:proofErr w:type="spellStart"/>
-      <w:r>
-        <w:rPr>
-          <w:rFonts w:asciiTheme="minorHAnsi" w:hAnsiTheme="minorHAnsi" w:cs="Segoe UI"/>
-          <w:color w:val="333333"/>
-          <w:sz w:val="22"/>
-          <w:szCs w:val="22"/>
-        </w:rPr>
-        <w:t>networks</w:t>
-      </w:r>
-      <w:proofErr w:type="spellEnd"/>
-      <w:r>
-        <w:rPr>
-          <w:rFonts w:asciiTheme="minorHAnsi" w:hAnsiTheme="minorHAnsi" w:cs="Segoe UI"/>
-          <w:color w:val="333333"/>
-          <w:sz w:val="22"/>
-          <w:szCs w:val="22"/>
-        </w:rPr>
-        <w:t xml:space="preserve"> die objecten scoort doormiddel van flow </w:t>
-      </w:r>
-      <w:proofErr w:type="spellStart"/>
-      <w:r>
-        <w:rPr>
-          <w:rFonts w:asciiTheme="minorHAnsi" w:hAnsiTheme="minorHAnsi" w:cs="Segoe UI"/>
-          <w:color w:val="333333"/>
-          <w:sz w:val="22"/>
-          <w:szCs w:val="22"/>
-        </w:rPr>
-        <w:t>graphs</w:t>
-      </w:r>
-      <w:proofErr w:type="spellEnd"/>
-      <w:r>
-        <w:rPr>
-          <w:rFonts w:asciiTheme="minorHAnsi" w:hAnsiTheme="minorHAnsi" w:cs="Segoe UI"/>
-          <w:color w:val="333333"/>
-          <w:sz w:val="22"/>
-          <w:szCs w:val="22"/>
-        </w:rPr>
-        <w:t>. Dit systeem van dingen scoren is bruikbaar voor een hele hoop verschillende doeleinden waaronder beeldherkenning.</w:t>
-      </w:r>
-    </w:p>
-    <w:p>
-      <w:pPr>
-        <w:pStyle w:val="Kop2"/>
-      </w:pPr>
-      <w:bookmarkStart w:id="13" w:name="_Toc462643962"/>
-      <w:proofErr w:type="spellStart"/>
-      <w:r>
-        <w:t>Craftar</w:t>
-      </w:r>
-      <w:proofErr w:type="spellEnd"/>
-      <w:r>
-        <w:t xml:space="preserve"> Cloud Service</w:t>
-      </w:r>
-      <w:bookmarkEnd w:id="13"/>
-    </w:p>
-    <w:p>
-      <w:pPr>
-        <w:pStyle w:val="Normaalweb"/>
-        <w:spacing w:before="0" w:beforeAutospacing="0" w:after="240" w:afterAutospacing="0"/>
-        <w:rPr>
-          <w:rFonts w:asciiTheme="minorHAnsi" w:hAnsiTheme="minorHAnsi" w:cs="Segoe UI"/>
-          <w:color w:val="333333"/>
-          <w:sz w:val="22"/>
-          <w:szCs w:val="22"/>
-        </w:rPr>
-      </w:pPr>
-      <w:proofErr w:type="spellStart"/>
-      <w:r>
-        <w:rPr>
-          <w:rFonts w:asciiTheme="minorHAnsi" w:hAnsiTheme="minorHAnsi" w:cs="Segoe UI"/>
-          <w:color w:val="333333"/>
-          <w:sz w:val="22"/>
-          <w:szCs w:val="22"/>
-        </w:rPr>
-        <w:t>Craftar</w:t>
-      </w:r>
-      <w:proofErr w:type="spellEnd"/>
-      <w:r>
-        <w:rPr>
-          <w:rFonts w:asciiTheme="minorHAnsi" w:hAnsiTheme="minorHAnsi" w:cs="Segoe UI"/>
-          <w:color w:val="333333"/>
-          <w:sz w:val="22"/>
-          <w:szCs w:val="22"/>
-        </w:rPr>
-        <w:t xml:space="preserve"> is op basis van </w:t>
-      </w:r>
-      <w:r>
-        <w:rPr>
-          <w:rFonts w:asciiTheme="minorHAnsi" w:hAnsiTheme="minorHAnsi" w:cs="Segoe UI"/>
-          <w:color w:val="333333"/>
-          <w:sz w:val="22"/>
-          <w:szCs w:val="22"/>
-        </w:rPr>
-        <w:t>AWS-diagrammen</w:t>
-      </w:r>
-    </w:p>
-    <w:p>
-      <w:pPr>
-        <w:pStyle w:val="Kop2"/>
-      </w:pPr>
-      <w:bookmarkStart w:id="14" w:name="_Toc462643963"/>
-      <w:proofErr w:type="spellStart"/>
-      <w:r>
-        <w:t>OpenCV</w:t>
-      </w:r>
-      <w:proofErr w:type="spellEnd"/>
-      <w:r>
-        <w:t>/</w:t>
-      </w:r>
-      <w:proofErr w:type="spellStart"/>
-      <w:r>
-        <w:t>JavaCV</w:t>
-      </w:r>
-      <w:bookmarkEnd w:id="14"/>
       <w:proofErr w:type="spellEnd"/>
     </w:p>
     <w:p>
       <w:pPr>
-        <w:pStyle w:val="Normaalweb"/>
-        <w:spacing w:before="0" w:beforeAutospacing="0" w:after="240" w:afterAutospacing="0"/>
-        <w:rPr>
-          <w:rFonts w:asciiTheme="minorHAnsi" w:hAnsiTheme="minorHAnsi" w:cs="Segoe UI"/>
+        <w:pStyle w:val="Kop1"/>
+        <w:rPr>
+          <w:rFonts w:asciiTheme="minorHAnsi" w:eastAsia="Times New Roman" w:hAnsiTheme="minorHAnsi" w:cs="Segoe UI"/>
+          <w:b w:val="0"/>
           <w:color w:val="333333"/>
+          <w:spacing w:val="0"/>
           <w:sz w:val="22"/>
           <w:szCs w:val="22"/>
         </w:rPr>
@@ -3372,18 +3355,22 @@
       <w:proofErr w:type="spellStart"/>
       <w:r>
         <w:rPr>
-          <w:rFonts w:asciiTheme="minorHAnsi" w:hAnsiTheme="minorHAnsi" w:cs="Segoe UI"/>
+          <w:rFonts w:asciiTheme="minorHAnsi" w:eastAsia="Times New Roman" w:hAnsiTheme="minorHAnsi" w:cs="Segoe UI"/>
+          <w:b w:val="0"/>
           <w:color w:val="333333"/>
+          <w:spacing w:val="0"/>
           <w:sz w:val="22"/>
           <w:szCs w:val="22"/>
         </w:rPr>
-        <w:t>OpenCV</w:t>
+        <w:t>Firebase</w:t>
       </w:r>
       <w:proofErr w:type="spellEnd"/>
       <w:r>
         <w:rPr>
-          <w:rFonts w:asciiTheme="minorHAnsi" w:hAnsiTheme="minorHAnsi" w:cs="Segoe UI"/>
+          <w:rFonts w:asciiTheme="minorHAnsi" w:eastAsia="Times New Roman" w:hAnsiTheme="minorHAnsi" w:cs="Segoe UI"/>
+          <w:b w:val="0"/>
           <w:color w:val="333333"/>
+          <w:spacing w:val="0"/>
           <w:sz w:val="22"/>
           <w:szCs w:val="22"/>
         </w:rPr>
@@ -3392,429 +3379,50 @@
       <w:proofErr w:type="spellStart"/>
       <w:r>
         <w:rPr>
-          <w:rFonts w:asciiTheme="minorHAnsi" w:hAnsiTheme="minorHAnsi" w:cs="Segoe UI"/>
+          <w:rFonts w:asciiTheme="minorHAnsi" w:eastAsia="Times New Roman" w:hAnsiTheme="minorHAnsi" w:cs="Segoe UI"/>
+          <w:b w:val="0"/>
           <w:color w:val="333333"/>
+          <w:spacing w:val="0"/>
           <w:sz w:val="22"/>
           <w:szCs w:val="22"/>
         </w:rPr>
-        <w:t>library</w:t>
+        <w:t>NoSQL</w:t>
       </w:r>
       <w:proofErr w:type="spellEnd"/>
       <w:r>
         <w:rPr>
-          <w:rFonts w:asciiTheme="minorHAnsi" w:hAnsiTheme="minorHAnsi" w:cs="Segoe UI"/>
+          <w:rFonts w:asciiTheme="minorHAnsi" w:eastAsia="Times New Roman" w:hAnsiTheme="minorHAnsi" w:cs="Segoe UI"/>
+          <w:b w:val="0"/>
           <w:color w:val="333333"/>
+          <w:spacing w:val="0"/>
           <w:sz w:val="22"/>
           <w:szCs w:val="22"/>
         </w:rPr>
-        <w:t xml:space="preserve"> voor het detecteren van objecten in </w:t>
+        <w:t xml:space="preserve"> database en zou hierdoor sneller, schaalbarer en beter uitgebreid kan worden. De keus is gevallen op </w:t>
       </w:r>
       <w:proofErr w:type="spellStart"/>
       <w:r>
         <w:rPr>
-          <w:rFonts w:asciiTheme="minorHAnsi" w:hAnsiTheme="minorHAnsi" w:cs="Segoe UI"/>
+          <w:rFonts w:asciiTheme="minorHAnsi" w:eastAsia="Times New Roman" w:hAnsiTheme="minorHAnsi" w:cs="Segoe UI"/>
+          <w:b w:val="0"/>
           <w:color w:val="333333"/>
+          <w:spacing w:val="0"/>
           <w:sz w:val="22"/>
           <w:szCs w:val="22"/>
         </w:rPr>
-        <w:t>realtime</w:t>
+        <w:t>Firebase</w:t>
       </w:r>
       <w:proofErr w:type="spellEnd"/>
       <w:r>
         <w:rPr>
-          <w:rFonts w:asciiTheme="minorHAnsi" w:hAnsiTheme="minorHAnsi" w:cs="Segoe UI"/>
+          <w:rFonts w:asciiTheme="minorHAnsi" w:eastAsia="Times New Roman" w:hAnsiTheme="minorHAnsi" w:cs="Segoe UI"/>
+          <w:b w:val="0"/>
           <w:color w:val="333333"/>
+          <w:spacing w:val="0"/>
           <w:sz w:val="22"/>
           <w:szCs w:val="22"/>
         </w:rPr>
-        <w:t xml:space="preserve"> camera beelden. </w:t>
-      </w:r>
-      <w:proofErr w:type="spellStart"/>
-      <w:r>
-        <w:rPr>
-          <w:rFonts w:asciiTheme="minorHAnsi" w:hAnsiTheme="minorHAnsi" w:cs="Segoe UI"/>
-          <w:color w:val="333333"/>
-          <w:sz w:val="22"/>
-          <w:szCs w:val="22"/>
-        </w:rPr>
-        <w:t>JavaCV</w:t>
-      </w:r>
-      <w:proofErr w:type="spellEnd"/>
-      <w:r>
-        <w:rPr>
-          <w:rFonts w:asciiTheme="minorHAnsi" w:hAnsiTheme="minorHAnsi" w:cs="Segoe UI"/>
-          <w:color w:val="333333"/>
-          <w:sz w:val="22"/>
-          <w:szCs w:val="22"/>
-        </w:rPr>
-        <w:t xml:space="preserve"> is een </w:t>
-      </w:r>
-      <w:proofErr w:type="spellStart"/>
-      <w:r>
-        <w:rPr>
-          <w:rFonts w:asciiTheme="minorHAnsi" w:hAnsiTheme="minorHAnsi" w:cs="Segoe UI"/>
-          <w:color w:val="333333"/>
-          <w:sz w:val="22"/>
-          <w:szCs w:val="22"/>
-        </w:rPr>
-        <w:t>java</w:t>
-      </w:r>
-      <w:proofErr w:type="spellEnd"/>
-      <w:r>
-        <w:rPr>
-          <w:rFonts w:asciiTheme="minorHAnsi" w:hAnsiTheme="minorHAnsi" w:cs="Segoe UI"/>
-          <w:color w:val="333333"/>
-          <w:sz w:val="22"/>
-          <w:szCs w:val="22"/>
-        </w:rPr>
-        <w:t xml:space="preserve"> interface voor </w:t>
-      </w:r>
-      <w:proofErr w:type="spellStart"/>
-      <w:r>
-        <w:rPr>
-          <w:rFonts w:asciiTheme="minorHAnsi" w:hAnsiTheme="minorHAnsi" w:cs="Segoe UI"/>
-          <w:color w:val="333333"/>
-          <w:sz w:val="22"/>
-          <w:szCs w:val="22"/>
-        </w:rPr>
-        <w:t>OpenCV</w:t>
-      </w:r>
-      <w:proofErr w:type="spellEnd"/>
-      <w:r>
-        <w:rPr>
-          <w:rFonts w:asciiTheme="minorHAnsi" w:hAnsiTheme="minorHAnsi" w:cs="Segoe UI"/>
-          <w:color w:val="333333"/>
-          <w:sz w:val="22"/>
-          <w:szCs w:val="22"/>
-        </w:rPr>
-        <w:t xml:space="preserve"> dit zou waarschijnlijk wat performance verlies hebben maar wel positieve effecten hebben voor het programmeren en de leesbaarheid van de code.</w:t>
-      </w:r>
-    </w:p>
-    <w:p>
-      <w:pPr>
-        <w:pStyle w:val="Kop2"/>
-      </w:pPr>
-      <w:bookmarkStart w:id="15" w:name="_Toc462643964"/>
-      <w:proofErr w:type="spellStart"/>
-      <w:r>
-        <w:t>CloudSight</w:t>
-      </w:r>
-      <w:bookmarkEnd w:id="15"/>
-      <w:proofErr w:type="spellEnd"/>
-    </w:p>
-    <w:p>
-      <w:pPr>
-        <w:pStyle w:val="Normaalweb"/>
-        <w:spacing w:before="0" w:beforeAutospacing="0" w:after="240" w:afterAutospacing="0"/>
-        <w:rPr>
-          <w:rFonts w:asciiTheme="minorHAnsi" w:hAnsiTheme="minorHAnsi" w:cs="Segoe UI"/>
-          <w:color w:val="333333"/>
-          <w:sz w:val="22"/>
-          <w:szCs w:val="22"/>
-        </w:rPr>
-      </w:pPr>
-      <w:proofErr w:type="spellStart"/>
-      <w:r>
-        <w:rPr>
-          <w:rFonts w:asciiTheme="minorHAnsi" w:hAnsiTheme="minorHAnsi" w:cs="Segoe UI"/>
-          <w:color w:val="333333"/>
-          <w:sz w:val="22"/>
-          <w:szCs w:val="22"/>
-        </w:rPr>
-        <w:t>Cloudsight</w:t>
-      </w:r>
-      <w:proofErr w:type="spellEnd"/>
-      <w:r>
-        <w:rPr>
-          <w:rFonts w:asciiTheme="minorHAnsi" w:hAnsiTheme="minorHAnsi" w:cs="Segoe UI"/>
-          <w:color w:val="333333"/>
-          <w:sz w:val="22"/>
-          <w:szCs w:val="22"/>
-        </w:rPr>
-        <w:t xml:space="preserve"> is een </w:t>
-      </w:r>
-      <w:proofErr w:type="spellStart"/>
-      <w:r>
-        <w:rPr>
-          <w:rFonts w:asciiTheme="minorHAnsi" w:hAnsiTheme="minorHAnsi" w:cs="Segoe UI"/>
-          <w:color w:val="333333"/>
-          <w:sz w:val="22"/>
-          <w:szCs w:val="22"/>
-        </w:rPr>
-        <w:t>cloud</w:t>
-      </w:r>
-      <w:proofErr w:type="spellEnd"/>
-      <w:r>
-        <w:rPr>
-          <w:rFonts w:asciiTheme="minorHAnsi" w:hAnsiTheme="minorHAnsi" w:cs="Segoe UI"/>
-          <w:color w:val="333333"/>
-          <w:sz w:val="22"/>
-          <w:szCs w:val="22"/>
-        </w:rPr>
-        <w:t xml:space="preserve"> </w:t>
-      </w:r>
-      <w:proofErr w:type="spellStart"/>
-      <w:r>
-        <w:rPr>
-          <w:rFonts w:asciiTheme="minorHAnsi" w:hAnsiTheme="minorHAnsi" w:cs="Segoe UI"/>
-          <w:color w:val="333333"/>
-          <w:sz w:val="22"/>
-          <w:szCs w:val="22"/>
-        </w:rPr>
-        <w:t>api</w:t>
-      </w:r>
-      <w:proofErr w:type="spellEnd"/>
-      <w:r>
-        <w:rPr>
-          <w:rFonts w:asciiTheme="minorHAnsi" w:hAnsiTheme="minorHAnsi" w:cs="Segoe UI"/>
-          <w:color w:val="333333"/>
-          <w:sz w:val="22"/>
-          <w:szCs w:val="22"/>
-        </w:rPr>
-        <w:t xml:space="preserve"> die </w:t>
-      </w:r>
-      <w:r>
-        <w:rPr>
-          <w:rFonts w:asciiTheme="minorHAnsi" w:hAnsiTheme="minorHAnsi" w:cs="Segoe UI"/>
-          <w:color w:val="333333"/>
-          <w:sz w:val="22"/>
-          <w:szCs w:val="22"/>
-        </w:rPr>
-        <w:t xml:space="preserve">accuraat </w:t>
-      </w:r>
-      <w:r>
-        <w:rPr>
-          <w:rFonts w:asciiTheme="minorHAnsi" w:hAnsiTheme="minorHAnsi" w:cs="Segoe UI"/>
-          <w:color w:val="333333"/>
-          <w:sz w:val="22"/>
-          <w:szCs w:val="22"/>
-        </w:rPr>
-        <w:t>objecten in afbeeldingen kan herkennen, deze service is erg precies maar doet er ook veel langer over om bij de resultaten te komen.</w:t>
-      </w:r>
-    </w:p>
-    <w:p>
-      <w:pPr>
-        <w:pStyle w:val="Kop2"/>
-      </w:pPr>
-      <w:bookmarkStart w:id="16" w:name="_Toc462643965"/>
-      <w:r>
-        <w:t>Question Cloud</w:t>
-      </w:r>
-      <w:bookmarkEnd w:id="16"/>
-    </w:p>
-    <w:p>
-      <w:pPr>
-        <w:pStyle w:val="Normaalweb"/>
-        <w:spacing w:before="0" w:beforeAutospacing="0" w:after="240" w:afterAutospacing="0"/>
-        <w:rPr>
-          <w:rFonts w:asciiTheme="minorHAnsi" w:hAnsiTheme="minorHAnsi" w:cs="Segoe UI"/>
-          <w:color w:val="333333"/>
-          <w:sz w:val="22"/>
-          <w:szCs w:val="22"/>
-        </w:rPr>
-      </w:pPr>
-      <w:r>
-        <w:rPr>
-          <w:rFonts w:asciiTheme="minorHAnsi" w:hAnsiTheme="minorHAnsi" w:cs="Segoe UI"/>
-          <w:color w:val="333333"/>
-          <w:sz w:val="22"/>
-          <w:szCs w:val="22"/>
-        </w:rPr>
-        <w:t xml:space="preserve">De Question Cloud zal </w:t>
-      </w:r>
-      <w:proofErr w:type="spellStart"/>
-      <w:r>
-        <w:rPr>
-          <w:rFonts w:asciiTheme="minorHAnsi" w:hAnsiTheme="minorHAnsi" w:cs="Segoe UI"/>
-          <w:color w:val="333333"/>
-          <w:sz w:val="22"/>
-          <w:szCs w:val="22"/>
-        </w:rPr>
-        <w:t>zal</w:t>
-      </w:r>
-      <w:proofErr w:type="spellEnd"/>
-      <w:r>
-        <w:rPr>
-          <w:rFonts w:asciiTheme="minorHAnsi" w:hAnsiTheme="minorHAnsi" w:cs="Segoe UI"/>
-          <w:color w:val="333333"/>
-          <w:sz w:val="22"/>
-          <w:szCs w:val="22"/>
-        </w:rPr>
-        <w:t xml:space="preserve"> ervoor zorgen dat er vragen via de app gesteld kunnen worden</w:t>
-      </w:r>
-    </w:p>
-    <w:p>
-      <w:pPr>
-        <w:pStyle w:val="Kop2"/>
-      </w:pPr>
-      <w:bookmarkStart w:id="17" w:name="_Toc462643966"/>
-      <w:proofErr w:type="spellStart"/>
-      <w:r>
-        <w:t>Firebase</w:t>
-      </w:r>
-      <w:bookmarkEnd w:id="17"/>
-      <w:proofErr w:type="spellEnd"/>
-    </w:p>
-    <w:p>
-      <w:pPr>
-        <w:pStyle w:val="Normaalweb"/>
-        <w:spacing w:before="0" w:beforeAutospacing="0" w:after="240" w:afterAutospacing="0"/>
-        <w:rPr>
-          <w:rFonts w:asciiTheme="minorHAnsi" w:hAnsiTheme="minorHAnsi" w:cs="Segoe UI"/>
-          <w:color w:val="333333"/>
-          <w:sz w:val="22"/>
-          <w:szCs w:val="22"/>
-        </w:rPr>
-      </w:pPr>
-      <w:proofErr w:type="spellStart"/>
-      <w:r>
-        <w:rPr>
-          <w:rFonts w:asciiTheme="minorHAnsi" w:hAnsiTheme="minorHAnsi" w:cs="Segoe UI"/>
-          <w:color w:val="333333"/>
-          <w:sz w:val="22"/>
-          <w:szCs w:val="22"/>
-        </w:rPr>
-        <w:t>Firebase</w:t>
-      </w:r>
-      <w:proofErr w:type="spellEnd"/>
-      <w:r>
-        <w:rPr>
-          <w:rFonts w:asciiTheme="minorHAnsi" w:hAnsiTheme="minorHAnsi" w:cs="Segoe UI"/>
-          <w:color w:val="333333"/>
-          <w:sz w:val="22"/>
-          <w:szCs w:val="22"/>
-        </w:rPr>
-        <w:t xml:space="preserve"> is een </w:t>
-      </w:r>
-      <w:proofErr w:type="spellStart"/>
-      <w:r>
-        <w:rPr>
-          <w:rFonts w:asciiTheme="minorHAnsi" w:hAnsiTheme="minorHAnsi" w:cs="Segoe UI"/>
-          <w:color w:val="333333"/>
-          <w:sz w:val="22"/>
-          <w:szCs w:val="22"/>
-        </w:rPr>
-        <w:t>NoSQL</w:t>
-      </w:r>
-      <w:proofErr w:type="spellEnd"/>
-      <w:r>
-        <w:rPr>
-          <w:rFonts w:asciiTheme="minorHAnsi" w:hAnsiTheme="minorHAnsi" w:cs="Segoe UI"/>
-          <w:color w:val="333333"/>
-          <w:sz w:val="22"/>
-          <w:szCs w:val="22"/>
-        </w:rPr>
-        <w:t xml:space="preserve"> database en zou hierdoor sneller, </w:t>
-      </w:r>
-      <w:r>
-        <w:rPr>
-          <w:rFonts w:asciiTheme="minorHAnsi" w:hAnsiTheme="minorHAnsi" w:cs="Segoe UI"/>
-          <w:color w:val="333333"/>
-          <w:sz w:val="22"/>
-          <w:szCs w:val="22"/>
-        </w:rPr>
-        <w:t>schaalbarer</w:t>
-      </w:r>
-      <w:r>
-        <w:rPr>
-          <w:rFonts w:asciiTheme="minorHAnsi" w:hAnsiTheme="minorHAnsi" w:cs="Segoe UI"/>
-          <w:color w:val="333333"/>
-          <w:sz w:val="22"/>
-          <w:szCs w:val="22"/>
-        </w:rPr>
-        <w:t xml:space="preserve"> en beter </w:t>
-      </w:r>
-      <w:r>
-        <w:rPr>
-          <w:rFonts w:asciiTheme="minorHAnsi" w:hAnsiTheme="minorHAnsi" w:cs="Segoe UI"/>
-          <w:color w:val="333333"/>
-          <w:sz w:val="22"/>
-          <w:szCs w:val="22"/>
-        </w:rPr>
-        <w:t>uitgebreid kan worden</w:t>
-      </w:r>
-      <w:r>
-        <w:rPr>
-          <w:rFonts w:asciiTheme="minorHAnsi" w:hAnsiTheme="minorHAnsi" w:cs="Segoe UI"/>
-          <w:color w:val="333333"/>
-          <w:sz w:val="22"/>
-          <w:szCs w:val="22"/>
-        </w:rPr>
-        <w:t>.</w:t>
-      </w:r>
-    </w:p>
-    <w:p>
-      <w:pPr>
-        <w:pStyle w:val="Kop2"/>
-      </w:pPr>
-      <w:bookmarkStart w:id="18" w:name="_Toc462643967"/>
-      <w:proofErr w:type="spellStart"/>
-      <w:r>
-        <w:lastRenderedPageBreak/>
-        <w:t>MySQL</w:t>
-      </w:r>
-      <w:bookmarkEnd w:id="18"/>
-      <w:proofErr w:type="spellEnd"/>
-    </w:p>
-    <w:p>
-      <w:pPr>
-        <w:pStyle w:val="Normaalweb"/>
-        <w:spacing w:before="0" w:beforeAutospacing="0" w:after="240" w:afterAutospacing="0"/>
-        <w:rPr>
-          <w:rFonts w:asciiTheme="minorHAnsi" w:hAnsiTheme="minorHAnsi" w:cs="Segoe UI"/>
-          <w:color w:val="333333"/>
-          <w:sz w:val="22"/>
-          <w:szCs w:val="22"/>
-        </w:rPr>
-      </w:pPr>
-      <w:proofErr w:type="spellStart"/>
-      <w:r>
-        <w:rPr>
-          <w:rFonts w:asciiTheme="minorHAnsi" w:hAnsiTheme="minorHAnsi" w:cs="Segoe UI"/>
-          <w:color w:val="333333"/>
-          <w:sz w:val="22"/>
-          <w:szCs w:val="22"/>
-        </w:rPr>
-        <w:t>MySQL</w:t>
-      </w:r>
-      <w:proofErr w:type="spellEnd"/>
-      <w:r>
-        <w:rPr>
-          <w:rFonts w:asciiTheme="minorHAnsi" w:hAnsiTheme="minorHAnsi" w:cs="Segoe UI"/>
-          <w:color w:val="333333"/>
-          <w:sz w:val="22"/>
-          <w:szCs w:val="22"/>
-        </w:rPr>
-        <w:t xml:space="preserve"> is een </w:t>
-      </w:r>
-      <w:proofErr w:type="spellStart"/>
-      <w:r>
-        <w:rPr>
-          <w:rFonts w:asciiTheme="minorHAnsi" w:hAnsiTheme="minorHAnsi" w:cs="Segoe UI"/>
-          <w:color w:val="333333"/>
-          <w:sz w:val="22"/>
-          <w:szCs w:val="22"/>
-        </w:rPr>
-        <w:t>SQL</w:t>
-      </w:r>
-      <w:r>
-        <w:rPr>
-          <w:rFonts w:asciiTheme="minorHAnsi" w:hAnsiTheme="minorHAnsi" w:cs="Segoe UI"/>
-          <w:color w:val="333333"/>
-          <w:sz w:val="22"/>
-          <w:szCs w:val="22"/>
-        </w:rPr>
-        <w:t>database</w:t>
-      </w:r>
-      <w:proofErr w:type="spellEnd"/>
-      <w:r>
-        <w:rPr>
-          <w:rFonts w:asciiTheme="minorHAnsi" w:hAnsiTheme="minorHAnsi" w:cs="Segoe UI"/>
-          <w:color w:val="333333"/>
-          <w:sz w:val="22"/>
-          <w:szCs w:val="22"/>
-        </w:rPr>
-        <w:t xml:space="preserve"> en zou hierdoor betere data integriteit moeten hebben en betere support.</w:t>
+        <w:t>, mede omdat we hiermee reeds ervaring hebben en het gemakkelijk te integreren is met beide de Android en webapplicatie.</w:t>
       </w:r>
     </w:p>
     <w:p>
@@ -3830,14 +3438,14 @@
         </w:rPr>
         <w:br/>
       </w:r>
-      <w:bookmarkStart w:id="19" w:name="_Toc462643968"/>
+      <w:bookmarkStart w:id="13" w:name="_Toc462643968"/>
       <w:r>
         <w:rPr>
           <w:lang w:val="nl"/>
         </w:rPr>
         <w:t>Uitkomst voor de maatschappij</w:t>
       </w:r>
-      <w:bookmarkEnd w:id="19"/>
+      <w:bookmarkEnd w:id="13"/>
       <w:r>
         <w:rPr>
           <w:lang w:val="nl"/>
@@ -3855,6 +3463,7 @@
         <w:rPr>
           <w:lang w:val="nl"/>
         </w:rPr>
+        <w:lastRenderedPageBreak/>
         <w:t xml:space="preserve">Deze app richt zich op het onderwijsvlak van de maatschappij. Met name het lager onderwijs. Het zal zich aanbieden als een simpel te besturen app met een even simpel online platform om resultaten te kunnen bekijken. </w:t>
       </w:r>
       <w:r>
@@ -3913,7 +3522,7 @@
           <w:lang w:val="nl"/>
         </w:rPr>
       </w:pPr>
-      <w:bookmarkStart w:id="20" w:name="_Toc462643969"/>
+      <w:bookmarkStart w:id="14" w:name="_Toc462643969"/>
       <w:r>
         <w:rPr>
           <w:lang w:val="nl"/>
@@ -3932,7 +3541,7 @@
         </w:rPr>
         <w:t>Actoren</w:t>
       </w:r>
-      <w:bookmarkEnd w:id="20"/>
+      <w:bookmarkEnd w:id="14"/>
     </w:p>
     <w:p>
       <w:pPr>
@@ -4507,14 +4116,14 @@
           <w:lang w:val="nl"/>
         </w:rPr>
       </w:pPr>
-      <w:bookmarkStart w:id="21" w:name="_Toc462643970"/>
+      <w:bookmarkStart w:id="15" w:name="_Toc462643970"/>
       <w:r>
         <w:rPr>
           <w:lang w:val="nl"/>
         </w:rPr>
         <w:t>Mockups</w:t>
       </w:r>
-      <w:bookmarkEnd w:id="21"/>
+      <w:bookmarkEnd w:id="15"/>
     </w:p>
     <w:p>
       <w:pPr>
@@ -4523,14 +4132,14 @@
           <w:lang w:val="nl"/>
         </w:rPr>
       </w:pPr>
-      <w:bookmarkStart w:id="22" w:name="_Toc462643971"/>
+      <w:bookmarkStart w:id="16" w:name="_Toc462643971"/>
       <w:r>
         <w:rPr>
           <w:lang w:val="nl"/>
         </w:rPr>
         <w:t>Settings</w:t>
       </w:r>
-      <w:bookmarkEnd w:id="22"/>
+      <w:bookmarkEnd w:id="16"/>
     </w:p>
     <w:p>
       <w:pPr>
@@ -4621,14 +4230,14 @@
           <w:lang w:val="nl"/>
         </w:rPr>
       </w:pPr>
-      <w:bookmarkStart w:id="23" w:name="_Toc462643972"/>
+      <w:bookmarkStart w:id="17" w:name="_Toc462643972"/>
       <w:r>
         <w:rPr>
           <w:lang w:val="nl"/>
         </w:rPr>
         <w:t>Camera</w:t>
       </w:r>
-      <w:bookmarkEnd w:id="23"/>
+      <w:bookmarkEnd w:id="17"/>
     </w:p>
     <w:p>
       <w:pPr>
@@ -4708,14 +4317,14 @@
           <w:lang w:val="nl"/>
         </w:rPr>
       </w:pPr>
-      <w:bookmarkStart w:id="24" w:name="_Toc462643973"/>
+      <w:bookmarkStart w:id="18" w:name="_Toc462643973"/>
       <w:r>
         <w:rPr>
           <w:lang w:val="nl"/>
         </w:rPr>
         <w:t>Links</w:t>
       </w:r>
-      <w:bookmarkEnd w:id="24"/>
+      <w:bookmarkEnd w:id="18"/>
     </w:p>
     <w:p>
       <w:pPr>
@@ -5218,7 +4827,7 @@
                               <w:sz w:val="40"/>
                               <w:szCs w:val="40"/>
                             </w:rPr>
-                            <w:t>2</w:t>
+                            <w:t>4</w:t>
                           </w:r>
                           <w:r>
                             <w:rPr>
@@ -5278,7 +4887,7 @@
                         <w:sz w:val="40"/>
                         <w:szCs w:val="40"/>
                       </w:rPr>
-                      <w:t>2</w:t>
+                      <w:t>4</w:t>
                     </w:r>
                     <w:r>
                       <w:rPr>
@@ -5755,7 +5364,7 @@
                               <w:sz w:val="40"/>
                               <w:szCs w:val="40"/>
                             </w:rPr>
-                            <w:t>3</w:t>
+                            <w:t>5</w:t>
                           </w:r>
                           <w:r>
                             <w:rPr>
@@ -5815,7 +5424,7 @@
                         <w:sz w:val="40"/>
                         <w:szCs w:val="40"/>
                       </w:rPr>
-                      <w:t>3</w:t>
+                      <w:t>5</w:t>
                     </w:r>
                     <w:r>
                       <w:rPr>
@@ -7485,7 +7094,6 @@
     <w:name w:val="Normal (Web)"/>
     <w:basedOn w:val="Standaard"/>
     <w:uiPriority w:val="99"/>
-    <w:semiHidden/>
     <w:unhideWhenUsed/>
     <w:rsid w:val="00AB0E81"/>
     <w:pPr>
@@ -7762,6 +7370,7 @@
   <w:rsids>
     <w:rsidRoot w:val="00624789"/>
     <w:rsid w:val="00042200"/>
+    <w:rsid w:val="00056077"/>
     <w:rsid w:val="00214C19"/>
     <w:rsid w:val="002F224F"/>
     <w:rsid w:val="00342FE4"/>
@@ -8640,6 +8249,15 @@
 </file>
 
 <file path=customXml/item2.xml><?xml version="1.0" encoding="utf-8"?>
+<?mso-contentType ?>
+<FormTemplates xmlns="http://schemas.microsoft.com/sharepoint/v3/contenttype/forms">
+  <Display>DocumentLibraryForm</Display>
+  <Edit>AssetEditForm</Edit>
+  <New>DocumentLibraryForm</New>
+</FormTemplates>
+</file>
+
+<file path=customXml/item3.xml><?xml version="1.0" encoding="utf-8"?>
 <outs:outSpaceData xmlns:outs="http://schemas.microsoft.com/office/2009/outspace/metadata">
   <outs:relatedDates/>
   <outs:relatedDocuments/>
@@ -8647,15 +8265,6 @@
   <outs:propertyMetadataList/>
   <outs:corruptMetadataWasLost/>
 </outs:outSpaceData>
-</file>
-
-<file path=customXml/item3.xml><?xml version="1.0" encoding="utf-8"?>
-<?mso-contentType ?>
-<FormTemplates xmlns="http://schemas.microsoft.com/sharepoint/v3/contenttype/forms">
-  <Display>DocumentLibraryForm</Display>
-  <Edit>AssetEditForm</Edit>
-  <New>DocumentLibraryForm</New>
-</FormTemplates>
 </file>
 
 <file path=customXml/item4.xml><?xml version="1.0" encoding="utf-8"?>
@@ -8671,6 +8280,14 @@
 </file>
 
 <file path=customXml/itemProps2.xml><?xml version="1.0" encoding="utf-8"?>
+<ds:datastoreItem xmlns:ds="http://schemas.openxmlformats.org/officeDocument/2006/customXml" ds:itemID="{CCBB6253-25EE-4BB0-B942-7A7F50E0DC33}">
+  <ds:schemaRefs>
+    <ds:schemaRef ds:uri="http://schemas.microsoft.com/sharepoint/v3/contenttype/forms"/>
+  </ds:schemaRefs>
+</ds:datastoreItem>
+</file>
+
+<file path=customXml/itemProps3.xml><?xml version="1.0" encoding="utf-8"?>
 <ds:datastoreItem xmlns:ds="http://schemas.openxmlformats.org/officeDocument/2006/customXml" ds:itemID="{800B806B-C3C7-4EFE-A57F-81DC87A14EE1}">
   <ds:schemaRefs>
     <ds:schemaRef ds:uri="http://schemas.microsoft.com/office/2009/outspace/metadata"/>
@@ -8678,16 +8295,8 @@
 </ds:datastoreItem>
 </file>
 
-<file path=customXml/itemProps3.xml><?xml version="1.0" encoding="utf-8"?>
-<ds:datastoreItem xmlns:ds="http://schemas.openxmlformats.org/officeDocument/2006/customXml" ds:itemID="{CCBB6253-25EE-4BB0-B942-7A7F50E0DC33}">
-  <ds:schemaRefs>
-    <ds:schemaRef ds:uri="http://schemas.microsoft.com/sharepoint/v3/contenttype/forms"/>
-  </ds:schemaRefs>
-</ds:datastoreItem>
-</file>
-
 <file path=customXml/itemProps4.xml><?xml version="1.0" encoding="utf-8"?>
-<ds:datastoreItem xmlns:ds="http://schemas.openxmlformats.org/officeDocument/2006/customXml" ds:itemID="{9DF67C7D-5387-4DB6-93D2-D22028CA734A}">
+<ds:datastoreItem xmlns:ds="http://schemas.openxmlformats.org/officeDocument/2006/customXml" ds:itemID="{EE5254CC-7500-4261-9C42-EA8FAC7BEF3C}">
   <ds:schemaRefs>
     <ds:schemaRef ds:uri="http://schemas.openxmlformats.org/officeDocument/2006/bibliography"/>
   </ds:schemaRefs>

</xml_diff>

<commit_message>
Better explanation of probleemstelling.
</commit_message>
<xml_diff>
--- a/CloudApplications_Documentation.docx
+++ b/CloudApplications_Documentation.docx
@@ -2636,6 +2636,7 @@
       <w:bookmarkEnd w:id="2"/>
     </w:p>
     <w:p>
+      <w:bookmarkStart w:id="3" w:name="_GoBack"/>
       <w:r>
         <w:t xml:space="preserve">Een </w:t>
       </w:r>
@@ -2664,7 +2665,13 @@
         <w:t xml:space="preserve"> of figuren met felle kleuren</w:t>
       </w:r>
       <w:r>
-        <w:t xml:space="preserve"> ter beschikking.</w:t>
+        <w:t xml:space="preserve"> ter beschikking</w:t>
+      </w:r>
+      <w:r>
+        <w:t>, deze stellen de antwoorden voor van de studenten</w:t>
+      </w:r>
+      <w:r>
+        <w:t>.</w:t>
       </w:r>
       <w:r>
         <w:t xml:space="preserve"> Aan de hand van testen zullen we besluiten welke figuren dit zijn. Op dit moment zijn deze nog niet bekend</w:t>
@@ -2676,7 +2683,15 @@
         <w:t xml:space="preserve"> </w:t>
       </w:r>
       <w:r>
-        <w:t>Vervolgens steken de leerlingen deze figuren of QR-codes in de lucht.</w:t>
+        <w:t xml:space="preserve">Zodra het signaal gegeven </w:t>
+      </w:r>
+      <w:proofErr w:type="gramStart"/>
+      <w:r>
+        <w:t>word</w:t>
+      </w:r>
+      <w:proofErr w:type="gramEnd"/>
+      <w:r>
+        <w:t>, steken de leerlingen hun antwoorden (QR-codes of figuren) de lucht in.</w:t>
       </w:r>
     </w:p>
     <w:p>
@@ -2711,18 +2726,25 @@
         <w:t>.</w:t>
       </w:r>
       <w:r>
-        <w:t xml:space="preserve"> De app telt alle gegevens bij elkaar op en stuurt deze vervolgens naar onze webapplicatie. Daarna wordt er via de webapp een grafiek gemaakt om de resultaten te laten zien.</w:t>
+        <w:t xml:space="preserve"> De app telt alle gegevens bij elkaar op en stuurt deze vervolgens naar onze webapplicatie. Daarna wordt er via de webapp een grafiek gemaakt om de resultaten </w:t>
+      </w:r>
+      <w:r>
+        <w:t>visueel te tonen</w:t>
+      </w:r>
+      <w:r>
+        <w:t>.</w:t>
       </w:r>
     </w:p>
     <w:p>
       <w:pPr>
         <w:pStyle w:val="Kop2"/>
       </w:pPr>
-      <w:bookmarkStart w:id="3" w:name="_Toc462643952"/>
+      <w:bookmarkStart w:id="4" w:name="_Toc462643952"/>
+      <w:bookmarkEnd w:id="3"/>
       <w:r>
         <w:t>Doel project</w:t>
       </w:r>
-      <w:bookmarkEnd w:id="3"/>
+      <w:bookmarkEnd w:id="4"/>
     </w:p>
     <w:p>
       <w:r>
@@ -2733,14 +2755,14 @@
       <w:pPr>
         <w:pStyle w:val="Kop2"/>
       </w:pPr>
-      <w:bookmarkStart w:id="4" w:name="_Toc462643953"/>
+      <w:bookmarkStart w:id="5" w:name="_Toc462643953"/>
       <w:r>
         <w:t xml:space="preserve">Beschrijving </w:t>
       </w:r>
       <w:r>
         <w:t>project</w:t>
       </w:r>
-      <w:bookmarkEnd w:id="4"/>
+      <w:bookmarkEnd w:id="5"/>
     </w:p>
     <w:p>
       <w:r>
@@ -2825,11 +2847,11 @@
       <w:pPr>
         <w:pStyle w:val="Kop2"/>
       </w:pPr>
-      <w:bookmarkStart w:id="5" w:name="_Toc462643955"/>
+      <w:bookmarkStart w:id="6" w:name="_Toc462643955"/>
       <w:r>
         <w:t>Methodologie</w:t>
       </w:r>
-      <w:bookmarkEnd w:id="5"/>
+      <w:bookmarkEnd w:id="6"/>
     </w:p>
     <w:p>
       <w:r>
@@ -2897,11 +2919,11 @@
       <w:pPr>
         <w:pStyle w:val="Kop2"/>
       </w:pPr>
-      <w:bookmarkStart w:id="6" w:name="_Toc462643956"/>
+      <w:bookmarkStart w:id="7" w:name="_Toc462643956"/>
       <w:r>
         <w:t>Verwachte problemen</w:t>
       </w:r>
-      <w:bookmarkEnd w:id="6"/>
+      <w:bookmarkEnd w:id="7"/>
     </w:p>
     <w:p>
       <w:r>
@@ -2920,11 +2942,11 @@
       <w:pPr>
         <w:pStyle w:val="Kop2"/>
       </w:pPr>
-      <w:bookmarkStart w:id="7" w:name="_Toc462643957"/>
+      <w:bookmarkStart w:id="8" w:name="_Toc462643957"/>
       <w:r>
         <w:t>Verwachte resultaten</w:t>
       </w:r>
-      <w:bookmarkEnd w:id="7"/>
+      <w:bookmarkEnd w:id="8"/>
     </w:p>
     <w:p>
       <w:r>
@@ -2941,11 +2963,11 @@
       <w:pPr>
         <w:pStyle w:val="Kop2"/>
       </w:pPr>
-      <w:bookmarkStart w:id="8" w:name="_Toc462643958"/>
+      <w:bookmarkStart w:id="9" w:name="_Toc462643958"/>
       <w:r>
         <w:t>Optionele features</w:t>
       </w:r>
-      <w:bookmarkEnd w:id="8"/>
+      <w:bookmarkEnd w:id="9"/>
     </w:p>
     <w:p>
       <w:r>
@@ -2962,11 +2984,11 @@
       <w:pPr>
         <w:pStyle w:val="Kop1"/>
       </w:pPr>
-      <w:bookmarkStart w:id="9" w:name="_Toc462643959"/>
+      <w:bookmarkStart w:id="10" w:name="_Toc462643959"/>
       <w:r>
         <w:t>Technologie</w:t>
       </w:r>
-      <w:bookmarkEnd w:id="9"/>
+      <w:bookmarkEnd w:id="10"/>
     </w:p>
     <w:p>
       <w:pPr>
@@ -3099,7 +3121,7 @@
       <w:pPr>
         <w:pStyle w:val="Kop2"/>
       </w:pPr>
-      <w:bookmarkStart w:id="10" w:name="_Toc462643963"/>
+      <w:bookmarkStart w:id="11" w:name="_Toc462643963"/>
       <w:r>
         <w:t>Java &amp; Androidstudio</w:t>
       </w:r>
@@ -3134,7 +3156,6 @@
       </w:r>
     </w:p>
     <w:p>
-      <w:bookmarkStart w:id="11" w:name="_GoBack"/>
       <w:r>
         <w:t xml:space="preserve">De logica van de webapplicatie wordt geschreven in </w:t>
       </w:r>
@@ -3147,7 +3168,6 @@
         <w:t>, net als met Androidstudio heeft ons team het meeste ervaring met deze technologie. Bovendien is het een krachtige technologie waarmee je gemakkelijk de logica en de backend voorziet voor applicaties. De opmaak zal grotendeels worden voorzien door bootstrap, met deze technologie kan je vrij eenvoudig een aantrekkelijke webapp schrijven.</w:t>
       </w:r>
     </w:p>
-    <w:bookmarkEnd w:id="11"/>
     <w:p>
       <w:pPr>
         <w:pStyle w:val="Kop2"/>
@@ -3164,7 +3184,7 @@
       <w:r>
         <w:t>JavaCV</w:t>
       </w:r>
-      <w:bookmarkEnd w:id="10"/>
+      <w:bookmarkEnd w:id="11"/>
       <w:proofErr w:type="spellEnd"/>
     </w:p>
     <w:p>
@@ -4827,7 +4847,7 @@
                               <w:sz w:val="40"/>
                               <w:szCs w:val="40"/>
                             </w:rPr>
-                            <w:t>4</w:t>
+                            <w:t>2</w:t>
                           </w:r>
                           <w:r>
                             <w:rPr>
@@ -4887,7 +4907,7 @@
                         <w:sz w:val="40"/>
                         <w:szCs w:val="40"/>
                       </w:rPr>
-                      <w:t>4</w:t>
+                      <w:t>2</w:t>
                     </w:r>
                     <w:r>
                       <w:rPr>
@@ -5364,7 +5384,7 @@
                               <w:sz w:val="40"/>
                               <w:szCs w:val="40"/>
                             </w:rPr>
-                            <w:t>5</w:t>
+                            <w:t>1</w:t>
                           </w:r>
                           <w:r>
                             <w:rPr>
@@ -5424,7 +5444,7 @@
                         <w:sz w:val="40"/>
                         <w:szCs w:val="40"/>
                       </w:rPr>
-                      <w:t>5</w:t>
+                      <w:t>1</w:t>
                     </w:r>
                     <w:r>
                       <w:rPr>
@@ -7372,6 +7392,7 @@
     <w:rsid w:val="00042200"/>
     <w:rsid w:val="00056077"/>
     <w:rsid w:val="00214C19"/>
+    <w:rsid w:val="00297869"/>
     <w:rsid w:val="002F224F"/>
     <w:rsid w:val="00342FE4"/>
     <w:rsid w:val="00360473"/>
@@ -8249,15 +8270,6 @@
 </file>
 
 <file path=customXml/item2.xml><?xml version="1.0" encoding="utf-8"?>
-<?mso-contentType ?>
-<FormTemplates xmlns="http://schemas.microsoft.com/sharepoint/v3/contenttype/forms">
-  <Display>DocumentLibraryForm</Display>
-  <Edit>AssetEditForm</Edit>
-  <New>DocumentLibraryForm</New>
-</FormTemplates>
-</file>
-
-<file path=customXml/item3.xml><?xml version="1.0" encoding="utf-8"?>
 <outs:outSpaceData xmlns:outs="http://schemas.microsoft.com/office/2009/outspace/metadata">
   <outs:relatedDates/>
   <outs:relatedDocuments/>
@@ -8265,6 +8277,15 @@
   <outs:propertyMetadataList/>
   <outs:corruptMetadataWasLost/>
 </outs:outSpaceData>
+</file>
+
+<file path=customXml/item3.xml><?xml version="1.0" encoding="utf-8"?>
+<?mso-contentType ?>
+<FormTemplates xmlns="http://schemas.microsoft.com/sharepoint/v3/contenttype/forms">
+  <Display>DocumentLibraryForm</Display>
+  <Edit>AssetEditForm</Edit>
+  <New>DocumentLibraryForm</New>
+</FormTemplates>
 </file>
 
 <file path=customXml/item4.xml><?xml version="1.0" encoding="utf-8"?>
@@ -8280,6 +8301,14 @@
 </file>
 
 <file path=customXml/itemProps2.xml><?xml version="1.0" encoding="utf-8"?>
+<ds:datastoreItem xmlns:ds="http://schemas.openxmlformats.org/officeDocument/2006/customXml" ds:itemID="{800B806B-C3C7-4EFE-A57F-81DC87A14EE1}">
+  <ds:schemaRefs>
+    <ds:schemaRef ds:uri="http://schemas.microsoft.com/office/2009/outspace/metadata"/>
+  </ds:schemaRefs>
+</ds:datastoreItem>
+</file>
+
+<file path=customXml/itemProps3.xml><?xml version="1.0" encoding="utf-8"?>
 <ds:datastoreItem xmlns:ds="http://schemas.openxmlformats.org/officeDocument/2006/customXml" ds:itemID="{CCBB6253-25EE-4BB0-B942-7A7F50E0DC33}">
   <ds:schemaRefs>
     <ds:schemaRef ds:uri="http://schemas.microsoft.com/sharepoint/v3/contenttype/forms"/>
@@ -8287,16 +8316,8 @@
 </ds:datastoreItem>
 </file>
 
-<file path=customXml/itemProps3.xml><?xml version="1.0" encoding="utf-8"?>
-<ds:datastoreItem xmlns:ds="http://schemas.openxmlformats.org/officeDocument/2006/customXml" ds:itemID="{800B806B-C3C7-4EFE-A57F-81DC87A14EE1}">
-  <ds:schemaRefs>
-    <ds:schemaRef ds:uri="http://schemas.microsoft.com/office/2009/outspace/metadata"/>
-  </ds:schemaRefs>
-</ds:datastoreItem>
-</file>
-
 <file path=customXml/itemProps4.xml><?xml version="1.0" encoding="utf-8"?>
-<ds:datastoreItem xmlns:ds="http://schemas.openxmlformats.org/officeDocument/2006/customXml" ds:itemID="{EE5254CC-7500-4261-9C42-EA8FAC7BEF3C}">
+<ds:datastoreItem xmlns:ds="http://schemas.openxmlformats.org/officeDocument/2006/customXml" ds:itemID="{AC6B676B-510B-4230-A1EA-DDCB885C6576}">
   <ds:schemaRefs>
     <ds:schemaRef ds:uri="http://schemas.openxmlformats.org/officeDocument/2006/bibliography"/>
   </ds:schemaRefs>

</xml_diff>

<commit_message>
Small changes beschrijving project.
</commit_message>
<xml_diff>
--- a/CloudApplications_Documentation.docx
+++ b/CloudApplications_Documentation.docx
@@ -2636,7 +2636,6 @@
       <w:bookmarkEnd w:id="2"/>
     </w:p>
     <w:p>
-      <w:bookmarkStart w:id="3" w:name="_GoBack"/>
       <w:r>
         <w:t xml:space="preserve">Een </w:t>
       </w:r>
@@ -2685,11 +2684,9 @@
       <w:r>
         <w:t xml:space="preserve">Zodra het signaal gegeven </w:t>
       </w:r>
-      <w:proofErr w:type="gramStart"/>
-      <w:r>
-        <w:t>word</w:t>
-      </w:r>
-      <w:proofErr w:type="gramEnd"/>
+      <w:r>
+        <w:t>wordt</w:t>
+      </w:r>
       <w:r>
         <w:t>, steken de leerlingen hun antwoorden (QR-codes of figuren) de lucht in.</w:t>
       </w:r>
@@ -2739,12 +2736,11 @@
       <w:pPr>
         <w:pStyle w:val="Kop2"/>
       </w:pPr>
-      <w:bookmarkStart w:id="4" w:name="_Toc462643952"/>
+      <w:bookmarkStart w:id="3" w:name="_Toc462643952"/>
+      <w:r>
+        <w:t>Doel project</w:t>
+      </w:r>
       <w:bookmarkEnd w:id="3"/>
-      <w:r>
-        <w:t>Doel project</w:t>
-      </w:r>
-      <w:bookmarkEnd w:id="4"/>
     </w:p>
     <w:p>
       <w:r>
@@ -2755,14 +2751,14 @@
       <w:pPr>
         <w:pStyle w:val="Kop2"/>
       </w:pPr>
-      <w:bookmarkStart w:id="5" w:name="_Toc462643953"/>
+      <w:bookmarkStart w:id="4" w:name="_Toc462643953"/>
       <w:r>
         <w:t xml:space="preserve">Beschrijving </w:t>
       </w:r>
       <w:r>
         <w:t>project</w:t>
       </w:r>
-      <w:bookmarkEnd w:id="5"/>
+      <w:bookmarkEnd w:id="4"/>
     </w:p>
     <w:p>
       <w:r>
@@ -2783,19 +2779,16 @@
         <w:t xml:space="preserve">. De applicatie </w:t>
       </w:r>
       <w:r>
-        <w:t xml:space="preserve">leert verschillende figuren herkennen. </w:t>
-      </w:r>
-      <w:r>
-        <w:t xml:space="preserve">Op moment van schrijven weten we nog niet concreet welke figuren, maar kanshebbers zijn: horizontale lijn, verticale lijn, </w:t>
-      </w:r>
-      <w:r>
-        <w:t>cirkel</w:t>
-      </w:r>
-      <w:r>
-        <w:t>, driehoek en vierkant.</w:t>
-      </w:r>
-      <w:r>
-        <w:t xml:space="preserve"> D</w:t>
+        <w:t>leert verschillende figuren</w:t>
+      </w:r>
+      <w:r>
+        <w:t xml:space="preserve"> of QR-codes</w:t>
+      </w:r>
+      <w:r>
+        <w:t xml:space="preserve"> herkennen. </w:t>
+      </w:r>
+      <w:r>
+        <w:t>D</w:t>
       </w:r>
       <w:r>
         <w:t>e app krijgt een simpele interface</w:t>
@@ -2807,11 +2800,19 @@
         <w:t>of</w:t>
       </w:r>
       <w:r>
-        <w:t xml:space="preserve"> kan doorsturen naar de server. Voordat de scan begint zal er </w:t>
+        <w:t xml:space="preserve"> kan doorsturen naar de server. Voordat de scan begint zal er</w:t>
+      </w:r>
+      <w:r>
+        <w:t xml:space="preserve"> besloten worden wat </w:t>
       </w:r>
       <w:r>
         <w:lastRenderedPageBreak/>
-        <w:t xml:space="preserve">ingesteld worden naar welke figuren de scan zal moeten zoeken. </w:t>
+        <w:t>hij scant, figuren of QR-codes.</w:t>
+      </w:r>
+      <w:bookmarkStart w:id="5" w:name="_GoBack"/>
+      <w:bookmarkEnd w:id="5"/>
+      <w:r>
+        <w:t xml:space="preserve"> </w:t>
       </w:r>
       <w:r>
         <w:t xml:space="preserve">Daarnaast wordt er meegestuurd </w:t>
@@ -5384,7 +5385,7 @@
                               <w:sz w:val="40"/>
                               <w:szCs w:val="40"/>
                             </w:rPr>
-                            <w:t>1</w:t>
+                            <w:t>3</w:t>
                           </w:r>
                           <w:r>
                             <w:rPr>
@@ -5444,7 +5445,7 @@
                         <w:sz w:val="40"/>
                         <w:szCs w:val="40"/>
                       </w:rPr>
-                      <w:t>1</w:t>
+                      <w:t>3</w:t>
                     </w:r>
                     <w:r>
                       <w:rPr>
@@ -7398,6 +7399,7 @@
     <w:rsid w:val="00360473"/>
     <w:rsid w:val="004147C5"/>
     <w:rsid w:val="00624789"/>
+    <w:rsid w:val="006B4C05"/>
     <w:rsid w:val="009252EF"/>
     <w:rsid w:val="009763D6"/>
     <w:rsid w:val="00986F24"/>
@@ -8270,6 +8272,15 @@
 </file>
 
 <file path=customXml/item2.xml><?xml version="1.0" encoding="utf-8"?>
+<?mso-contentType ?>
+<FormTemplates xmlns="http://schemas.microsoft.com/sharepoint/v3/contenttype/forms">
+  <Display>DocumentLibraryForm</Display>
+  <Edit>AssetEditForm</Edit>
+  <New>DocumentLibraryForm</New>
+</FormTemplates>
+</file>
+
+<file path=customXml/item3.xml><?xml version="1.0" encoding="utf-8"?>
 <outs:outSpaceData xmlns:outs="http://schemas.microsoft.com/office/2009/outspace/metadata">
   <outs:relatedDates/>
   <outs:relatedDocuments/>
@@ -8277,15 +8288,6 @@
   <outs:propertyMetadataList/>
   <outs:corruptMetadataWasLost/>
 </outs:outSpaceData>
-</file>
-
-<file path=customXml/item3.xml><?xml version="1.0" encoding="utf-8"?>
-<?mso-contentType ?>
-<FormTemplates xmlns="http://schemas.microsoft.com/sharepoint/v3/contenttype/forms">
-  <Display>DocumentLibraryForm</Display>
-  <Edit>AssetEditForm</Edit>
-  <New>DocumentLibraryForm</New>
-</FormTemplates>
 </file>
 
 <file path=customXml/item4.xml><?xml version="1.0" encoding="utf-8"?>
@@ -8301,6 +8303,14 @@
 </file>
 
 <file path=customXml/itemProps2.xml><?xml version="1.0" encoding="utf-8"?>
+<ds:datastoreItem xmlns:ds="http://schemas.openxmlformats.org/officeDocument/2006/customXml" ds:itemID="{CCBB6253-25EE-4BB0-B942-7A7F50E0DC33}">
+  <ds:schemaRefs>
+    <ds:schemaRef ds:uri="http://schemas.microsoft.com/sharepoint/v3/contenttype/forms"/>
+  </ds:schemaRefs>
+</ds:datastoreItem>
+</file>
+
+<file path=customXml/itemProps3.xml><?xml version="1.0" encoding="utf-8"?>
 <ds:datastoreItem xmlns:ds="http://schemas.openxmlformats.org/officeDocument/2006/customXml" ds:itemID="{800B806B-C3C7-4EFE-A57F-81DC87A14EE1}">
   <ds:schemaRefs>
     <ds:schemaRef ds:uri="http://schemas.microsoft.com/office/2009/outspace/metadata"/>
@@ -8308,16 +8318,8 @@
 </ds:datastoreItem>
 </file>
 
-<file path=customXml/itemProps3.xml><?xml version="1.0" encoding="utf-8"?>
-<ds:datastoreItem xmlns:ds="http://schemas.openxmlformats.org/officeDocument/2006/customXml" ds:itemID="{CCBB6253-25EE-4BB0-B942-7A7F50E0DC33}">
-  <ds:schemaRefs>
-    <ds:schemaRef ds:uri="http://schemas.microsoft.com/sharepoint/v3/contenttype/forms"/>
-  </ds:schemaRefs>
-</ds:datastoreItem>
-</file>
-
 <file path=customXml/itemProps4.xml><?xml version="1.0" encoding="utf-8"?>
-<ds:datastoreItem xmlns:ds="http://schemas.openxmlformats.org/officeDocument/2006/customXml" ds:itemID="{AC6B676B-510B-4230-A1EA-DDCB885C6576}">
+<ds:datastoreItem xmlns:ds="http://schemas.openxmlformats.org/officeDocument/2006/customXml" ds:itemID="{892B83D5-A722-49A6-98EE-A3DD01B71D46}">
   <ds:schemaRefs>
     <ds:schemaRef ds:uri="http://schemas.openxmlformats.org/officeDocument/2006/bibliography"/>
   </ds:schemaRefs>

</xml_diff>

<commit_message>
Added explanation of QR-codes to verwachte resultaten.
</commit_message>
<xml_diff>
--- a/CloudApplications_Documentation.docx
+++ b/CloudApplications_Documentation.docx
@@ -2809,8 +2809,6 @@
         <w:lastRenderedPageBreak/>
         <w:t>hij scant, figuren of QR-codes.</w:t>
       </w:r>
-      <w:bookmarkStart w:id="5" w:name="_GoBack"/>
-      <w:bookmarkEnd w:id="5"/>
       <w:r>
         <w:t xml:space="preserve"> </w:t>
       </w:r>
@@ -2848,11 +2846,11 @@
       <w:pPr>
         <w:pStyle w:val="Kop2"/>
       </w:pPr>
-      <w:bookmarkStart w:id="6" w:name="_Toc462643955"/>
+      <w:bookmarkStart w:id="5" w:name="_Toc462643955"/>
       <w:r>
         <w:t>Methodologie</w:t>
       </w:r>
-      <w:bookmarkEnd w:id="6"/>
+      <w:bookmarkEnd w:id="5"/>
     </w:p>
     <w:p>
       <w:r>
@@ -2920,11 +2918,11 @@
       <w:pPr>
         <w:pStyle w:val="Kop2"/>
       </w:pPr>
-      <w:bookmarkStart w:id="7" w:name="_Toc462643956"/>
+      <w:bookmarkStart w:id="6" w:name="_Toc462643956"/>
       <w:r>
         <w:t>Verwachte problemen</w:t>
       </w:r>
-      <w:bookmarkEnd w:id="7"/>
+      <w:bookmarkEnd w:id="6"/>
     </w:p>
     <w:p>
       <w:r>
@@ -2943,11 +2941,11 @@
       <w:pPr>
         <w:pStyle w:val="Kop2"/>
       </w:pPr>
-      <w:bookmarkStart w:id="8" w:name="_Toc462643957"/>
+      <w:bookmarkStart w:id="7" w:name="_Toc462643957"/>
       <w:r>
         <w:t>Verwachte resultaten</w:t>
       </w:r>
-      <w:bookmarkEnd w:id="8"/>
+      <w:bookmarkEnd w:id="7"/>
     </w:p>
     <w:p>
       <w:r>
@@ -2958,6 +2956,12 @@
       </w:r>
       <w:r>
         <w:t xml:space="preserve"> Vervolgens komt het resultaat op het scherm te zien in al dan niet een grafiek.</w:t>
+      </w:r>
+    </w:p>
+    <w:p>
+      <w:bookmarkStart w:id="8" w:name="_GoBack"/>
+      <w:r>
+        <w:t xml:space="preserve">Indien er gekozen wordt om met QR-codes te werken, is de verwachting dat we de QR-codes succesvol kunnen scannen en kunnen doorsturen. </w:t>
       </w:r>
     </w:p>
     <w:p>
@@ -2965,6 +2969,7 @@
         <w:pStyle w:val="Kop2"/>
       </w:pPr>
       <w:bookmarkStart w:id="9" w:name="_Toc462643958"/>
+      <w:bookmarkEnd w:id="8"/>
       <w:r>
         <w:t>Optionele features</w:t>
       </w:r>
@@ -3016,7 +3021,17 @@
           <w:sz w:val="22"/>
           <w:szCs w:val="22"/>
         </w:rPr>
-        <w:t xml:space="preserve">In het huidige stadium van het project is het gebruik van een bepaalde technologie nog niet zeker. Waar de technologie </w:t>
+        <w:t xml:space="preserve">In het huidige stadium van het project is het gebruik van een bepaalde technologie nog niet zeker. Waar de </w:t>
+      </w:r>
+      <w:r>
+        <w:rPr>
+          <w:rFonts w:asciiTheme="minorHAnsi" w:hAnsiTheme="minorHAnsi" w:cs="Segoe UI"/>
+          <w:color w:val="333333"/>
+          <w:sz w:val="22"/>
+          <w:szCs w:val="22"/>
+        </w:rPr>
+        <w:lastRenderedPageBreak/>
+        <w:t xml:space="preserve">technologie </w:t>
       </w:r>
       <w:r>
         <w:rPr>
@@ -3074,7 +3089,6 @@
           <w:sz w:val="22"/>
           <w:szCs w:val="22"/>
         </w:rPr>
-        <w:lastRenderedPageBreak/>
         <w:drawing>
           <wp:inline distT="0" distB="0" distL="0" distR="0">
             <wp:extent cx="5943600" cy="3343275"/>
@@ -3457,6 +3471,7 @@
         <w:rPr>
           <w:lang w:val="nl"/>
         </w:rPr>
+        <w:lastRenderedPageBreak/>
         <w:br/>
       </w:r>
       <w:bookmarkStart w:id="13" w:name="_Toc462643968"/>
@@ -3484,7 +3499,6 @@
         <w:rPr>
           <w:lang w:val="nl"/>
         </w:rPr>
-        <w:lastRenderedPageBreak/>
         <w:t xml:space="preserve">Deze app richt zich op het onderwijsvlak van de maatschappij. Met name het lager onderwijs. Het zal zich aanbieden als een simpel te besturen app met een even simpel online platform om resultaten te kunnen bekijken. </w:t>
       </w:r>
       <w:r>
@@ -7409,6 +7423,7 @@
     <w:rsid w:val="00C6493B"/>
     <w:rsid w:val="00C676BA"/>
     <w:rsid w:val="00C76DB1"/>
+    <w:rsid w:val="00CC2840"/>
     <w:rsid w:val="00CD5AA6"/>
     <w:rsid w:val="00E66641"/>
     <w:rsid w:val="00EB2D2B"/>
@@ -8272,15 +8287,6 @@
 </file>
 
 <file path=customXml/item2.xml><?xml version="1.0" encoding="utf-8"?>
-<?mso-contentType ?>
-<FormTemplates xmlns="http://schemas.microsoft.com/sharepoint/v3/contenttype/forms">
-  <Display>DocumentLibraryForm</Display>
-  <Edit>AssetEditForm</Edit>
-  <New>DocumentLibraryForm</New>
-</FormTemplates>
-</file>
-
-<file path=customXml/item3.xml><?xml version="1.0" encoding="utf-8"?>
 <outs:outSpaceData xmlns:outs="http://schemas.microsoft.com/office/2009/outspace/metadata">
   <outs:relatedDates/>
   <outs:relatedDocuments/>
@@ -8288,6 +8294,15 @@
   <outs:propertyMetadataList/>
   <outs:corruptMetadataWasLost/>
 </outs:outSpaceData>
+</file>
+
+<file path=customXml/item3.xml><?xml version="1.0" encoding="utf-8"?>
+<?mso-contentType ?>
+<FormTemplates xmlns="http://schemas.microsoft.com/sharepoint/v3/contenttype/forms">
+  <Display>DocumentLibraryForm</Display>
+  <Edit>AssetEditForm</Edit>
+  <New>DocumentLibraryForm</New>
+</FormTemplates>
 </file>
 
 <file path=customXml/item4.xml><?xml version="1.0" encoding="utf-8"?>
@@ -8303,6 +8318,14 @@
 </file>
 
 <file path=customXml/itemProps2.xml><?xml version="1.0" encoding="utf-8"?>
+<ds:datastoreItem xmlns:ds="http://schemas.openxmlformats.org/officeDocument/2006/customXml" ds:itemID="{800B806B-C3C7-4EFE-A57F-81DC87A14EE1}">
+  <ds:schemaRefs>
+    <ds:schemaRef ds:uri="http://schemas.microsoft.com/office/2009/outspace/metadata"/>
+  </ds:schemaRefs>
+</ds:datastoreItem>
+</file>
+
+<file path=customXml/itemProps3.xml><?xml version="1.0" encoding="utf-8"?>
 <ds:datastoreItem xmlns:ds="http://schemas.openxmlformats.org/officeDocument/2006/customXml" ds:itemID="{CCBB6253-25EE-4BB0-B942-7A7F50E0DC33}">
   <ds:schemaRefs>
     <ds:schemaRef ds:uri="http://schemas.microsoft.com/sharepoint/v3/contenttype/forms"/>
@@ -8310,16 +8333,8 @@
 </ds:datastoreItem>
 </file>
 
-<file path=customXml/itemProps3.xml><?xml version="1.0" encoding="utf-8"?>
-<ds:datastoreItem xmlns:ds="http://schemas.openxmlformats.org/officeDocument/2006/customXml" ds:itemID="{800B806B-C3C7-4EFE-A57F-81DC87A14EE1}">
-  <ds:schemaRefs>
-    <ds:schemaRef ds:uri="http://schemas.microsoft.com/office/2009/outspace/metadata"/>
-  </ds:schemaRefs>
-</ds:datastoreItem>
-</file>
-
 <file path=customXml/itemProps4.xml><?xml version="1.0" encoding="utf-8"?>
-<ds:datastoreItem xmlns:ds="http://schemas.openxmlformats.org/officeDocument/2006/customXml" ds:itemID="{892B83D5-A722-49A6-98EE-A3DD01B71D46}">
+<ds:datastoreItem xmlns:ds="http://schemas.openxmlformats.org/officeDocument/2006/customXml" ds:itemID="{3036AE0A-E975-4AFB-A437-EA9EC963209B}">
   <ds:schemaRefs>
     <ds:schemaRef ds:uri="http://schemas.openxmlformats.org/officeDocument/2006/bibliography"/>
   </ds:schemaRefs>

</xml_diff>

<commit_message>
Updated inhoudsopgave .docx documentation.
</commit_message>
<xml_diff>
--- a/CloudApplications_Documentation.docx
+++ b/CloudApplications_Documentation.docx
@@ -21,7 +21,7 @@
             <mc:AlternateContent>
               <mc:Choice Requires="wps">
                 <w:drawing>
-                  <wp:anchor distT="0" distB="0" distL="114300" distR="114300" simplePos="0" relativeHeight="251662336" behindDoc="0" locked="0" layoutInCell="0" allowOverlap="1" wp14:anchorId="51B0DDEB" wp14:editId="093E647B">
+                  <wp:anchor distT="0" distB="0" distL="114300" distR="114300" simplePos="0" relativeHeight="251662336" behindDoc="0" locked="0" layoutInCell="0" allowOverlap="1" wp14:anchorId="75602B79" wp14:editId="0570B77F">
                     <wp:simplePos x="0" y="0"/>
                     <wp:positionH relativeFrom="page">
                       <wp:align>center</wp:align>
@@ -105,7 +105,7 @@
             <mc:AlternateContent>
               <mc:Choice Requires="wps">
                 <w:drawing>
-                  <wp:anchor distT="0" distB="0" distL="114300" distR="114300" simplePos="0" relativeHeight="251661312" behindDoc="0" locked="0" layoutInCell="0" allowOverlap="1" wp14:anchorId="39A16992" wp14:editId="005BEA4C">
+                  <wp:anchor distT="0" distB="0" distL="114300" distR="114300" simplePos="0" relativeHeight="251661312" behindDoc="0" locked="0" layoutInCell="0" allowOverlap="1" wp14:anchorId="503C4466" wp14:editId="3318DEEA">
                     <wp:simplePos x="0" y="0"/>
                     <wp:positionH relativeFrom="page">
                       <wp:align>center</wp:align>
@@ -258,39 +258,8 @@
                                               <w:sz w:val="72"/>
                                               <w:szCs w:val="72"/>
                                             </w:rPr>
-                                            <w:t xml:space="preserve">Projectplan </w:t>
+                                            <w:t>Projectplan augmented reality</w:t>
                                           </w:r>
-                                          <w:proofErr w:type="spellStart"/>
-                                          <w:r>
-                                            <w:rPr>
-                                              <w:rFonts w:asciiTheme="majorHAnsi" w:eastAsiaTheme="majorEastAsia" w:hAnsiTheme="majorHAnsi" w:cstheme="majorBidi"/>
-                                              <w:color w:val="FFFFFF" w:themeColor="background1"/>
-                                              <w:sz w:val="72"/>
-                                              <w:szCs w:val="72"/>
-                                            </w:rPr>
-                                            <w:t>augmented</w:t>
-                                          </w:r>
-                                          <w:proofErr w:type="spellEnd"/>
-                                          <w:r>
-                                            <w:rPr>
-                                              <w:rFonts w:asciiTheme="majorHAnsi" w:eastAsiaTheme="majorEastAsia" w:hAnsiTheme="majorHAnsi" w:cstheme="majorBidi"/>
-                                              <w:color w:val="FFFFFF" w:themeColor="background1"/>
-                                              <w:sz w:val="72"/>
-                                              <w:szCs w:val="72"/>
-                                            </w:rPr>
-                                            <w:t xml:space="preserve"> </w:t>
-                                          </w:r>
-                                          <w:proofErr w:type="spellStart"/>
-                                          <w:r>
-                                            <w:rPr>
-                                              <w:rFonts w:asciiTheme="majorHAnsi" w:eastAsiaTheme="majorEastAsia" w:hAnsiTheme="majorHAnsi" w:cstheme="majorBidi"/>
-                                              <w:color w:val="FFFFFF" w:themeColor="background1"/>
-                                              <w:sz w:val="72"/>
-                                              <w:szCs w:val="72"/>
-                                            </w:rPr>
-                                            <w:t>reality</w:t>
-                                          </w:r>
-                                          <w:proofErr w:type="spellEnd"/>
                                         </w:sdtContent>
                                       </w:sdt>
                                     </w:p>
@@ -372,17 +341,8 @@
                                               <w:sz w:val="36"/>
                                               <w:szCs w:val="36"/>
                                             </w:rPr>
-                                            <w:t xml:space="preserve">, Mohamed El </w:t>
+                                            <w:t>, Mohamed El Aisatti</w:t>
                                           </w:r>
-                                          <w:proofErr w:type="spellStart"/>
-                                          <w:r>
-                                            <w:rPr>
-                                              <w:sz w:val="36"/>
-                                              <w:szCs w:val="36"/>
-                                            </w:rPr>
-                                            <w:t>Aisatti</w:t>
-                                          </w:r>
-                                          <w:proofErr w:type="spellEnd"/>
                                           <w:r>
                                             <w:rPr>
                                               <w:sz w:val="36"/>
@@ -416,7 +376,7 @@
               </mc:Choice>
               <mc:Fallback>
                 <w:pict>
-                  <v:rect w14:anchorId="39A16992" id="Rechthoek 619" o:spid="_x0000_s1026" style="position:absolute;margin-left:0;margin-top:0;width:561.1pt;height:173.7pt;z-index:251661312;visibility:visible;mso-wrap-style:square;mso-width-percent:917;mso-height-percent:1000;mso-top-percent:250;mso-wrap-distance-left:9pt;mso-wrap-distance-top:0;mso-wrap-distance-right:9pt;mso-wrap-distance-bottom:0;mso-position-horizontal:center;mso-position-horizontal-relative:page;mso-position-vertical-relative:page;mso-width-percent:917;mso-height-percent:1000;mso-top-percent:250;mso-width-relative:page;mso-height-relative:margin;v-text-anchor:top" o:gfxdata="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" o:allowincell="f" filled="f" stroked="f">
+                  <v:rect w14:anchorId="503C4466" id="Rechthoek 619" o:spid="_x0000_s1026" style="position:absolute;margin-left:0;margin-top:0;width:561.1pt;height:173.7pt;z-index:251661312;visibility:visible;mso-wrap-style:square;mso-width-percent:917;mso-height-percent:1000;mso-top-percent:250;mso-wrap-distance-left:9pt;mso-wrap-distance-top:0;mso-wrap-distance-right:9pt;mso-wrap-distance-bottom:0;mso-position-horizontal:center;mso-position-horizontal-relative:page;mso-position-vertical-relative:page;mso-width-percent:917;mso-height-percent:1000;mso-top-percent:250;mso-width-relative:page;mso-height-relative:margin;v-text-anchor:top" o:gfxdata="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" o:allowincell="f" filled="f" stroked="f">
                     <v:textbox style="mso-fit-shape-to-text:t" inset="0,0,0,0">
                       <w:txbxContent>
                         <w:tbl>
@@ -508,39 +468,8 @@
                                         <w:sz w:val="72"/>
                                         <w:szCs w:val="72"/>
                                       </w:rPr>
-                                      <w:t xml:space="preserve">Projectplan </w:t>
+                                      <w:t>Projectplan augmented reality</w:t>
                                     </w:r>
-                                    <w:proofErr w:type="spellStart"/>
-                                    <w:r>
-                                      <w:rPr>
-                                        <w:rFonts w:asciiTheme="majorHAnsi" w:eastAsiaTheme="majorEastAsia" w:hAnsiTheme="majorHAnsi" w:cstheme="majorBidi"/>
-                                        <w:color w:val="FFFFFF" w:themeColor="background1"/>
-                                        <w:sz w:val="72"/>
-                                        <w:szCs w:val="72"/>
-                                      </w:rPr>
-                                      <w:t>augmented</w:t>
-                                    </w:r>
-                                    <w:proofErr w:type="spellEnd"/>
-                                    <w:r>
-                                      <w:rPr>
-                                        <w:rFonts w:asciiTheme="majorHAnsi" w:eastAsiaTheme="majorEastAsia" w:hAnsiTheme="majorHAnsi" w:cstheme="majorBidi"/>
-                                        <w:color w:val="FFFFFF" w:themeColor="background1"/>
-                                        <w:sz w:val="72"/>
-                                        <w:szCs w:val="72"/>
-                                      </w:rPr>
-                                      <w:t xml:space="preserve"> </w:t>
-                                    </w:r>
-                                    <w:proofErr w:type="spellStart"/>
-                                    <w:r>
-                                      <w:rPr>
-                                        <w:rFonts w:asciiTheme="majorHAnsi" w:eastAsiaTheme="majorEastAsia" w:hAnsiTheme="majorHAnsi" w:cstheme="majorBidi"/>
-                                        <w:color w:val="FFFFFF" w:themeColor="background1"/>
-                                        <w:sz w:val="72"/>
-                                        <w:szCs w:val="72"/>
-                                      </w:rPr>
-                                      <w:t>reality</w:t>
-                                    </w:r>
-                                    <w:proofErr w:type="spellEnd"/>
                                   </w:sdtContent>
                                 </w:sdt>
                               </w:p>
@@ -622,17 +551,8 @@
                                         <w:sz w:val="36"/>
                                         <w:szCs w:val="36"/>
                                       </w:rPr>
-                                      <w:t xml:space="preserve">, Mohamed El </w:t>
+                                      <w:t>, Mohamed El Aisatti</w:t>
                                     </w:r>
-                                    <w:proofErr w:type="spellStart"/>
-                                    <w:r>
-                                      <w:rPr>
-                                        <w:sz w:val="36"/>
-                                        <w:szCs w:val="36"/>
-                                      </w:rPr>
-                                      <w:t>Aisatti</w:t>
-                                    </w:r>
-                                    <w:proofErr w:type="spellEnd"/>
                                     <w:r>
                                       <w:rPr>
                                         <w:sz w:val="36"/>
@@ -662,7 +582,7 @@
             <mc:AlternateContent>
               <mc:Choice Requires="wps">
                 <w:drawing>
-                  <wp:anchor distT="0" distB="0" distL="114300" distR="114300" simplePos="0" relativeHeight="251660288" behindDoc="0" locked="0" layoutInCell="0" allowOverlap="1" wp14:anchorId="61381A6F" wp14:editId="405AF057">
+                  <wp:anchor distT="0" distB="0" distL="114300" distR="114300" simplePos="0" relativeHeight="251660288" behindDoc="0" locked="0" layoutInCell="0" allowOverlap="1" wp14:anchorId="5C2C7306" wp14:editId="304599FA">
                     <wp:simplePos x="0" y="0"/>
                     <wp:positionH relativeFrom="margin">
                       <wp:align>center</wp:align>
@@ -803,7 +723,7 @@
               </mc:Choice>
               <mc:Fallback>
                 <w:pict>
-                  <v:rect w14:anchorId="61381A6F" id="Rechthoek 618" o:spid="_x0000_s1027" style="position:absolute;margin-left:0;margin-top:0;width:468pt;height:94pt;z-index:251660288;visibility:visible;mso-wrap-style:square;mso-width-percent:1000;mso-height-percent:1000;mso-top-percent:800;mso-wrap-distance-left:9pt;mso-wrap-distance-top:0;mso-wrap-distance-right:9pt;mso-wrap-distance-bottom:0;mso-position-horizontal:center;mso-position-horizontal-relative:margin;mso-position-vertical-relative:margin;mso-width-percent:1000;mso-height-percent:1000;mso-top-percent:800;mso-width-relative:margin;mso-height-relative:margin;v-text-anchor:bottom" o:gfxdata="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" o:allowincell="f" filled="f" stroked="f" strokeweight=".25pt">
+                  <v:rect w14:anchorId="5C2C7306" id="Rechthoek 618" o:spid="_x0000_s1027" style="position:absolute;margin-left:0;margin-top:0;width:468pt;height:94pt;z-index:251660288;visibility:visible;mso-wrap-style:square;mso-width-percent:1000;mso-height-percent:1000;mso-top-percent:800;mso-wrap-distance-left:9pt;mso-wrap-distance-top:0;mso-wrap-distance-right:9pt;mso-wrap-distance-bottom:0;mso-position-horizontal:center;mso-position-horizontal-relative:margin;mso-position-vertical-relative:margin;mso-width-percent:1000;mso-height-percent:1000;mso-top-percent:800;mso-width-relative:margin;mso-height-relative:margin;v-text-anchor:bottom" o:gfxdata="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" o:allowincell="f" filled="f" stroked="f" strokeweight=".25pt">
                     <v:textbox style="mso-fit-shape-to-text:t" inset=",18pt,,18pt">
                       <w:txbxContent>
                         <w:p>
@@ -905,6 +825,8 @@
                 <w:t>Inhoud</w:t>
               </w:r>
             </w:p>
+            <w:bookmarkStart w:id="0" w:name="_GoBack"/>
+            <w:bookmarkEnd w:id="0"/>
             <w:p>
               <w:pPr>
                 <w:pStyle w:val="Inhopg1"/>
@@ -924,7 +846,7 @@
               <w:r>
                 <w:fldChar w:fldCharType="separate"/>
               </w:r>
-              <w:hyperlink w:anchor="_Toc462643949" w:history="1">
+              <w:hyperlink w:anchor="_Toc463594377" w:history="1">
                 <w:r>
                   <w:rPr>
                     <w:rStyle w:val="Hyperlink"/>
@@ -947,7 +869,7 @@
                   <w:rPr>
                     <w:webHidden/>
                   </w:rPr>
-                  <w:instrText xml:space="preserve"> PAGEREF _Toc462643949 \h </w:instrText>
+                  <w:instrText xml:space="preserve"> PAGEREF _Toc463594377 \h </w:instrText>
                 </w:r>
                 <w:r>
                   <w:rPr>
@@ -984,7 +906,7 @@
                   <w:szCs w:val="22"/>
                 </w:rPr>
               </w:pPr>
-              <w:hyperlink w:anchor="_Toc462643950" w:history="1">
+              <w:hyperlink w:anchor="_Toc463594378" w:history="1">
                 <w:r>
                   <w:rPr>
                     <w:rStyle w:val="Hyperlink"/>
@@ -1007,7 +929,7 @@
                   <w:rPr>
                     <w:webHidden/>
                   </w:rPr>
-                  <w:instrText xml:space="preserve"> PAGEREF _Toc462643950 \h </w:instrText>
+                  <w:instrText xml:space="preserve"> PAGEREF _Toc463594378 \h </w:instrText>
                 </w:r>
                 <w:r>
                   <w:rPr>
@@ -1044,7 +966,7 @@
                   <w:szCs w:val="22"/>
                 </w:rPr>
               </w:pPr>
-              <w:hyperlink w:anchor="_Toc462643951" w:history="1">
+              <w:hyperlink w:anchor="_Toc463594379" w:history="1">
                 <w:r>
                   <w:rPr>
                     <w:rStyle w:val="Hyperlink"/>
@@ -1067,7 +989,7 @@
                   <w:rPr>
                     <w:webHidden/>
                   </w:rPr>
-                  <w:instrText xml:space="preserve"> PAGEREF _Toc462643951 \h </w:instrText>
+                  <w:instrText xml:space="preserve"> PAGEREF _Toc463594379 \h </w:instrText>
                 </w:r>
                 <w:r>
                   <w:rPr>
@@ -1104,7 +1026,7 @@
                   <w:szCs w:val="22"/>
                 </w:rPr>
               </w:pPr>
-              <w:hyperlink w:anchor="_Toc462643952" w:history="1">
+              <w:hyperlink w:anchor="_Toc463594380" w:history="1">
                 <w:r>
                   <w:rPr>
                     <w:rStyle w:val="Hyperlink"/>
@@ -1127,7 +1049,7 @@
                   <w:rPr>
                     <w:webHidden/>
                   </w:rPr>
-                  <w:instrText xml:space="preserve"> PAGEREF _Toc462643952 \h </w:instrText>
+                  <w:instrText xml:space="preserve"> PAGEREF _Toc463594380 \h </w:instrText>
                 </w:r>
                 <w:r>
                   <w:rPr>
@@ -1164,7 +1086,7 @@
                   <w:szCs w:val="22"/>
                 </w:rPr>
               </w:pPr>
-              <w:hyperlink w:anchor="_Toc462643953" w:history="1">
+              <w:hyperlink w:anchor="_Toc463594381" w:history="1">
                 <w:r>
                   <w:rPr>
                     <w:rStyle w:val="Hyperlink"/>
@@ -1187,7 +1109,7 @@
                   <w:rPr>
                     <w:webHidden/>
                   </w:rPr>
-                  <w:instrText xml:space="preserve"> PAGEREF _Toc462643953 \h </w:instrText>
+                  <w:instrText xml:space="preserve"> PAGEREF _Toc463594381 \h </w:instrText>
                 </w:r>
                 <w:r>
                   <w:rPr>
@@ -1224,12 +1146,12 @@
                   <w:szCs w:val="22"/>
                 </w:rPr>
               </w:pPr>
-              <w:hyperlink w:anchor="_Toc462643954" w:history="1">
+              <w:hyperlink w:anchor="_Toc463594382" w:history="1">
                 <w:r>
                   <w:rPr>
                     <w:rStyle w:val="Hyperlink"/>
                   </w:rPr>
-                  <w:t>Taakverdeling</w:t>
+                  <w:t>Methodologie</w:t>
                 </w:r>
                 <w:r>
                   <w:rPr>
@@ -1247,7 +1169,7 @@
                   <w:rPr>
                     <w:webHidden/>
                   </w:rPr>
-                  <w:instrText xml:space="preserve"> PAGEREF _Toc462643954 \h </w:instrText>
+                  <w:instrText xml:space="preserve"> PAGEREF _Toc463594382 \h </w:instrText>
                 </w:r>
                 <w:r>
                   <w:rPr>
@@ -1284,12 +1206,12 @@
                   <w:szCs w:val="22"/>
                 </w:rPr>
               </w:pPr>
-              <w:hyperlink w:anchor="_Toc462643955" w:history="1">
+              <w:hyperlink w:anchor="_Toc463594383" w:history="1">
                 <w:r>
                   <w:rPr>
                     <w:rStyle w:val="Hyperlink"/>
                   </w:rPr>
-                  <w:t>Methodologie</w:t>
+                  <w:t>Verwachte problemen</w:t>
                 </w:r>
                 <w:r>
                   <w:rPr>
@@ -1307,7 +1229,7 @@
                   <w:rPr>
                     <w:webHidden/>
                   </w:rPr>
-                  <w:instrText xml:space="preserve"> PAGEREF _Toc462643955 \h </w:instrText>
+                  <w:instrText xml:space="preserve"> PAGEREF _Toc463594383 \h </w:instrText>
                 </w:r>
                 <w:r>
                   <w:rPr>
@@ -1344,12 +1266,12 @@
                   <w:szCs w:val="22"/>
                 </w:rPr>
               </w:pPr>
-              <w:hyperlink w:anchor="_Toc462643956" w:history="1">
+              <w:hyperlink w:anchor="_Toc463594384" w:history="1">
                 <w:r>
                   <w:rPr>
                     <w:rStyle w:val="Hyperlink"/>
                   </w:rPr>
-                  <w:t>Verwachte problemen</w:t>
+                  <w:t>Verwachte resultaten</w:t>
                 </w:r>
                 <w:r>
                   <w:rPr>
@@ -1367,7 +1289,7 @@
                   <w:rPr>
                     <w:webHidden/>
                   </w:rPr>
-                  <w:instrText xml:space="preserve"> PAGEREF _Toc462643956 \h </w:instrText>
+                  <w:instrText xml:space="preserve"> PAGEREF _Toc463594384 \h </w:instrText>
                 </w:r>
                 <w:r>
                   <w:rPr>
@@ -1404,12 +1326,12 @@
                   <w:szCs w:val="22"/>
                 </w:rPr>
               </w:pPr>
-              <w:hyperlink w:anchor="_Toc462643957" w:history="1">
+              <w:hyperlink w:anchor="_Toc463594385" w:history="1">
                 <w:r>
                   <w:rPr>
                     <w:rStyle w:val="Hyperlink"/>
                   </w:rPr>
-                  <w:t>Verwachte resultaten</w:t>
+                  <w:t>Optionele features</w:t>
                 </w:r>
                 <w:r>
                   <w:rPr>
@@ -1427,7 +1349,67 @@
                   <w:rPr>
                     <w:webHidden/>
                   </w:rPr>
-                  <w:instrText xml:space="preserve"> PAGEREF _Toc462643957 \h </w:instrText>
+                  <w:instrText xml:space="preserve"> PAGEREF _Toc463594385 \h </w:instrText>
+                </w:r>
+                <w:r>
+                  <w:rPr>
+                    <w:webHidden/>
+                  </w:rPr>
+                </w:r>
+                <w:r>
+                  <w:rPr>
+                    <w:webHidden/>
+                  </w:rPr>
+                  <w:fldChar w:fldCharType="separate"/>
+                </w:r>
+                <w:r>
+                  <w:rPr>
+                    <w:webHidden/>
+                  </w:rPr>
+                  <w:t>3</w:t>
+                </w:r>
+                <w:r>
+                  <w:rPr>
+                    <w:webHidden/>
+                  </w:rPr>
+                  <w:fldChar w:fldCharType="end"/>
+                </w:r>
+              </w:hyperlink>
+            </w:p>
+            <w:p>
+              <w:pPr>
+                <w:pStyle w:val="Inhopg1"/>
+                <w:rPr>
+                  <w:rFonts w:eastAsiaTheme="minorEastAsia" w:cstheme="minorBidi"/>
+                  <w:smallCaps w:val="0"/>
+                  <w:color w:val="auto"/>
+                  <w:szCs w:val="22"/>
+                </w:rPr>
+              </w:pPr>
+              <w:hyperlink w:anchor="_Toc463594386" w:history="1">
+                <w:r>
+                  <w:rPr>
+                    <w:rStyle w:val="Hyperlink"/>
+                  </w:rPr>
+                  <w:t>Technologie</w:t>
+                </w:r>
+                <w:r>
+                  <w:rPr>
+                    <w:webHidden/>
+                  </w:rPr>
+                  <w:tab/>
+                </w:r>
+                <w:r>
+                  <w:rPr>
+                    <w:webHidden/>
+                  </w:rPr>
+                  <w:fldChar w:fldCharType="begin"/>
+                </w:r>
+                <w:r>
+                  <w:rPr>
+                    <w:webHidden/>
+                  </w:rPr>
+                  <w:instrText xml:space="preserve"> PAGEREF _Toc463594386 \h </w:instrText>
                 </w:r>
                 <w:r>
                   <w:rPr>
@@ -1464,12 +1446,12 @@
                   <w:szCs w:val="22"/>
                 </w:rPr>
               </w:pPr>
-              <w:hyperlink w:anchor="_Toc462643958" w:history="1">
+              <w:hyperlink w:anchor="_Toc463594387" w:history="1">
                 <w:r>
                   <w:rPr>
                     <w:rStyle w:val="Hyperlink"/>
                   </w:rPr>
-                  <w:t>Optionele features</w:t>
+                  <w:t>Java &amp; Androidstudio</w:t>
                 </w:r>
                 <w:r>
                   <w:rPr>
@@ -1487,7 +1469,7 @@
                   <w:rPr>
                     <w:webHidden/>
                   </w:rPr>
-                  <w:instrText xml:space="preserve"> PAGEREF _Toc462643958 \h </w:instrText>
+                  <w:instrText xml:space="preserve"> PAGEREF _Toc463594387 \h </w:instrText>
                 </w:r>
                 <w:r>
                   <w:rPr>
@@ -1504,7 +1486,187 @@
                   <w:rPr>
                     <w:webHidden/>
                   </w:rPr>
-                  <w:t>3</w:t>
+                  <w:t>4</w:t>
+                </w:r>
+                <w:r>
+                  <w:rPr>
+                    <w:webHidden/>
+                  </w:rPr>
+                  <w:fldChar w:fldCharType="end"/>
+                </w:r>
+              </w:hyperlink>
+            </w:p>
+            <w:p>
+              <w:pPr>
+                <w:pStyle w:val="Inhopg2"/>
+                <w:rPr>
+                  <w:rFonts w:eastAsiaTheme="minorEastAsia" w:cstheme="minorBidi"/>
+                  <w:smallCaps w:val="0"/>
+                  <w:color w:val="auto"/>
+                  <w:szCs w:val="22"/>
+                </w:rPr>
+              </w:pPr>
+              <w:hyperlink w:anchor="_Toc463594388" w:history="1">
+                <w:r>
+                  <w:rPr>
+                    <w:rStyle w:val="Hyperlink"/>
+                  </w:rPr>
+                  <w:t>Angular &amp; bootstrap</w:t>
+                </w:r>
+                <w:r>
+                  <w:rPr>
+                    <w:webHidden/>
+                  </w:rPr>
+                  <w:tab/>
+                </w:r>
+                <w:r>
+                  <w:rPr>
+                    <w:webHidden/>
+                  </w:rPr>
+                  <w:fldChar w:fldCharType="begin"/>
+                </w:r>
+                <w:r>
+                  <w:rPr>
+                    <w:webHidden/>
+                  </w:rPr>
+                  <w:instrText xml:space="preserve"> PAGEREF _Toc463594388 \h </w:instrText>
+                </w:r>
+                <w:r>
+                  <w:rPr>
+                    <w:webHidden/>
+                  </w:rPr>
+                </w:r>
+                <w:r>
+                  <w:rPr>
+                    <w:webHidden/>
+                  </w:rPr>
+                  <w:fldChar w:fldCharType="separate"/>
+                </w:r>
+                <w:r>
+                  <w:rPr>
+                    <w:webHidden/>
+                  </w:rPr>
+                  <w:t>4</w:t>
+                </w:r>
+                <w:r>
+                  <w:rPr>
+                    <w:webHidden/>
+                  </w:rPr>
+                  <w:fldChar w:fldCharType="end"/>
+                </w:r>
+              </w:hyperlink>
+            </w:p>
+            <w:p>
+              <w:pPr>
+                <w:pStyle w:val="Inhopg2"/>
+                <w:rPr>
+                  <w:rFonts w:eastAsiaTheme="minorEastAsia" w:cstheme="minorBidi"/>
+                  <w:smallCaps w:val="0"/>
+                  <w:color w:val="auto"/>
+                  <w:szCs w:val="22"/>
+                </w:rPr>
+              </w:pPr>
+              <w:hyperlink w:anchor="_Toc463594389" w:history="1">
+                <w:r>
+                  <w:rPr>
+                    <w:rStyle w:val="Hyperlink"/>
+                  </w:rPr>
+                  <w:t>OpenCV/JavaCV</w:t>
+                </w:r>
+                <w:r>
+                  <w:rPr>
+                    <w:webHidden/>
+                  </w:rPr>
+                  <w:tab/>
+                </w:r>
+                <w:r>
+                  <w:rPr>
+                    <w:webHidden/>
+                  </w:rPr>
+                  <w:fldChar w:fldCharType="begin"/>
+                </w:r>
+                <w:r>
+                  <w:rPr>
+                    <w:webHidden/>
+                  </w:rPr>
+                  <w:instrText xml:space="preserve"> PAGEREF _Toc463594389 \h </w:instrText>
+                </w:r>
+                <w:r>
+                  <w:rPr>
+                    <w:webHidden/>
+                  </w:rPr>
+                </w:r>
+                <w:r>
+                  <w:rPr>
+                    <w:webHidden/>
+                  </w:rPr>
+                  <w:fldChar w:fldCharType="separate"/>
+                </w:r>
+                <w:r>
+                  <w:rPr>
+                    <w:webHidden/>
+                  </w:rPr>
+                  <w:t>4</w:t>
+                </w:r>
+                <w:r>
+                  <w:rPr>
+                    <w:webHidden/>
+                  </w:rPr>
+                  <w:fldChar w:fldCharType="end"/>
+                </w:r>
+              </w:hyperlink>
+            </w:p>
+            <w:p>
+              <w:pPr>
+                <w:pStyle w:val="Inhopg2"/>
+                <w:rPr>
+                  <w:rFonts w:eastAsiaTheme="minorEastAsia" w:cstheme="minorBidi"/>
+                  <w:smallCaps w:val="0"/>
+                  <w:color w:val="auto"/>
+                  <w:szCs w:val="22"/>
+                </w:rPr>
+              </w:pPr>
+              <w:hyperlink w:anchor="_Toc463594390" w:history="1">
+                <w:r>
+                  <w:rPr>
+                    <w:rStyle w:val="Hyperlink"/>
+                  </w:rPr>
+                  <w:t>Firebase</w:t>
+                </w:r>
+                <w:r>
+                  <w:rPr>
+                    <w:webHidden/>
+                  </w:rPr>
+                  <w:tab/>
+                </w:r>
+                <w:r>
+                  <w:rPr>
+                    <w:webHidden/>
+                  </w:rPr>
+                  <w:fldChar w:fldCharType="begin"/>
+                </w:r>
+                <w:r>
+                  <w:rPr>
+                    <w:webHidden/>
+                  </w:rPr>
+                  <w:instrText xml:space="preserve"> PAGEREF _Toc463594390 \h </w:instrText>
+                </w:r>
+                <w:r>
+                  <w:rPr>
+                    <w:webHidden/>
+                  </w:rPr>
+                </w:r>
+                <w:r>
+                  <w:rPr>
+                    <w:webHidden/>
+                  </w:rPr>
+                  <w:fldChar w:fldCharType="separate"/>
+                </w:r>
+                <w:r>
+                  <w:rPr>
+                    <w:webHidden/>
+                  </w:rPr>
+                  <w:t>4</w:t>
                 </w:r>
                 <w:r>
                   <w:rPr>
@@ -1524,12 +1686,13 @@
                   <w:szCs w:val="22"/>
                 </w:rPr>
               </w:pPr>
-              <w:hyperlink w:anchor="_Toc462643959" w:history="1">
+              <w:hyperlink w:anchor="_Toc463594391" w:history="1">
                 <w:r>
                   <w:rPr>
                     <w:rStyle w:val="Hyperlink"/>
-                  </w:rPr>
-                  <w:t>Technologie</w:t>
+                    <w:lang w:val="nl"/>
+                  </w:rPr>
+                  <w:t>Uitkomst voor de maatschappij</w:t>
                 </w:r>
                 <w:r>
                   <w:rPr>
@@ -1547,7 +1710,7 @@
                   <w:rPr>
                     <w:webHidden/>
                   </w:rPr>
-                  <w:instrText xml:space="preserve"> PAGEREF _Toc462643959 \h </w:instrText>
+                  <w:instrText xml:space="preserve"> PAGEREF _Toc463594391 \h </w:instrText>
                 </w:r>
                 <w:r>
                   <w:rPr>
@@ -1564,7 +1727,129 @@
                   <w:rPr>
                     <w:webHidden/>
                   </w:rPr>
-                  <w:t>3</w:t>
+                  <w:t>5</w:t>
+                </w:r>
+                <w:r>
+                  <w:rPr>
+                    <w:webHidden/>
+                  </w:rPr>
+                  <w:fldChar w:fldCharType="end"/>
+                </w:r>
+              </w:hyperlink>
+            </w:p>
+            <w:p>
+              <w:pPr>
+                <w:pStyle w:val="Inhopg1"/>
+                <w:rPr>
+                  <w:rFonts w:eastAsiaTheme="minorEastAsia" w:cstheme="minorBidi"/>
+                  <w:smallCaps w:val="0"/>
+                  <w:color w:val="auto"/>
+                  <w:szCs w:val="22"/>
+                </w:rPr>
+              </w:pPr>
+              <w:hyperlink w:anchor="_Toc463594392" w:history="1">
+                <w:r>
+                  <w:rPr>
+                    <w:rStyle w:val="Hyperlink"/>
+                    <w:lang w:val="nl"/>
+                  </w:rPr>
+                  <w:t>User stories/Actoren</w:t>
+                </w:r>
+                <w:r>
+                  <w:rPr>
+                    <w:webHidden/>
+                  </w:rPr>
+                  <w:tab/>
+                </w:r>
+                <w:r>
+                  <w:rPr>
+                    <w:webHidden/>
+                  </w:rPr>
+                  <w:fldChar w:fldCharType="begin"/>
+                </w:r>
+                <w:r>
+                  <w:rPr>
+                    <w:webHidden/>
+                  </w:rPr>
+                  <w:instrText xml:space="preserve"> PAGEREF _Toc463594392 \h </w:instrText>
+                </w:r>
+                <w:r>
+                  <w:rPr>
+                    <w:webHidden/>
+                  </w:rPr>
+                </w:r>
+                <w:r>
+                  <w:rPr>
+                    <w:webHidden/>
+                  </w:rPr>
+                  <w:fldChar w:fldCharType="separate"/>
+                </w:r>
+                <w:r>
+                  <w:rPr>
+                    <w:webHidden/>
+                  </w:rPr>
+                  <w:t>5</w:t>
+                </w:r>
+                <w:r>
+                  <w:rPr>
+                    <w:webHidden/>
+                  </w:rPr>
+                  <w:fldChar w:fldCharType="end"/>
+                </w:r>
+              </w:hyperlink>
+            </w:p>
+            <w:p>
+              <w:pPr>
+                <w:pStyle w:val="Inhopg1"/>
+                <w:rPr>
+                  <w:rFonts w:eastAsiaTheme="minorEastAsia" w:cstheme="minorBidi"/>
+                  <w:smallCaps w:val="0"/>
+                  <w:color w:val="auto"/>
+                  <w:szCs w:val="22"/>
+                </w:rPr>
+              </w:pPr>
+              <w:hyperlink w:anchor="_Toc463594393" w:history="1">
+                <w:r>
+                  <w:rPr>
+                    <w:rStyle w:val="Hyperlink"/>
+                    <w:lang w:val="nl"/>
+                  </w:rPr>
+                  <w:t>Mockups</w:t>
+                </w:r>
+                <w:r>
+                  <w:rPr>
+                    <w:webHidden/>
+                  </w:rPr>
+                  <w:tab/>
+                </w:r>
+                <w:r>
+                  <w:rPr>
+                    <w:webHidden/>
+                  </w:rPr>
+                  <w:fldChar w:fldCharType="begin"/>
+                </w:r>
+                <w:r>
+                  <w:rPr>
+                    <w:webHidden/>
+                  </w:rPr>
+                  <w:instrText xml:space="preserve"> PAGEREF _Toc463594393 \h </w:instrText>
+                </w:r>
+                <w:r>
+                  <w:rPr>
+                    <w:webHidden/>
+                  </w:rPr>
+                </w:r>
+                <w:r>
+                  <w:rPr>
+                    <w:webHidden/>
+                  </w:rPr>
+                  <w:fldChar w:fldCharType="separate"/>
+                </w:r>
+                <w:r>
+                  <w:rPr>
+                    <w:webHidden/>
+                  </w:rPr>
+                  <w:t>6</w:t>
                 </w:r>
                 <w:r>
                   <w:rPr>
@@ -1584,12 +1869,13 @@
                   <w:szCs w:val="22"/>
                 </w:rPr>
               </w:pPr>
-              <w:hyperlink w:anchor="_Toc462643960" w:history="1">
+              <w:hyperlink w:anchor="_Toc463594394" w:history="1">
                 <w:r>
                   <w:rPr>
                     <w:rStyle w:val="Hyperlink"/>
-                  </w:rPr>
-                  <w:t>Image Recognition</w:t>
+                    <w:lang w:val="nl"/>
+                  </w:rPr>
+                  <w:t>Settings</w:t>
                 </w:r>
                 <w:r>
                   <w:rPr>
@@ -1607,7 +1893,7 @@
                   <w:rPr>
                     <w:webHidden/>
                   </w:rPr>
-                  <w:instrText xml:space="preserve"> PAGEREF _Toc462643960 \h </w:instrText>
+                  <w:instrText xml:space="preserve"> PAGEREF _Toc463594394 \h </w:instrText>
                 </w:r>
                 <w:r>
                   <w:rPr>
@@ -1624,7 +1910,7 @@
                   <w:rPr>
                     <w:webHidden/>
                   </w:rPr>
-                  <w:t>4</w:t>
+                  <w:t>6</w:t>
                 </w:r>
                 <w:r>
                   <w:rPr>
@@ -1644,12 +1930,13 @@
                   <w:szCs w:val="22"/>
                 </w:rPr>
               </w:pPr>
-              <w:hyperlink w:anchor="_Toc462643961" w:history="1">
+              <w:hyperlink w:anchor="_Toc463594395" w:history="1">
                 <w:r>
                   <w:rPr>
                     <w:rStyle w:val="Hyperlink"/>
-                  </w:rPr>
-                  <w:t>Tensorflow</w:t>
+                    <w:lang w:val="nl"/>
+                  </w:rPr>
+                  <w:t>Camera</w:t>
                 </w:r>
                 <w:r>
                   <w:rPr>
@@ -1667,7 +1954,7 @@
                   <w:rPr>
                     <w:webHidden/>
                   </w:rPr>
-                  <w:instrText xml:space="preserve"> PAGEREF _Toc462643961 \h </w:instrText>
+                  <w:instrText xml:space="preserve"> PAGEREF _Toc463594395 \h </w:instrText>
                 </w:r>
                 <w:r>
                   <w:rPr>
@@ -1684,367 +1971,7 @@
                   <w:rPr>
                     <w:webHidden/>
                   </w:rPr>
-                  <w:t>5</w:t>
-                </w:r>
-                <w:r>
-                  <w:rPr>
-                    <w:webHidden/>
-                  </w:rPr>
-                  <w:fldChar w:fldCharType="end"/>
-                </w:r>
-              </w:hyperlink>
-            </w:p>
-            <w:p>
-              <w:pPr>
-                <w:pStyle w:val="Inhopg2"/>
-                <w:rPr>
-                  <w:rFonts w:eastAsiaTheme="minorEastAsia" w:cstheme="minorBidi"/>
-                  <w:smallCaps w:val="0"/>
-                  <w:color w:val="auto"/>
-                  <w:szCs w:val="22"/>
-                </w:rPr>
-              </w:pPr>
-              <w:hyperlink w:anchor="_Toc462643962" w:history="1">
-                <w:r>
-                  <w:rPr>
-                    <w:rStyle w:val="Hyperlink"/>
-                  </w:rPr>
-                  <w:t>Craftar Cloud Service</w:t>
-                </w:r>
-                <w:r>
-                  <w:rPr>
-                    <w:webHidden/>
-                  </w:rPr>
-                  <w:tab/>
-                </w:r>
-                <w:r>
-                  <w:rPr>
-                    <w:webHidden/>
-                  </w:rPr>
-                  <w:fldChar w:fldCharType="begin"/>
-                </w:r>
-                <w:r>
-                  <w:rPr>
-                    <w:webHidden/>
-                  </w:rPr>
-                  <w:instrText xml:space="preserve"> PAGEREF _Toc462643962 \h </w:instrText>
-                </w:r>
-                <w:r>
-                  <w:rPr>
-                    <w:webHidden/>
-                  </w:rPr>
-                </w:r>
-                <w:r>
-                  <w:rPr>
-                    <w:webHidden/>
-                  </w:rPr>
-                  <w:fldChar w:fldCharType="separate"/>
-                </w:r>
-                <w:r>
-                  <w:rPr>
-                    <w:webHidden/>
-                  </w:rPr>
-                  <w:t>5</w:t>
-                </w:r>
-                <w:r>
-                  <w:rPr>
-                    <w:webHidden/>
-                  </w:rPr>
-                  <w:fldChar w:fldCharType="end"/>
-                </w:r>
-              </w:hyperlink>
-            </w:p>
-            <w:p>
-              <w:pPr>
-                <w:pStyle w:val="Inhopg2"/>
-                <w:rPr>
-                  <w:rFonts w:eastAsiaTheme="minorEastAsia" w:cstheme="minorBidi"/>
-                  <w:smallCaps w:val="0"/>
-                  <w:color w:val="auto"/>
-                  <w:szCs w:val="22"/>
-                </w:rPr>
-              </w:pPr>
-              <w:hyperlink w:anchor="_Toc462643963" w:history="1">
-                <w:r>
-                  <w:rPr>
-                    <w:rStyle w:val="Hyperlink"/>
-                  </w:rPr>
-                  <w:t>OpenCV/JavaCV</w:t>
-                </w:r>
-                <w:r>
-                  <w:rPr>
-                    <w:webHidden/>
-                  </w:rPr>
-                  <w:tab/>
-                </w:r>
-                <w:r>
-                  <w:rPr>
-                    <w:webHidden/>
-                  </w:rPr>
-                  <w:fldChar w:fldCharType="begin"/>
-                </w:r>
-                <w:r>
-                  <w:rPr>
-                    <w:webHidden/>
-                  </w:rPr>
-                  <w:instrText xml:space="preserve"> PAGEREF _Toc462643963 \h </w:instrText>
-                </w:r>
-                <w:r>
-                  <w:rPr>
-                    <w:webHidden/>
-                  </w:rPr>
-                </w:r>
-                <w:r>
-                  <w:rPr>
-                    <w:webHidden/>
-                  </w:rPr>
-                  <w:fldChar w:fldCharType="separate"/>
-                </w:r>
-                <w:r>
-                  <w:rPr>
-                    <w:webHidden/>
-                  </w:rPr>
-                  <w:t>5</w:t>
-                </w:r>
-                <w:r>
-                  <w:rPr>
-                    <w:webHidden/>
-                  </w:rPr>
-                  <w:fldChar w:fldCharType="end"/>
-                </w:r>
-              </w:hyperlink>
-            </w:p>
-            <w:p>
-              <w:pPr>
-                <w:pStyle w:val="Inhopg2"/>
-                <w:rPr>
-                  <w:rFonts w:eastAsiaTheme="minorEastAsia" w:cstheme="minorBidi"/>
-                  <w:smallCaps w:val="0"/>
-                  <w:color w:val="auto"/>
-                  <w:szCs w:val="22"/>
-                </w:rPr>
-              </w:pPr>
-              <w:hyperlink w:anchor="_Toc462643964" w:history="1">
-                <w:r>
-                  <w:rPr>
-                    <w:rStyle w:val="Hyperlink"/>
-                  </w:rPr>
-                  <w:t>CloudSight</w:t>
-                </w:r>
-                <w:r>
-                  <w:rPr>
-                    <w:webHidden/>
-                  </w:rPr>
-                  <w:tab/>
-                </w:r>
-                <w:r>
-                  <w:rPr>
-                    <w:webHidden/>
-                  </w:rPr>
-                  <w:fldChar w:fldCharType="begin"/>
-                </w:r>
-                <w:r>
-                  <w:rPr>
-                    <w:webHidden/>
-                  </w:rPr>
-                  <w:instrText xml:space="preserve"> PAGEREF _Toc462643964 \h </w:instrText>
-                </w:r>
-                <w:r>
-                  <w:rPr>
-                    <w:webHidden/>
-                  </w:rPr>
-                </w:r>
-                <w:r>
-                  <w:rPr>
-                    <w:webHidden/>
-                  </w:rPr>
-                  <w:fldChar w:fldCharType="separate"/>
-                </w:r>
-                <w:r>
-                  <w:rPr>
-                    <w:webHidden/>
-                  </w:rPr>
-                  <w:t>5</w:t>
-                </w:r>
-                <w:r>
-                  <w:rPr>
-                    <w:webHidden/>
-                  </w:rPr>
-                  <w:fldChar w:fldCharType="end"/>
-                </w:r>
-              </w:hyperlink>
-            </w:p>
-            <w:p>
-              <w:pPr>
-                <w:pStyle w:val="Inhopg2"/>
-                <w:rPr>
-                  <w:rFonts w:eastAsiaTheme="minorEastAsia" w:cstheme="minorBidi"/>
-                  <w:smallCaps w:val="0"/>
-                  <w:color w:val="auto"/>
-                  <w:szCs w:val="22"/>
-                </w:rPr>
-              </w:pPr>
-              <w:hyperlink w:anchor="_Toc462643965" w:history="1">
-                <w:r>
-                  <w:rPr>
-                    <w:rStyle w:val="Hyperlink"/>
-                  </w:rPr>
-                  <w:t>Question Cloud</w:t>
-                </w:r>
-                <w:r>
-                  <w:rPr>
-                    <w:webHidden/>
-                  </w:rPr>
-                  <w:tab/>
-                </w:r>
-                <w:r>
-                  <w:rPr>
-                    <w:webHidden/>
-                  </w:rPr>
-                  <w:fldChar w:fldCharType="begin"/>
-                </w:r>
-                <w:r>
-                  <w:rPr>
-                    <w:webHidden/>
-                  </w:rPr>
-                  <w:instrText xml:space="preserve"> PAGEREF _Toc462643965 \h </w:instrText>
-                </w:r>
-                <w:r>
-                  <w:rPr>
-                    <w:webHidden/>
-                  </w:rPr>
-                </w:r>
-                <w:r>
-                  <w:rPr>
-                    <w:webHidden/>
-                  </w:rPr>
-                  <w:fldChar w:fldCharType="separate"/>
-                </w:r>
-                <w:r>
-                  <w:rPr>
-                    <w:webHidden/>
-                  </w:rPr>
-                  <w:t>5</w:t>
-                </w:r>
-                <w:r>
-                  <w:rPr>
-                    <w:webHidden/>
-                  </w:rPr>
-                  <w:fldChar w:fldCharType="end"/>
-                </w:r>
-              </w:hyperlink>
-            </w:p>
-            <w:p>
-              <w:pPr>
-                <w:pStyle w:val="Inhopg2"/>
-                <w:rPr>
-                  <w:rFonts w:eastAsiaTheme="minorEastAsia" w:cstheme="minorBidi"/>
-                  <w:smallCaps w:val="0"/>
-                  <w:color w:val="auto"/>
-                  <w:szCs w:val="22"/>
-                </w:rPr>
-              </w:pPr>
-              <w:hyperlink w:anchor="_Toc462643966" w:history="1">
-                <w:r>
-                  <w:rPr>
-                    <w:rStyle w:val="Hyperlink"/>
-                  </w:rPr>
-                  <w:t>Firebase</w:t>
-                </w:r>
-                <w:r>
-                  <w:rPr>
-                    <w:webHidden/>
-                  </w:rPr>
-                  <w:tab/>
-                </w:r>
-                <w:r>
-                  <w:rPr>
-                    <w:webHidden/>
-                  </w:rPr>
-                  <w:fldChar w:fldCharType="begin"/>
-                </w:r>
-                <w:r>
-                  <w:rPr>
-                    <w:webHidden/>
-                  </w:rPr>
-                  <w:instrText xml:space="preserve"> PAGEREF _Toc462643966 \h </w:instrText>
-                </w:r>
-                <w:r>
-                  <w:rPr>
-                    <w:webHidden/>
-                  </w:rPr>
-                </w:r>
-                <w:r>
-                  <w:rPr>
-                    <w:webHidden/>
-                  </w:rPr>
-                  <w:fldChar w:fldCharType="separate"/>
-                </w:r>
-                <w:r>
-                  <w:rPr>
-                    <w:webHidden/>
-                  </w:rPr>
-                  <w:t>5</w:t>
-                </w:r>
-                <w:r>
-                  <w:rPr>
-                    <w:webHidden/>
-                  </w:rPr>
-                  <w:fldChar w:fldCharType="end"/>
-                </w:r>
-              </w:hyperlink>
-            </w:p>
-            <w:p>
-              <w:pPr>
-                <w:pStyle w:val="Inhopg2"/>
-                <w:rPr>
-                  <w:rFonts w:eastAsiaTheme="minorEastAsia" w:cstheme="minorBidi"/>
-                  <w:smallCaps w:val="0"/>
-                  <w:color w:val="auto"/>
-                  <w:szCs w:val="22"/>
-                </w:rPr>
-              </w:pPr>
-              <w:hyperlink w:anchor="_Toc462643967" w:history="1">
-                <w:r>
-                  <w:rPr>
-                    <w:rStyle w:val="Hyperlink"/>
-                  </w:rPr>
-                  <w:t>MySQL</w:t>
-                </w:r>
-                <w:r>
-                  <w:rPr>
-                    <w:webHidden/>
-                  </w:rPr>
-                  <w:tab/>
-                </w:r>
-                <w:r>
-                  <w:rPr>
-                    <w:webHidden/>
-                  </w:rPr>
-                  <w:fldChar w:fldCharType="begin"/>
-                </w:r>
-                <w:r>
-                  <w:rPr>
-                    <w:webHidden/>
-                  </w:rPr>
-                  <w:instrText xml:space="preserve"> PAGEREF _Toc462643967 \h </w:instrText>
-                </w:r>
-                <w:r>
-                  <w:rPr>
-                    <w:webHidden/>
-                  </w:rPr>
-                </w:r>
-                <w:r>
-                  <w:rPr>
-                    <w:webHidden/>
-                  </w:rPr>
-                  <w:fldChar w:fldCharType="separate"/>
-                </w:r>
-                <w:r>
-                  <w:rPr>
-                    <w:webHidden/>
-                  </w:rPr>
-                  <w:t>5</w:t>
+                  <w:t>7</w:t>
                 </w:r>
                 <w:r>
                   <w:rPr>
@@ -2064,13 +1991,13 @@
                   <w:szCs w:val="22"/>
                 </w:rPr>
               </w:pPr>
-              <w:hyperlink w:anchor="_Toc462643968" w:history="1">
+              <w:hyperlink w:anchor="_Toc463594396" w:history="1">
                 <w:r>
                   <w:rPr>
                     <w:rStyle w:val="Hyperlink"/>
                     <w:lang w:val="nl"/>
                   </w:rPr>
-                  <w:t>Uitkomst voor de maatschappij</w:t>
+                  <w:t>Links</w:t>
                 </w:r>
                 <w:r>
                   <w:rPr>
@@ -2088,7 +2015,7 @@
                   <w:rPr>
                     <w:webHidden/>
                   </w:rPr>
-                  <w:instrText xml:space="preserve"> PAGEREF _Toc462643968 \h </w:instrText>
+                  <w:instrText xml:space="preserve"> PAGEREF _Toc463594396 \h </w:instrText>
                 </w:r>
                 <w:r>
                   <w:rPr>
@@ -2105,312 +2032,7 @@
                   <w:rPr>
                     <w:webHidden/>
                   </w:rPr>
-                  <w:t>5</w:t>
-                </w:r>
-                <w:r>
-                  <w:rPr>
-                    <w:webHidden/>
-                  </w:rPr>
-                  <w:fldChar w:fldCharType="end"/>
-                </w:r>
-              </w:hyperlink>
-            </w:p>
-            <w:p>
-              <w:pPr>
-                <w:pStyle w:val="Inhopg1"/>
-                <w:rPr>
-                  <w:rFonts w:eastAsiaTheme="minorEastAsia" w:cstheme="minorBidi"/>
-                  <w:smallCaps w:val="0"/>
-                  <w:color w:val="auto"/>
-                  <w:szCs w:val="22"/>
-                </w:rPr>
-              </w:pPr>
-              <w:hyperlink w:anchor="_Toc462643969" w:history="1">
-                <w:r>
-                  <w:rPr>
-                    <w:rStyle w:val="Hyperlink"/>
-                    <w:lang w:val="nl"/>
-                  </w:rPr>
-                  <w:t>User stories/Actoren</w:t>
-                </w:r>
-                <w:r>
-                  <w:rPr>
-                    <w:webHidden/>
-                  </w:rPr>
-                  <w:tab/>
-                </w:r>
-                <w:r>
-                  <w:rPr>
-                    <w:webHidden/>
-                  </w:rPr>
-                  <w:fldChar w:fldCharType="begin"/>
-                </w:r>
-                <w:r>
-                  <w:rPr>
-                    <w:webHidden/>
-                  </w:rPr>
-                  <w:instrText xml:space="preserve"> PAGEREF _Toc462643969 \h </w:instrText>
-                </w:r>
-                <w:r>
-                  <w:rPr>
-                    <w:webHidden/>
-                  </w:rPr>
-                </w:r>
-                <w:r>
-                  <w:rPr>
-                    <w:webHidden/>
-                  </w:rPr>
-                  <w:fldChar w:fldCharType="separate"/>
-                </w:r>
-                <w:r>
-                  <w:rPr>
-                    <w:webHidden/>
-                  </w:rPr>
-                  <w:t>5</w:t>
-                </w:r>
-                <w:r>
-                  <w:rPr>
-                    <w:webHidden/>
-                  </w:rPr>
-                  <w:fldChar w:fldCharType="end"/>
-                </w:r>
-              </w:hyperlink>
-            </w:p>
-            <w:p>
-              <w:pPr>
-                <w:pStyle w:val="Inhopg1"/>
-                <w:rPr>
-                  <w:rFonts w:eastAsiaTheme="minorEastAsia" w:cstheme="minorBidi"/>
-                  <w:smallCaps w:val="0"/>
-                  <w:color w:val="auto"/>
-                  <w:szCs w:val="22"/>
-                </w:rPr>
-              </w:pPr>
-              <w:hyperlink w:anchor="_Toc462643970" w:history="1">
-                <w:r>
-                  <w:rPr>
-                    <w:rStyle w:val="Hyperlink"/>
-                    <w:lang w:val="nl"/>
-                  </w:rPr>
-                  <w:t>Mockups</w:t>
-                </w:r>
-                <w:r>
-                  <w:rPr>
-                    <w:webHidden/>
-                  </w:rPr>
-                  <w:tab/>
-                </w:r>
-                <w:r>
-                  <w:rPr>
-                    <w:webHidden/>
-                  </w:rPr>
-                  <w:fldChar w:fldCharType="begin"/>
-                </w:r>
-                <w:r>
-                  <w:rPr>
-                    <w:webHidden/>
-                  </w:rPr>
-                  <w:instrText xml:space="preserve"> PAGEREF _Toc462643970 \h </w:instrText>
-                </w:r>
-                <w:r>
-                  <w:rPr>
-                    <w:webHidden/>
-                  </w:rPr>
-                </w:r>
-                <w:r>
-                  <w:rPr>
-                    <w:webHidden/>
-                  </w:rPr>
-                  <w:fldChar w:fldCharType="separate"/>
-                </w:r>
-                <w:r>
-                  <w:rPr>
-                    <w:webHidden/>
-                  </w:rPr>
-                  <w:t>6</w:t>
-                </w:r>
-                <w:r>
-                  <w:rPr>
-                    <w:webHidden/>
-                  </w:rPr>
-                  <w:fldChar w:fldCharType="end"/>
-                </w:r>
-              </w:hyperlink>
-            </w:p>
-            <w:p>
-              <w:pPr>
-                <w:pStyle w:val="Inhopg2"/>
-                <w:rPr>
-                  <w:rFonts w:eastAsiaTheme="minorEastAsia" w:cstheme="minorBidi"/>
-                  <w:smallCaps w:val="0"/>
-                  <w:color w:val="auto"/>
-                  <w:szCs w:val="22"/>
-                </w:rPr>
-              </w:pPr>
-              <w:hyperlink w:anchor="_Toc462643971" w:history="1">
-                <w:r>
-                  <w:rPr>
-                    <w:rStyle w:val="Hyperlink"/>
-                    <w:lang w:val="nl"/>
-                  </w:rPr>
-                  <w:t>Settings</w:t>
-                </w:r>
-                <w:r>
-                  <w:rPr>
-                    <w:webHidden/>
-                  </w:rPr>
-                  <w:tab/>
-                </w:r>
-                <w:r>
-                  <w:rPr>
-                    <w:webHidden/>
-                  </w:rPr>
-                  <w:fldChar w:fldCharType="begin"/>
-                </w:r>
-                <w:r>
-                  <w:rPr>
-                    <w:webHidden/>
-                  </w:rPr>
-                  <w:instrText xml:space="preserve"> PAGEREF _Toc462643971 \h </w:instrText>
-                </w:r>
-                <w:r>
-                  <w:rPr>
-                    <w:webHidden/>
-                  </w:rPr>
-                </w:r>
-                <w:r>
-                  <w:rPr>
-                    <w:webHidden/>
-                  </w:rPr>
-                  <w:fldChar w:fldCharType="separate"/>
-                </w:r>
-                <w:r>
-                  <w:rPr>
-                    <w:webHidden/>
-                  </w:rPr>
-                  <w:t>6</w:t>
-                </w:r>
-                <w:r>
-                  <w:rPr>
-                    <w:webHidden/>
-                  </w:rPr>
-                  <w:fldChar w:fldCharType="end"/>
-                </w:r>
-              </w:hyperlink>
-            </w:p>
-            <w:p>
-              <w:pPr>
-                <w:pStyle w:val="Inhopg2"/>
-                <w:rPr>
-                  <w:rFonts w:eastAsiaTheme="minorEastAsia" w:cstheme="minorBidi"/>
-                  <w:smallCaps w:val="0"/>
-                  <w:color w:val="auto"/>
-                  <w:szCs w:val="22"/>
-                </w:rPr>
-              </w:pPr>
-              <w:hyperlink w:anchor="_Toc462643972" w:history="1">
-                <w:r>
-                  <w:rPr>
-                    <w:rStyle w:val="Hyperlink"/>
-                    <w:lang w:val="nl"/>
-                  </w:rPr>
-                  <w:t>Camera</w:t>
-                </w:r>
-                <w:r>
-                  <w:rPr>
-                    <w:webHidden/>
-                  </w:rPr>
-                  <w:tab/>
-                </w:r>
-                <w:r>
-                  <w:rPr>
-                    <w:webHidden/>
-                  </w:rPr>
-                  <w:fldChar w:fldCharType="begin"/>
-                </w:r>
-                <w:r>
-                  <w:rPr>
-                    <w:webHidden/>
-                  </w:rPr>
-                  <w:instrText xml:space="preserve"> PAGEREF _Toc462643972 \h </w:instrText>
-                </w:r>
-                <w:r>
-                  <w:rPr>
-                    <w:webHidden/>
-                  </w:rPr>
-                </w:r>
-                <w:r>
-                  <w:rPr>
-                    <w:webHidden/>
-                  </w:rPr>
-                  <w:fldChar w:fldCharType="separate"/>
-                </w:r>
-                <w:r>
-                  <w:rPr>
-                    <w:webHidden/>
-                  </w:rPr>
-                  <w:t>7</w:t>
-                </w:r>
-                <w:r>
-                  <w:rPr>
-                    <w:webHidden/>
-                  </w:rPr>
-                  <w:fldChar w:fldCharType="end"/>
-                </w:r>
-              </w:hyperlink>
-            </w:p>
-            <w:p>
-              <w:pPr>
-                <w:pStyle w:val="Inhopg1"/>
-                <w:rPr>
-                  <w:rFonts w:eastAsiaTheme="minorEastAsia" w:cstheme="minorBidi"/>
-                  <w:smallCaps w:val="0"/>
-                  <w:color w:val="auto"/>
-                  <w:szCs w:val="22"/>
-                </w:rPr>
-              </w:pPr>
-              <w:hyperlink w:anchor="_Toc462643973" w:history="1">
-                <w:r>
-                  <w:rPr>
-                    <w:rStyle w:val="Hyperlink"/>
-                    <w:lang w:val="nl"/>
-                  </w:rPr>
-                  <w:t>Links</w:t>
-                </w:r>
-                <w:r>
-                  <w:rPr>
-                    <w:webHidden/>
-                  </w:rPr>
-                  <w:tab/>
-                </w:r>
-                <w:r>
-                  <w:rPr>
-                    <w:webHidden/>
-                  </w:rPr>
-                  <w:fldChar w:fldCharType="begin"/>
-                </w:r>
-                <w:r>
-                  <w:rPr>
-                    <w:webHidden/>
-                  </w:rPr>
-                  <w:instrText xml:space="preserve"> PAGEREF _Toc462643973 \h </w:instrText>
-                </w:r>
-                <w:r>
-                  <w:rPr>
-                    <w:webHidden/>
-                  </w:rPr>
-                </w:r>
-                <w:r>
-                  <w:rPr>
-                    <w:webHidden/>
-                  </w:rPr>
-                  <w:fldChar w:fldCharType="separate"/>
-                </w:r>
-                <w:r>
-                  <w:rPr>
-                    <w:webHidden/>
-                  </w:rPr>
-                  <w:t>7</w:t>
+                  <w:t>8</w:t>
                 </w:r>
                 <w:r>
                   <w:rPr>
@@ -2511,30 +2133,8 @@
             <w:rPr>
               <w:smallCaps w:val="0"/>
             </w:rPr>
-            <w:t xml:space="preserve">Projectplan </w:t>
+            <w:t>Projectplan augmented reality</w:t>
           </w:r>
-          <w:proofErr w:type="spellStart"/>
-          <w:r>
-            <w:rPr>
-              <w:smallCaps w:val="0"/>
-            </w:rPr>
-            <w:t>augmented</w:t>
-          </w:r>
-          <w:proofErr w:type="spellEnd"/>
-          <w:r>
-            <w:rPr>
-              <w:smallCaps w:val="0"/>
-            </w:rPr>
-            <w:t xml:space="preserve"> </w:t>
-          </w:r>
-          <w:proofErr w:type="spellStart"/>
-          <w:r>
-            <w:rPr>
-              <w:smallCaps w:val="0"/>
-            </w:rPr>
-            <w:t>reality</w:t>
-          </w:r>
-          <w:proofErr w:type="spellEnd"/>
         </w:sdtContent>
       </w:sdt>
     </w:p>
@@ -2556,15 +2156,7 @@
         <w:sdtEndPr/>
         <w:sdtContent>
           <w:r>
-            <w:t xml:space="preserve">Boyd Franken, Mohamed El </w:t>
-          </w:r>
-          <w:proofErr w:type="spellStart"/>
-          <w:r>
-            <w:t>Aisatti</w:t>
-          </w:r>
-          <w:proofErr w:type="spellEnd"/>
-          <w:r>
-            <w:t xml:space="preserve"> en Jeroen Rietveld 3EA2</w:t>
+            <w:t>Boyd Franken, Mohamed El Aisatti en Jeroen Rietveld 3EA2</w:t>
           </w:r>
         </w:sdtContent>
       </w:sdt>
@@ -2573,33 +2165,25 @@
       <w:pPr>
         <w:pStyle w:val="Kop1"/>
       </w:pPr>
-      <w:bookmarkStart w:id="0" w:name="_Toc462643949"/>
+      <w:bookmarkStart w:id="1" w:name="_Toc463594377"/>
       <w:r>
         <w:t>Project Omschrijving</w:t>
       </w:r>
-      <w:bookmarkEnd w:id="0"/>
+      <w:bookmarkEnd w:id="1"/>
     </w:p>
     <w:p>
       <w:pPr>
         <w:pStyle w:val="Kop2"/>
       </w:pPr>
-      <w:bookmarkStart w:id="1" w:name="_Toc462643950"/>
+      <w:bookmarkStart w:id="2" w:name="_Toc463594378"/>
       <w:r>
         <w:t>Aanleiding en context</w:t>
       </w:r>
-      <w:bookmarkEnd w:id="1"/>
-    </w:p>
-    <w:p>
-      <w:r>
-        <w:t>Anno 2016 wordt er steeds meer gedacht over hoe technologie ons huidige educatiesysteem kan verbeteren of zelfs vervangen. Onze klant, dhr. Peeters, kreeg inspiratie bij zijn recente ouderbijeenkomst van zijn kind waar een leerkracht bovenmatig IT-</w:t>
-      </w:r>
-      <w:proofErr w:type="spellStart"/>
-      <w:r>
-        <w:t>minded</w:t>
-      </w:r>
-      <w:proofErr w:type="spellEnd"/>
-      <w:r>
-        <w:t xml:space="preserve"> bezig was. Hier</w:t>
+      <w:bookmarkEnd w:id="2"/>
+    </w:p>
+    <w:p>
+      <w:r>
+        <w:t>Anno 2016 wordt er steeds meer gedacht over hoe technologie ons huidige educatiesysteem kan verbeteren of zelfs vervangen. Onze klant, dhr. Peeters, kreeg inspiratie bij zijn recente ouderbijeenkomst van zijn kind waar een leerkracht bovenmatig IT-minded bezig was. Hier</w:t>
       </w:r>
       <w:r>
         <w:t xml:space="preserve">uit kwam het idee </w:t>
@@ -2608,368 +2192,340 @@
         <w:t>hoe</w:t>
       </w:r>
       <w:r>
+        <w:t xml:space="preserve"> augmented-reality technologie vertrouwd krijgt binnen een schoolomgeving, zodat leerling en leraar </w:t>
+      </w:r>
+      <w:r>
+        <w:t xml:space="preserve">een interactievere les kunnen beleven. </w:t>
+      </w:r>
+    </w:p>
+    <w:p>
+      <w:pPr>
+        <w:pStyle w:val="Kop2"/>
+      </w:pPr>
+      <w:bookmarkStart w:id="3" w:name="_Toc463594379"/>
+      <w:r>
+        <w:t>Probleemstelling</w:t>
+      </w:r>
+      <w:r>
+        <w:t xml:space="preserve"> project</w:t>
+      </w:r>
+      <w:bookmarkEnd w:id="3"/>
+    </w:p>
+    <w:p>
+      <w:r>
+        <w:t xml:space="preserve">Een </w:t>
+      </w:r>
+      <w:r>
+        <w:t>beeldherkennings</w:t>
+      </w:r>
+      <w:r>
+        <w:t>applicatie ontwikkelen die zal bijdragen aan de interactiviteit</w:t>
+      </w:r>
+      <w:r>
+        <w:t xml:space="preserve"> en technologisch integrering</w:t>
+      </w:r>
+      <w:r>
+        <w:t xml:space="preserve"> in scholen</w:t>
+      </w:r>
+      <w:r>
+        <w:t xml:space="preserve">. </w:t>
+      </w:r>
+      <w:r>
+        <w:t>De leraar kan via een webapplic</w:t>
+      </w:r>
+      <w:r>
+        <w:t>atie vragen voorbereiden voor de les. Deze lessen en respectievelijk de vragen worden dan via een projector getoond. De leerlingen hebben A4tjes met QR-codes</w:t>
+      </w:r>
+      <w:r>
+        <w:t xml:space="preserve"> of figuren met felle kleuren</w:t>
+      </w:r>
+      <w:r>
+        <w:t xml:space="preserve"> ter beschikking</w:t>
+      </w:r>
+      <w:r>
+        <w:t>, deze stellen de antwoorden voor van de studenten</w:t>
+      </w:r>
+      <w:r>
+        <w:t>.</w:t>
+      </w:r>
+      <w:r>
+        <w:t xml:space="preserve"> Aan de hand van testen zullen we besluiten welke figuren dit zijn. Op dit moment zijn deze nog niet bekend</w:t>
+      </w:r>
+      <w:r>
+        <w:t>.</w:t>
+      </w:r>
+      <w:r>
         <w:t xml:space="preserve"> </w:t>
       </w:r>
-      <w:proofErr w:type="spellStart"/>
-      <w:r>
-        <w:t>augmented-reality</w:t>
-      </w:r>
-      <w:proofErr w:type="spellEnd"/>
-      <w:r>
-        <w:t xml:space="preserve"> technologie vertrouwd krijgt binnen een schoolomgeving, zodat leerling en leraar </w:t>
-      </w:r>
-      <w:r>
-        <w:t xml:space="preserve">een interactievere les kunnen beleven. </w:t>
+      <w:r>
+        <w:t xml:space="preserve">Zodra het signaal gegeven </w:t>
+      </w:r>
+      <w:r>
+        <w:t>wordt</w:t>
+      </w:r>
+      <w:r>
+        <w:t>, steken de leerlingen hun antwoorden (QR-codes of figuren) de lucht in.</w:t>
+      </w:r>
+    </w:p>
+    <w:p>
+      <w:r>
+        <w:t xml:space="preserve">De QR-codes </w:t>
+      </w:r>
+      <w:r>
+        <w:t>bevatten</w:t>
+      </w:r>
+      <w:r>
+        <w:t xml:space="preserve"> een antwoord wat overeenkomt met de antwoordmogelijkheden die te zien zijn op het scherm.</w:t>
+      </w:r>
+      <w:r>
+        <w:t xml:space="preserve"> De leraar scant alle QR-</w:t>
+      </w:r>
+      <w:r>
+        <w:t>codes met onze Androidapplicatie</w:t>
+      </w:r>
+      <w:r>
+        <w:t>. Deze telt de resultaten bij elkaar op.</w:t>
+      </w:r>
+      <w:r>
+        <w:t xml:space="preserve"> De figuren zijn gekleurd met felle kleuren</w:t>
+      </w:r>
+      <w:r>
+        <w:t>.</w:t>
+      </w:r>
+      <w:r>
+        <w:t xml:space="preserve"> De app kan met behulp van kleur en figuurherkenning zien of de figuur al eens omhoog is gehouden</w:t>
+      </w:r>
+      <w:r>
+        <w:t>.</w:t>
+      </w:r>
+      <w:r>
+        <w:t xml:space="preserve"> De app telt alle gegevens bij elkaar op en stuurt deze vervolgens naar onze webapplicatie. Daarna wordt er via de webapp een grafiek gemaakt om de resultaten </w:t>
+      </w:r>
+      <w:r>
+        <w:t>visueel te tonen</w:t>
+      </w:r>
+      <w:r>
+        <w:t>.</w:t>
       </w:r>
     </w:p>
     <w:p>
       <w:pPr>
         <w:pStyle w:val="Kop2"/>
       </w:pPr>
-      <w:bookmarkStart w:id="2" w:name="_Toc462643951"/>
-      <w:r>
-        <w:t>Probleemstelling</w:t>
-      </w:r>
-      <w:r>
-        <w:t xml:space="preserve"> project</w:t>
-      </w:r>
-      <w:bookmarkEnd w:id="2"/>
-    </w:p>
-    <w:p>
-      <w:r>
-        <w:t xml:space="preserve">Een </w:t>
-      </w:r>
-      <w:r>
-        <w:t>beeldherkennings</w:t>
-      </w:r>
-      <w:r>
-        <w:t>applicatie ontwikkelen die zal bijdragen aan de interactiviteit</w:t>
-      </w:r>
-      <w:r>
-        <w:t xml:space="preserve"> en technologisch integrering</w:t>
-      </w:r>
-      <w:r>
-        <w:t xml:space="preserve"> in scholen</w:t>
-      </w:r>
-      <w:r>
-        <w:t xml:space="preserve">. </w:t>
-      </w:r>
-      <w:r>
-        <w:t>De leraar kan via een webapplic</w:t>
-      </w:r>
-      <w:r>
-        <w:t>atie vragen voorbereiden voor de les. Deze lessen en respectievelijk de vragen worden dan via een projector getoond. De leerlingen hebben A4tjes met QR-codes</w:t>
-      </w:r>
-      <w:r>
-        <w:t xml:space="preserve"> of figuren met felle kleuren</w:t>
-      </w:r>
-      <w:r>
-        <w:t xml:space="preserve"> ter beschikking</w:t>
-      </w:r>
-      <w:r>
-        <w:t>, deze stellen de antwoorden voor van de studenten</w:t>
-      </w:r>
-      <w:r>
-        <w:t>.</w:t>
-      </w:r>
-      <w:r>
-        <w:t xml:space="preserve"> Aan de hand van testen zullen we besluiten welke figuren dit zijn. Op dit moment zijn deze nog niet bekend</w:t>
-      </w:r>
-      <w:r>
-        <w:t>.</w:t>
+      <w:bookmarkStart w:id="4" w:name="_Toc463594380"/>
+      <w:r>
+        <w:t>Doel project</w:t>
+      </w:r>
+      <w:bookmarkEnd w:id="4"/>
+    </w:p>
+    <w:p>
+      <w:r>
+        <w:t>Het doel is om een applicatie met clouddienst te ontwikkelen voor leerkrachten om hun lessen levendiger te maken. Leraren kunnen vragen voorbereiden om tijdens de lessen aan de kinderen te stellen. De kinderen houden QR-codes of felgekleurde figuurtjes omhoog. Deze QR-codes of figuurtjes stellen het antwoord van de leerlingen voor. De leraar scant deze met de mobiele applicatie en stuurt de gescande resultaten vervolgens naar de Cloud server. Vervolgens worden de resultaten op het scherm getoond en kan de leraar zien hoe goed de leerlingen zijn stof opnemen. Leerlingen krijgen vervolgens feedback over welk antwoord het juiste was en zien op deze manier zelf hoe goed ze de stof opnemen.</w:t>
+      </w:r>
+    </w:p>
+    <w:p>
+      <w:pPr>
+        <w:pStyle w:val="Kop2"/>
+      </w:pPr>
+      <w:bookmarkStart w:id="5" w:name="_Toc463594381"/>
+      <w:r>
+        <w:t xml:space="preserve">Beschrijving </w:t>
+      </w:r>
+      <w:r>
+        <w:t>project</w:t>
+      </w:r>
+      <w:bookmarkEnd w:id="5"/>
+    </w:p>
+    <w:p>
+      <w:r>
+        <w:t xml:space="preserve">Het project zal opgesplitst worden in twee onderscheidende onderdelen. </w:t>
+      </w:r>
+    </w:p>
+    <w:p>
+      <w:r>
+        <w:t xml:space="preserve">Ten eerste heb je de applicatie zelf, </w:t>
+      </w:r>
+      <w:r>
+        <w:t>dit wordt</w:t>
+      </w:r>
+      <w:r>
+        <w:t xml:space="preserve"> native ontwikkeld voor Android</w:t>
+      </w:r>
+      <w:r>
+        <w:t xml:space="preserve">. De applicatie </w:t>
+      </w:r>
+      <w:r>
+        <w:t>leert verschillende figuren</w:t>
+      </w:r>
+      <w:r>
+        <w:t xml:space="preserve"> of QR-codes</w:t>
+      </w:r>
+      <w:r>
+        <w:t xml:space="preserve"> herkennen. </w:t>
+      </w:r>
+      <w:r>
+        <w:t>D</w:t>
+      </w:r>
+      <w:r>
+        <w:t>e app krijgt een simpele interface</w:t>
+      </w:r>
+      <w:r>
+        <w:t xml:space="preserve"> waarmee de gebruiker vlot kan beginnen scannen, de resultaten kan zien </w:t>
+      </w:r>
+      <w:r>
+        <w:t>of</w:t>
+      </w:r>
+      <w:r>
+        <w:t xml:space="preserve"> kan doorsturen naar de server. Voordat de scan begint zal er</w:t>
+      </w:r>
+      <w:r>
+        <w:t xml:space="preserve"> besloten worden wat hij scant, figuren of QR-codes.</w:t>
       </w:r>
       <w:r>
         <w:t xml:space="preserve"> </w:t>
       </w:r>
       <w:r>
-        <w:t xml:space="preserve">Zodra het signaal gegeven </w:t>
+        <w:t xml:space="preserve">Daarnaast wordt er meegestuurd </w:t>
+      </w:r>
+      <w:r>
+        <w:t>welk leerjaar, klas of les wordt meegestuurd om beter onderscheid te kunnen maken tussen de data.</w:t>
+      </w:r>
+    </w:p>
+    <w:p>
+      <w:r>
+        <w:t>Het tweede deel van het project bestaat uit een web platform en databank waar de resultaten naartoe worden verstuurd</w:t>
+      </w:r>
+      <w:r>
+        <w:t>, nieuwe vragenlijsten kan aanmaken</w:t>
+      </w:r>
+      <w:r>
+        <w:t xml:space="preserve"> en men de resultaten kan bekijken. De resultaten kunnen via ons web platform in een grafiek gezet</w:t>
+      </w:r>
+      <w:r>
+        <w:t xml:space="preserve"> worden</w:t>
+      </w:r>
+      <w:r>
+        <w:t xml:space="preserve"> voor visuele feedback over wat voor antwoorden er gekozen zijn.</w:t>
+      </w:r>
+      <w:r>
+        <w:t xml:space="preserve"> De interface </w:t>
+      </w:r>
+      <w:r>
+        <w:lastRenderedPageBreak/>
+        <w:t xml:space="preserve">zal hierbij tevens simpel zijn, de voorgaande resultaten kunnen per datum en tijd, leerjaar, klas of les worden bekeken. Een combinatie hiervan is tevens ook mogelijk. </w:t>
+      </w:r>
+      <w:r>
+        <w:t xml:space="preserve"> </w:t>
+      </w:r>
+    </w:p>
+    <w:p>
+      <w:pPr>
+        <w:pStyle w:val="Kop2"/>
+      </w:pPr>
+      <w:bookmarkStart w:id="6" w:name="_Toc463594382"/>
+      <w:r>
+        <w:t>Methodologie</w:t>
+      </w:r>
+      <w:bookmarkEnd w:id="6"/>
+    </w:p>
+    <w:p>
+      <w:r>
+        <w:t xml:space="preserve">Het project </w:t>
       </w:r>
       <w:r>
         <w:t>wordt</w:t>
       </w:r>
       <w:r>
-        <w:t>, steken de leerlingen hun antwoorden (QR-codes of figuren) de lucht in.</w:t>
-      </w:r>
-    </w:p>
-    <w:p>
-      <w:r>
-        <w:t xml:space="preserve">De QR-codes </w:t>
-      </w:r>
-      <w:r>
-        <w:t>bevatten</w:t>
-      </w:r>
-      <w:r>
-        <w:t xml:space="preserve"> een antwoord wat overeenkomt met de antwoordmogelijkheden die te zien zijn op het scherm.</w:t>
-      </w:r>
-      <w:r>
-        <w:t xml:space="preserve"> De leraar scant alle QR-</w:t>
-      </w:r>
-      <w:r>
-        <w:t>codes met onze Androidapplicatie</w:t>
-      </w:r>
-      <w:r>
-        <w:t>. Deze telt de resultaten bij elkaar op.</w:t>
-      </w:r>
-      <w:r>
-        <w:t xml:space="preserve"> De figuren zijn gekleurd met felle kleuren</w:t>
-      </w:r>
-      <w:r>
-        <w:t>.</w:t>
-      </w:r>
-      <w:r>
-        <w:t xml:space="preserve"> De app kan met behulp van kleur en figuurherkenning zien of de figuur al eens omhoog is gehouden</w:t>
-      </w:r>
-      <w:r>
-        <w:t>.</w:t>
-      </w:r>
-      <w:r>
-        <w:t xml:space="preserve"> De app telt alle gegevens bij elkaar op en stuurt deze vervolgens naar onze webapplicatie. Daarna wordt er via de webapp een grafiek gemaakt om de resultaten </w:t>
-      </w:r>
-      <w:r>
-        <w:t>visueel te tonen</w:t>
-      </w:r>
-      <w:r>
-        <w:t>.</w:t>
+        <w:t xml:space="preserve"> uitgevoerd </w:t>
+      </w:r>
+      <w:r>
+        <w:t>met behulp van</w:t>
+      </w:r>
+      <w:r>
+        <w:t xml:space="preserve"> de scrum</w:t>
+      </w:r>
+      <w:r>
+        <w:t xml:space="preserve"> en agile</w:t>
+      </w:r>
+      <w:r>
+        <w:t xml:space="preserve"> methode. We maken een back</w:t>
+      </w:r>
+      <w:r>
+        <w:t>-</w:t>
+      </w:r>
+      <w:r>
+        <w:t>log met alle features die in dit project moeten. Vervolgens worden er per sprint features toegewezen die gemaakt moeten worden tijdens die sprint. Per week dat we samenkomen zullen we een stand</w:t>
+      </w:r>
+      <w:r>
+        <w:t>-</w:t>
+      </w:r>
+      <w:r>
+        <w:t>up houden om alles door te nemen</w:t>
+      </w:r>
+      <w:r>
+        <w:t xml:space="preserve">. We houden ook wekelijks een bespreking met de klant, dhr. Peeters. Hier stellen we de voortgang van het project voor, wat er behaald is, wat er mis is gegaan en wat er deze week verder op de planning zal staan. Hierdoor zal er dus constant feedback beschikbaar zijn over waaraan gewerkt moet worden. </w:t>
+      </w:r>
+      <w:r>
+        <w:t xml:space="preserve">Daarbij zullen er aan het eind van module 1 </w:t>
+      </w:r>
+      <w:r>
+        <w:t xml:space="preserve">een presentatie worden gehouden en demo’s worden voorzien. Aan het eind van module 2 wordt het eindproduct gepresenteerd en de finale applicatie getoond. Hierbij is telkens ruimte voor vragen en constructieve kritiek van onze product owner en van onze leerkracht. </w:t>
+      </w:r>
+    </w:p>
+    <w:p>
+      <w:r>
+        <w:t>https://github.com/DEJeroen/</w:t>
+      </w:r>
+      <w:r>
+        <w:t>CloudApplications#boards?repos=68715146</w:t>
       </w:r>
     </w:p>
     <w:p>
       <w:pPr>
         <w:pStyle w:val="Kop2"/>
       </w:pPr>
-      <w:bookmarkStart w:id="3" w:name="_Toc462643952"/>
-      <w:r>
-        <w:t>Doel project</w:t>
-      </w:r>
-      <w:bookmarkEnd w:id="3"/>
-    </w:p>
-    <w:p>
-      <w:r>
-        <w:t>Het doel is om een applicatie met clouddienst te ontwikkelen voor leerkrachten om hun lessen levendiger te maken. Leraren kunnen vragen voorbereiden om tijdens de lessen aan de kinderen te stellen. De kinderen houden QR-codes of felgekleurde figuurtjes omhoog. Deze QR-codes of figuurtjes stellen het antwoord van de leerlingen voor. De leraar scant deze met de mobiele applicatie en stuurt de gescande resultaten vervolgens naar de Cloud server. Vervolgens worden de resultaten op het scherm getoond en kan de leraar zien hoe goed de leerlingen zijn stof opnemen. Leerlingen krijgen vervolgens feedback over welk antwoord het juiste was en zien op deze manier zelf hoe goed ze de stof opnemen.</w:t>
+      <w:bookmarkStart w:id="7" w:name="_Toc463594383"/>
+      <w:r>
+        <w:t>Verwachte problemen</w:t>
+      </w:r>
+      <w:bookmarkEnd w:id="7"/>
+    </w:p>
+    <w:p>
+      <w:r>
+        <w:t xml:space="preserve">Toen we de projectkeuze hadden gemaakt zijn we direct onderzoek gaan doen naar bestaande technologieën die al reeds op de markt zijn. Wat blijkt na het testen van een aantal apps die gefocust zijn rond image recognition, dit werkt niet altijd 100%. De apps hebben het vaak fout als ze een plaatje proberen herkennen, echter gaat dit om apps die de precieze origine van een object van een plaatje proberen te achterhalen. Zoals een bloempot, stoel of auto. We hopen daarom dat figuren herkennen iets gemakkelijker zal verlopen. </w:t>
       </w:r>
     </w:p>
     <w:p>
       <w:pPr>
         <w:pStyle w:val="Kop2"/>
       </w:pPr>
-      <w:bookmarkStart w:id="4" w:name="_Toc462643953"/>
-      <w:r>
-        <w:t xml:space="preserve">Beschrijving </w:t>
-      </w:r>
-      <w:r>
-        <w:t>project</w:t>
-      </w:r>
-      <w:bookmarkEnd w:id="4"/>
-    </w:p>
-    <w:p>
-      <w:r>
-        <w:t xml:space="preserve">Het project zal opgesplitst worden in twee onderscheidende onderdelen. </w:t>
-      </w:r>
-    </w:p>
-    <w:p>
-      <w:r>
-        <w:t xml:space="preserve">Ten eerste heb je de applicatie zelf, </w:t>
-      </w:r>
-      <w:r>
-        <w:t>dit wordt</w:t>
-      </w:r>
-      <w:r>
-        <w:t xml:space="preserve"> native ontwikkeld voor Android</w:t>
-      </w:r>
-      <w:r>
-        <w:t xml:space="preserve">. De applicatie </w:t>
-      </w:r>
-      <w:r>
-        <w:t>leert verschillende figuren</w:t>
-      </w:r>
-      <w:r>
-        <w:t xml:space="preserve"> of QR-codes</w:t>
-      </w:r>
-      <w:r>
-        <w:t xml:space="preserve"> herkennen. </w:t>
-      </w:r>
-      <w:r>
-        <w:t>D</w:t>
-      </w:r>
-      <w:r>
-        <w:t>e app krijgt een simpele interface</w:t>
-      </w:r>
-      <w:r>
-        <w:t xml:space="preserve"> waarmee de gebruiker vlot kan beginnen scannen, de resultaten kan zien </w:t>
-      </w:r>
-      <w:r>
-        <w:t>of</w:t>
-      </w:r>
-      <w:r>
-        <w:t xml:space="preserve"> kan doorsturen naar de server. Voordat de scan begint zal er</w:t>
-      </w:r>
-      <w:r>
-        <w:t xml:space="preserve"> besloten worden wat </w:t>
-      </w:r>
-      <w:r>
-        <w:lastRenderedPageBreak/>
-        <w:t>hij scant, figuren of QR-codes.</w:t>
-      </w:r>
-      <w:r>
-        <w:t xml:space="preserve"> </w:t>
-      </w:r>
-      <w:r>
-        <w:t xml:space="preserve">Daarnaast wordt er meegestuurd </w:t>
-      </w:r>
-      <w:r>
-        <w:t>welk leerjaar, klas of les wordt meegestuurd om beter onderscheid te kunnen maken tussen de data.</w:t>
-      </w:r>
-    </w:p>
-    <w:p>
-      <w:r>
-        <w:t>Het tweede deel van het project bestaat uit een web platform en databank waar de resultaten naartoe worden verstuurd</w:t>
-      </w:r>
-      <w:r>
-        <w:t>, nieuwe vragenlijsten kan aanmaken</w:t>
-      </w:r>
-      <w:r>
-        <w:t xml:space="preserve"> en men de resultaten kan bekijken. De resultaten kunnen via ons web platform in een grafiek gezet</w:t>
-      </w:r>
-      <w:r>
-        <w:t xml:space="preserve"> worden</w:t>
-      </w:r>
-      <w:r>
-        <w:t xml:space="preserve"> voor visuele feedback over wat voor antwoorden er gekozen zijn.</w:t>
-      </w:r>
-      <w:r>
-        <w:t xml:space="preserve"> De interface zal hierbij tevens simpel zijn, de voorgaande resultaten kunnen per datum en tijd, leerjaar, klas of les worden bekeken. Een combinatie hiervan is tevens ook mogelijk. </w:t>
-      </w:r>
-      <w:r>
-        <w:t xml:space="preserve"> </w:t>
+      <w:bookmarkStart w:id="8" w:name="_Toc463594384"/>
+      <w:r>
+        <w:t>Verwachte resultaten</w:t>
+      </w:r>
+      <w:bookmarkEnd w:id="8"/>
+    </w:p>
+    <w:p>
+      <w:r>
+        <w:t xml:space="preserve">De verwachting is dat we de applicatie simpele figuurtjes kunnen laten herkennen en vervolgens laten doorsturen naar de databank en het </w:t>
+      </w:r>
+      <w:r>
+        <w:t>web platform</w:t>
+      </w:r>
+      <w:r>
+        <w:t xml:space="preserve"> Vervolgens komt het resultaat op het scherm te zien in al dan niet een grafiek.</w:t>
+      </w:r>
+    </w:p>
+    <w:p>
+      <w:r>
+        <w:t xml:space="preserve">Indien er gekozen wordt om met QR-codes te werken, is de verwachting dat we de QR-codes succesvol kunnen scannen en kunnen doorsturen. </w:t>
       </w:r>
     </w:p>
     <w:p>
       <w:pPr>
         <w:pStyle w:val="Kop2"/>
       </w:pPr>
-      <w:bookmarkStart w:id="5" w:name="_Toc462643955"/>
-      <w:r>
-        <w:t>Methodologie</w:t>
-      </w:r>
-      <w:bookmarkEnd w:id="5"/>
-    </w:p>
-    <w:p>
-      <w:r>
-        <w:t xml:space="preserve">Het project </w:t>
-      </w:r>
-      <w:r>
-        <w:t>wordt</w:t>
-      </w:r>
-      <w:r>
-        <w:t xml:space="preserve"> uitgevoerd </w:t>
-      </w:r>
-      <w:r>
-        <w:t>met behulp van</w:t>
-      </w:r>
-      <w:r>
-        <w:t xml:space="preserve"> de scrum</w:t>
-      </w:r>
-      <w:r>
-        <w:t xml:space="preserve"> en agile</w:t>
-      </w:r>
-      <w:r>
-        <w:t xml:space="preserve"> methode. We maken een back</w:t>
-      </w:r>
-      <w:r>
-        <w:t>-</w:t>
-      </w:r>
-      <w:r>
-        <w:t>log met alle features die in dit project moeten. Vervolgens worden er per sprint features toegewezen die gemaakt moeten worden tijdens die sprint. Per week dat we samenkomen zullen we een stand</w:t>
-      </w:r>
-      <w:r>
-        <w:t>-</w:t>
-      </w:r>
-      <w:r>
-        <w:t>up houden om alles door te nemen</w:t>
-      </w:r>
-      <w:r>
-        <w:t xml:space="preserve">. We houden ook wekelijks een bespreking met de klant, dhr. Peeters. Hier stellen we de voortgang van het project voor, wat er behaald is, wat er mis is gegaan en wat er deze week verder op de planning zal staan. Hierdoor zal er dus constant feedback beschikbaar zijn over waaraan gewerkt moet worden. </w:t>
-      </w:r>
-      <w:r>
-        <w:t xml:space="preserve">Daarbij zullen er aan het eind van module 1 </w:t>
-      </w:r>
-      <w:r>
-        <w:t xml:space="preserve">een presentatie worden gehouden en demo’s worden voorzien. Aan het eind van module 2 wordt het eindproduct gepresenteerd en de finale applicatie getoond. Hierbij is telkens ruimte voor vragen en constructieve kritiek van onze product </w:t>
-      </w:r>
-      <w:proofErr w:type="spellStart"/>
-      <w:r>
-        <w:t>owner</w:t>
-      </w:r>
-      <w:proofErr w:type="spellEnd"/>
-      <w:r>
-        <w:t xml:space="preserve"> en van onze leerkracht. </w:t>
-      </w:r>
-    </w:p>
-    <w:p>
-      <w:proofErr w:type="gramStart"/>
-      <w:r>
-        <w:t>https://github.com/DEJeroen/</w:t>
-      </w:r>
-      <w:r>
-        <w:t>CloudApplications#boards?repos=68715146</w:t>
-      </w:r>
-      <w:proofErr w:type="gramEnd"/>
-    </w:p>
-    <w:p>
-      <w:pPr>
-        <w:pStyle w:val="Kop2"/>
-      </w:pPr>
-      <w:bookmarkStart w:id="6" w:name="_Toc462643956"/>
-      <w:r>
-        <w:t>Verwachte problemen</w:t>
-      </w:r>
-      <w:bookmarkEnd w:id="6"/>
-    </w:p>
-    <w:p>
-      <w:r>
-        <w:t xml:space="preserve">Toen we de projectkeuze hadden gemaakt zijn we direct onderzoek gaan doen naar bestaande technologieën die al reeds op de markt zijn. Wat blijkt na het testen van een aantal apps die gefocust zijn rond image </w:t>
-      </w:r>
-      <w:proofErr w:type="spellStart"/>
-      <w:r>
-        <w:t>recognition</w:t>
-      </w:r>
-      <w:proofErr w:type="spellEnd"/>
-      <w:r>
-        <w:t xml:space="preserve">, dit werkt niet altijd 100%. De apps hebben het vaak fout als ze een plaatje proberen herkennen, echter gaat dit om apps die de precieze origine van een object van een plaatje proberen te achterhalen. Zoals een bloempot, stoel of auto. We hopen daarom dat figuren herkennen iets gemakkelijker zal verlopen. </w:t>
-      </w:r>
-    </w:p>
-    <w:p>
-      <w:pPr>
-        <w:pStyle w:val="Kop2"/>
-      </w:pPr>
-      <w:bookmarkStart w:id="7" w:name="_Toc462643957"/>
-      <w:r>
-        <w:t>Verwachte resultaten</w:t>
-      </w:r>
-      <w:bookmarkEnd w:id="7"/>
-    </w:p>
-    <w:p>
-      <w:r>
-        <w:t xml:space="preserve">De verwachting is dat we de applicatie simpele figuurtjes kunnen laten herkennen en vervolgens laten doorsturen naar de databank en het </w:t>
-      </w:r>
-      <w:r>
-        <w:t>web platform</w:t>
-      </w:r>
-      <w:r>
-        <w:t xml:space="preserve"> Vervolgens komt het resultaat op het scherm te zien in al dan niet een grafiek.</w:t>
-      </w:r>
-    </w:p>
-    <w:p>
-      <w:bookmarkStart w:id="8" w:name="_GoBack"/>
-      <w:r>
-        <w:t xml:space="preserve">Indien er gekozen wordt om met QR-codes te werken, is de verwachting dat we de QR-codes succesvol kunnen scannen en kunnen doorsturen. </w:t>
-      </w:r>
-    </w:p>
-    <w:p>
-      <w:pPr>
-        <w:pStyle w:val="Kop2"/>
-      </w:pPr>
-      <w:bookmarkStart w:id="9" w:name="_Toc462643958"/>
-      <w:bookmarkEnd w:id="8"/>
+      <w:bookmarkStart w:id="9" w:name="_Toc463594385"/>
       <w:r>
         <w:t>Optionele features</w:t>
       </w:r>
@@ -2990,7 +2546,7 @@
       <w:pPr>
         <w:pStyle w:val="Kop1"/>
       </w:pPr>
-      <w:bookmarkStart w:id="10" w:name="_Toc462643959"/>
+      <w:bookmarkStart w:id="10" w:name="_Toc463594386"/>
       <w:r>
         <w:t>Technologie</w:t>
       </w:r>
@@ -3021,17 +2577,7 @@
           <w:sz w:val="22"/>
           <w:szCs w:val="22"/>
         </w:rPr>
-        <w:t xml:space="preserve">In het huidige stadium van het project is het gebruik van een bepaalde technologie nog niet zeker. Waar de </w:t>
-      </w:r>
-      <w:r>
-        <w:rPr>
-          <w:rFonts w:asciiTheme="minorHAnsi" w:hAnsiTheme="minorHAnsi" w:cs="Segoe UI"/>
-          <w:color w:val="333333"/>
-          <w:sz w:val="22"/>
-          <w:szCs w:val="22"/>
-        </w:rPr>
-        <w:lastRenderedPageBreak/>
-        <w:t xml:space="preserve">technologie </w:t>
+        <w:t xml:space="preserve">In het huidige stadium van het project is het gebruik van een bepaalde technologie nog niet zeker. Waar de technologie </w:t>
       </w:r>
       <w:r>
         <w:rPr>
@@ -3089,8 +2635,9 @@
           <w:sz w:val="22"/>
           <w:szCs w:val="22"/>
         </w:rPr>
+        <w:lastRenderedPageBreak/>
         <w:drawing>
-          <wp:inline distT="0" distB="0" distL="0" distR="0">
+          <wp:inline distT="0" distB="0" distL="0" distR="0" wp14:anchorId="7930DBC4" wp14:editId="626BE723">
             <wp:extent cx="5943600" cy="3343275"/>
             <wp:effectExtent l="0" t="0" r="0" b="9525"/>
             <wp:docPr id="4" name="Afbeelding 4"/>
@@ -3136,71 +2683,44 @@
       <w:pPr>
         <w:pStyle w:val="Kop2"/>
       </w:pPr>
-      <w:bookmarkStart w:id="11" w:name="_Toc462643963"/>
+      <w:bookmarkStart w:id="11" w:name="_Toc463594387"/>
       <w:r>
         <w:t>Java &amp; Androidstudio</w:t>
       </w:r>
+      <w:bookmarkEnd w:id="11"/>
     </w:p>
     <w:p>
       <w:r>
         <w:t xml:space="preserve">De Android app zal volledig in Java worden geschreven. Aangezien we met Androidstudio bekend zijn, valt onze keus op deze twee technologieën. </w:t>
       </w:r>
       <w:r>
-        <w:t xml:space="preserve">De app zal eerst alleen beschikbaar zijn in Android, later mocht het een succesvol idee zijn, dan zullen we onze applicatie </w:t>
-      </w:r>
-      <w:proofErr w:type="spellStart"/>
-      <w:r>
-        <w:t>deployen</w:t>
-      </w:r>
-      <w:proofErr w:type="spellEnd"/>
-      <w:r>
-        <w:t xml:space="preserve"> naar andere besturingssystemen. </w:t>
+        <w:t xml:space="preserve">De app zal eerst alleen beschikbaar zijn in Android, later mocht het een succesvol idee zijn, dan zullen we onze applicatie deployen naar andere besturingssystemen. </w:t>
       </w:r>
     </w:p>
     <w:p>
       <w:pPr>
         <w:pStyle w:val="Kop2"/>
       </w:pPr>
-      <w:proofErr w:type="spellStart"/>
-      <w:r>
-        <w:t>Angular</w:t>
-      </w:r>
-      <w:proofErr w:type="spellEnd"/>
-      <w:r>
-        <w:t xml:space="preserve"> &amp; bootstrap</w:t>
-      </w:r>
-    </w:p>
-    <w:p>
-      <w:r>
-        <w:t xml:space="preserve">De logica van de webapplicatie wordt geschreven in </w:t>
-      </w:r>
-      <w:proofErr w:type="spellStart"/>
-      <w:r>
-        <w:t>Angular</w:t>
-      </w:r>
-      <w:proofErr w:type="spellEnd"/>
-      <w:r>
-        <w:t>, net als met Androidstudio heeft ons team het meeste ervaring met deze technologie. Bovendien is het een krachtige technologie waarmee je gemakkelijk de logica en de backend voorziet voor applicaties. De opmaak zal grotendeels worden voorzien door bootstrap, met deze technologie kan je vrij eenvoudig een aantrekkelijke webapp schrijven.</w:t>
+      <w:bookmarkStart w:id="12" w:name="_Toc463594388"/>
+      <w:r>
+        <w:t>Angular &amp; bootstrap</w:t>
+      </w:r>
+      <w:bookmarkEnd w:id="12"/>
+    </w:p>
+    <w:p>
+      <w:r>
+        <w:t>De logica van de webapplicatie wordt geschreven in Angular, net als met Androidstudio heeft ons team het meeste ervaring met deze technologie. Bovendien is het een krachtige technologie waarmee je gemakkelijk de logica en de backend voorziet voor applicaties. De opmaak zal grotendeels worden voorzien door bootstrap, met deze technologie kan je vrij eenvoudig een aantrekkelijke webapp schrijven.</w:t>
       </w:r>
     </w:p>
     <w:p>
       <w:pPr>
         <w:pStyle w:val="Kop2"/>
       </w:pPr>
-      <w:proofErr w:type="spellStart"/>
-      <w:r>
-        <w:t>OpenCV</w:t>
-      </w:r>
-      <w:proofErr w:type="spellEnd"/>
-      <w:r>
-        <w:t>/</w:t>
-      </w:r>
-      <w:proofErr w:type="spellStart"/>
-      <w:r>
-        <w:t>JavaCV</w:t>
-      </w:r>
-      <w:bookmarkEnd w:id="11"/>
-      <w:proofErr w:type="spellEnd"/>
+      <w:bookmarkStart w:id="13" w:name="_Toc463594389"/>
+      <w:r>
+        <w:t>OpenCV/JavaCV</w:t>
+      </w:r>
+      <w:bookmarkEnd w:id="13"/>
     </w:p>
     <w:p>
       <w:pPr>
@@ -3213,7 +2733,6 @@
           <w:szCs w:val="22"/>
         </w:rPr>
       </w:pPr>
-      <w:proofErr w:type="spellStart"/>
       <w:r>
         <w:rPr>
           <w:rFonts w:asciiTheme="minorHAnsi" w:hAnsiTheme="minorHAnsi" w:cs="Segoe UI"/>
@@ -3221,9 +2740,8 @@
           <w:sz w:val="22"/>
           <w:szCs w:val="22"/>
         </w:rPr>
-        <w:t>OpenCV</w:t>
-      </w:r>
-      <w:proofErr w:type="spellEnd"/>
+        <w:t>OpenCV is een library voor het detecteren van objecten in realtime camera beelden. JavaCV is een java interface voor OpenCV dit zou waarschijnlijk wat performance verlies hebben maar wel positieve effecten hebben voor het programmeren en de leesbaarheid van de code.</w:t>
+      </w:r>
       <w:r>
         <w:rPr>
           <w:rFonts w:asciiTheme="minorHAnsi" w:hAnsiTheme="minorHAnsi" w:cs="Segoe UI"/>
@@ -3231,234 +2749,36 @@
           <w:sz w:val="22"/>
           <w:szCs w:val="22"/>
         </w:rPr>
-        <w:t xml:space="preserve"> is een </w:t>
-      </w:r>
-      <w:proofErr w:type="spellStart"/>
-      <w:r>
+        <w:t xml:space="preserve"> *Jeroen vult hier verder de onderbouwing voor OpenCV nog in*</w:t>
+      </w:r>
+    </w:p>
+    <w:p>
+      <w:pPr>
+        <w:pStyle w:val="Kop2"/>
+      </w:pPr>
+      <w:bookmarkStart w:id="14" w:name="_Toc463594390"/>
+      <w:r>
+        <w:t>Firebase</w:t>
+      </w:r>
+      <w:bookmarkEnd w:id="14"/>
+    </w:p>
+    <w:p>
+      <w:pPr>
         <w:rPr>
-          <w:rFonts w:asciiTheme="minorHAnsi" w:hAnsiTheme="minorHAnsi" w:cs="Segoe UI"/>
-          <w:color w:val="333333"/>
-          <w:sz w:val="22"/>
-          <w:szCs w:val="22"/>
+          <w:b/>
         </w:rPr>
-        <w:t>library</w:t>
-      </w:r>
-      <w:proofErr w:type="spellEnd"/>
-      <w:r>
-        <w:rPr>
-          <w:rFonts w:asciiTheme="minorHAnsi" w:hAnsiTheme="minorHAnsi" w:cs="Segoe UI"/>
-          <w:color w:val="333333"/>
-          <w:sz w:val="22"/>
-          <w:szCs w:val="22"/>
-        </w:rPr>
-        <w:t xml:space="preserve"> voor het detecteren van objecten in </w:t>
-      </w:r>
-      <w:proofErr w:type="spellStart"/>
-      <w:r>
-        <w:rPr>
-          <w:rFonts w:asciiTheme="minorHAnsi" w:hAnsiTheme="minorHAnsi" w:cs="Segoe UI"/>
-          <w:color w:val="333333"/>
-          <w:sz w:val="22"/>
-          <w:szCs w:val="22"/>
-        </w:rPr>
-        <w:t>realtime</w:t>
-      </w:r>
-      <w:proofErr w:type="spellEnd"/>
-      <w:r>
-        <w:rPr>
-          <w:rFonts w:asciiTheme="minorHAnsi" w:hAnsiTheme="minorHAnsi" w:cs="Segoe UI"/>
-          <w:color w:val="333333"/>
-          <w:sz w:val="22"/>
-          <w:szCs w:val="22"/>
-        </w:rPr>
-        <w:t xml:space="preserve"> camera beelden. </w:t>
-      </w:r>
-      <w:proofErr w:type="spellStart"/>
-      <w:r>
-        <w:rPr>
-          <w:rFonts w:asciiTheme="minorHAnsi" w:hAnsiTheme="minorHAnsi" w:cs="Segoe UI"/>
-          <w:color w:val="333333"/>
-          <w:sz w:val="22"/>
-          <w:szCs w:val="22"/>
-        </w:rPr>
-        <w:t>JavaCV</w:t>
-      </w:r>
-      <w:proofErr w:type="spellEnd"/>
-      <w:r>
-        <w:rPr>
-          <w:rFonts w:asciiTheme="minorHAnsi" w:hAnsiTheme="minorHAnsi" w:cs="Segoe UI"/>
-          <w:color w:val="333333"/>
-          <w:sz w:val="22"/>
-          <w:szCs w:val="22"/>
-        </w:rPr>
-        <w:t xml:space="preserve"> is een </w:t>
-      </w:r>
-      <w:proofErr w:type="spellStart"/>
-      <w:r>
-        <w:rPr>
-          <w:rFonts w:asciiTheme="minorHAnsi" w:hAnsiTheme="minorHAnsi" w:cs="Segoe UI"/>
-          <w:color w:val="333333"/>
-          <w:sz w:val="22"/>
-          <w:szCs w:val="22"/>
-        </w:rPr>
-        <w:t>java</w:t>
-      </w:r>
-      <w:proofErr w:type="spellEnd"/>
-      <w:r>
-        <w:rPr>
-          <w:rFonts w:asciiTheme="minorHAnsi" w:hAnsiTheme="minorHAnsi" w:cs="Segoe UI"/>
-          <w:color w:val="333333"/>
-          <w:sz w:val="22"/>
-          <w:szCs w:val="22"/>
-        </w:rPr>
-        <w:t xml:space="preserve"> interface voor </w:t>
-      </w:r>
-      <w:proofErr w:type="spellStart"/>
-      <w:r>
-        <w:rPr>
-          <w:rFonts w:asciiTheme="minorHAnsi" w:hAnsiTheme="minorHAnsi" w:cs="Segoe UI"/>
-          <w:color w:val="333333"/>
-          <w:sz w:val="22"/>
-          <w:szCs w:val="22"/>
-        </w:rPr>
-        <w:t>OpenCV</w:t>
-      </w:r>
-      <w:proofErr w:type="spellEnd"/>
-      <w:r>
-        <w:rPr>
-          <w:rFonts w:asciiTheme="minorHAnsi" w:hAnsiTheme="minorHAnsi" w:cs="Segoe UI"/>
-          <w:color w:val="333333"/>
-          <w:sz w:val="22"/>
-          <w:szCs w:val="22"/>
-        </w:rPr>
-        <w:t xml:space="preserve"> dit zou waarschijnlijk wat performance verlies hebben maar wel positieve effecten hebben voor het programmeren en de leesbaarheid van de code.</w:t>
-      </w:r>
-      <w:r>
-        <w:rPr>
-          <w:rFonts w:asciiTheme="minorHAnsi" w:hAnsiTheme="minorHAnsi" w:cs="Segoe UI"/>
-          <w:color w:val="333333"/>
-          <w:sz w:val="22"/>
-          <w:szCs w:val="22"/>
-        </w:rPr>
-        <w:t xml:space="preserve"> *Jeroen vult hier verder de onderbouwing voor </w:t>
-      </w:r>
-      <w:proofErr w:type="spellStart"/>
-      <w:r>
-        <w:rPr>
-          <w:rFonts w:asciiTheme="minorHAnsi" w:hAnsiTheme="minorHAnsi" w:cs="Segoe UI"/>
-          <w:color w:val="333333"/>
-          <w:sz w:val="22"/>
-          <w:szCs w:val="22"/>
-        </w:rPr>
-        <w:t>OpenCV</w:t>
-      </w:r>
-      <w:proofErr w:type="spellEnd"/>
-      <w:r>
-        <w:rPr>
-          <w:rFonts w:asciiTheme="minorHAnsi" w:hAnsiTheme="minorHAnsi" w:cs="Segoe UI"/>
-          <w:color w:val="333333"/>
-          <w:sz w:val="22"/>
-          <w:szCs w:val="22"/>
-        </w:rPr>
-        <w:t xml:space="preserve"> nog in*</w:t>
-      </w:r>
-    </w:p>
-    <w:p>
-      <w:pPr>
-        <w:pStyle w:val="Kop2"/>
-      </w:pPr>
-      <w:bookmarkStart w:id="12" w:name="_Toc462643966"/>
-      <w:proofErr w:type="spellStart"/>
-      <w:r>
-        <w:t>Firebase</w:t>
-      </w:r>
-      <w:bookmarkEnd w:id="12"/>
-      <w:proofErr w:type="spellEnd"/>
+      </w:pPr>
+      <w:r>
+        <w:t>Firebase is een NoSQL database en zou hierdoor sneller, schaalbarer en beter uitgebreid kan worden. De keus is gevallen op Firebase, mede omdat we hiermee reeds ervaring hebben en het gemakkelijk te integreren is met beide de Android en webapplicatie.</w:t>
+      </w:r>
     </w:p>
     <w:p>
       <w:pPr>
         <w:pStyle w:val="Kop1"/>
         <w:rPr>
-          <w:rFonts w:asciiTheme="minorHAnsi" w:eastAsia="Times New Roman" w:hAnsiTheme="minorHAnsi" w:cs="Segoe UI"/>
-          <w:b w:val="0"/>
-          <w:color w:val="333333"/>
-          <w:spacing w:val="0"/>
-          <w:sz w:val="22"/>
-          <w:szCs w:val="22"/>
+          <w:lang w:val="nl"/>
         </w:rPr>
       </w:pPr>
-      <w:proofErr w:type="spellStart"/>
-      <w:r>
-        <w:rPr>
-          <w:rFonts w:asciiTheme="minorHAnsi" w:eastAsia="Times New Roman" w:hAnsiTheme="minorHAnsi" w:cs="Segoe UI"/>
-          <w:b w:val="0"/>
-          <w:color w:val="333333"/>
-          <w:spacing w:val="0"/>
-          <w:sz w:val="22"/>
-          <w:szCs w:val="22"/>
-        </w:rPr>
-        <w:t>Firebase</w:t>
-      </w:r>
-      <w:proofErr w:type="spellEnd"/>
-      <w:r>
-        <w:rPr>
-          <w:rFonts w:asciiTheme="minorHAnsi" w:eastAsia="Times New Roman" w:hAnsiTheme="minorHAnsi" w:cs="Segoe UI"/>
-          <w:b w:val="0"/>
-          <w:color w:val="333333"/>
-          <w:spacing w:val="0"/>
-          <w:sz w:val="22"/>
-          <w:szCs w:val="22"/>
-        </w:rPr>
-        <w:t xml:space="preserve"> is een </w:t>
-      </w:r>
-      <w:proofErr w:type="spellStart"/>
-      <w:r>
-        <w:rPr>
-          <w:rFonts w:asciiTheme="minorHAnsi" w:eastAsia="Times New Roman" w:hAnsiTheme="minorHAnsi" w:cs="Segoe UI"/>
-          <w:b w:val="0"/>
-          <w:color w:val="333333"/>
-          <w:spacing w:val="0"/>
-          <w:sz w:val="22"/>
-          <w:szCs w:val="22"/>
-        </w:rPr>
-        <w:t>NoSQL</w:t>
-      </w:r>
-      <w:proofErr w:type="spellEnd"/>
-      <w:r>
-        <w:rPr>
-          <w:rFonts w:asciiTheme="minorHAnsi" w:eastAsia="Times New Roman" w:hAnsiTheme="minorHAnsi" w:cs="Segoe UI"/>
-          <w:b w:val="0"/>
-          <w:color w:val="333333"/>
-          <w:spacing w:val="0"/>
-          <w:sz w:val="22"/>
-          <w:szCs w:val="22"/>
-        </w:rPr>
-        <w:t xml:space="preserve"> database en zou hierdoor sneller, schaalbarer en beter uitgebreid kan worden. De keus is gevallen op </w:t>
-      </w:r>
-      <w:proofErr w:type="spellStart"/>
-      <w:r>
-        <w:rPr>
-          <w:rFonts w:asciiTheme="minorHAnsi" w:eastAsia="Times New Roman" w:hAnsiTheme="minorHAnsi" w:cs="Segoe UI"/>
-          <w:b w:val="0"/>
-          <w:color w:val="333333"/>
-          <w:spacing w:val="0"/>
-          <w:sz w:val="22"/>
-          <w:szCs w:val="22"/>
-        </w:rPr>
-        <w:t>Firebase</w:t>
-      </w:r>
-      <w:proofErr w:type="spellEnd"/>
-      <w:r>
-        <w:rPr>
-          <w:rFonts w:asciiTheme="minorHAnsi" w:eastAsia="Times New Roman" w:hAnsiTheme="minorHAnsi" w:cs="Segoe UI"/>
-          <w:b w:val="0"/>
-          <w:color w:val="333333"/>
-          <w:spacing w:val="0"/>
-          <w:sz w:val="22"/>
-          <w:szCs w:val="22"/>
-        </w:rPr>
-        <w:t>, mede omdat we hiermee reeds ervaring hebben en het gemakkelijk te integreren is met beide de Android en webapplicatie.</w:t>
-      </w:r>
     </w:p>
     <w:p>
       <w:pPr>
@@ -3474,14 +2794,14 @@
         <w:lastRenderedPageBreak/>
         <w:br/>
       </w:r>
-      <w:bookmarkStart w:id="13" w:name="_Toc462643968"/>
+      <w:bookmarkStart w:id="15" w:name="_Toc463594391"/>
       <w:r>
         <w:rPr>
           <w:lang w:val="nl"/>
         </w:rPr>
         <w:t>Uitkomst voor de maatschappij</w:t>
       </w:r>
-      <w:bookmarkEnd w:id="13"/>
+      <w:bookmarkEnd w:id="15"/>
       <w:r>
         <w:rPr>
           <w:lang w:val="nl"/>
@@ -3557,7 +2877,7 @@
           <w:lang w:val="nl"/>
         </w:rPr>
       </w:pPr>
-      <w:bookmarkStart w:id="14" w:name="_Toc462643969"/>
+      <w:bookmarkStart w:id="16" w:name="_Toc463594392"/>
       <w:r>
         <w:rPr>
           <w:lang w:val="nl"/>
@@ -3576,7 +2896,7 @@
         </w:rPr>
         <w:t>Actoren</w:t>
       </w:r>
-      <w:bookmarkEnd w:id="14"/>
+      <w:bookmarkEnd w:id="16"/>
     </w:p>
     <w:p>
       <w:pPr>
@@ -3675,23 +2995,13 @@
               </w:rPr>
               <w:t xml:space="preserve"> </w:t>
             </w:r>
-            <w:proofErr w:type="spellStart"/>
             <w:r>
               <w:rPr>
                 <w:rFonts w:cs="Segoe UI"/>
                 <w:shd w:val="clear" w:color="auto" w:fill="FFFFFF"/>
                 <w:lang w:val="en-US"/>
               </w:rPr>
-              <w:t>realtime</w:t>
-            </w:r>
-            <w:proofErr w:type="spellEnd"/>
-            <w:r>
-              <w:rPr>
-                <w:rFonts w:cs="Segoe UI"/>
-                <w:shd w:val="clear" w:color="auto" w:fill="FFFFFF"/>
-                <w:lang w:val="en-US"/>
-              </w:rPr>
-              <w:t xml:space="preserve"> </w:t>
+              <w:t xml:space="preserve">realtime </w:t>
             </w:r>
             <w:r>
               <w:rPr>
@@ -4151,14 +3461,14 @@
           <w:lang w:val="nl"/>
         </w:rPr>
       </w:pPr>
-      <w:bookmarkStart w:id="15" w:name="_Toc462643970"/>
+      <w:bookmarkStart w:id="17" w:name="_Toc463594393"/>
       <w:r>
         <w:rPr>
           <w:lang w:val="nl"/>
         </w:rPr>
         <w:t>Mockups</w:t>
       </w:r>
-      <w:bookmarkEnd w:id="15"/>
+      <w:bookmarkEnd w:id="17"/>
     </w:p>
     <w:p>
       <w:pPr>
@@ -4167,14 +3477,14 @@
           <w:lang w:val="nl"/>
         </w:rPr>
       </w:pPr>
-      <w:bookmarkStart w:id="16" w:name="_Toc462643971"/>
+      <w:bookmarkStart w:id="18" w:name="_Toc463594394"/>
       <w:r>
         <w:rPr>
           <w:lang w:val="nl"/>
         </w:rPr>
         <w:t>Settings</w:t>
       </w:r>
-      <w:bookmarkEnd w:id="16"/>
+      <w:bookmarkEnd w:id="18"/>
     </w:p>
     <w:p>
       <w:pPr>
@@ -4188,7 +3498,7 @@
         </w:rPr>
         <w:lastRenderedPageBreak/>
         <w:drawing>
-          <wp:inline distT="0" distB="0" distL="0" distR="0" wp14:anchorId="7B173374" wp14:editId="441DF15D">
+          <wp:inline distT="0" distB="0" distL="0" distR="0" wp14:anchorId="608F0A25" wp14:editId="6A8524E0">
             <wp:extent cx="2678373" cy="5250180"/>
             <wp:effectExtent l="0" t="0" r="8255" b="7620"/>
             <wp:docPr id="3" name="Afbeelding 3"/>
@@ -4265,14 +3575,14 @@
           <w:lang w:val="nl"/>
         </w:rPr>
       </w:pPr>
-      <w:bookmarkStart w:id="17" w:name="_Toc462643972"/>
+      <w:bookmarkStart w:id="19" w:name="_Toc463594395"/>
       <w:r>
         <w:rPr>
           <w:lang w:val="nl"/>
         </w:rPr>
         <w:t>Camera</w:t>
       </w:r>
-      <w:bookmarkEnd w:id="17"/>
+      <w:bookmarkEnd w:id="19"/>
     </w:p>
     <w:p>
       <w:pPr>
@@ -4291,7 +3601,7 @@
         </w:rPr>
         <w:lastRenderedPageBreak/>
         <w:drawing>
-          <wp:inline distT="0" distB="0" distL="0" distR="0" wp14:anchorId="4BC14FE1" wp14:editId="5222556F">
+          <wp:inline distT="0" distB="0" distL="0" distR="0" wp14:anchorId="10E493BF" wp14:editId="2C04CF38">
             <wp:extent cx="2860675" cy="5623560"/>
             <wp:effectExtent l="0" t="0" r="0" b="0"/>
             <wp:docPr id="2" name="Afbeelding 2"/>
@@ -4352,14 +3662,14 @@
           <w:lang w:val="nl"/>
         </w:rPr>
       </w:pPr>
-      <w:bookmarkStart w:id="18" w:name="_Toc462643973"/>
+      <w:bookmarkStart w:id="20" w:name="_Toc463594396"/>
       <w:r>
         <w:rPr>
           <w:lang w:val="nl"/>
         </w:rPr>
         <w:t>Links</w:t>
       </w:r>
-      <w:bookmarkEnd w:id="18"/>
+      <w:bookmarkEnd w:id="20"/>
     </w:p>
     <w:p>
       <w:pPr>
@@ -4367,14 +3677,12 @@
           <w:lang w:val="nl"/>
         </w:rPr>
       </w:pPr>
-      <w:proofErr w:type="gramStart"/>
       <w:r>
         <w:rPr>
           <w:lang w:val="nl"/>
         </w:rPr>
         <w:t>https://github.com/DEJeroen/CloudApplications</w:t>
       </w:r>
-      <w:proofErr w:type="gramEnd"/>
     </w:p>
     <w:sectPr>
       <w:footerReference w:type="even" r:id="rId14"/>
@@ -4509,33 +3817,8 @@
                                   <w:rFonts w:asciiTheme="majorHAnsi" w:eastAsiaTheme="majorEastAsia" w:hAnsiTheme="majorHAnsi" w:cstheme="majorBidi"/>
                                   <w:sz w:val="20"/>
                                 </w:rPr>
-                                <w:t xml:space="preserve">Projectplan </w:t>
+                                <w:t>Projectplan augmented reality</w:t>
                               </w:r>
-                              <w:proofErr w:type="spellStart"/>
-                              <w:r>
-                                <w:rPr>
-                                  <w:rFonts w:asciiTheme="majorHAnsi" w:eastAsiaTheme="majorEastAsia" w:hAnsiTheme="majorHAnsi" w:cstheme="majorBidi"/>
-                                  <w:sz w:val="20"/>
-                                </w:rPr>
-                                <w:t>augmented</w:t>
-                              </w:r>
-                              <w:proofErr w:type="spellEnd"/>
-                              <w:r>
-                                <w:rPr>
-                                  <w:rFonts w:asciiTheme="majorHAnsi" w:eastAsiaTheme="majorEastAsia" w:hAnsiTheme="majorHAnsi" w:cstheme="majorBidi"/>
-                                  <w:sz w:val="20"/>
-                                </w:rPr>
-                                <w:t xml:space="preserve"> </w:t>
-                              </w:r>
-                              <w:proofErr w:type="spellStart"/>
-                              <w:r>
-                                <w:rPr>
-                                  <w:rFonts w:asciiTheme="majorHAnsi" w:eastAsiaTheme="majorEastAsia" w:hAnsiTheme="majorHAnsi" w:cstheme="majorBidi"/>
-                                  <w:sz w:val="20"/>
-                                </w:rPr>
-                                <w:t>reality</w:t>
-                              </w:r>
-                              <w:proofErr w:type="spellEnd"/>
                             </w:sdtContent>
                           </w:sdt>
                           <w:r>
@@ -4622,33 +3905,8 @@
                             <w:rFonts w:asciiTheme="majorHAnsi" w:eastAsiaTheme="majorEastAsia" w:hAnsiTheme="majorHAnsi" w:cstheme="majorBidi"/>
                             <w:sz w:val="20"/>
                           </w:rPr>
-                          <w:t xml:space="preserve">Projectplan </w:t>
+                          <w:t>Projectplan augmented reality</w:t>
                         </w:r>
-                        <w:proofErr w:type="spellStart"/>
-                        <w:r>
-                          <w:rPr>
-                            <w:rFonts w:asciiTheme="majorHAnsi" w:eastAsiaTheme="majorEastAsia" w:hAnsiTheme="majorHAnsi" w:cstheme="majorBidi"/>
-                            <w:sz w:val="20"/>
-                          </w:rPr>
-                          <w:t>augmented</w:t>
-                        </w:r>
-                        <w:proofErr w:type="spellEnd"/>
-                        <w:r>
-                          <w:rPr>
-                            <w:rFonts w:asciiTheme="majorHAnsi" w:eastAsiaTheme="majorEastAsia" w:hAnsiTheme="majorHAnsi" w:cstheme="majorBidi"/>
-                            <w:sz w:val="20"/>
-                          </w:rPr>
-                          <w:t xml:space="preserve"> </w:t>
-                        </w:r>
-                        <w:proofErr w:type="spellStart"/>
-                        <w:r>
-                          <w:rPr>
-                            <w:rFonts w:asciiTheme="majorHAnsi" w:eastAsiaTheme="majorEastAsia" w:hAnsiTheme="majorHAnsi" w:cstheme="majorBidi"/>
-                            <w:sz w:val="20"/>
-                          </w:rPr>
-                          <w:t>reality</w:t>
-                        </w:r>
-                        <w:proofErr w:type="spellEnd"/>
                       </w:sdtContent>
                     </w:sdt>
                     <w:r>
@@ -4862,7 +4120,7 @@
                               <w:sz w:val="40"/>
                               <w:szCs w:val="40"/>
                             </w:rPr>
-                            <w:t>2</w:t>
+                            <w:t>6</w:t>
                           </w:r>
                           <w:r>
                             <w:rPr>
@@ -4922,7 +4180,7 @@
                         <w:sz w:val="40"/>
                         <w:szCs w:val="40"/>
                       </w:rPr>
-                      <w:t>2</w:t>
+                      <w:t>6</w:t>
                     </w:r>
                     <w:r>
                       <w:rPr>
@@ -5044,33 +4302,8 @@
                                   <w:rFonts w:asciiTheme="majorHAnsi" w:eastAsiaTheme="majorEastAsia" w:hAnsiTheme="majorHAnsi" w:cstheme="majorBidi"/>
                                   <w:sz w:val="20"/>
                                 </w:rPr>
-                                <w:t xml:space="preserve">Projectplan </w:t>
+                                <w:t>Projectplan augmented reality</w:t>
                               </w:r>
-                              <w:proofErr w:type="spellStart"/>
-                              <w:r>
-                                <w:rPr>
-                                  <w:rFonts w:asciiTheme="majorHAnsi" w:eastAsiaTheme="majorEastAsia" w:hAnsiTheme="majorHAnsi" w:cstheme="majorBidi"/>
-                                  <w:sz w:val="20"/>
-                                </w:rPr>
-                                <w:t>augmented</w:t>
-                              </w:r>
-                              <w:proofErr w:type="spellEnd"/>
-                              <w:r>
-                                <w:rPr>
-                                  <w:rFonts w:asciiTheme="majorHAnsi" w:eastAsiaTheme="majorEastAsia" w:hAnsiTheme="majorHAnsi" w:cstheme="majorBidi"/>
-                                  <w:sz w:val="20"/>
-                                </w:rPr>
-                                <w:t xml:space="preserve"> </w:t>
-                              </w:r>
-                              <w:proofErr w:type="spellStart"/>
-                              <w:r>
-                                <w:rPr>
-                                  <w:rFonts w:asciiTheme="majorHAnsi" w:eastAsiaTheme="majorEastAsia" w:hAnsiTheme="majorHAnsi" w:cstheme="majorBidi"/>
-                                  <w:sz w:val="20"/>
-                                </w:rPr>
-                                <w:t>reality</w:t>
-                              </w:r>
-                              <w:proofErr w:type="spellEnd"/>
                             </w:sdtContent>
                           </w:sdt>
                           <w:r>
@@ -5157,33 +4390,8 @@
                             <w:rFonts w:asciiTheme="majorHAnsi" w:eastAsiaTheme="majorEastAsia" w:hAnsiTheme="majorHAnsi" w:cstheme="majorBidi"/>
                             <w:sz w:val="20"/>
                           </w:rPr>
-                          <w:t xml:space="preserve">Projectplan </w:t>
+                          <w:t>Projectplan augmented reality</w:t>
                         </w:r>
-                        <w:proofErr w:type="spellStart"/>
-                        <w:r>
-                          <w:rPr>
-                            <w:rFonts w:asciiTheme="majorHAnsi" w:eastAsiaTheme="majorEastAsia" w:hAnsiTheme="majorHAnsi" w:cstheme="majorBidi"/>
-                            <w:sz w:val="20"/>
-                          </w:rPr>
-                          <w:t>augmented</w:t>
-                        </w:r>
-                        <w:proofErr w:type="spellEnd"/>
-                        <w:r>
-                          <w:rPr>
-                            <w:rFonts w:asciiTheme="majorHAnsi" w:eastAsiaTheme="majorEastAsia" w:hAnsiTheme="majorHAnsi" w:cstheme="majorBidi"/>
-                            <w:sz w:val="20"/>
-                          </w:rPr>
-                          <w:t xml:space="preserve"> </w:t>
-                        </w:r>
-                        <w:proofErr w:type="spellStart"/>
-                        <w:r>
-                          <w:rPr>
-                            <w:rFonts w:asciiTheme="majorHAnsi" w:eastAsiaTheme="majorEastAsia" w:hAnsiTheme="majorHAnsi" w:cstheme="majorBidi"/>
-                            <w:sz w:val="20"/>
-                          </w:rPr>
-                          <w:t>reality</w:t>
-                        </w:r>
-                        <w:proofErr w:type="spellEnd"/>
                       </w:sdtContent>
                     </w:sdt>
                     <w:r>
@@ -5399,7 +4607,7 @@
                               <w:sz w:val="40"/>
                               <w:szCs w:val="40"/>
                             </w:rPr>
-                            <w:t>3</w:t>
+                            <w:t>7</w:t>
                           </w:r>
                           <w:r>
                             <w:rPr>
@@ -5459,7 +4667,7 @@
                         <w:sz w:val="40"/>
                         <w:szCs w:val="40"/>
                       </w:rPr>
-                      <w:t>3</w:t>
+                      <w:t>7</w:t>
                     </w:r>
                     <w:r>
                       <w:rPr>
@@ -7425,6 +6633,7 @@
     <w:rsid w:val="00C76DB1"/>
     <w:rsid w:val="00CC2840"/>
     <w:rsid w:val="00CD5AA6"/>
+    <w:rsid w:val="00E05E88"/>
     <w:rsid w:val="00E66641"/>
     <w:rsid w:val="00EB2D2B"/>
     <w:rsid w:val="00FD783B"/>
@@ -8287,6 +7496,15 @@
 </file>
 
 <file path=customXml/item2.xml><?xml version="1.0" encoding="utf-8"?>
+<?mso-contentType ?>
+<FormTemplates xmlns="http://schemas.microsoft.com/sharepoint/v3/contenttype/forms">
+  <Display>DocumentLibraryForm</Display>
+  <Edit>AssetEditForm</Edit>
+  <New>DocumentLibraryForm</New>
+</FormTemplates>
+</file>
+
+<file path=customXml/item3.xml><?xml version="1.0" encoding="utf-8"?>
 <outs:outSpaceData xmlns:outs="http://schemas.microsoft.com/office/2009/outspace/metadata">
   <outs:relatedDates/>
   <outs:relatedDocuments/>
@@ -8294,15 +7512,6 @@
   <outs:propertyMetadataList/>
   <outs:corruptMetadataWasLost/>
 </outs:outSpaceData>
-</file>
-
-<file path=customXml/item3.xml><?xml version="1.0" encoding="utf-8"?>
-<?mso-contentType ?>
-<FormTemplates xmlns="http://schemas.microsoft.com/sharepoint/v3/contenttype/forms">
-  <Display>DocumentLibraryForm</Display>
-  <Edit>AssetEditForm</Edit>
-  <New>DocumentLibraryForm</New>
-</FormTemplates>
 </file>
 
 <file path=customXml/item4.xml><?xml version="1.0" encoding="utf-8"?>
@@ -8318,6 +7527,14 @@
 </file>
 
 <file path=customXml/itemProps2.xml><?xml version="1.0" encoding="utf-8"?>
+<ds:datastoreItem xmlns:ds="http://schemas.openxmlformats.org/officeDocument/2006/customXml" ds:itemID="{CCBB6253-25EE-4BB0-B942-7A7F50E0DC33}">
+  <ds:schemaRefs>
+    <ds:schemaRef ds:uri="http://schemas.microsoft.com/sharepoint/v3/contenttype/forms"/>
+  </ds:schemaRefs>
+</ds:datastoreItem>
+</file>
+
+<file path=customXml/itemProps3.xml><?xml version="1.0" encoding="utf-8"?>
 <ds:datastoreItem xmlns:ds="http://schemas.openxmlformats.org/officeDocument/2006/customXml" ds:itemID="{800B806B-C3C7-4EFE-A57F-81DC87A14EE1}">
   <ds:schemaRefs>
     <ds:schemaRef ds:uri="http://schemas.microsoft.com/office/2009/outspace/metadata"/>
@@ -8325,16 +7542,8 @@
 </ds:datastoreItem>
 </file>
 
-<file path=customXml/itemProps3.xml><?xml version="1.0" encoding="utf-8"?>
-<ds:datastoreItem xmlns:ds="http://schemas.openxmlformats.org/officeDocument/2006/customXml" ds:itemID="{CCBB6253-25EE-4BB0-B942-7A7F50E0DC33}">
-  <ds:schemaRefs>
-    <ds:schemaRef ds:uri="http://schemas.microsoft.com/sharepoint/v3/contenttype/forms"/>
-  </ds:schemaRefs>
-</ds:datastoreItem>
-</file>
-
 <file path=customXml/itemProps4.xml><?xml version="1.0" encoding="utf-8"?>
-<ds:datastoreItem xmlns:ds="http://schemas.openxmlformats.org/officeDocument/2006/customXml" ds:itemID="{3036AE0A-E975-4AFB-A437-EA9EC963209B}">
+<ds:datastoreItem xmlns:ds="http://schemas.openxmlformats.org/officeDocument/2006/customXml" ds:itemID="{28A8AD6B-2CE5-4726-84D0-F1DC342D7B65}">
   <ds:schemaRefs>
     <ds:schemaRef ds:uri="http://schemas.openxmlformats.org/officeDocument/2006/bibliography"/>
   </ds:schemaRefs>

</xml_diff>

<commit_message>
changes to technologie hoofdstuk
</commit_message>
<xml_diff>
--- a/CloudApplications_Documentation.docx
+++ b/CloudApplications_Documentation.docx
@@ -258,8 +258,39 @@
                                               <w:sz w:val="72"/>
                                               <w:szCs w:val="72"/>
                                             </w:rPr>
-                                            <w:t>Projectplan augmented reality</w:t>
+                                            <w:t xml:space="preserve">Projectplan </w:t>
                                           </w:r>
+                                          <w:proofErr w:type="spellStart"/>
+                                          <w:r>
+                                            <w:rPr>
+                                              <w:rFonts w:asciiTheme="majorHAnsi" w:eastAsiaTheme="majorEastAsia" w:hAnsiTheme="majorHAnsi" w:cstheme="majorBidi"/>
+                                              <w:color w:val="FFFFFF" w:themeColor="background1"/>
+                                              <w:sz w:val="72"/>
+                                              <w:szCs w:val="72"/>
+                                            </w:rPr>
+                                            <w:t>augmented</w:t>
+                                          </w:r>
+                                          <w:proofErr w:type="spellEnd"/>
+                                          <w:r>
+                                            <w:rPr>
+                                              <w:rFonts w:asciiTheme="majorHAnsi" w:eastAsiaTheme="majorEastAsia" w:hAnsiTheme="majorHAnsi" w:cstheme="majorBidi"/>
+                                              <w:color w:val="FFFFFF" w:themeColor="background1"/>
+                                              <w:sz w:val="72"/>
+                                              <w:szCs w:val="72"/>
+                                            </w:rPr>
+                                            <w:t xml:space="preserve"> </w:t>
+                                          </w:r>
+                                          <w:proofErr w:type="spellStart"/>
+                                          <w:r>
+                                            <w:rPr>
+                                              <w:rFonts w:asciiTheme="majorHAnsi" w:eastAsiaTheme="majorEastAsia" w:hAnsiTheme="majorHAnsi" w:cstheme="majorBidi"/>
+                                              <w:color w:val="FFFFFF" w:themeColor="background1"/>
+                                              <w:sz w:val="72"/>
+                                              <w:szCs w:val="72"/>
+                                            </w:rPr>
+                                            <w:t>reality</w:t>
+                                          </w:r>
+                                          <w:proofErr w:type="spellEnd"/>
                                         </w:sdtContent>
                                       </w:sdt>
                                     </w:p>
@@ -341,8 +372,17 @@
                                               <w:sz w:val="36"/>
                                               <w:szCs w:val="36"/>
                                             </w:rPr>
-                                            <w:t>, Mohamed El Aisatti</w:t>
+                                            <w:t xml:space="preserve">, Mohamed El </w:t>
                                           </w:r>
+                                          <w:proofErr w:type="spellStart"/>
+                                          <w:r>
+                                            <w:rPr>
+                                              <w:sz w:val="36"/>
+                                              <w:szCs w:val="36"/>
+                                            </w:rPr>
+                                            <w:t>Aisatti</w:t>
+                                          </w:r>
+                                          <w:proofErr w:type="spellEnd"/>
                                           <w:r>
                                             <w:rPr>
                                               <w:sz w:val="36"/>
@@ -468,8 +508,39 @@
                                         <w:sz w:val="72"/>
                                         <w:szCs w:val="72"/>
                                       </w:rPr>
-                                      <w:t>Projectplan augmented reality</w:t>
+                                      <w:t xml:space="preserve">Projectplan </w:t>
                                     </w:r>
+                                    <w:proofErr w:type="spellStart"/>
+                                    <w:r>
+                                      <w:rPr>
+                                        <w:rFonts w:asciiTheme="majorHAnsi" w:eastAsiaTheme="majorEastAsia" w:hAnsiTheme="majorHAnsi" w:cstheme="majorBidi"/>
+                                        <w:color w:val="FFFFFF" w:themeColor="background1"/>
+                                        <w:sz w:val="72"/>
+                                        <w:szCs w:val="72"/>
+                                      </w:rPr>
+                                      <w:t>augmented</w:t>
+                                    </w:r>
+                                    <w:proofErr w:type="spellEnd"/>
+                                    <w:r>
+                                      <w:rPr>
+                                        <w:rFonts w:asciiTheme="majorHAnsi" w:eastAsiaTheme="majorEastAsia" w:hAnsiTheme="majorHAnsi" w:cstheme="majorBidi"/>
+                                        <w:color w:val="FFFFFF" w:themeColor="background1"/>
+                                        <w:sz w:val="72"/>
+                                        <w:szCs w:val="72"/>
+                                      </w:rPr>
+                                      <w:t xml:space="preserve"> </w:t>
+                                    </w:r>
+                                    <w:proofErr w:type="spellStart"/>
+                                    <w:r>
+                                      <w:rPr>
+                                        <w:rFonts w:asciiTheme="majorHAnsi" w:eastAsiaTheme="majorEastAsia" w:hAnsiTheme="majorHAnsi" w:cstheme="majorBidi"/>
+                                        <w:color w:val="FFFFFF" w:themeColor="background1"/>
+                                        <w:sz w:val="72"/>
+                                        <w:szCs w:val="72"/>
+                                      </w:rPr>
+                                      <w:t>reality</w:t>
+                                    </w:r>
+                                    <w:proofErr w:type="spellEnd"/>
                                   </w:sdtContent>
                                 </w:sdt>
                               </w:p>
@@ -551,8 +622,17 @@
                                         <w:sz w:val="36"/>
                                         <w:szCs w:val="36"/>
                                       </w:rPr>
-                                      <w:t>, Mohamed El Aisatti</w:t>
+                                      <w:t xml:space="preserve">, Mohamed El </w:t>
                                     </w:r>
+                                    <w:proofErr w:type="spellStart"/>
+                                    <w:r>
+                                      <w:rPr>
+                                        <w:sz w:val="36"/>
+                                        <w:szCs w:val="36"/>
+                                      </w:rPr>
+                                      <w:t>Aisatti</w:t>
+                                    </w:r>
+                                    <w:proofErr w:type="spellEnd"/>
                                     <w:r>
                                       <w:rPr>
                                         <w:sz w:val="36"/>
@@ -657,7 +737,7 @@
                                   <w:sdtPr>
                                     <w:id w:val="1551723"/>
                                     <w:dataBinding w:prefixMappings="xmlns:ns0='http://schemas.microsoft.com/office/2006/coverPageProps'" w:xpath="/ns0:CoverPageProperties[1]/ns0:PublishDate[1]" w:storeItemID="{55AF091B-3C7A-41E3-B477-F2FDAA23CFDA}"/>
-                                    <w:date w:fullDate="2016-09-30T00:00:00Z">
+                                    <w:date w:fullDate="2016-10-07T00:00:00Z">
                                       <w:dateFormat w:val="MMMM d, yyyy"/>
                                       <w:lid w:val="en-US"/>
                                       <w:storeMappedDataAs w:val="dateTime"/>
@@ -670,13 +750,7 @@
                                       <w:rPr>
                                         <w:lang w:val="en-US"/>
                                       </w:rPr>
-                                      <w:t>September 30</w:t>
-                                    </w:r>
-                                    <w:r>
-                                      <w:rPr>
-                                        <w:lang w:val="en-US"/>
-                                      </w:rPr>
-                                      <w:t>, 2016</w:t>
+                                      <w:t>October 7, 2016</w:t>
                                     </w:r>
                                   </w:sdtContent>
                                 </w:sdt>
@@ -737,7 +811,7 @@
                             <w:sdtPr>
                               <w:id w:val="1551723"/>
                               <w:dataBinding w:prefixMappings="xmlns:ns0='http://schemas.microsoft.com/office/2006/coverPageProps'" w:xpath="/ns0:CoverPageProperties[1]/ns0:PublishDate[1]" w:storeItemID="{55AF091B-3C7A-41E3-B477-F2FDAA23CFDA}"/>
-                              <w:date w:fullDate="2016-09-30T00:00:00Z">
+                              <w:date w:fullDate="2016-10-07T00:00:00Z">
                                 <w:dateFormat w:val="MMMM d, yyyy"/>
                                 <w:lid w:val="en-US"/>
                                 <w:storeMappedDataAs w:val="dateTime"/>
@@ -750,13 +824,7 @@
                                 <w:rPr>
                                   <w:lang w:val="en-US"/>
                                 </w:rPr>
-                                <w:t>September 30</w:t>
-                              </w:r>
-                              <w:r>
-                                <w:rPr>
-                                  <w:lang w:val="en-US"/>
-                                </w:rPr>
-                                <w:t>, 2016</w:t>
+                                <w:t>October 7, 2016</w:t>
                               </w:r>
                             </w:sdtContent>
                           </w:sdt>
@@ -825,8 +893,6 @@
                 <w:t>Inhoud</w:t>
               </w:r>
             </w:p>
-            <w:bookmarkStart w:id="0" w:name="_GoBack"/>
-            <w:bookmarkEnd w:id="0"/>
             <w:p>
               <w:pPr>
                 <w:pStyle w:val="Inhopg1"/>
@@ -2053,6 +2119,11 @@
             </w:p>
           </w:sdtContent>
         </w:sdt>
+        <w:p>
+          <w:pPr>
+            <w:spacing w:after="200"/>
+          </w:pPr>
+        </w:p>
         <w:p>
           <w:pPr>
             <w:spacing w:after="200"/>
@@ -2133,8 +2204,30 @@
             <w:rPr>
               <w:smallCaps w:val="0"/>
             </w:rPr>
-            <w:t>Projectplan augmented reality</w:t>
+            <w:t xml:space="preserve">Projectplan </w:t>
           </w:r>
+          <w:proofErr w:type="spellStart"/>
+          <w:r>
+            <w:rPr>
+              <w:smallCaps w:val="0"/>
+            </w:rPr>
+            <w:t>augmented</w:t>
+          </w:r>
+          <w:proofErr w:type="spellEnd"/>
+          <w:r>
+            <w:rPr>
+              <w:smallCaps w:val="0"/>
+            </w:rPr>
+            <w:t xml:space="preserve"> </w:t>
+          </w:r>
+          <w:proofErr w:type="spellStart"/>
+          <w:r>
+            <w:rPr>
+              <w:smallCaps w:val="0"/>
+            </w:rPr>
+            <w:t>reality</w:t>
+          </w:r>
+          <w:proofErr w:type="spellEnd"/>
         </w:sdtContent>
       </w:sdt>
     </w:p>
@@ -2156,7 +2249,15 @@
         <w:sdtEndPr/>
         <w:sdtContent>
           <w:r>
-            <w:t>Boyd Franken, Mohamed El Aisatti en Jeroen Rietveld 3EA2</w:t>
+            <w:t xml:space="preserve">Boyd Franken, Mohamed El </w:t>
+          </w:r>
+          <w:proofErr w:type="spellStart"/>
+          <w:r>
+            <w:t>Aisatti</w:t>
+          </w:r>
+          <w:proofErr w:type="spellEnd"/>
+          <w:r>
+            <w:t xml:space="preserve"> en Jeroen Rietveld 3EA2</w:t>
           </w:r>
         </w:sdtContent>
       </w:sdt>
@@ -2165,25 +2266,33 @@
       <w:pPr>
         <w:pStyle w:val="Kop1"/>
       </w:pPr>
-      <w:bookmarkStart w:id="1" w:name="_Toc463594377"/>
+      <w:bookmarkStart w:id="0" w:name="_Toc463594377"/>
       <w:r>
         <w:t>Project Omschrijving</w:t>
       </w:r>
-      <w:bookmarkEnd w:id="1"/>
+      <w:bookmarkEnd w:id="0"/>
     </w:p>
     <w:p>
       <w:pPr>
         <w:pStyle w:val="Kop2"/>
       </w:pPr>
-      <w:bookmarkStart w:id="2" w:name="_Toc463594378"/>
+      <w:bookmarkStart w:id="1" w:name="_Toc463594378"/>
       <w:r>
         <w:t>Aanleiding en context</w:t>
       </w:r>
-      <w:bookmarkEnd w:id="2"/>
+      <w:bookmarkEnd w:id="1"/>
     </w:p>
     <w:p>
       <w:r>
-        <w:t>Anno 2016 wordt er steeds meer gedacht over hoe technologie ons huidige educatiesysteem kan verbeteren of zelfs vervangen. Onze klant, dhr. Peeters, kreeg inspiratie bij zijn recente ouderbijeenkomst van zijn kind waar een leerkracht bovenmatig IT-minded bezig was. Hier</w:t>
+        <w:t>Anno 2016 wordt er steeds meer gedacht over hoe technologie ons huidige educatiesysteem kan verbeteren of zelfs vervangen. Onze klant, dhr. Peeters, kreeg inspiratie bij zijn recente ouderbijeenkomst van zijn kind waar een leerkracht bovenmatig IT-</w:t>
+      </w:r>
+      <w:proofErr w:type="spellStart"/>
+      <w:r>
+        <w:t>minded</w:t>
+      </w:r>
+      <w:proofErr w:type="spellEnd"/>
+      <w:r>
+        <w:t xml:space="preserve"> bezig was. Hier</w:t>
       </w:r>
       <w:r>
         <w:t xml:space="preserve">uit kwam het idee </w:t>
@@ -2192,7 +2301,15 @@
         <w:t>hoe</w:t>
       </w:r>
       <w:r>
-        <w:t xml:space="preserve"> augmented-reality technologie vertrouwd krijgt binnen een schoolomgeving, zodat leerling en leraar </w:t>
+        <w:t xml:space="preserve"> </w:t>
+      </w:r>
+      <w:proofErr w:type="spellStart"/>
+      <w:r>
+        <w:t>augmented-reality</w:t>
+      </w:r>
+      <w:proofErr w:type="spellEnd"/>
+      <w:r>
+        <w:t xml:space="preserve"> technologie vertrouwd krijgt binnen een schoolomgeving, zodat leerling en leraar </w:t>
       </w:r>
       <w:r>
         <w:t xml:space="preserve">een interactievere les kunnen beleven. </w:t>
@@ -2202,14 +2319,14 @@
       <w:pPr>
         <w:pStyle w:val="Kop2"/>
       </w:pPr>
-      <w:bookmarkStart w:id="3" w:name="_Toc463594379"/>
+      <w:bookmarkStart w:id="2" w:name="_Toc463594379"/>
       <w:r>
         <w:t>Probleemstelling</w:t>
       </w:r>
       <w:r>
         <w:t xml:space="preserve"> project</w:t>
       </w:r>
-      <w:bookmarkEnd w:id="3"/>
+      <w:bookmarkEnd w:id="2"/>
     </w:p>
     <w:p>
       <w:r>
@@ -2312,11 +2429,11 @@
       <w:pPr>
         <w:pStyle w:val="Kop2"/>
       </w:pPr>
-      <w:bookmarkStart w:id="4" w:name="_Toc463594380"/>
+      <w:bookmarkStart w:id="3" w:name="_Toc463594380"/>
       <w:r>
         <w:t>Doel project</w:t>
       </w:r>
-      <w:bookmarkEnd w:id="4"/>
+      <w:bookmarkEnd w:id="3"/>
     </w:p>
     <w:p>
       <w:r>
@@ -2327,14 +2444,14 @@
       <w:pPr>
         <w:pStyle w:val="Kop2"/>
       </w:pPr>
-      <w:bookmarkStart w:id="5" w:name="_Toc463594381"/>
+      <w:bookmarkStart w:id="4" w:name="_Toc463594381"/>
       <w:r>
         <w:t xml:space="preserve">Beschrijving </w:t>
       </w:r>
       <w:r>
         <w:t>project</w:t>
       </w:r>
-      <w:bookmarkEnd w:id="5"/>
+      <w:bookmarkEnd w:id="4"/>
     </w:p>
     <w:p>
       <w:r>
@@ -2393,6 +2510,7 @@
     </w:p>
     <w:p>
       <w:r>
+        <w:lastRenderedPageBreak/>
         <w:t>Het tweede deel van het project bestaat uit een web platform en databank waar de resultaten naartoe worden verstuurd</w:t>
       </w:r>
       <w:r>
@@ -2408,11 +2526,7 @@
         <w:t xml:space="preserve"> voor visuele feedback over wat voor antwoorden er gekozen zijn.</w:t>
       </w:r>
       <w:r>
-        <w:t xml:space="preserve"> De interface </w:t>
-      </w:r>
-      <w:r>
-        <w:lastRenderedPageBreak/>
-        <w:t xml:space="preserve">zal hierbij tevens simpel zijn, de voorgaande resultaten kunnen per datum en tijd, leerjaar, klas of les worden bekeken. Een combinatie hiervan is tevens ook mogelijk. </w:t>
+        <w:t xml:space="preserve"> De interface zal hierbij tevens simpel zijn, de voorgaande resultaten kunnen per datum en tijd, leerjaar, klas of les worden bekeken. Een combinatie hiervan is tevens ook mogelijk. </w:t>
       </w:r>
       <w:r>
         <w:t xml:space="preserve"> </w:t>
@@ -2422,11 +2536,11 @@
       <w:pPr>
         <w:pStyle w:val="Kop2"/>
       </w:pPr>
-      <w:bookmarkStart w:id="6" w:name="_Toc463594382"/>
+      <w:bookmarkStart w:id="5" w:name="_Toc463594382"/>
       <w:r>
         <w:t>Methodologie</w:t>
       </w:r>
-      <w:bookmarkEnd w:id="6"/>
+      <w:bookmarkEnd w:id="5"/>
     </w:p>
     <w:p>
       <w:r>
@@ -2469,41 +2583,59 @@
         <w:t xml:space="preserve">Daarbij zullen er aan het eind van module 1 </w:t>
       </w:r>
       <w:r>
-        <w:t xml:space="preserve">een presentatie worden gehouden en demo’s worden voorzien. Aan het eind van module 2 wordt het eindproduct gepresenteerd en de finale applicatie getoond. Hierbij is telkens ruimte voor vragen en constructieve kritiek van onze product owner en van onze leerkracht. </w:t>
+        <w:t xml:space="preserve">een presentatie worden gehouden en demo’s worden voorzien. Aan het eind van module 2 wordt het eindproduct gepresenteerd en de finale applicatie getoond. Hierbij is telkens ruimte voor vragen en constructieve kritiek van onze product </w:t>
+      </w:r>
+      <w:proofErr w:type="spellStart"/>
+      <w:r>
+        <w:t>owner</w:t>
+      </w:r>
+      <w:proofErr w:type="spellEnd"/>
+      <w:r>
+        <w:t xml:space="preserve"> en van onze leerkracht. </w:t>
       </w:r>
     </w:p>
     <w:p>
+      <w:proofErr w:type="gramStart"/>
       <w:r>
         <w:t>https://github.com/DEJeroen/</w:t>
       </w:r>
       <w:r>
         <w:t>CloudApplications#boards?repos=68715146</w:t>
       </w:r>
+      <w:proofErr w:type="gramEnd"/>
     </w:p>
     <w:p>
       <w:pPr>
         <w:pStyle w:val="Kop2"/>
       </w:pPr>
-      <w:bookmarkStart w:id="7" w:name="_Toc463594383"/>
+      <w:bookmarkStart w:id="6" w:name="_Toc463594383"/>
       <w:r>
         <w:t>Verwachte problemen</w:t>
       </w:r>
-      <w:bookmarkEnd w:id="7"/>
+      <w:bookmarkEnd w:id="6"/>
     </w:p>
     <w:p>
       <w:r>
-        <w:t xml:space="preserve">Toen we de projectkeuze hadden gemaakt zijn we direct onderzoek gaan doen naar bestaande technologieën die al reeds op de markt zijn. Wat blijkt na het testen van een aantal apps die gefocust zijn rond image recognition, dit werkt niet altijd 100%. De apps hebben het vaak fout als ze een plaatje proberen herkennen, echter gaat dit om apps die de precieze origine van een object van een plaatje proberen te achterhalen. Zoals een bloempot, stoel of auto. We hopen daarom dat figuren herkennen iets gemakkelijker zal verlopen. </w:t>
+        <w:t xml:space="preserve">Toen we de projectkeuze hadden gemaakt zijn we direct onderzoek gaan doen naar bestaande technologieën die al reeds op de markt zijn. Wat blijkt na het testen van een aantal apps die gefocust zijn rond image </w:t>
+      </w:r>
+      <w:proofErr w:type="spellStart"/>
+      <w:r>
+        <w:t>recognition</w:t>
+      </w:r>
+      <w:proofErr w:type="spellEnd"/>
+      <w:r>
+        <w:t xml:space="preserve">, dit werkt niet altijd 100%. De apps hebben het vaak fout als ze een plaatje proberen herkennen, echter gaat dit om apps die de precieze origine van een object van een plaatje proberen te achterhalen. Zoals een bloempot, stoel of auto. We hopen daarom dat figuren herkennen iets gemakkelijker zal verlopen. </w:t>
       </w:r>
     </w:p>
     <w:p>
       <w:pPr>
         <w:pStyle w:val="Kop2"/>
       </w:pPr>
-      <w:bookmarkStart w:id="8" w:name="_Toc463594384"/>
+      <w:bookmarkStart w:id="7" w:name="_Toc463594384"/>
       <w:r>
         <w:t>Verwachte resultaten</w:t>
       </w:r>
-      <w:bookmarkEnd w:id="8"/>
+      <w:bookmarkEnd w:id="7"/>
     </w:p>
     <w:p>
       <w:r>
@@ -2525,11 +2657,11 @@
       <w:pPr>
         <w:pStyle w:val="Kop2"/>
       </w:pPr>
-      <w:bookmarkStart w:id="9" w:name="_Toc463594385"/>
+      <w:bookmarkStart w:id="8" w:name="_Toc463594385"/>
       <w:r>
         <w:t>Optionele features</w:t>
       </w:r>
-      <w:bookmarkEnd w:id="9"/>
+      <w:bookmarkEnd w:id="8"/>
     </w:p>
     <w:p>
       <w:r>
@@ -2542,15 +2674,94 @@
         <w:t xml:space="preserve"> de verwachte resultaten sneller dan verwacht verlopen, kunnen we gaan denken aan complexere figuren leren herkennen. Daarnaast kan er gedacht gaan worden om ook een leerling versie te maken, met voorgeprogrammeerde opdrachten zoals “Zoek of knutsel een object dat een cirkel is”. Op basis van snelheid en duidelijkheid van het object kunnen er bijvoorbeeld punten worden toegekend aan de leering. Op deze manier zal de applicatie breder inzetbaar zijn.</w:t>
       </w:r>
     </w:p>
+    <w:p/>
+    <w:p/>
+    <w:p/>
+    <w:p/>
     <w:p>
       <w:pPr>
         <w:pStyle w:val="Kop1"/>
       </w:pPr>
-      <w:bookmarkStart w:id="10" w:name="_Toc463594386"/>
-      <w:r>
+      <w:bookmarkStart w:id="9" w:name="_Toc463594386"/>
+      <w:r>
+        <w:lastRenderedPageBreak/>
         <w:t>Technologie</w:t>
       </w:r>
+      <w:bookmarkEnd w:id="9"/>
+    </w:p>
+    <w:p>
+      <w:pPr>
+        <w:pStyle w:val="Kop2"/>
+      </w:pPr>
+      <w:bookmarkStart w:id="10" w:name="_Toc463594387"/>
+      <w:r>
+        <w:t>Android</w:t>
+      </w:r>
       <w:bookmarkEnd w:id="10"/>
+    </w:p>
+    <w:p>
+      <w:r>
+        <w:t xml:space="preserve">De Android app zal volledig in Java worden geschreven. Aangezien we met Androidstudio bekend zijn, valt onze keus op deze twee technologieën. </w:t>
+      </w:r>
+      <w:r>
+        <w:t xml:space="preserve">De app zal eerst alleen beschikbaar zijn in Android, later mocht het een succesvol idee zijn, dan zullen we onze applicatie </w:t>
+      </w:r>
+      <w:proofErr w:type="spellStart"/>
+      <w:r>
+        <w:t>deployen</w:t>
+      </w:r>
+      <w:proofErr w:type="spellEnd"/>
+      <w:r>
+        <w:t xml:space="preserve"> naar andere besturingssystemen. </w:t>
+      </w:r>
+    </w:p>
+    <w:p>
+      <w:pPr>
+        <w:pStyle w:val="Kop2"/>
+      </w:pPr>
+      <w:bookmarkStart w:id="11" w:name="_Toc463594388"/>
+      <w:proofErr w:type="spellStart"/>
+      <w:r>
+        <w:t>Angular</w:t>
+      </w:r>
+      <w:proofErr w:type="spellEnd"/>
+      <w:r>
+        <w:t xml:space="preserve"> &amp; bootstrap</w:t>
+      </w:r>
+      <w:bookmarkEnd w:id="11"/>
+    </w:p>
+    <w:p>
+      <w:r>
+        <w:t xml:space="preserve">De logica van de webapplicatie wordt geschreven in </w:t>
+      </w:r>
+      <w:proofErr w:type="spellStart"/>
+      <w:r>
+        <w:t>Angular</w:t>
+      </w:r>
+      <w:proofErr w:type="spellEnd"/>
+      <w:r>
+        <w:t>, net als met Androidstudio heeft ons team het meeste ervaring met deze technologie. Bovendien is het een krachtige technologie waarmee je gemakkelijk de logica en de backend voorziet voor applicaties. De opmaak zal grotendeels worden voorzien door bootstrap, met deze technologie kan je vrij eenvoudig een aantrekkelijke webapp schrijven.</w:t>
+      </w:r>
+    </w:p>
+    <w:p>
+      <w:pPr>
+        <w:pStyle w:val="Kop2"/>
+      </w:pPr>
+      <w:bookmarkStart w:id="12" w:name="_Toc463594389"/>
+      <w:proofErr w:type="spellStart"/>
+      <w:r>
+        <w:t>OpenCV</w:t>
+      </w:r>
+      <w:proofErr w:type="spellEnd"/>
+      <w:r>
+        <w:t>/</w:t>
+      </w:r>
+      <w:proofErr w:type="spellStart"/>
+      <w:r>
+        <w:t>JavaCV</w:t>
+      </w:r>
+      <w:bookmarkEnd w:id="12"/>
+      <w:proofErr w:type="spellEnd"/>
     </w:p>
     <w:p>
       <w:pPr>
@@ -2563,13 +2774,7 @@
           <w:szCs w:val="22"/>
         </w:rPr>
       </w:pPr>
-      <w:r>
-        <w:rPr>
-          <w:rFonts w:ascii="Arial" w:hAnsi="Arial" w:cs="Arial"/>
-          <w:i/>
-        </w:rPr>
-        <w:br/>
-      </w:r>
+      <w:proofErr w:type="spellStart"/>
       <w:r>
         <w:rPr>
           <w:rFonts w:asciiTheme="minorHAnsi" w:hAnsiTheme="minorHAnsi" w:cs="Segoe UI"/>
@@ -2577,8 +2782,9 @@
           <w:sz w:val="22"/>
           <w:szCs w:val="22"/>
         </w:rPr>
-        <w:t xml:space="preserve">In het huidige stadium van het project is het gebruik van een bepaalde technologie nog niet zeker. Waar de technologie </w:t>
-      </w:r>
+        <w:t>OpenCV</w:t>
+      </w:r>
+      <w:proofErr w:type="spellEnd"/>
       <w:r>
         <w:rPr>
           <w:rFonts w:asciiTheme="minorHAnsi" w:hAnsiTheme="minorHAnsi" w:cs="Segoe UI"/>
@@ -2586,8 +2792,9 @@
           <w:sz w:val="22"/>
           <w:szCs w:val="22"/>
         </w:rPr>
-        <w:t>sowieso</w:t>
-      </w:r>
+        <w:t xml:space="preserve"> is een </w:t>
+      </w:r>
+      <w:proofErr w:type="spellStart"/>
       <w:r>
         <w:rPr>
           <w:rFonts w:asciiTheme="minorHAnsi" w:hAnsiTheme="minorHAnsi" w:cs="Segoe UI"/>
@@ -2595,8 +2802,9 @@
           <w:sz w:val="22"/>
           <w:szCs w:val="22"/>
         </w:rPr>
-        <w:t xml:space="preserve"> aan moet voldoen is het herkennen van objecten, hierbij zal er getest moeten worden hoe goed de technologie werkt onder bepaalde licht omstandigheden en andere oorzaken van ruis. </w:t>
-      </w:r>
+        <w:t>library</w:t>
+      </w:r>
+      <w:proofErr w:type="spellEnd"/>
       <w:r>
         <w:rPr>
           <w:rFonts w:asciiTheme="minorHAnsi" w:hAnsiTheme="minorHAnsi" w:cs="Segoe UI"/>
@@ -2604,8 +2812,9 @@
           <w:sz w:val="22"/>
           <w:szCs w:val="22"/>
         </w:rPr>
-        <w:t>Het</w:t>
-      </w:r>
+        <w:t xml:space="preserve"> voor het detecteren van objecten in </w:t>
+      </w:r>
+      <w:proofErr w:type="spellStart"/>
       <w:r>
         <w:rPr>
           <w:rFonts w:asciiTheme="minorHAnsi" w:hAnsiTheme="minorHAnsi" w:cs="Segoe UI"/>
@@ -2613,18 +2822,145 @@
           <w:sz w:val="22"/>
           <w:szCs w:val="22"/>
         </w:rPr>
-        <w:t xml:space="preserve"> diagram hieronder geeft een overzicht van de manier waar de gebruikte technologie thuishoort.</w:t>
-      </w:r>
-    </w:p>
-    <w:p>
-      <w:pPr>
-        <w:pStyle w:val="Normaalweb"/>
-        <w:spacing w:before="0" w:beforeAutospacing="0" w:after="240" w:afterAutospacing="0"/>
+        <w:t>realtime</w:t>
+      </w:r>
+      <w:proofErr w:type="spellEnd"/>
+      <w:r>
         <w:rPr>
           <w:rFonts w:asciiTheme="minorHAnsi" w:hAnsiTheme="minorHAnsi" w:cs="Segoe UI"/>
           <w:color w:val="333333"/>
           <w:sz w:val="22"/>
           <w:szCs w:val="22"/>
+        </w:rPr>
+        <w:t xml:space="preserve"> camera beelden. </w:t>
+      </w:r>
+      <w:proofErr w:type="spellStart"/>
+      <w:r>
+        <w:rPr>
+          <w:rFonts w:asciiTheme="minorHAnsi" w:hAnsiTheme="minorHAnsi" w:cs="Segoe UI"/>
+          <w:color w:val="333333"/>
+          <w:sz w:val="22"/>
+          <w:szCs w:val="22"/>
+        </w:rPr>
+        <w:t>JavaCV</w:t>
+      </w:r>
+      <w:proofErr w:type="spellEnd"/>
+      <w:r>
+        <w:rPr>
+          <w:rFonts w:asciiTheme="minorHAnsi" w:hAnsiTheme="minorHAnsi" w:cs="Segoe UI"/>
+          <w:color w:val="333333"/>
+          <w:sz w:val="22"/>
+          <w:szCs w:val="22"/>
+        </w:rPr>
+        <w:t xml:space="preserve"> is een </w:t>
+      </w:r>
+      <w:proofErr w:type="spellStart"/>
+      <w:r>
+        <w:rPr>
+          <w:rFonts w:asciiTheme="minorHAnsi" w:hAnsiTheme="minorHAnsi" w:cs="Segoe UI"/>
+          <w:color w:val="333333"/>
+          <w:sz w:val="22"/>
+          <w:szCs w:val="22"/>
+        </w:rPr>
+        <w:t>java</w:t>
+      </w:r>
+      <w:proofErr w:type="spellEnd"/>
+      <w:r>
+        <w:rPr>
+          <w:rFonts w:asciiTheme="minorHAnsi" w:hAnsiTheme="minorHAnsi" w:cs="Segoe UI"/>
+          <w:color w:val="333333"/>
+          <w:sz w:val="22"/>
+          <w:szCs w:val="22"/>
+        </w:rPr>
+        <w:t xml:space="preserve"> interface voor </w:t>
+      </w:r>
+      <w:proofErr w:type="spellStart"/>
+      <w:r>
+        <w:rPr>
+          <w:rFonts w:asciiTheme="minorHAnsi" w:hAnsiTheme="minorHAnsi" w:cs="Segoe UI"/>
+          <w:color w:val="333333"/>
+          <w:sz w:val="22"/>
+          <w:szCs w:val="22"/>
+        </w:rPr>
+        <w:t>OpenCV</w:t>
+      </w:r>
+      <w:proofErr w:type="spellEnd"/>
+      <w:r>
+        <w:rPr>
+          <w:rFonts w:asciiTheme="minorHAnsi" w:hAnsiTheme="minorHAnsi" w:cs="Segoe UI"/>
+          <w:color w:val="333333"/>
+          <w:sz w:val="22"/>
+          <w:szCs w:val="22"/>
+        </w:rPr>
+        <w:t xml:space="preserve"> dit zou waarschijnlijk wat performance verlies hebben maar wel positieve effecten hebben voor het programmeren en de leesbaarheid van de code.</w:t>
+      </w:r>
+    </w:p>
+    <w:p>
+      <w:pPr>
+        <w:pStyle w:val="Kop2"/>
+      </w:pPr>
+      <w:bookmarkStart w:id="13" w:name="_Toc463594390"/>
+      <w:proofErr w:type="spellStart"/>
+      <w:r>
+        <w:t>Firebase</w:t>
+      </w:r>
+      <w:bookmarkEnd w:id="13"/>
+      <w:proofErr w:type="spellEnd"/>
+    </w:p>
+    <w:p>
+      <w:proofErr w:type="spellStart"/>
+      <w:r>
+        <w:t>Firebase</w:t>
+      </w:r>
+      <w:proofErr w:type="spellEnd"/>
+      <w:r>
+        <w:t xml:space="preserve"> is een </w:t>
+      </w:r>
+      <w:proofErr w:type="spellStart"/>
+      <w:r>
+        <w:t>NoSQL</w:t>
+      </w:r>
+      <w:proofErr w:type="spellEnd"/>
+      <w:r>
+        <w:t xml:space="preserve"> database en zou hierdoor sneller, schaalbarer en beter uitgebreid kan worden. De keus is gevallen op </w:t>
+      </w:r>
+      <w:proofErr w:type="spellStart"/>
+      <w:r>
+        <w:t>Firebase</w:t>
+      </w:r>
+      <w:proofErr w:type="spellEnd"/>
+      <w:r>
+        <w:t>, mede omdat we hiermee reeds ervaring hebben en het gemakkelijk te integreren is met beide de Android en webapplicatie.</w:t>
+      </w:r>
+    </w:p>
+    <w:p>
+      <w:pPr>
+        <w:rPr>
+          <w:b/>
+        </w:rPr>
+      </w:pPr>
+      <w:r>
+        <w:t xml:space="preserve">Hieronder een plaatje die laat zien hoe de applicatie zal werken. De app (camera in het plaatje) scant de omgeving naar figuurtjes die de leerlingen (de </w:t>
+      </w:r>
+      <w:proofErr w:type="spellStart"/>
+      <w:r>
+        <w:t>stickfig</w:t>
+      </w:r>
+      <w:bookmarkStart w:id="14" w:name="_GoBack"/>
+      <w:bookmarkEnd w:id="14"/>
+      <w:r>
+        <w:t>ures</w:t>
+      </w:r>
+      <w:proofErr w:type="spellEnd"/>
+      <w:r>
+        <w:t xml:space="preserve"> in het plaatje) omhooghouden. Na het scannen worden deze resultaten verstuurd naar de webapp en komen de resultaten op het scherm. </w:t>
+      </w:r>
+    </w:p>
+    <w:p>
+      <w:pPr>
+        <w:pStyle w:val="Kop1"/>
+        <w:rPr>
+          <w:lang w:val="nl"/>
         </w:rPr>
       </w:pPr>
       <w:r>
@@ -2635,9 +2971,8 @@
           <w:sz w:val="22"/>
           <w:szCs w:val="22"/>
         </w:rPr>
-        <w:lastRenderedPageBreak/>
         <w:drawing>
-          <wp:inline distT="0" distB="0" distL="0" distR="0" wp14:anchorId="7930DBC4" wp14:editId="626BE723">
+          <wp:inline distT="0" distB="0" distL="0" distR="0" wp14:anchorId="08EC93DA" wp14:editId="76F0DACC">
             <wp:extent cx="5943600" cy="3343275"/>
             <wp:effectExtent l="0" t="0" r="0" b="9525"/>
             <wp:docPr id="4" name="Afbeelding 4"/>
@@ -2678,107 +3013,6 @@
           </wp:inline>
         </w:drawing>
       </w:r>
-    </w:p>
-    <w:p>
-      <w:pPr>
-        <w:pStyle w:val="Kop2"/>
-      </w:pPr>
-      <w:bookmarkStart w:id="11" w:name="_Toc463594387"/>
-      <w:r>
-        <w:t>Java &amp; Androidstudio</w:t>
-      </w:r>
-      <w:bookmarkEnd w:id="11"/>
-    </w:p>
-    <w:p>
-      <w:r>
-        <w:t xml:space="preserve">De Android app zal volledig in Java worden geschreven. Aangezien we met Androidstudio bekend zijn, valt onze keus op deze twee technologieën. </w:t>
-      </w:r>
-      <w:r>
-        <w:t xml:space="preserve">De app zal eerst alleen beschikbaar zijn in Android, later mocht het een succesvol idee zijn, dan zullen we onze applicatie deployen naar andere besturingssystemen. </w:t>
-      </w:r>
-    </w:p>
-    <w:p>
-      <w:pPr>
-        <w:pStyle w:val="Kop2"/>
-      </w:pPr>
-      <w:bookmarkStart w:id="12" w:name="_Toc463594388"/>
-      <w:r>
-        <w:t>Angular &amp; bootstrap</w:t>
-      </w:r>
-      <w:bookmarkEnd w:id="12"/>
-    </w:p>
-    <w:p>
-      <w:r>
-        <w:t>De logica van de webapplicatie wordt geschreven in Angular, net als met Androidstudio heeft ons team het meeste ervaring met deze technologie. Bovendien is het een krachtige technologie waarmee je gemakkelijk de logica en de backend voorziet voor applicaties. De opmaak zal grotendeels worden voorzien door bootstrap, met deze technologie kan je vrij eenvoudig een aantrekkelijke webapp schrijven.</w:t>
-      </w:r>
-    </w:p>
-    <w:p>
-      <w:pPr>
-        <w:pStyle w:val="Kop2"/>
-      </w:pPr>
-      <w:bookmarkStart w:id="13" w:name="_Toc463594389"/>
-      <w:r>
-        <w:t>OpenCV/JavaCV</w:t>
-      </w:r>
-      <w:bookmarkEnd w:id="13"/>
-    </w:p>
-    <w:p>
-      <w:pPr>
-        <w:pStyle w:val="Normaalweb"/>
-        <w:spacing w:before="0" w:beforeAutospacing="0" w:after="240" w:afterAutospacing="0"/>
-        <w:rPr>
-          <w:rFonts w:asciiTheme="minorHAnsi" w:hAnsiTheme="minorHAnsi" w:cs="Segoe UI"/>
-          <w:color w:val="333333"/>
-          <w:sz w:val="22"/>
-          <w:szCs w:val="22"/>
-        </w:rPr>
-      </w:pPr>
-      <w:r>
-        <w:rPr>
-          <w:rFonts w:asciiTheme="minorHAnsi" w:hAnsiTheme="minorHAnsi" w:cs="Segoe UI"/>
-          <w:color w:val="333333"/>
-          <w:sz w:val="22"/>
-          <w:szCs w:val="22"/>
-        </w:rPr>
-        <w:t>OpenCV is een library voor het detecteren van objecten in realtime camera beelden. JavaCV is een java interface voor OpenCV dit zou waarschijnlijk wat performance verlies hebben maar wel positieve effecten hebben voor het programmeren en de leesbaarheid van de code.</w:t>
-      </w:r>
-      <w:r>
-        <w:rPr>
-          <w:rFonts w:asciiTheme="minorHAnsi" w:hAnsiTheme="minorHAnsi" w:cs="Segoe UI"/>
-          <w:color w:val="333333"/>
-          <w:sz w:val="22"/>
-          <w:szCs w:val="22"/>
-        </w:rPr>
-        <w:t xml:space="preserve"> *Jeroen vult hier verder de onderbouwing voor OpenCV nog in*</w:t>
-      </w:r>
-    </w:p>
-    <w:p>
-      <w:pPr>
-        <w:pStyle w:val="Kop2"/>
-      </w:pPr>
-      <w:bookmarkStart w:id="14" w:name="_Toc463594390"/>
-      <w:r>
-        <w:t>Firebase</w:t>
-      </w:r>
-      <w:bookmarkEnd w:id="14"/>
-    </w:p>
-    <w:p>
-      <w:pPr>
-        <w:rPr>
-          <w:b/>
-        </w:rPr>
-      </w:pPr>
-      <w:r>
-        <w:t>Firebase is een NoSQL database en zou hierdoor sneller, schaalbarer en beter uitgebreid kan worden. De keus is gevallen op Firebase, mede omdat we hiermee reeds ervaring hebben en het gemakkelijk te integreren is met beide de Android en webapplicatie.</w:t>
-      </w:r>
-    </w:p>
-    <w:p>
-      <w:pPr>
-        <w:pStyle w:val="Kop1"/>
-        <w:rPr>
-          <w:lang w:val="nl"/>
-        </w:rPr>
-      </w:pPr>
     </w:p>
     <w:p>
       <w:pPr>
@@ -2995,13 +3229,23 @@
               </w:rPr>
               <w:t xml:space="preserve"> </w:t>
             </w:r>
+            <w:proofErr w:type="spellStart"/>
             <w:r>
               <w:rPr>
                 <w:rFonts w:cs="Segoe UI"/>
                 <w:shd w:val="clear" w:color="auto" w:fill="FFFFFF"/>
                 <w:lang w:val="en-US"/>
               </w:rPr>
-              <w:t xml:space="preserve">realtime </w:t>
+              <w:t>realtime</w:t>
+            </w:r>
+            <w:proofErr w:type="spellEnd"/>
+            <w:r>
+              <w:rPr>
+                <w:rFonts w:cs="Segoe UI"/>
+                <w:shd w:val="clear" w:color="auto" w:fill="FFFFFF"/>
+                <w:lang w:val="en-US"/>
+              </w:rPr>
+              <w:t xml:space="preserve"> </w:t>
             </w:r>
             <w:r>
               <w:rPr>
@@ -3677,12 +3921,14 @@
           <w:lang w:val="nl"/>
         </w:rPr>
       </w:pPr>
+      <w:proofErr w:type="gramStart"/>
       <w:r>
         <w:rPr>
           <w:lang w:val="nl"/>
         </w:rPr>
         <w:t>https://github.com/DEJeroen/CloudApplications</w:t>
       </w:r>
+      <w:proofErr w:type="gramEnd"/>
     </w:p>
     <w:sectPr>
       <w:footerReference w:type="even" r:id="rId14"/>
@@ -3817,8 +4063,33 @@
                                   <w:rFonts w:asciiTheme="majorHAnsi" w:eastAsiaTheme="majorEastAsia" w:hAnsiTheme="majorHAnsi" w:cstheme="majorBidi"/>
                                   <w:sz w:val="20"/>
                                 </w:rPr>
-                                <w:t>Projectplan augmented reality</w:t>
+                                <w:t xml:space="preserve">Projectplan </w:t>
                               </w:r>
+                              <w:proofErr w:type="spellStart"/>
+                              <w:r>
+                                <w:rPr>
+                                  <w:rFonts w:asciiTheme="majorHAnsi" w:eastAsiaTheme="majorEastAsia" w:hAnsiTheme="majorHAnsi" w:cstheme="majorBidi"/>
+                                  <w:sz w:val="20"/>
+                                </w:rPr>
+                                <w:t>augmented</w:t>
+                              </w:r>
+                              <w:proofErr w:type="spellEnd"/>
+                              <w:r>
+                                <w:rPr>
+                                  <w:rFonts w:asciiTheme="majorHAnsi" w:eastAsiaTheme="majorEastAsia" w:hAnsiTheme="majorHAnsi" w:cstheme="majorBidi"/>
+                                  <w:sz w:val="20"/>
+                                </w:rPr>
+                                <w:t xml:space="preserve"> </w:t>
+                              </w:r>
+                              <w:proofErr w:type="spellStart"/>
+                              <w:r>
+                                <w:rPr>
+                                  <w:rFonts w:asciiTheme="majorHAnsi" w:eastAsiaTheme="majorEastAsia" w:hAnsiTheme="majorHAnsi" w:cstheme="majorBidi"/>
+                                  <w:sz w:val="20"/>
+                                </w:rPr>
+                                <w:t>reality</w:t>
+                              </w:r>
+                              <w:proofErr w:type="spellEnd"/>
                             </w:sdtContent>
                           </w:sdt>
                           <w:r>
@@ -3837,7 +4108,7 @@
                               <w:alias w:val="Datum"/>
                               <w:id w:val="201965362"/>
                               <w:dataBinding w:prefixMappings="xmlns:ns0='http://schemas.microsoft.com/office/2006/coverPageProps'" w:xpath="/ns0:CoverPageProperties[1]/ns0:PublishDate[1]" w:storeItemID="{55AF091B-3C7A-41E3-B477-F2FDAA23CFDA}"/>
-                              <w:date w:fullDate="2016-09-30T00:00:00Z">
+                              <w:date w:fullDate="2016-10-07T00:00:00Z">
                                 <w:dateFormat w:val="M/d/yyyy"/>
                                 <w:lid w:val="en-US"/>
                                 <w:storeMappedDataAs w:val="dateTime"/>
@@ -3852,7 +4123,7 @@
                                   <w:sz w:val="20"/>
                                   <w:lang w:val="en-US"/>
                                 </w:rPr>
-                                <w:t>9/30/2016</w:t>
+                                <w:t>10/7/2016</w:t>
                               </w:r>
                             </w:sdtContent>
                           </w:sdt>
@@ -3905,8 +4176,33 @@
                             <w:rFonts w:asciiTheme="majorHAnsi" w:eastAsiaTheme="majorEastAsia" w:hAnsiTheme="majorHAnsi" w:cstheme="majorBidi"/>
                             <w:sz w:val="20"/>
                           </w:rPr>
-                          <w:t>Projectplan augmented reality</w:t>
+                          <w:t xml:space="preserve">Projectplan </w:t>
                         </w:r>
+                        <w:proofErr w:type="spellStart"/>
+                        <w:r>
+                          <w:rPr>
+                            <w:rFonts w:asciiTheme="majorHAnsi" w:eastAsiaTheme="majorEastAsia" w:hAnsiTheme="majorHAnsi" w:cstheme="majorBidi"/>
+                            <w:sz w:val="20"/>
+                          </w:rPr>
+                          <w:t>augmented</w:t>
+                        </w:r>
+                        <w:proofErr w:type="spellEnd"/>
+                        <w:r>
+                          <w:rPr>
+                            <w:rFonts w:asciiTheme="majorHAnsi" w:eastAsiaTheme="majorEastAsia" w:hAnsiTheme="majorHAnsi" w:cstheme="majorBidi"/>
+                            <w:sz w:val="20"/>
+                          </w:rPr>
+                          <w:t xml:space="preserve"> </w:t>
+                        </w:r>
+                        <w:proofErr w:type="spellStart"/>
+                        <w:r>
+                          <w:rPr>
+                            <w:rFonts w:asciiTheme="majorHAnsi" w:eastAsiaTheme="majorEastAsia" w:hAnsiTheme="majorHAnsi" w:cstheme="majorBidi"/>
+                            <w:sz w:val="20"/>
+                          </w:rPr>
+                          <w:t>reality</w:t>
+                        </w:r>
+                        <w:proofErr w:type="spellEnd"/>
                       </w:sdtContent>
                     </w:sdt>
                     <w:r>
@@ -3925,7 +4221,7 @@
                         <w:alias w:val="Datum"/>
                         <w:id w:val="201965362"/>
                         <w:dataBinding w:prefixMappings="xmlns:ns0='http://schemas.microsoft.com/office/2006/coverPageProps'" w:xpath="/ns0:CoverPageProperties[1]/ns0:PublishDate[1]" w:storeItemID="{55AF091B-3C7A-41E3-B477-F2FDAA23CFDA}"/>
-                        <w:date w:fullDate="2016-09-30T00:00:00Z">
+                        <w:date w:fullDate="2016-10-07T00:00:00Z">
                           <w:dateFormat w:val="M/d/yyyy"/>
                           <w:lid w:val="en-US"/>
                           <w:storeMappedDataAs w:val="dateTime"/>
@@ -3940,7 +4236,7 @@
                             <w:sz w:val="20"/>
                             <w:lang w:val="en-US"/>
                           </w:rPr>
-                          <w:t>9/30/2016</w:t>
+                          <w:t>10/7/2016</w:t>
                         </w:r>
                       </w:sdtContent>
                     </w:sdt>
@@ -4120,7 +4416,7 @@
                               <w:sz w:val="40"/>
                               <w:szCs w:val="40"/>
                             </w:rPr>
-                            <w:t>6</w:t>
+                            <w:t>4</w:t>
                           </w:r>
                           <w:r>
                             <w:rPr>
@@ -4180,7 +4476,7 @@
                         <w:sz w:val="40"/>
                         <w:szCs w:val="40"/>
                       </w:rPr>
-                      <w:t>6</w:t>
+                      <w:t>4</w:t>
                     </w:r>
                     <w:r>
                       <w:rPr>
@@ -4302,8 +4598,33 @@
                                   <w:rFonts w:asciiTheme="majorHAnsi" w:eastAsiaTheme="majorEastAsia" w:hAnsiTheme="majorHAnsi" w:cstheme="majorBidi"/>
                                   <w:sz w:val="20"/>
                                 </w:rPr>
-                                <w:t>Projectplan augmented reality</w:t>
+                                <w:t xml:space="preserve">Projectplan </w:t>
                               </w:r>
+                              <w:proofErr w:type="spellStart"/>
+                              <w:r>
+                                <w:rPr>
+                                  <w:rFonts w:asciiTheme="majorHAnsi" w:eastAsiaTheme="majorEastAsia" w:hAnsiTheme="majorHAnsi" w:cstheme="majorBidi"/>
+                                  <w:sz w:val="20"/>
+                                </w:rPr>
+                                <w:t>augmented</w:t>
+                              </w:r>
+                              <w:proofErr w:type="spellEnd"/>
+                              <w:r>
+                                <w:rPr>
+                                  <w:rFonts w:asciiTheme="majorHAnsi" w:eastAsiaTheme="majorEastAsia" w:hAnsiTheme="majorHAnsi" w:cstheme="majorBidi"/>
+                                  <w:sz w:val="20"/>
+                                </w:rPr>
+                                <w:t xml:space="preserve"> </w:t>
+                              </w:r>
+                              <w:proofErr w:type="spellStart"/>
+                              <w:r>
+                                <w:rPr>
+                                  <w:rFonts w:asciiTheme="majorHAnsi" w:eastAsiaTheme="majorEastAsia" w:hAnsiTheme="majorHAnsi" w:cstheme="majorBidi"/>
+                                  <w:sz w:val="20"/>
+                                </w:rPr>
+                                <w:t>reality</w:t>
+                              </w:r>
+                              <w:proofErr w:type="spellEnd"/>
                             </w:sdtContent>
                           </w:sdt>
                           <w:r>
@@ -4322,7 +4643,7 @@
                               <w:alias w:val="Datum"/>
                               <w:id w:val="62384371"/>
                               <w:dataBinding w:prefixMappings="xmlns:ns0='http://schemas.microsoft.com/office/2006/coverPageProps'" w:xpath="/ns0:CoverPageProperties[1]/ns0:PublishDate[1]" w:storeItemID="{55AF091B-3C7A-41E3-B477-F2FDAA23CFDA}"/>
-                              <w:date w:fullDate="2016-09-30T00:00:00Z">
+                              <w:date w:fullDate="2016-10-07T00:00:00Z">
                                 <w:dateFormat w:val="M/d/yyyy"/>
                                 <w:lid w:val="en-US"/>
                                 <w:storeMappedDataAs w:val="dateTime"/>
@@ -4337,7 +4658,7 @@
                                   <w:sz w:val="20"/>
                                   <w:lang w:val="en-US"/>
                                 </w:rPr>
-                                <w:t>9/30/2016</w:t>
+                                <w:t>10/7/2016</w:t>
                               </w:r>
                             </w:sdtContent>
                           </w:sdt>
@@ -4390,8 +4711,33 @@
                             <w:rFonts w:asciiTheme="majorHAnsi" w:eastAsiaTheme="majorEastAsia" w:hAnsiTheme="majorHAnsi" w:cstheme="majorBidi"/>
                             <w:sz w:val="20"/>
                           </w:rPr>
-                          <w:t>Projectplan augmented reality</w:t>
+                          <w:t xml:space="preserve">Projectplan </w:t>
                         </w:r>
+                        <w:proofErr w:type="spellStart"/>
+                        <w:r>
+                          <w:rPr>
+                            <w:rFonts w:asciiTheme="majorHAnsi" w:eastAsiaTheme="majorEastAsia" w:hAnsiTheme="majorHAnsi" w:cstheme="majorBidi"/>
+                            <w:sz w:val="20"/>
+                          </w:rPr>
+                          <w:t>augmented</w:t>
+                        </w:r>
+                        <w:proofErr w:type="spellEnd"/>
+                        <w:r>
+                          <w:rPr>
+                            <w:rFonts w:asciiTheme="majorHAnsi" w:eastAsiaTheme="majorEastAsia" w:hAnsiTheme="majorHAnsi" w:cstheme="majorBidi"/>
+                            <w:sz w:val="20"/>
+                          </w:rPr>
+                          <w:t xml:space="preserve"> </w:t>
+                        </w:r>
+                        <w:proofErr w:type="spellStart"/>
+                        <w:r>
+                          <w:rPr>
+                            <w:rFonts w:asciiTheme="majorHAnsi" w:eastAsiaTheme="majorEastAsia" w:hAnsiTheme="majorHAnsi" w:cstheme="majorBidi"/>
+                            <w:sz w:val="20"/>
+                          </w:rPr>
+                          <w:t>reality</w:t>
+                        </w:r>
+                        <w:proofErr w:type="spellEnd"/>
                       </w:sdtContent>
                     </w:sdt>
                     <w:r>
@@ -4410,7 +4756,7 @@
                         <w:alias w:val="Datum"/>
                         <w:id w:val="62384371"/>
                         <w:dataBinding w:prefixMappings="xmlns:ns0='http://schemas.microsoft.com/office/2006/coverPageProps'" w:xpath="/ns0:CoverPageProperties[1]/ns0:PublishDate[1]" w:storeItemID="{55AF091B-3C7A-41E3-B477-F2FDAA23CFDA}"/>
-                        <w:date w:fullDate="2016-09-30T00:00:00Z">
+                        <w:date w:fullDate="2016-10-07T00:00:00Z">
                           <w:dateFormat w:val="M/d/yyyy"/>
                           <w:lid w:val="en-US"/>
                           <w:storeMappedDataAs w:val="dateTime"/>
@@ -4425,7 +4771,7 @@
                             <w:sz w:val="20"/>
                             <w:lang w:val="en-US"/>
                           </w:rPr>
-                          <w:t>9/30/2016</w:t>
+                          <w:t>10/7/2016</w:t>
                         </w:r>
                       </w:sdtContent>
                     </w:sdt>
@@ -4607,7 +4953,7 @@
                               <w:sz w:val="40"/>
                               <w:szCs w:val="40"/>
                             </w:rPr>
-                            <w:t>7</w:t>
+                            <w:t>5</w:t>
                           </w:r>
                           <w:r>
                             <w:rPr>
@@ -4667,7 +5013,7 @@
                         <w:sz w:val="40"/>
                         <w:szCs w:val="40"/>
                       </w:rPr>
-                      <w:t>7</w:t>
+                      <w:t>5</w:t>
                     </w:r>
                     <w:r>
                       <w:rPr>
@@ -6627,6 +6973,7 @@
     <w:rsid w:val="00986F24"/>
     <w:rsid w:val="00990C6B"/>
     <w:rsid w:val="00A57F11"/>
+    <w:rsid w:val="00B00818"/>
     <w:rsid w:val="00B336C2"/>
     <w:rsid w:val="00C6493B"/>
     <w:rsid w:val="00C676BA"/>
@@ -7486,7 +7833,7 @@
 
 <file path=customXml/item1.xml><?xml version="1.0" encoding="utf-8"?>
 <CoverPageProperties xmlns="http://schemas.microsoft.com/office/2006/coverPageProps">
-  <PublishDate>2016-09-30T00:00:00</PublishDate>
+  <PublishDate>2016-10-07T00:00:00</PublishDate>
   <Abstract/>
   <CompanyAddress/>
   <CompanyPhone/>
@@ -7496,15 +7843,6 @@
 </file>
 
 <file path=customXml/item2.xml><?xml version="1.0" encoding="utf-8"?>
-<?mso-contentType ?>
-<FormTemplates xmlns="http://schemas.microsoft.com/sharepoint/v3/contenttype/forms">
-  <Display>DocumentLibraryForm</Display>
-  <Edit>AssetEditForm</Edit>
-  <New>DocumentLibraryForm</New>
-</FormTemplates>
-</file>
-
-<file path=customXml/item3.xml><?xml version="1.0" encoding="utf-8"?>
 <outs:outSpaceData xmlns:outs="http://schemas.microsoft.com/office/2009/outspace/metadata">
   <outs:relatedDates/>
   <outs:relatedDocuments/>
@@ -7512,6 +7850,15 @@
   <outs:propertyMetadataList/>
   <outs:corruptMetadataWasLost/>
 </outs:outSpaceData>
+</file>
+
+<file path=customXml/item3.xml><?xml version="1.0" encoding="utf-8"?>
+<?mso-contentType ?>
+<FormTemplates xmlns="http://schemas.microsoft.com/sharepoint/v3/contenttype/forms">
+  <Display>DocumentLibraryForm</Display>
+  <Edit>AssetEditForm</Edit>
+  <New>DocumentLibraryForm</New>
+</FormTemplates>
 </file>
 
 <file path=customXml/item4.xml><?xml version="1.0" encoding="utf-8"?>
@@ -7527,6 +7874,14 @@
 </file>
 
 <file path=customXml/itemProps2.xml><?xml version="1.0" encoding="utf-8"?>
+<ds:datastoreItem xmlns:ds="http://schemas.openxmlformats.org/officeDocument/2006/customXml" ds:itemID="{800B806B-C3C7-4EFE-A57F-81DC87A14EE1}">
+  <ds:schemaRefs>
+    <ds:schemaRef ds:uri="http://schemas.microsoft.com/office/2009/outspace/metadata"/>
+  </ds:schemaRefs>
+</ds:datastoreItem>
+</file>
+
+<file path=customXml/itemProps3.xml><?xml version="1.0" encoding="utf-8"?>
 <ds:datastoreItem xmlns:ds="http://schemas.openxmlformats.org/officeDocument/2006/customXml" ds:itemID="{CCBB6253-25EE-4BB0-B942-7A7F50E0DC33}">
   <ds:schemaRefs>
     <ds:schemaRef ds:uri="http://schemas.microsoft.com/sharepoint/v3/contenttype/forms"/>
@@ -7534,16 +7889,8 @@
 </ds:datastoreItem>
 </file>
 
-<file path=customXml/itemProps3.xml><?xml version="1.0" encoding="utf-8"?>
-<ds:datastoreItem xmlns:ds="http://schemas.openxmlformats.org/officeDocument/2006/customXml" ds:itemID="{800B806B-C3C7-4EFE-A57F-81DC87A14EE1}">
-  <ds:schemaRefs>
-    <ds:schemaRef ds:uri="http://schemas.microsoft.com/office/2009/outspace/metadata"/>
-  </ds:schemaRefs>
-</ds:datastoreItem>
-</file>
-
 <file path=customXml/itemProps4.xml><?xml version="1.0" encoding="utf-8"?>
-<ds:datastoreItem xmlns:ds="http://schemas.openxmlformats.org/officeDocument/2006/customXml" ds:itemID="{28A8AD6B-2CE5-4726-84D0-F1DC342D7B65}">
+<ds:datastoreItem xmlns:ds="http://schemas.openxmlformats.org/officeDocument/2006/customXml" ds:itemID="{3CDB4760-DB84-4725-97CF-E2D916BE44EC}">
   <ds:schemaRefs>
     <ds:schemaRef ds:uri="http://schemas.openxmlformats.org/officeDocument/2006/bibliography"/>
   </ds:schemaRefs>

</xml_diff>

<commit_message>
Added the right mockups to the docx (finally).
</commit_message>
<xml_diff>
--- a/CloudApplications_Documentation.docx
+++ b/CloudApplications_Documentation.docx
@@ -21,7 +21,7 @@
             <mc:AlternateContent>
               <mc:Choice Requires="wps">
                 <w:drawing>
-                  <wp:anchor distT="0" distB="0" distL="114300" distR="114300" simplePos="0" relativeHeight="251662336" behindDoc="0" locked="0" layoutInCell="0" allowOverlap="1" wp14:anchorId="75602B79" wp14:editId="0570B77F">
+                  <wp:anchor distT="0" distB="0" distL="114300" distR="114300" simplePos="0" relativeHeight="251662336" behindDoc="0" locked="0" layoutInCell="0" allowOverlap="1" wp14:anchorId="1500362B" wp14:editId="442AD694">
                     <wp:simplePos x="0" y="0"/>
                     <wp:positionH relativeFrom="page">
                       <wp:align>center</wp:align>
@@ -105,7 +105,7 @@
             <mc:AlternateContent>
               <mc:Choice Requires="wps">
                 <w:drawing>
-                  <wp:anchor distT="0" distB="0" distL="114300" distR="114300" simplePos="0" relativeHeight="251661312" behindDoc="0" locked="0" layoutInCell="0" allowOverlap="1" wp14:anchorId="503C4466" wp14:editId="3318DEEA">
+                  <wp:anchor distT="0" distB="0" distL="114300" distR="114300" simplePos="0" relativeHeight="251661312" behindDoc="0" locked="0" layoutInCell="0" allowOverlap="1" wp14:anchorId="3A76C621" wp14:editId="799BBC12">
                     <wp:simplePos x="0" y="0"/>
                     <wp:positionH relativeFrom="page">
                       <wp:align>center</wp:align>
@@ -416,7 +416,7 @@
               </mc:Choice>
               <mc:Fallback>
                 <w:pict>
-                  <v:rect w14:anchorId="503C4466" id="Rechthoek 619" o:spid="_x0000_s1026" style="position:absolute;margin-left:0;margin-top:0;width:561.1pt;height:173.7pt;z-index:251661312;visibility:visible;mso-wrap-style:square;mso-width-percent:917;mso-height-percent:1000;mso-top-percent:250;mso-wrap-distance-left:9pt;mso-wrap-distance-top:0;mso-wrap-distance-right:9pt;mso-wrap-distance-bottom:0;mso-position-horizontal:center;mso-position-horizontal-relative:page;mso-position-vertical-relative:page;mso-width-percent:917;mso-height-percent:1000;mso-top-percent:250;mso-width-relative:page;mso-height-relative:margin;v-text-anchor:top" o:gfxdata="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" o:allowincell="f" filled="f" stroked="f">
+                  <v:rect w14:anchorId="3A76C621" id="Rechthoek 619" o:spid="_x0000_s1026" style="position:absolute;margin-left:0;margin-top:0;width:561.1pt;height:173.7pt;z-index:251661312;visibility:visible;mso-wrap-style:square;mso-width-percent:917;mso-height-percent:1000;mso-top-percent:250;mso-wrap-distance-left:9pt;mso-wrap-distance-top:0;mso-wrap-distance-right:9pt;mso-wrap-distance-bottom:0;mso-position-horizontal:center;mso-position-horizontal-relative:page;mso-position-vertical-relative:page;mso-width-percent:917;mso-height-percent:1000;mso-top-percent:250;mso-width-relative:page;mso-height-relative:margin;v-text-anchor:top" o:gfxdata="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" o:allowincell="f" filled="f" stroked="f">
                     <v:textbox style="mso-fit-shape-to-text:t" inset="0,0,0,0">
                       <w:txbxContent>
                         <w:tbl>
@@ -662,7 +662,7 @@
             <mc:AlternateContent>
               <mc:Choice Requires="wps">
                 <w:drawing>
-                  <wp:anchor distT="0" distB="0" distL="114300" distR="114300" simplePos="0" relativeHeight="251660288" behindDoc="0" locked="0" layoutInCell="0" allowOverlap="1" wp14:anchorId="5C2C7306" wp14:editId="304599FA">
+                  <wp:anchor distT="0" distB="0" distL="114300" distR="114300" simplePos="0" relativeHeight="251660288" behindDoc="0" locked="0" layoutInCell="0" allowOverlap="1" wp14:anchorId="668B07CE" wp14:editId="7EB7610B">
                     <wp:simplePos x="0" y="0"/>
                     <wp:positionH relativeFrom="margin">
                       <wp:align>center</wp:align>
@@ -797,7 +797,7 @@
               </mc:Choice>
               <mc:Fallback>
                 <w:pict>
-                  <v:rect w14:anchorId="5C2C7306" id="Rechthoek 618" o:spid="_x0000_s1027" style="position:absolute;margin-left:0;margin-top:0;width:468pt;height:94pt;z-index:251660288;visibility:visible;mso-wrap-style:square;mso-width-percent:1000;mso-height-percent:1000;mso-top-percent:800;mso-wrap-distance-left:9pt;mso-wrap-distance-top:0;mso-wrap-distance-right:9pt;mso-wrap-distance-bottom:0;mso-position-horizontal:center;mso-position-horizontal-relative:margin;mso-position-vertical-relative:margin;mso-width-percent:1000;mso-height-percent:1000;mso-top-percent:800;mso-width-relative:margin;mso-height-relative:margin;v-text-anchor:bottom" o:gfxdata="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" o:allowincell="f" filled="f" stroked="f" strokeweight=".25pt">
+                  <v:rect w14:anchorId="668B07CE" id="Rechthoek 618" o:spid="_x0000_s1027" style="position:absolute;margin-left:0;margin-top:0;width:468pt;height:94pt;z-index:251660288;visibility:visible;mso-wrap-style:square;mso-width-percent:1000;mso-height-percent:1000;mso-top-percent:800;mso-wrap-distance-left:9pt;mso-wrap-distance-top:0;mso-wrap-distance-right:9pt;mso-wrap-distance-bottom:0;mso-position-horizontal:center;mso-position-horizontal-relative:margin;mso-position-vertical-relative:margin;mso-width-percent:1000;mso-height-percent:1000;mso-top-percent:800;mso-width-relative:margin;mso-height-relative:margin;v-text-anchor:bottom" o:gfxdata="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" o:allowincell="f" filled="f" stroked="f" strokeweight=".25pt">
                     <v:textbox style="mso-fit-shape-to-text:t" inset=",18pt,,18pt">
                       <w:txbxContent>
                         <w:p>
@@ -893,6 +893,8 @@
                 <w:t>Inhoud</w:t>
               </w:r>
             </w:p>
+            <w:bookmarkStart w:id="0" w:name="_GoBack"/>
+            <w:bookmarkEnd w:id="0"/>
             <w:p>
               <w:pPr>
                 <w:pStyle w:val="Inhopg1"/>
@@ -912,7 +914,7 @@
               <w:r>
                 <w:fldChar w:fldCharType="separate"/>
               </w:r>
-              <w:hyperlink w:anchor="_Toc463594377" w:history="1">
+              <w:hyperlink w:anchor="_Toc463803099" w:history="1">
                 <w:r>
                   <w:rPr>
                     <w:rStyle w:val="Hyperlink"/>
@@ -935,7 +937,7 @@
                   <w:rPr>
                     <w:webHidden/>
                   </w:rPr>
-                  <w:instrText xml:space="preserve"> PAGEREF _Toc463594377 \h </w:instrText>
+                  <w:instrText xml:space="preserve"> PAGEREF _Toc463803099 \h </w:instrText>
                 </w:r>
                 <w:r>
                   <w:rPr>
@@ -972,7 +974,7 @@
                   <w:szCs w:val="22"/>
                 </w:rPr>
               </w:pPr>
-              <w:hyperlink w:anchor="_Toc463594378" w:history="1">
+              <w:hyperlink w:anchor="_Toc463803100" w:history="1">
                 <w:r>
                   <w:rPr>
                     <w:rStyle w:val="Hyperlink"/>
@@ -995,7 +997,7 @@
                   <w:rPr>
                     <w:webHidden/>
                   </w:rPr>
-                  <w:instrText xml:space="preserve"> PAGEREF _Toc463594378 \h </w:instrText>
+                  <w:instrText xml:space="preserve"> PAGEREF _Toc463803100 \h </w:instrText>
                 </w:r>
                 <w:r>
                   <w:rPr>
@@ -1032,7 +1034,7 @@
                   <w:szCs w:val="22"/>
                 </w:rPr>
               </w:pPr>
-              <w:hyperlink w:anchor="_Toc463594379" w:history="1">
+              <w:hyperlink w:anchor="_Toc463803101" w:history="1">
                 <w:r>
                   <w:rPr>
                     <w:rStyle w:val="Hyperlink"/>
@@ -1055,7 +1057,7 @@
                   <w:rPr>
                     <w:webHidden/>
                   </w:rPr>
-                  <w:instrText xml:space="preserve"> PAGEREF _Toc463594379 \h </w:instrText>
+                  <w:instrText xml:space="preserve"> PAGEREF _Toc463803101 \h </w:instrText>
                 </w:r>
                 <w:r>
                   <w:rPr>
@@ -1092,7 +1094,7 @@
                   <w:szCs w:val="22"/>
                 </w:rPr>
               </w:pPr>
-              <w:hyperlink w:anchor="_Toc463594380" w:history="1">
+              <w:hyperlink w:anchor="_Toc463803102" w:history="1">
                 <w:r>
                   <w:rPr>
                     <w:rStyle w:val="Hyperlink"/>
@@ -1115,7 +1117,7 @@
                   <w:rPr>
                     <w:webHidden/>
                   </w:rPr>
-                  <w:instrText xml:space="preserve"> PAGEREF _Toc463594380 \h </w:instrText>
+                  <w:instrText xml:space="preserve"> PAGEREF _Toc463803102 \h </w:instrText>
                 </w:r>
                 <w:r>
                   <w:rPr>
@@ -1152,7 +1154,7 @@
                   <w:szCs w:val="22"/>
                 </w:rPr>
               </w:pPr>
-              <w:hyperlink w:anchor="_Toc463594381" w:history="1">
+              <w:hyperlink w:anchor="_Toc463803103" w:history="1">
                 <w:r>
                   <w:rPr>
                     <w:rStyle w:val="Hyperlink"/>
@@ -1175,7 +1177,7 @@
                   <w:rPr>
                     <w:webHidden/>
                   </w:rPr>
-                  <w:instrText xml:space="preserve"> PAGEREF _Toc463594381 \h </w:instrText>
+                  <w:instrText xml:space="preserve"> PAGEREF _Toc463803103 \h </w:instrText>
                 </w:r>
                 <w:r>
                   <w:rPr>
@@ -1212,7 +1214,7 @@
                   <w:szCs w:val="22"/>
                 </w:rPr>
               </w:pPr>
-              <w:hyperlink w:anchor="_Toc463594382" w:history="1">
+              <w:hyperlink w:anchor="_Toc463803104" w:history="1">
                 <w:r>
                   <w:rPr>
                     <w:rStyle w:val="Hyperlink"/>
@@ -1235,7 +1237,7 @@
                   <w:rPr>
                     <w:webHidden/>
                   </w:rPr>
-                  <w:instrText xml:space="preserve"> PAGEREF _Toc463594382 \h </w:instrText>
+                  <w:instrText xml:space="preserve"> PAGEREF _Toc463803104 \h </w:instrText>
                 </w:r>
                 <w:r>
                   <w:rPr>
@@ -1272,7 +1274,7 @@
                   <w:szCs w:val="22"/>
                 </w:rPr>
               </w:pPr>
-              <w:hyperlink w:anchor="_Toc463594383" w:history="1">
+              <w:hyperlink w:anchor="_Toc463803105" w:history="1">
                 <w:r>
                   <w:rPr>
                     <w:rStyle w:val="Hyperlink"/>
@@ -1295,7 +1297,7 @@
                   <w:rPr>
                     <w:webHidden/>
                   </w:rPr>
-                  <w:instrText xml:space="preserve"> PAGEREF _Toc463594383 \h </w:instrText>
+                  <w:instrText xml:space="preserve"> PAGEREF _Toc463803105 \h </w:instrText>
                 </w:r>
                 <w:r>
                   <w:rPr>
@@ -1332,7 +1334,7 @@
                   <w:szCs w:val="22"/>
                 </w:rPr>
               </w:pPr>
-              <w:hyperlink w:anchor="_Toc463594384" w:history="1">
+              <w:hyperlink w:anchor="_Toc463803106" w:history="1">
                 <w:r>
                   <w:rPr>
                     <w:rStyle w:val="Hyperlink"/>
@@ -1355,7 +1357,7 @@
                   <w:rPr>
                     <w:webHidden/>
                   </w:rPr>
-                  <w:instrText xml:space="preserve"> PAGEREF _Toc463594384 \h </w:instrText>
+                  <w:instrText xml:space="preserve"> PAGEREF _Toc463803106 \h </w:instrText>
                 </w:r>
                 <w:r>
                   <w:rPr>
@@ -1392,7 +1394,7 @@
                   <w:szCs w:val="22"/>
                 </w:rPr>
               </w:pPr>
-              <w:hyperlink w:anchor="_Toc463594385" w:history="1">
+              <w:hyperlink w:anchor="_Toc463803107" w:history="1">
                 <w:r>
                   <w:rPr>
                     <w:rStyle w:val="Hyperlink"/>
@@ -1415,7 +1417,7 @@
                   <w:rPr>
                     <w:webHidden/>
                   </w:rPr>
-                  <w:instrText xml:space="preserve"> PAGEREF _Toc463594385 \h </w:instrText>
+                  <w:instrText xml:space="preserve"> PAGEREF _Toc463803107 \h </w:instrText>
                 </w:r>
                 <w:r>
                   <w:rPr>
@@ -1452,7 +1454,7 @@
                   <w:szCs w:val="22"/>
                 </w:rPr>
               </w:pPr>
-              <w:hyperlink w:anchor="_Toc463594386" w:history="1">
+              <w:hyperlink w:anchor="_Toc463803108" w:history="1">
                 <w:r>
                   <w:rPr>
                     <w:rStyle w:val="Hyperlink"/>
@@ -1475,7 +1477,7 @@
                   <w:rPr>
                     <w:webHidden/>
                   </w:rPr>
-                  <w:instrText xml:space="preserve"> PAGEREF _Toc463594386 \h </w:instrText>
+                  <w:instrText xml:space="preserve"> PAGEREF _Toc463803108 \h </w:instrText>
                 </w:r>
                 <w:r>
                   <w:rPr>
@@ -1492,7 +1494,7 @@
                   <w:rPr>
                     <w:webHidden/>
                   </w:rPr>
-                  <w:t>3</w:t>
+                  <w:t>4</w:t>
                 </w:r>
                 <w:r>
                   <w:rPr>
@@ -1512,12 +1514,12 @@
                   <w:szCs w:val="22"/>
                 </w:rPr>
               </w:pPr>
-              <w:hyperlink w:anchor="_Toc463594387" w:history="1">
+              <w:hyperlink w:anchor="_Toc463803109" w:history="1">
                 <w:r>
                   <w:rPr>
                     <w:rStyle w:val="Hyperlink"/>
                   </w:rPr>
-                  <w:t>Java &amp; Androidstudio</w:t>
+                  <w:t>Android</w:t>
                 </w:r>
                 <w:r>
                   <w:rPr>
@@ -1535,7 +1537,7 @@
                   <w:rPr>
                     <w:webHidden/>
                   </w:rPr>
-                  <w:instrText xml:space="preserve"> PAGEREF _Toc463594387 \h </w:instrText>
+                  <w:instrText xml:space="preserve"> PAGEREF _Toc463803109 \h </w:instrText>
                 </w:r>
                 <w:r>
                   <w:rPr>
@@ -1572,7 +1574,7 @@
                   <w:szCs w:val="22"/>
                 </w:rPr>
               </w:pPr>
-              <w:hyperlink w:anchor="_Toc463594388" w:history="1">
+              <w:hyperlink w:anchor="_Toc463803110" w:history="1">
                 <w:r>
                   <w:rPr>
                     <w:rStyle w:val="Hyperlink"/>
@@ -1595,7 +1597,7 @@
                   <w:rPr>
                     <w:webHidden/>
                   </w:rPr>
-                  <w:instrText xml:space="preserve"> PAGEREF _Toc463594388 \h </w:instrText>
+                  <w:instrText xml:space="preserve"> PAGEREF _Toc463803110 \h </w:instrText>
                 </w:r>
                 <w:r>
                   <w:rPr>
@@ -1632,7 +1634,7 @@
                   <w:szCs w:val="22"/>
                 </w:rPr>
               </w:pPr>
-              <w:hyperlink w:anchor="_Toc463594389" w:history="1">
+              <w:hyperlink w:anchor="_Toc463803111" w:history="1">
                 <w:r>
                   <w:rPr>
                     <w:rStyle w:val="Hyperlink"/>
@@ -1655,7 +1657,7 @@
                   <w:rPr>
                     <w:webHidden/>
                   </w:rPr>
-                  <w:instrText xml:space="preserve"> PAGEREF _Toc463594389 \h </w:instrText>
+                  <w:instrText xml:space="preserve"> PAGEREF _Toc463803111 \h </w:instrText>
                 </w:r>
                 <w:r>
                   <w:rPr>
@@ -1692,7 +1694,7 @@
                   <w:szCs w:val="22"/>
                 </w:rPr>
               </w:pPr>
-              <w:hyperlink w:anchor="_Toc463594390" w:history="1">
+              <w:hyperlink w:anchor="_Toc463803112" w:history="1">
                 <w:r>
                   <w:rPr>
                     <w:rStyle w:val="Hyperlink"/>
@@ -1715,7 +1717,7 @@
                   <w:rPr>
                     <w:webHidden/>
                   </w:rPr>
-                  <w:instrText xml:space="preserve"> PAGEREF _Toc463594390 \h </w:instrText>
+                  <w:instrText xml:space="preserve"> PAGEREF _Toc463803112 \h </w:instrText>
                 </w:r>
                 <w:r>
                   <w:rPr>
@@ -1752,7 +1754,7 @@
                   <w:szCs w:val="22"/>
                 </w:rPr>
               </w:pPr>
-              <w:hyperlink w:anchor="_Toc463594391" w:history="1">
+              <w:hyperlink w:anchor="_Toc463803113" w:history="1">
                 <w:r>
                   <w:rPr>
                     <w:rStyle w:val="Hyperlink"/>
@@ -1776,7 +1778,7 @@
                   <w:rPr>
                     <w:webHidden/>
                   </w:rPr>
-                  <w:instrText xml:space="preserve"> PAGEREF _Toc463594391 \h </w:instrText>
+                  <w:instrText xml:space="preserve"> PAGEREF _Toc463803113 \h </w:instrText>
                 </w:r>
                 <w:r>
                   <w:rPr>
@@ -1813,7 +1815,7 @@
                   <w:szCs w:val="22"/>
                 </w:rPr>
               </w:pPr>
-              <w:hyperlink w:anchor="_Toc463594392" w:history="1">
+              <w:hyperlink w:anchor="_Toc463803114" w:history="1">
                 <w:r>
                   <w:rPr>
                     <w:rStyle w:val="Hyperlink"/>
@@ -1837,7 +1839,7 @@
                   <w:rPr>
                     <w:webHidden/>
                   </w:rPr>
-                  <w:instrText xml:space="preserve"> PAGEREF _Toc463594392 \h </w:instrText>
+                  <w:instrText xml:space="preserve"> PAGEREF _Toc463803114 \h </w:instrText>
                 </w:r>
                 <w:r>
                   <w:rPr>
@@ -1874,7 +1876,7 @@
                   <w:szCs w:val="22"/>
                 </w:rPr>
               </w:pPr>
-              <w:hyperlink w:anchor="_Toc463594393" w:history="1">
+              <w:hyperlink w:anchor="_Toc463803115" w:history="1">
                 <w:r>
                   <w:rPr>
                     <w:rStyle w:val="Hyperlink"/>
@@ -1898,7 +1900,7 @@
                   <w:rPr>
                     <w:webHidden/>
                   </w:rPr>
-                  <w:instrText xml:space="preserve"> PAGEREF _Toc463594393 \h </w:instrText>
+                  <w:instrText xml:space="preserve"> PAGEREF _Toc463803115 \h </w:instrText>
                 </w:r>
                 <w:r>
                   <w:rPr>
@@ -1935,13 +1937,13 @@
                   <w:szCs w:val="22"/>
                 </w:rPr>
               </w:pPr>
-              <w:hyperlink w:anchor="_Toc463594394" w:history="1">
+              <w:hyperlink w:anchor="_Toc463803116" w:history="1">
                 <w:r>
                   <w:rPr>
                     <w:rStyle w:val="Hyperlink"/>
                     <w:lang w:val="nl"/>
                   </w:rPr>
-                  <w:t>Settings</w:t>
+                  <w:t>Settings (android)</w:t>
                 </w:r>
                 <w:r>
                   <w:rPr>
@@ -1959,7 +1961,7 @@
                   <w:rPr>
                     <w:webHidden/>
                   </w:rPr>
-                  <w:instrText xml:space="preserve"> PAGEREF _Toc463594394 \h </w:instrText>
+                  <w:instrText xml:space="preserve"> PAGEREF _Toc463803116 \h </w:instrText>
                 </w:r>
                 <w:r>
                   <w:rPr>
@@ -1996,13 +1998,13 @@
                   <w:szCs w:val="22"/>
                 </w:rPr>
               </w:pPr>
-              <w:hyperlink w:anchor="_Toc463594395" w:history="1">
+              <w:hyperlink w:anchor="_Toc463803117" w:history="1">
                 <w:r>
                   <w:rPr>
                     <w:rStyle w:val="Hyperlink"/>
                     <w:lang w:val="nl"/>
                   </w:rPr>
-                  <w:t>Camera</w:t>
+                  <w:t>Camera (android)</w:t>
                 </w:r>
                 <w:r>
                   <w:rPr>
@@ -2020,7 +2022,7 @@
                   <w:rPr>
                     <w:webHidden/>
                   </w:rPr>
-                  <w:instrText xml:space="preserve"> PAGEREF _Toc463594395 \h </w:instrText>
+                  <w:instrText xml:space="preserve"> PAGEREF _Toc463803117 \h </w:instrText>
                 </w:r>
                 <w:r>
                   <w:rPr>
@@ -2038,6 +2040,311 @@
                     <w:webHidden/>
                   </w:rPr>
                   <w:t>7</w:t>
+                </w:r>
+                <w:r>
+                  <w:rPr>
+                    <w:webHidden/>
+                  </w:rPr>
+                  <w:fldChar w:fldCharType="end"/>
+                </w:r>
+              </w:hyperlink>
+            </w:p>
+            <w:p>
+              <w:pPr>
+                <w:pStyle w:val="Inhopg2"/>
+                <w:rPr>
+                  <w:rFonts w:eastAsiaTheme="minorEastAsia" w:cstheme="minorBidi"/>
+                  <w:smallCaps w:val="0"/>
+                  <w:color w:val="auto"/>
+                  <w:szCs w:val="22"/>
+                </w:rPr>
+              </w:pPr>
+              <w:hyperlink w:anchor="_Toc463803118" w:history="1">
+                <w:r>
+                  <w:rPr>
+                    <w:rStyle w:val="Hyperlink"/>
+                    <w:lang w:val="nl"/>
+                  </w:rPr>
+                  <w:t>Login (android)</w:t>
+                </w:r>
+                <w:r>
+                  <w:rPr>
+                    <w:webHidden/>
+                  </w:rPr>
+                  <w:tab/>
+                </w:r>
+                <w:r>
+                  <w:rPr>
+                    <w:webHidden/>
+                  </w:rPr>
+                  <w:fldChar w:fldCharType="begin"/>
+                </w:r>
+                <w:r>
+                  <w:rPr>
+                    <w:webHidden/>
+                  </w:rPr>
+                  <w:instrText xml:space="preserve"> PAGEREF _Toc463803118 \h </w:instrText>
+                </w:r>
+                <w:r>
+                  <w:rPr>
+                    <w:webHidden/>
+                  </w:rPr>
+                </w:r>
+                <w:r>
+                  <w:rPr>
+                    <w:webHidden/>
+                  </w:rPr>
+                  <w:fldChar w:fldCharType="separate"/>
+                </w:r>
+                <w:r>
+                  <w:rPr>
+                    <w:webHidden/>
+                  </w:rPr>
+                  <w:t>9</w:t>
+                </w:r>
+                <w:r>
+                  <w:rPr>
+                    <w:webHidden/>
+                  </w:rPr>
+                  <w:fldChar w:fldCharType="end"/>
+                </w:r>
+              </w:hyperlink>
+            </w:p>
+            <w:p>
+              <w:pPr>
+                <w:pStyle w:val="Inhopg2"/>
+                <w:rPr>
+                  <w:rFonts w:eastAsiaTheme="minorEastAsia" w:cstheme="minorBidi"/>
+                  <w:smallCaps w:val="0"/>
+                  <w:color w:val="auto"/>
+                  <w:szCs w:val="22"/>
+                </w:rPr>
+              </w:pPr>
+              <w:hyperlink w:anchor="_Toc463803119" w:history="1">
+                <w:r>
+                  <w:rPr>
+                    <w:rStyle w:val="Hyperlink"/>
+                    <w:lang w:val="nl"/>
+                  </w:rPr>
+                  <w:t>Login(web)</w:t>
+                </w:r>
+                <w:r>
+                  <w:rPr>
+                    <w:webHidden/>
+                  </w:rPr>
+                  <w:tab/>
+                </w:r>
+                <w:r>
+                  <w:rPr>
+                    <w:webHidden/>
+                  </w:rPr>
+                  <w:fldChar w:fldCharType="begin"/>
+                </w:r>
+                <w:r>
+                  <w:rPr>
+                    <w:webHidden/>
+                  </w:rPr>
+                  <w:instrText xml:space="preserve"> PAGEREF _Toc463803119 \h </w:instrText>
+                </w:r>
+                <w:r>
+                  <w:rPr>
+                    <w:webHidden/>
+                  </w:rPr>
+                </w:r>
+                <w:r>
+                  <w:rPr>
+                    <w:webHidden/>
+                  </w:rPr>
+                  <w:fldChar w:fldCharType="separate"/>
+                </w:r>
+                <w:r>
+                  <w:rPr>
+                    <w:webHidden/>
+                  </w:rPr>
+                  <w:t>10</w:t>
+                </w:r>
+                <w:r>
+                  <w:rPr>
+                    <w:webHidden/>
+                  </w:rPr>
+                  <w:fldChar w:fldCharType="end"/>
+                </w:r>
+              </w:hyperlink>
+            </w:p>
+            <w:p>
+              <w:pPr>
+                <w:pStyle w:val="Inhopg2"/>
+                <w:rPr>
+                  <w:rFonts w:eastAsiaTheme="minorEastAsia" w:cstheme="minorBidi"/>
+                  <w:smallCaps w:val="0"/>
+                  <w:color w:val="auto"/>
+                  <w:szCs w:val="22"/>
+                </w:rPr>
+              </w:pPr>
+              <w:hyperlink w:anchor="_Toc463803120" w:history="1">
+                <w:r>
+                  <w:rPr>
+                    <w:rStyle w:val="Hyperlink"/>
+                    <w:lang w:val="nl"/>
+                  </w:rPr>
+                  <w:t>Resultaten (web)</w:t>
+                </w:r>
+                <w:r>
+                  <w:rPr>
+                    <w:webHidden/>
+                  </w:rPr>
+                  <w:tab/>
+                </w:r>
+                <w:r>
+                  <w:rPr>
+                    <w:webHidden/>
+                  </w:rPr>
+                  <w:fldChar w:fldCharType="begin"/>
+                </w:r>
+                <w:r>
+                  <w:rPr>
+                    <w:webHidden/>
+                  </w:rPr>
+                  <w:instrText xml:space="preserve"> PAGEREF _Toc463803120 \h </w:instrText>
+                </w:r>
+                <w:r>
+                  <w:rPr>
+                    <w:webHidden/>
+                  </w:rPr>
+                </w:r>
+                <w:r>
+                  <w:rPr>
+                    <w:webHidden/>
+                  </w:rPr>
+                  <w:fldChar w:fldCharType="separate"/>
+                </w:r>
+                <w:r>
+                  <w:rPr>
+                    <w:webHidden/>
+                  </w:rPr>
+                  <w:t>10</w:t>
+                </w:r>
+                <w:r>
+                  <w:rPr>
+                    <w:webHidden/>
+                  </w:rPr>
+                  <w:fldChar w:fldCharType="end"/>
+                </w:r>
+              </w:hyperlink>
+            </w:p>
+            <w:p>
+              <w:pPr>
+                <w:pStyle w:val="Inhopg2"/>
+                <w:rPr>
+                  <w:rFonts w:eastAsiaTheme="minorEastAsia" w:cstheme="minorBidi"/>
+                  <w:smallCaps w:val="0"/>
+                  <w:color w:val="auto"/>
+                  <w:szCs w:val="22"/>
+                </w:rPr>
+              </w:pPr>
+              <w:hyperlink w:anchor="_Toc463803121" w:history="1">
+                <w:r>
+                  <w:rPr>
+                    <w:rStyle w:val="Hyperlink"/>
+                    <w:lang w:val="nl"/>
+                  </w:rPr>
+                  <w:t>Les beginnen (web)</w:t>
+                </w:r>
+                <w:r>
+                  <w:rPr>
+                    <w:webHidden/>
+                  </w:rPr>
+                  <w:tab/>
+                </w:r>
+                <w:r>
+                  <w:rPr>
+                    <w:webHidden/>
+                  </w:rPr>
+                  <w:fldChar w:fldCharType="begin"/>
+                </w:r>
+                <w:r>
+                  <w:rPr>
+                    <w:webHidden/>
+                  </w:rPr>
+                  <w:instrText xml:space="preserve"> PAGEREF _Toc463803121 \h </w:instrText>
+                </w:r>
+                <w:r>
+                  <w:rPr>
+                    <w:webHidden/>
+                  </w:rPr>
+                </w:r>
+                <w:r>
+                  <w:rPr>
+                    <w:webHidden/>
+                  </w:rPr>
+                  <w:fldChar w:fldCharType="separate"/>
+                </w:r>
+                <w:r>
+                  <w:rPr>
+                    <w:webHidden/>
+                  </w:rPr>
+                  <w:t>11</w:t>
+                </w:r>
+                <w:r>
+                  <w:rPr>
+                    <w:webHidden/>
+                  </w:rPr>
+                  <w:fldChar w:fldCharType="end"/>
+                </w:r>
+              </w:hyperlink>
+            </w:p>
+            <w:p>
+              <w:pPr>
+                <w:pStyle w:val="Inhopg2"/>
+                <w:rPr>
+                  <w:rFonts w:eastAsiaTheme="minorEastAsia" w:cstheme="minorBidi"/>
+                  <w:smallCaps w:val="0"/>
+                  <w:color w:val="auto"/>
+                  <w:szCs w:val="22"/>
+                </w:rPr>
+              </w:pPr>
+              <w:hyperlink w:anchor="_Toc463803122" w:history="1">
+                <w:r>
+                  <w:rPr>
+                    <w:rStyle w:val="Hyperlink"/>
+                    <w:lang w:val="nl"/>
+                  </w:rPr>
+                  <w:t>Les voorbereiden (web)</w:t>
+                </w:r>
+                <w:r>
+                  <w:rPr>
+                    <w:webHidden/>
+                  </w:rPr>
+                  <w:tab/>
+                </w:r>
+                <w:r>
+                  <w:rPr>
+                    <w:webHidden/>
+                  </w:rPr>
+                  <w:fldChar w:fldCharType="begin"/>
+                </w:r>
+                <w:r>
+                  <w:rPr>
+                    <w:webHidden/>
+                  </w:rPr>
+                  <w:instrText xml:space="preserve"> PAGEREF _Toc463803122 \h </w:instrText>
+                </w:r>
+                <w:r>
+                  <w:rPr>
+                    <w:webHidden/>
+                  </w:rPr>
+                </w:r>
+                <w:r>
+                  <w:rPr>
+                    <w:webHidden/>
+                  </w:rPr>
+                  <w:fldChar w:fldCharType="separate"/>
+                </w:r>
+                <w:r>
+                  <w:rPr>
+                    <w:webHidden/>
+                  </w:rPr>
+                  <w:t>11</w:t>
                 </w:r>
                 <w:r>
                   <w:rPr>
@@ -2057,7 +2364,7 @@
                   <w:szCs w:val="22"/>
                 </w:rPr>
               </w:pPr>
-              <w:hyperlink w:anchor="_Toc463594396" w:history="1">
+              <w:hyperlink w:anchor="_Toc463803123" w:history="1">
                 <w:r>
                   <w:rPr>
                     <w:rStyle w:val="Hyperlink"/>
@@ -2081,7 +2388,7 @@
                   <w:rPr>
                     <w:webHidden/>
                   </w:rPr>
-                  <w:instrText xml:space="preserve"> PAGEREF _Toc463594396 \h </w:instrText>
+                  <w:instrText xml:space="preserve"> PAGEREF _Toc463803123 \h </w:instrText>
                 </w:r>
                 <w:r>
                   <w:rPr>
@@ -2098,7 +2405,7 @@
                   <w:rPr>
                     <w:webHidden/>
                   </w:rPr>
-                  <w:t>8</w:t>
+                  <w:t>11</w:t>
                 </w:r>
                 <w:r>
                   <w:rPr>
@@ -2266,21 +2573,21 @@
       <w:pPr>
         <w:pStyle w:val="Kop1"/>
       </w:pPr>
-      <w:bookmarkStart w:id="0" w:name="_Toc463594377"/>
+      <w:bookmarkStart w:id="1" w:name="_Toc463803099"/>
       <w:r>
         <w:t>Project Omschrijving</w:t>
       </w:r>
-      <w:bookmarkEnd w:id="0"/>
+      <w:bookmarkEnd w:id="1"/>
     </w:p>
     <w:p>
       <w:pPr>
         <w:pStyle w:val="Kop2"/>
       </w:pPr>
-      <w:bookmarkStart w:id="1" w:name="_Toc463594378"/>
+      <w:bookmarkStart w:id="2" w:name="_Toc463803100"/>
       <w:r>
         <w:t>Aanleiding en context</w:t>
       </w:r>
-      <w:bookmarkEnd w:id="1"/>
+      <w:bookmarkEnd w:id="2"/>
     </w:p>
     <w:p>
       <w:r>
@@ -2319,14 +2626,14 @@
       <w:pPr>
         <w:pStyle w:val="Kop2"/>
       </w:pPr>
-      <w:bookmarkStart w:id="2" w:name="_Toc463594379"/>
+      <w:bookmarkStart w:id="3" w:name="_Toc463803101"/>
       <w:r>
         <w:t>Probleemstelling</w:t>
       </w:r>
       <w:r>
         <w:t xml:space="preserve"> project</w:t>
       </w:r>
-      <w:bookmarkEnd w:id="2"/>
+      <w:bookmarkEnd w:id="3"/>
     </w:p>
     <w:p>
       <w:r>
@@ -2429,11 +2736,11 @@
       <w:pPr>
         <w:pStyle w:val="Kop2"/>
       </w:pPr>
-      <w:bookmarkStart w:id="3" w:name="_Toc463594380"/>
+      <w:bookmarkStart w:id="4" w:name="_Toc463803102"/>
       <w:r>
         <w:t>Doel project</w:t>
       </w:r>
-      <w:bookmarkEnd w:id="3"/>
+      <w:bookmarkEnd w:id="4"/>
     </w:p>
     <w:p>
       <w:r>
@@ -2444,14 +2751,14 @@
       <w:pPr>
         <w:pStyle w:val="Kop2"/>
       </w:pPr>
-      <w:bookmarkStart w:id="4" w:name="_Toc463594381"/>
+      <w:bookmarkStart w:id="5" w:name="_Toc463803103"/>
       <w:r>
         <w:t xml:space="preserve">Beschrijving </w:t>
       </w:r>
       <w:r>
         <w:t>project</w:t>
       </w:r>
-      <w:bookmarkEnd w:id="4"/>
+      <w:bookmarkEnd w:id="5"/>
     </w:p>
     <w:p>
       <w:r>
@@ -2496,7 +2803,11 @@
         <w:t xml:space="preserve"> kan doorsturen naar de server. Voordat de scan begint zal er</w:t>
       </w:r>
       <w:r>
-        <w:t xml:space="preserve"> besloten worden wat hij scant, figuren of QR-codes.</w:t>
+        <w:t xml:space="preserve"> besloten worden wat </w:t>
+      </w:r>
+      <w:r>
+        <w:lastRenderedPageBreak/>
+        <w:t>hij scant, figuren of QR-codes.</w:t>
       </w:r>
       <w:r>
         <w:t xml:space="preserve"> </w:t>
@@ -2510,7 +2821,6 @@
     </w:p>
     <w:p>
       <w:r>
-        <w:lastRenderedPageBreak/>
         <w:t>Het tweede deel van het project bestaat uit een web platform en databank waar de resultaten naartoe worden verstuurd</w:t>
       </w:r>
       <w:r>
@@ -2536,11 +2846,11 @@
       <w:pPr>
         <w:pStyle w:val="Kop2"/>
       </w:pPr>
-      <w:bookmarkStart w:id="5" w:name="_Toc463594382"/>
+      <w:bookmarkStart w:id="6" w:name="_Toc463803104"/>
       <w:r>
         <w:t>Methodologie</w:t>
       </w:r>
-      <w:bookmarkEnd w:id="5"/>
+      <w:bookmarkEnd w:id="6"/>
     </w:p>
     <w:p>
       <w:r>
@@ -2608,11 +2918,11 @@
       <w:pPr>
         <w:pStyle w:val="Kop2"/>
       </w:pPr>
-      <w:bookmarkStart w:id="6" w:name="_Toc463594383"/>
+      <w:bookmarkStart w:id="7" w:name="_Toc463803105"/>
       <w:r>
         <w:t>Verwachte problemen</w:t>
       </w:r>
-      <w:bookmarkEnd w:id="6"/>
+      <w:bookmarkEnd w:id="7"/>
     </w:p>
     <w:p>
       <w:r>
@@ -2631,11 +2941,11 @@
       <w:pPr>
         <w:pStyle w:val="Kop2"/>
       </w:pPr>
-      <w:bookmarkStart w:id="7" w:name="_Toc463594384"/>
+      <w:bookmarkStart w:id="8" w:name="_Toc463803106"/>
       <w:r>
         <w:t>Verwachte resultaten</w:t>
       </w:r>
-      <w:bookmarkEnd w:id="7"/>
+      <w:bookmarkEnd w:id="8"/>
     </w:p>
     <w:p>
       <w:r>
@@ -2657,11 +2967,11 @@
       <w:pPr>
         <w:pStyle w:val="Kop2"/>
       </w:pPr>
-      <w:bookmarkStart w:id="8" w:name="_Toc463594385"/>
+      <w:bookmarkStart w:id="9" w:name="_Toc463803107"/>
       <w:r>
         <w:t>Optionele features</w:t>
       </w:r>
-      <w:bookmarkEnd w:id="8"/>
+      <w:bookmarkEnd w:id="9"/>
     </w:p>
     <w:p>
       <w:r>
@@ -2682,22 +2992,21 @@
       <w:pPr>
         <w:pStyle w:val="Kop1"/>
       </w:pPr>
-      <w:bookmarkStart w:id="9" w:name="_Toc463594386"/>
-      <w:r>
-        <w:lastRenderedPageBreak/>
+      <w:bookmarkStart w:id="10" w:name="_Toc463803108"/>
+      <w:r>
         <w:t>Technologie</w:t>
       </w:r>
-      <w:bookmarkEnd w:id="9"/>
+      <w:bookmarkEnd w:id="10"/>
     </w:p>
     <w:p>
       <w:pPr>
         <w:pStyle w:val="Kop2"/>
       </w:pPr>
-      <w:bookmarkStart w:id="10" w:name="_Toc463594387"/>
+      <w:bookmarkStart w:id="11" w:name="_Toc463803109"/>
       <w:r>
         <w:t>Android</w:t>
       </w:r>
-      <w:bookmarkEnd w:id="10"/>
+      <w:bookmarkEnd w:id="11"/>
     </w:p>
     <w:p>
       <w:r>
@@ -2719,7 +3028,7 @@
       <w:pPr>
         <w:pStyle w:val="Kop2"/>
       </w:pPr>
-      <w:bookmarkStart w:id="11" w:name="_Toc463594388"/>
+      <w:bookmarkStart w:id="12" w:name="_Toc463803110"/>
       <w:proofErr w:type="spellStart"/>
       <w:r>
         <w:t>Angular</w:t>
@@ -2728,7 +3037,7 @@
       <w:r>
         <w:t xml:space="preserve"> &amp; bootstrap</w:t>
       </w:r>
-      <w:bookmarkEnd w:id="11"/>
+      <w:bookmarkEnd w:id="12"/>
     </w:p>
     <w:p>
       <w:r>
@@ -2747,7 +3056,7 @@
       <w:pPr>
         <w:pStyle w:val="Kop2"/>
       </w:pPr>
-      <w:bookmarkStart w:id="12" w:name="_Toc463594389"/>
+      <w:bookmarkStart w:id="13" w:name="_Toc463803111"/>
       <w:proofErr w:type="spellStart"/>
       <w:r>
         <w:t>OpenCV</w:t>
@@ -2760,7 +3069,7 @@
       <w:r>
         <w:t>JavaCV</w:t>
       </w:r>
-      <w:bookmarkEnd w:id="12"/>
+      <w:bookmarkEnd w:id="13"/>
       <w:proofErr w:type="spellEnd"/>
     </w:p>
     <w:p>
@@ -2899,12 +3208,12 @@
       <w:pPr>
         <w:pStyle w:val="Kop2"/>
       </w:pPr>
-      <w:bookmarkStart w:id="13" w:name="_Toc463594390"/>
+      <w:bookmarkStart w:id="14" w:name="_Toc463803112"/>
       <w:proofErr w:type="spellStart"/>
       <w:r>
         <w:t>Firebase</w:t>
       </w:r>
-      <w:bookmarkEnd w:id="13"/>
+      <w:bookmarkEnd w:id="14"/>
       <w:proofErr w:type="spellEnd"/>
     </w:p>
     <w:p>
@@ -2944,12 +3253,7 @@
       </w:r>
       <w:proofErr w:type="spellStart"/>
       <w:r>
-        <w:t>stickfig</w:t>
-      </w:r>
-      <w:bookmarkStart w:id="14" w:name="_GoBack"/>
-      <w:bookmarkEnd w:id="14"/>
-      <w:r>
-        <w:t>ures</w:t>
+        <w:t>stickfigures</w:t>
       </w:r>
       <w:proofErr w:type="spellEnd"/>
       <w:r>
@@ -2958,21 +3262,17 @@
     </w:p>
     <w:p>
       <w:pPr>
-        <w:pStyle w:val="Kop1"/>
-        <w:rPr>
-          <w:lang w:val="nl"/>
-        </w:rPr>
-      </w:pPr>
-      <w:r>
-        <w:rPr>
-          <w:rFonts w:asciiTheme="minorHAnsi" w:hAnsiTheme="minorHAnsi" w:cs="Segoe UI"/>
+        <w:rPr>
+          <w:lang w:val="nl"/>
+        </w:rPr>
+      </w:pPr>
+      <w:r>
+        <w:rPr>
           <w:noProof/>
-          <w:color w:val="333333"/>
-          <w:sz w:val="22"/>
-          <w:szCs w:val="22"/>
-        </w:rPr>
+        </w:rPr>
+        <w:lastRenderedPageBreak/>
         <w:drawing>
-          <wp:inline distT="0" distB="0" distL="0" distR="0" wp14:anchorId="08EC93DA" wp14:editId="76F0DACC">
+          <wp:inline distT="0" distB="0" distL="0" distR="0" wp14:anchorId="5C12E2D3" wp14:editId="5B948DFF">
             <wp:extent cx="5943600" cy="3343275"/>
             <wp:effectExtent l="0" t="0" r="0" b="9525"/>
             <wp:docPr id="4" name="Afbeelding 4"/>
@@ -3025,10 +3325,9 @@
         <w:rPr>
           <w:lang w:val="nl"/>
         </w:rPr>
-        <w:lastRenderedPageBreak/>
         <w:br/>
       </w:r>
-      <w:bookmarkStart w:id="15" w:name="_Toc463594391"/>
+      <w:bookmarkStart w:id="15" w:name="_Toc463803113"/>
       <w:r>
         <w:rPr>
           <w:lang w:val="nl"/>
@@ -3111,7 +3410,7 @@
           <w:lang w:val="nl"/>
         </w:rPr>
       </w:pPr>
-      <w:bookmarkStart w:id="16" w:name="_Toc463594392"/>
+      <w:bookmarkStart w:id="16" w:name="_Toc463803114"/>
       <w:r>
         <w:rPr>
           <w:lang w:val="nl"/>
@@ -3449,6 +3748,7 @@
                 <w:shd w:val="clear" w:color="auto" w:fill="FFFFFF"/>
                 <w:lang w:val="en-US"/>
               </w:rPr>
+              <w:lastRenderedPageBreak/>
               <w:t>As a teacher I need the ability to start the scan.</w:t>
             </w:r>
           </w:p>
@@ -3609,103 +3909,12 @@
     </w:p>
     <w:p>
       <w:pPr>
-        <w:rPr>
-          <w:lang w:val="en-US"/>
-        </w:rPr>
-      </w:pPr>
-    </w:p>
-    <w:p>
-      <w:pPr>
-        <w:rPr>
-          <w:lang w:val="en-US"/>
-        </w:rPr>
-      </w:pPr>
-    </w:p>
-    <w:p>
-      <w:pPr>
-        <w:rPr>
-          <w:lang w:val="en-US"/>
-        </w:rPr>
-      </w:pPr>
-    </w:p>
-    <w:p>
-      <w:pPr>
-        <w:rPr>
-          <w:lang w:val="en-US"/>
-        </w:rPr>
-      </w:pPr>
-    </w:p>
-    <w:p>
-      <w:pPr>
-        <w:rPr>
-          <w:lang w:val="en-US"/>
-        </w:rPr>
-      </w:pPr>
-    </w:p>
-    <w:p>
-      <w:pPr>
-        <w:rPr>
-          <w:lang w:val="en-US"/>
-        </w:rPr>
-      </w:pPr>
-    </w:p>
-    <w:p>
-      <w:pPr>
-        <w:rPr>
-          <w:lang w:val="en-US"/>
-        </w:rPr>
-      </w:pPr>
-    </w:p>
-    <w:p>
-      <w:pPr>
-        <w:rPr>
-          <w:lang w:val="en-US"/>
-        </w:rPr>
-      </w:pPr>
-    </w:p>
-    <w:p>
-      <w:pPr>
-        <w:rPr>
-          <w:lang w:val="en-US"/>
-        </w:rPr>
-      </w:pPr>
-    </w:p>
-    <w:p>
-      <w:pPr>
-        <w:rPr>
-          <w:lang w:val="en-US"/>
-        </w:rPr>
-      </w:pPr>
-    </w:p>
-    <w:p>
-      <w:pPr>
-        <w:rPr>
-          <w:lang w:val="en-US"/>
-        </w:rPr>
-      </w:pPr>
-    </w:p>
-    <w:p>
-      <w:pPr>
-        <w:rPr>
-          <w:lang w:val="en-US"/>
-        </w:rPr>
-      </w:pPr>
-    </w:p>
-    <w:p>
-      <w:pPr>
-        <w:rPr>
-          <w:lang w:val="en-US"/>
-        </w:rPr>
-      </w:pPr>
-    </w:p>
-    <w:p>
-      <w:pPr>
         <w:pStyle w:val="Kop1"/>
         <w:rPr>
           <w:lang w:val="nl"/>
         </w:rPr>
       </w:pPr>
-      <w:bookmarkStart w:id="17" w:name="_Toc463594393"/>
+      <w:bookmarkStart w:id="17" w:name="_Toc463803115"/>
       <w:r>
         <w:rPr>
           <w:lang w:val="nl"/>
@@ -3721,12 +3930,18 @@
           <w:lang w:val="nl"/>
         </w:rPr>
       </w:pPr>
-      <w:bookmarkStart w:id="18" w:name="_Toc463594394"/>
+      <w:bookmarkStart w:id="18" w:name="_Toc463803116"/>
       <w:r>
         <w:rPr>
           <w:lang w:val="nl"/>
         </w:rPr>
         <w:t>Settings</w:t>
+      </w:r>
+      <w:r>
+        <w:rPr>
+          <w:lang w:val="nl"/>
+        </w:rPr>
+        <w:t xml:space="preserve"> (android)</w:t>
       </w:r>
       <w:bookmarkEnd w:id="18"/>
     </w:p>
@@ -3742,10 +3957,10 @@
         </w:rPr>
         <w:lastRenderedPageBreak/>
         <w:drawing>
-          <wp:inline distT="0" distB="0" distL="0" distR="0" wp14:anchorId="608F0A25" wp14:editId="6A8524E0">
-            <wp:extent cx="2678373" cy="5250180"/>
-            <wp:effectExtent l="0" t="0" r="8255" b="7620"/>
-            <wp:docPr id="3" name="Afbeelding 3"/>
+          <wp:inline distT="0" distB="0" distL="0" distR="0" wp14:anchorId="6D184534" wp14:editId="5723C65D">
+            <wp:extent cx="2638425" cy="5248275"/>
+            <wp:effectExtent l="0" t="0" r="9525" b="9525"/>
+            <wp:docPr id="1" name="Afbeelding 1"/>
             <wp:cNvGraphicFramePr>
               <a:graphicFrameLocks xmlns:a="http://schemas.openxmlformats.org/drawingml/2006/main" noChangeAspect="1"/>
             </wp:cNvGraphicFramePr>
@@ -3753,7 +3968,7 @@
               <a:graphicData uri="http://schemas.openxmlformats.org/drawingml/2006/picture">
                 <pic:pic xmlns:pic="http://schemas.openxmlformats.org/drawingml/2006/picture">
                   <pic:nvPicPr>
-                    <pic:cNvPr id="3" name="MockupSettings.png"/>
+                    <pic:cNvPr id="1" name="settings.png"/>
                     <pic:cNvPicPr/>
                   </pic:nvPicPr>
                   <pic:blipFill>
@@ -3771,7 +3986,7 @@
                   <pic:spPr>
                     <a:xfrm>
                       <a:off x="0" y="0"/>
-                      <a:ext cx="2682386" cy="5258046"/>
+                      <a:ext cx="2638425" cy="5248275"/>
                     </a:xfrm>
                     <a:prstGeom prst="rect">
                       <a:avLst/>
@@ -3814,28 +4029,57 @@
     </w:p>
     <w:p>
       <w:pPr>
+        <w:rPr>
+          <w:lang w:val="nl"/>
+        </w:rPr>
+      </w:pPr>
+    </w:p>
+    <w:p>
+      <w:pPr>
+        <w:rPr>
+          <w:lang w:val="nl"/>
+        </w:rPr>
+      </w:pPr>
+    </w:p>
+    <w:p>
+      <w:pPr>
+        <w:rPr>
+          <w:lang w:val="nl"/>
+        </w:rPr>
+      </w:pPr>
+    </w:p>
+    <w:p>
+      <w:pPr>
+        <w:rPr>
+          <w:lang w:val="nl"/>
+        </w:rPr>
+      </w:pPr>
+    </w:p>
+    <w:p>
+      <w:pPr>
         <w:pStyle w:val="Kop2"/>
         <w:rPr>
           <w:lang w:val="nl"/>
         </w:rPr>
       </w:pPr>
-      <w:bookmarkStart w:id="19" w:name="_Toc463594395"/>
+      <w:bookmarkStart w:id="19" w:name="_Toc463803117"/>
       <w:r>
         <w:rPr>
           <w:lang w:val="nl"/>
         </w:rPr>
         <w:t>Camera</w:t>
       </w:r>
+      <w:r>
+        <w:rPr>
+          <w:lang w:val="nl"/>
+        </w:rPr>
+        <w:t xml:space="preserve"> (android)</w:t>
+      </w:r>
       <w:bookmarkEnd w:id="19"/>
     </w:p>
     <w:p>
       <w:pPr>
-        <w:pStyle w:val="Lijstalinea"/>
-        <w:ind w:left="0"/>
-        <w:rPr>
-          <w:rFonts w:ascii="Arial" w:hAnsi="Arial" w:cs="Arial"/>
-          <w:i/>
-          <w:sz w:val="20"/>
+        <w:rPr>
           <w:lang w:val="nl"/>
         </w:rPr>
       </w:pPr>
@@ -3845,10 +4089,10 @@
         </w:rPr>
         <w:lastRenderedPageBreak/>
         <w:drawing>
-          <wp:inline distT="0" distB="0" distL="0" distR="0" wp14:anchorId="10E493BF" wp14:editId="2C04CF38">
-            <wp:extent cx="2860675" cy="5623560"/>
-            <wp:effectExtent l="0" t="0" r="0" b="0"/>
-            <wp:docPr id="2" name="Afbeelding 2"/>
+          <wp:inline distT="0" distB="0" distL="0" distR="0" wp14:anchorId="127DBBF9" wp14:editId="7CA0FF4B">
+            <wp:extent cx="2571750" cy="5229225"/>
+            <wp:effectExtent l="0" t="0" r="0" b="9525"/>
+            <wp:docPr id="5" name="Afbeelding 5"/>
             <wp:cNvGraphicFramePr>
               <a:graphicFrameLocks xmlns:a="http://schemas.openxmlformats.org/drawingml/2006/main" noChangeAspect="1"/>
             </wp:cNvGraphicFramePr>
@@ -3856,7 +4100,7 @@
               <a:graphicData uri="http://schemas.openxmlformats.org/drawingml/2006/picture">
                 <pic:pic xmlns:pic="http://schemas.openxmlformats.org/drawingml/2006/picture">
                   <pic:nvPicPr>
-                    <pic:cNvPr id="2" name="MockupCamera.png"/>
+                    <pic:cNvPr id="5" name="camera.png"/>
                     <pic:cNvPicPr/>
                   </pic:nvPicPr>
                   <pic:blipFill>
@@ -3874,7 +4118,7 @@
                   <pic:spPr>
                     <a:xfrm>
                       <a:off x="0" y="0"/>
-                      <a:ext cx="2860675" cy="5623560"/>
+                      <a:ext cx="2571750" cy="5229225"/>
                     </a:xfrm>
                     <a:prstGeom prst="rect">
                       <a:avLst/>
@@ -3901,19 +4145,746 @@
     </w:p>
     <w:p>
       <w:pPr>
+        <w:pStyle w:val="Lijstalinea"/>
+        <w:ind w:left="0"/>
+        <w:rPr>
+          <w:rFonts w:ascii="Arial" w:hAnsi="Arial" w:cs="Arial"/>
+          <w:i/>
+          <w:sz w:val="20"/>
+          <w:lang w:val="nl"/>
+        </w:rPr>
+      </w:pPr>
+    </w:p>
+    <w:p>
+      <w:pPr>
+        <w:pStyle w:val="Lijstalinea"/>
+        <w:ind w:left="0"/>
+        <w:rPr>
+          <w:rFonts w:ascii="Arial" w:hAnsi="Arial" w:cs="Arial"/>
+          <w:i/>
+          <w:sz w:val="20"/>
+          <w:lang w:val="nl"/>
+        </w:rPr>
+      </w:pPr>
+    </w:p>
+    <w:p>
+      <w:pPr>
+        <w:pStyle w:val="Lijstalinea"/>
+        <w:ind w:left="0"/>
+        <w:rPr>
+          <w:rFonts w:ascii="Arial" w:hAnsi="Arial" w:cs="Arial"/>
+          <w:i/>
+          <w:sz w:val="20"/>
+          <w:lang w:val="nl"/>
+        </w:rPr>
+      </w:pPr>
+    </w:p>
+    <w:p>
+      <w:pPr>
+        <w:pStyle w:val="Lijstalinea"/>
+        <w:ind w:left="0"/>
+        <w:rPr>
+          <w:rFonts w:ascii="Arial" w:hAnsi="Arial" w:cs="Arial"/>
+          <w:i/>
+          <w:sz w:val="20"/>
+          <w:lang w:val="nl"/>
+        </w:rPr>
+      </w:pPr>
+    </w:p>
+    <w:p>
+      <w:pPr>
+        <w:pStyle w:val="Lijstalinea"/>
+        <w:ind w:left="0"/>
+        <w:rPr>
+          <w:rFonts w:ascii="Arial" w:hAnsi="Arial" w:cs="Arial"/>
+          <w:i/>
+          <w:sz w:val="20"/>
+          <w:lang w:val="nl"/>
+        </w:rPr>
+      </w:pPr>
+    </w:p>
+    <w:p>
+      <w:pPr>
+        <w:pStyle w:val="Lijstalinea"/>
+        <w:ind w:left="0"/>
+        <w:rPr>
+          <w:rFonts w:ascii="Arial" w:hAnsi="Arial" w:cs="Arial"/>
+          <w:i/>
+          <w:sz w:val="20"/>
+          <w:lang w:val="nl"/>
+        </w:rPr>
+      </w:pPr>
+    </w:p>
+    <w:p>
+      <w:pPr>
+        <w:pStyle w:val="Lijstalinea"/>
+        <w:ind w:left="0"/>
+        <w:rPr>
+          <w:rFonts w:ascii="Arial" w:hAnsi="Arial" w:cs="Arial"/>
+          <w:i/>
+          <w:sz w:val="20"/>
+          <w:lang w:val="nl"/>
+        </w:rPr>
+      </w:pPr>
+    </w:p>
+    <w:p>
+      <w:pPr>
+        <w:pStyle w:val="Lijstalinea"/>
+        <w:ind w:left="0"/>
+        <w:rPr>
+          <w:rFonts w:ascii="Arial" w:hAnsi="Arial" w:cs="Arial"/>
+          <w:i/>
+          <w:sz w:val="20"/>
+          <w:lang w:val="nl"/>
+        </w:rPr>
+      </w:pPr>
+    </w:p>
+    <w:p>
+      <w:pPr>
+        <w:pStyle w:val="Lijstalinea"/>
+        <w:ind w:left="0"/>
+        <w:rPr>
+          <w:rFonts w:ascii="Arial" w:hAnsi="Arial" w:cs="Arial"/>
+          <w:i/>
+          <w:sz w:val="20"/>
+          <w:lang w:val="nl"/>
+        </w:rPr>
+      </w:pPr>
+    </w:p>
+    <w:p>
+      <w:pPr>
+        <w:pStyle w:val="Lijstalinea"/>
+        <w:ind w:left="0"/>
+        <w:rPr>
+          <w:rFonts w:ascii="Arial" w:hAnsi="Arial" w:cs="Arial"/>
+          <w:i/>
+          <w:sz w:val="20"/>
+          <w:lang w:val="nl"/>
+        </w:rPr>
+      </w:pPr>
+    </w:p>
+    <w:p>
+      <w:pPr>
+        <w:pStyle w:val="Lijstalinea"/>
+        <w:ind w:left="0"/>
+        <w:rPr>
+          <w:rFonts w:ascii="Arial" w:hAnsi="Arial" w:cs="Arial"/>
+          <w:i/>
+          <w:sz w:val="20"/>
+          <w:lang w:val="nl"/>
+        </w:rPr>
+      </w:pPr>
+    </w:p>
+    <w:p>
+      <w:pPr>
+        <w:pStyle w:val="Lijstalinea"/>
+        <w:ind w:left="0"/>
+        <w:rPr>
+          <w:rFonts w:ascii="Arial" w:hAnsi="Arial" w:cs="Arial"/>
+          <w:i/>
+          <w:sz w:val="20"/>
+          <w:lang w:val="nl"/>
+        </w:rPr>
+      </w:pPr>
+    </w:p>
+    <w:p>
+      <w:pPr>
+        <w:pStyle w:val="Lijstalinea"/>
+        <w:ind w:left="0"/>
+        <w:rPr>
+          <w:rFonts w:ascii="Arial" w:hAnsi="Arial" w:cs="Arial"/>
+          <w:i/>
+          <w:sz w:val="20"/>
+          <w:lang w:val="nl"/>
+        </w:rPr>
+      </w:pPr>
+    </w:p>
+    <w:p>
+      <w:pPr>
+        <w:pStyle w:val="Lijstalinea"/>
+        <w:ind w:left="0"/>
+        <w:rPr>
+          <w:rFonts w:ascii="Arial" w:hAnsi="Arial" w:cs="Arial"/>
+          <w:i/>
+          <w:sz w:val="20"/>
+          <w:lang w:val="nl"/>
+        </w:rPr>
+      </w:pPr>
+    </w:p>
+    <w:p>
+      <w:pPr>
+        <w:pStyle w:val="Lijstalinea"/>
+        <w:ind w:left="0"/>
+        <w:rPr>
+          <w:rFonts w:ascii="Arial" w:hAnsi="Arial" w:cs="Arial"/>
+          <w:i/>
+          <w:sz w:val="20"/>
+          <w:lang w:val="nl"/>
+        </w:rPr>
+      </w:pPr>
+    </w:p>
+    <w:p>
+      <w:pPr>
+        <w:pStyle w:val="Kop2"/>
+        <w:rPr>
+          <w:lang w:val="nl"/>
+        </w:rPr>
+      </w:pPr>
+      <w:bookmarkStart w:id="20" w:name="_Toc463803118"/>
+      <w:r>
+        <w:rPr>
+          <w:lang w:val="nl"/>
+        </w:rPr>
+        <w:lastRenderedPageBreak/>
+        <w:t>Login (android)</w:t>
+      </w:r>
+      <w:bookmarkEnd w:id="20"/>
+    </w:p>
+    <w:p>
+      <w:pPr>
+        <w:rPr>
+          <w:lang w:val="nl"/>
+        </w:rPr>
+      </w:pPr>
+      <w:r>
+        <w:rPr>
+          <w:noProof/>
+        </w:rPr>
+        <w:drawing>
+          <wp:inline distT="0" distB="0" distL="0" distR="0" wp14:anchorId="476ED728" wp14:editId="0240FD91">
+            <wp:extent cx="2533650" cy="5210175"/>
+            <wp:effectExtent l="0" t="0" r="0" b="9525"/>
+            <wp:docPr id="6" name="Afbeelding 6"/>
+            <wp:cNvGraphicFramePr>
+              <a:graphicFrameLocks xmlns:a="http://schemas.openxmlformats.org/drawingml/2006/main" noChangeAspect="1"/>
+            </wp:cNvGraphicFramePr>
+            <a:graphic xmlns:a="http://schemas.openxmlformats.org/drawingml/2006/main">
+              <a:graphicData uri="http://schemas.openxmlformats.org/drawingml/2006/picture">
+                <pic:pic xmlns:pic="http://schemas.openxmlformats.org/drawingml/2006/picture">
+                  <pic:nvPicPr>
+                    <pic:cNvPr id="6" name="login.png"/>
+                    <pic:cNvPicPr/>
+                  </pic:nvPicPr>
+                  <pic:blipFill>
+                    <a:blip r:embed="rId14">
+                      <a:extLst>
+                        <a:ext uri="{28A0092B-C50C-407E-A947-70E740481C1C}">
+                          <a14:useLocalDpi xmlns:a14="http://schemas.microsoft.com/office/drawing/2010/main" val="0"/>
+                        </a:ext>
+                      </a:extLst>
+                    </a:blip>
+                    <a:stretch>
+                      <a:fillRect/>
+                    </a:stretch>
+                  </pic:blipFill>
+                  <pic:spPr>
+                    <a:xfrm>
+                      <a:off x="0" y="0"/>
+                      <a:ext cx="2533650" cy="5210175"/>
+                    </a:xfrm>
+                    <a:prstGeom prst="rect">
+                      <a:avLst/>
+                    </a:prstGeom>
+                  </pic:spPr>
+                </pic:pic>
+              </a:graphicData>
+            </a:graphic>
+          </wp:inline>
+        </w:drawing>
+      </w:r>
+    </w:p>
+    <w:p>
+      <w:pPr>
+        <w:pStyle w:val="Lijstalinea"/>
+        <w:ind w:left="0"/>
+        <w:rPr>
+          <w:rFonts w:ascii="Arial" w:hAnsi="Arial" w:cs="Arial"/>
+          <w:i/>
+          <w:sz w:val="20"/>
+          <w:lang w:val="nl"/>
+        </w:rPr>
+      </w:pPr>
+    </w:p>
+    <w:p>
+      <w:pPr>
+        <w:pStyle w:val="Lijstalinea"/>
+        <w:ind w:left="0"/>
+        <w:rPr>
+          <w:rFonts w:ascii="Arial" w:hAnsi="Arial" w:cs="Arial"/>
+          <w:i/>
+          <w:sz w:val="20"/>
+          <w:lang w:val="nl"/>
+        </w:rPr>
+      </w:pPr>
+    </w:p>
+    <w:p>
+      <w:pPr>
+        <w:pStyle w:val="Lijstalinea"/>
+        <w:ind w:left="0"/>
+        <w:rPr>
+          <w:rFonts w:ascii="Arial" w:hAnsi="Arial" w:cs="Arial"/>
+          <w:i/>
+          <w:sz w:val="20"/>
+          <w:lang w:val="nl"/>
+        </w:rPr>
+      </w:pPr>
+    </w:p>
+    <w:p>
+      <w:pPr>
+        <w:pStyle w:val="Lijstalinea"/>
+        <w:ind w:left="0"/>
+        <w:rPr>
+          <w:rFonts w:ascii="Arial" w:hAnsi="Arial" w:cs="Arial"/>
+          <w:i/>
+          <w:sz w:val="20"/>
+          <w:lang w:val="nl"/>
+        </w:rPr>
+      </w:pPr>
+    </w:p>
+    <w:p>
+      <w:pPr>
+        <w:pStyle w:val="Lijstalinea"/>
+        <w:ind w:left="0"/>
+        <w:rPr>
+          <w:rFonts w:ascii="Arial" w:hAnsi="Arial" w:cs="Arial"/>
+          <w:i/>
+          <w:sz w:val="20"/>
+          <w:lang w:val="nl"/>
+        </w:rPr>
+      </w:pPr>
+    </w:p>
+    <w:p>
+      <w:pPr>
+        <w:pStyle w:val="Lijstalinea"/>
+        <w:ind w:left="0"/>
+        <w:rPr>
+          <w:rFonts w:ascii="Arial" w:hAnsi="Arial" w:cs="Arial"/>
+          <w:i/>
+          <w:sz w:val="20"/>
+          <w:lang w:val="nl"/>
+        </w:rPr>
+      </w:pPr>
+    </w:p>
+    <w:p>
+      <w:pPr>
+        <w:pStyle w:val="Lijstalinea"/>
+        <w:ind w:left="0"/>
+        <w:rPr>
+          <w:rFonts w:ascii="Arial" w:hAnsi="Arial" w:cs="Arial"/>
+          <w:i/>
+          <w:sz w:val="20"/>
+          <w:lang w:val="nl"/>
+        </w:rPr>
+      </w:pPr>
+    </w:p>
+    <w:p>
+      <w:pPr>
+        <w:pStyle w:val="Lijstalinea"/>
+        <w:ind w:left="0"/>
+        <w:rPr>
+          <w:rFonts w:ascii="Arial" w:hAnsi="Arial" w:cs="Arial"/>
+          <w:i/>
+          <w:sz w:val="20"/>
+          <w:lang w:val="nl"/>
+        </w:rPr>
+      </w:pPr>
+    </w:p>
+    <w:p>
+      <w:pPr>
+        <w:pStyle w:val="Lijstalinea"/>
+        <w:ind w:left="0"/>
+        <w:rPr>
+          <w:rFonts w:ascii="Arial" w:hAnsi="Arial" w:cs="Arial"/>
+          <w:i/>
+          <w:sz w:val="20"/>
+          <w:lang w:val="nl"/>
+        </w:rPr>
+      </w:pPr>
+    </w:p>
+    <w:p>
+      <w:pPr>
+        <w:pStyle w:val="Lijstalinea"/>
+        <w:ind w:left="0"/>
+        <w:rPr>
+          <w:rFonts w:ascii="Arial" w:hAnsi="Arial" w:cs="Arial"/>
+          <w:i/>
+          <w:sz w:val="20"/>
+          <w:lang w:val="nl"/>
+        </w:rPr>
+      </w:pPr>
+    </w:p>
+    <w:p>
+      <w:pPr>
+        <w:pStyle w:val="Lijstalinea"/>
+        <w:ind w:left="0"/>
+        <w:rPr>
+          <w:rFonts w:ascii="Arial" w:hAnsi="Arial" w:cs="Arial"/>
+          <w:i/>
+          <w:sz w:val="20"/>
+          <w:lang w:val="nl"/>
+        </w:rPr>
+      </w:pPr>
+    </w:p>
+    <w:p>
+      <w:pPr>
+        <w:pStyle w:val="Lijstalinea"/>
+        <w:ind w:left="0"/>
+        <w:rPr>
+          <w:rFonts w:ascii="Arial" w:hAnsi="Arial" w:cs="Arial"/>
+          <w:i/>
+          <w:sz w:val="20"/>
+          <w:lang w:val="nl"/>
+        </w:rPr>
+      </w:pPr>
+    </w:p>
+    <w:p>
+      <w:pPr>
+        <w:pStyle w:val="Lijstalinea"/>
+        <w:ind w:left="0"/>
+        <w:rPr>
+          <w:rFonts w:ascii="Arial" w:hAnsi="Arial" w:cs="Arial"/>
+          <w:i/>
+          <w:sz w:val="20"/>
+          <w:lang w:val="nl"/>
+        </w:rPr>
+      </w:pPr>
+    </w:p>
+    <w:p>
+      <w:pPr>
+        <w:pStyle w:val="Lijstalinea"/>
+        <w:ind w:left="0"/>
+        <w:rPr>
+          <w:rFonts w:ascii="Arial" w:hAnsi="Arial" w:cs="Arial"/>
+          <w:i/>
+          <w:sz w:val="20"/>
+          <w:lang w:val="nl"/>
+        </w:rPr>
+      </w:pPr>
+    </w:p>
+    <w:p>
+      <w:pPr>
+        <w:pStyle w:val="Lijstalinea"/>
+        <w:ind w:left="0"/>
+        <w:rPr>
+          <w:rFonts w:ascii="Arial" w:hAnsi="Arial" w:cs="Arial"/>
+          <w:i/>
+          <w:sz w:val="20"/>
+          <w:lang w:val="nl"/>
+        </w:rPr>
+      </w:pPr>
+    </w:p>
+    <w:p>
+      <w:pPr>
+        <w:pStyle w:val="Lijstalinea"/>
+        <w:ind w:left="0"/>
+        <w:rPr>
+          <w:rFonts w:ascii="Arial" w:hAnsi="Arial" w:cs="Arial"/>
+          <w:i/>
+          <w:sz w:val="20"/>
+          <w:lang w:val="nl"/>
+        </w:rPr>
+      </w:pPr>
+    </w:p>
+    <w:p>
+      <w:pPr>
+        <w:pStyle w:val="Kop2"/>
+        <w:rPr>
+          <w:lang w:val="nl"/>
+        </w:rPr>
+      </w:pPr>
+      <w:bookmarkStart w:id="21" w:name="_Toc463803119"/>
+      <w:r>
+        <w:rPr>
+          <w:lang w:val="nl"/>
+        </w:rPr>
+        <w:lastRenderedPageBreak/>
+        <w:t>Login(web)</w:t>
+      </w:r>
+      <w:bookmarkEnd w:id="21"/>
+    </w:p>
+    <w:p>
+      <w:pPr>
+        <w:rPr>
+          <w:lang w:val="nl"/>
+        </w:rPr>
+      </w:pPr>
+      <w:r>
+        <w:rPr>
+          <w:noProof/>
+        </w:rPr>
+        <w:drawing>
+          <wp:inline distT="0" distB="0" distL="0" distR="0" wp14:anchorId="124C4399" wp14:editId="12CA0699">
+            <wp:extent cx="4542574" cy="3619500"/>
+            <wp:effectExtent l="0" t="0" r="0" b="0"/>
+            <wp:docPr id="8" name="Afbeelding 8"/>
+            <wp:cNvGraphicFramePr>
+              <a:graphicFrameLocks xmlns:a="http://schemas.openxmlformats.org/drawingml/2006/main" noChangeAspect="1"/>
+            </wp:cNvGraphicFramePr>
+            <a:graphic xmlns:a="http://schemas.openxmlformats.org/drawingml/2006/main">
+              <a:graphicData uri="http://schemas.openxmlformats.org/drawingml/2006/picture">
+                <pic:pic xmlns:pic="http://schemas.openxmlformats.org/drawingml/2006/picture">
+                  <pic:nvPicPr>
+                    <pic:cNvPr id="8" name="resultaten.png"/>
+                    <pic:cNvPicPr/>
+                  </pic:nvPicPr>
+                  <pic:blipFill>
+                    <a:blip r:embed="rId15">
+                      <a:extLst>
+                        <a:ext uri="{28A0092B-C50C-407E-A947-70E740481C1C}">
+                          <a14:useLocalDpi xmlns:a14="http://schemas.microsoft.com/office/drawing/2010/main" val="0"/>
+                        </a:ext>
+                      </a:extLst>
+                    </a:blip>
+                    <a:stretch>
+                      <a:fillRect/>
+                    </a:stretch>
+                  </pic:blipFill>
+                  <pic:spPr>
+                    <a:xfrm>
+                      <a:off x="0" y="0"/>
+                      <a:ext cx="4545699" cy="3621990"/>
+                    </a:xfrm>
+                    <a:prstGeom prst="rect">
+                      <a:avLst/>
+                    </a:prstGeom>
+                  </pic:spPr>
+                </pic:pic>
+              </a:graphicData>
+            </a:graphic>
+          </wp:inline>
+        </w:drawing>
+      </w:r>
+    </w:p>
+    <w:p>
+      <w:pPr>
+        <w:pStyle w:val="Kop2"/>
+        <w:rPr>
+          <w:lang w:val="nl"/>
+        </w:rPr>
+      </w:pPr>
+      <w:bookmarkStart w:id="22" w:name="_Toc463803120"/>
+      <w:r>
+        <w:rPr>
+          <w:lang w:val="nl"/>
+        </w:rPr>
+        <w:t>Resultaten (web)</w:t>
+      </w:r>
+      <w:bookmarkEnd w:id="22"/>
+    </w:p>
+    <w:p>
+      <w:pPr>
+        <w:rPr>
+          <w:lang w:val="nl"/>
+        </w:rPr>
+      </w:pPr>
+      <w:r>
+        <w:rPr>
+          <w:noProof/>
+        </w:rPr>
+        <w:drawing>
+          <wp:inline distT="0" distB="0" distL="0" distR="0" wp14:anchorId="6B6BE708" wp14:editId="258B1ABD">
+            <wp:extent cx="4505325" cy="3624476"/>
+            <wp:effectExtent l="0" t="0" r="0" b="0"/>
+            <wp:docPr id="7" name="Afbeelding 7"/>
+            <wp:cNvGraphicFramePr>
+              <a:graphicFrameLocks xmlns:a="http://schemas.openxmlformats.org/drawingml/2006/main" noChangeAspect="1"/>
+            </wp:cNvGraphicFramePr>
+            <a:graphic xmlns:a="http://schemas.openxmlformats.org/drawingml/2006/main">
+              <a:graphicData uri="http://schemas.openxmlformats.org/drawingml/2006/picture">
+                <pic:pic xmlns:pic="http://schemas.openxmlformats.org/drawingml/2006/picture">
+                  <pic:nvPicPr>
+                    <pic:cNvPr id="7" name="login.png"/>
+                    <pic:cNvPicPr/>
+                  </pic:nvPicPr>
+                  <pic:blipFill>
+                    <a:blip r:embed="rId16">
+                      <a:extLst>
+                        <a:ext uri="{28A0092B-C50C-407E-A947-70E740481C1C}">
+                          <a14:useLocalDpi xmlns:a14="http://schemas.microsoft.com/office/drawing/2010/main" val="0"/>
+                        </a:ext>
+                      </a:extLst>
+                    </a:blip>
+                    <a:stretch>
+                      <a:fillRect/>
+                    </a:stretch>
+                  </pic:blipFill>
+                  <pic:spPr>
+                    <a:xfrm>
+                      <a:off x="0" y="0"/>
+                      <a:ext cx="4508350" cy="3626909"/>
+                    </a:xfrm>
+                    <a:prstGeom prst="rect">
+                      <a:avLst/>
+                    </a:prstGeom>
+                  </pic:spPr>
+                </pic:pic>
+              </a:graphicData>
+            </a:graphic>
+          </wp:inline>
+        </w:drawing>
+      </w:r>
+    </w:p>
+    <w:p>
+      <w:pPr>
+        <w:rPr>
+          <w:lang w:val="nl"/>
+        </w:rPr>
+      </w:pPr>
+    </w:p>
+    <w:p>
+      <w:pPr>
+        <w:pStyle w:val="Kop2"/>
+        <w:rPr>
+          <w:lang w:val="nl"/>
+        </w:rPr>
+      </w:pPr>
+      <w:bookmarkStart w:id="23" w:name="_Toc463803121"/>
+      <w:r>
+        <w:rPr>
+          <w:lang w:val="nl"/>
+        </w:rPr>
+        <w:lastRenderedPageBreak/>
+        <w:t>Les beginnen (web)</w:t>
+      </w:r>
+      <w:bookmarkEnd w:id="23"/>
+    </w:p>
+    <w:p>
+      <w:pPr>
+        <w:rPr>
+          <w:lang w:val="nl"/>
+        </w:rPr>
+      </w:pPr>
+      <w:r>
+        <w:rPr>
+          <w:noProof/>
+        </w:rPr>
+        <w:drawing>
+          <wp:inline distT="0" distB="0" distL="0" distR="0" wp14:anchorId="648D8FD0" wp14:editId="25D2FF86">
+            <wp:extent cx="4514850" cy="3635998"/>
+            <wp:effectExtent l="0" t="0" r="0" b="3175"/>
+            <wp:docPr id="9" name="Afbeelding 9"/>
+            <wp:cNvGraphicFramePr>
+              <a:graphicFrameLocks xmlns:a="http://schemas.openxmlformats.org/drawingml/2006/main" noChangeAspect="1"/>
+            </wp:cNvGraphicFramePr>
+            <a:graphic xmlns:a="http://schemas.openxmlformats.org/drawingml/2006/main">
+              <a:graphicData uri="http://schemas.openxmlformats.org/drawingml/2006/picture">
+                <pic:pic xmlns:pic="http://schemas.openxmlformats.org/drawingml/2006/picture">
+                  <pic:nvPicPr>
+                    <pic:cNvPr id="9" name="StartLesson.png"/>
+                    <pic:cNvPicPr/>
+                  </pic:nvPicPr>
+                  <pic:blipFill>
+                    <a:blip r:embed="rId17">
+                      <a:extLst>
+                        <a:ext uri="{28A0092B-C50C-407E-A947-70E740481C1C}">
+                          <a14:useLocalDpi xmlns:a14="http://schemas.microsoft.com/office/drawing/2010/main" val="0"/>
+                        </a:ext>
+                      </a:extLst>
+                    </a:blip>
+                    <a:stretch>
+                      <a:fillRect/>
+                    </a:stretch>
+                  </pic:blipFill>
+                  <pic:spPr>
+                    <a:xfrm>
+                      <a:off x="0" y="0"/>
+                      <a:ext cx="4518053" cy="3638577"/>
+                    </a:xfrm>
+                    <a:prstGeom prst="rect">
+                      <a:avLst/>
+                    </a:prstGeom>
+                  </pic:spPr>
+                </pic:pic>
+              </a:graphicData>
+            </a:graphic>
+          </wp:inline>
+        </w:drawing>
+      </w:r>
+    </w:p>
+    <w:p>
+      <w:pPr>
+        <w:pStyle w:val="Kop2"/>
+        <w:rPr>
+          <w:lang w:val="nl"/>
+        </w:rPr>
+      </w:pPr>
+      <w:bookmarkStart w:id="24" w:name="_Toc463803122"/>
+      <w:r>
+        <w:rPr>
+          <w:lang w:val="nl"/>
+        </w:rPr>
+        <w:t>Les voorbereiden (web)</w:t>
+      </w:r>
+      <w:bookmarkEnd w:id="24"/>
+    </w:p>
+    <w:p>
+      <w:pPr>
+        <w:rPr>
+          <w:lang w:val="nl"/>
+        </w:rPr>
+      </w:pPr>
+      <w:r>
+        <w:rPr>
+          <w:noProof/>
+        </w:rPr>
+        <w:drawing>
+          <wp:inline distT="0" distB="0" distL="0" distR="0" wp14:anchorId="2AA16CCE" wp14:editId="0DD7EC5C">
+            <wp:extent cx="4610100" cy="3278505"/>
+            <wp:effectExtent l="0" t="0" r="0" b="0"/>
+            <wp:docPr id="10" name="Afbeelding 10"/>
+            <wp:cNvGraphicFramePr>
+              <a:graphicFrameLocks xmlns:a="http://schemas.openxmlformats.org/drawingml/2006/main" noChangeAspect="1"/>
+            </wp:cNvGraphicFramePr>
+            <a:graphic xmlns:a="http://schemas.openxmlformats.org/drawingml/2006/main">
+              <a:graphicData uri="http://schemas.openxmlformats.org/drawingml/2006/picture">
+                <pic:pic xmlns:pic="http://schemas.openxmlformats.org/drawingml/2006/picture">
+                  <pic:nvPicPr>
+                    <pic:cNvPr id="10" name="vragenlijst.png"/>
+                    <pic:cNvPicPr/>
+                  </pic:nvPicPr>
+                  <pic:blipFill>
+                    <a:blip r:embed="rId18">
+                      <a:extLst>
+                        <a:ext uri="{28A0092B-C50C-407E-A947-70E740481C1C}">
+                          <a14:useLocalDpi xmlns:a14="http://schemas.microsoft.com/office/drawing/2010/main" val="0"/>
+                        </a:ext>
+                      </a:extLst>
+                    </a:blip>
+                    <a:stretch>
+                      <a:fillRect/>
+                    </a:stretch>
+                  </pic:blipFill>
+                  <pic:spPr>
+                    <a:xfrm>
+                      <a:off x="0" y="0"/>
+                      <a:ext cx="4610832" cy="3279026"/>
+                    </a:xfrm>
+                    <a:prstGeom prst="rect">
+                      <a:avLst/>
+                    </a:prstGeom>
+                  </pic:spPr>
+                </pic:pic>
+              </a:graphicData>
+            </a:graphic>
+          </wp:inline>
+        </w:drawing>
+      </w:r>
+    </w:p>
+    <w:p>
+      <w:pPr>
         <w:pStyle w:val="Kop1"/>
         <w:rPr>
           <w:lang w:val="nl"/>
         </w:rPr>
       </w:pPr>
-      <w:bookmarkStart w:id="20" w:name="_Toc463594396"/>
+      <w:bookmarkStart w:id="25" w:name="_Toc463803123"/>
       <w:r>
         <w:rPr>
           <w:lang w:val="nl"/>
         </w:rPr>
         <w:t>Links</w:t>
       </w:r>
-      <w:bookmarkEnd w:id="20"/>
+      <w:bookmarkEnd w:id="25"/>
     </w:p>
     <w:p>
       <w:pPr>
@@ -3931,8 +4902,8 @@
       <w:proofErr w:type="gramEnd"/>
     </w:p>
     <w:sectPr>
-      <w:footerReference w:type="even" r:id="rId14"/>
-      <w:footerReference w:type="default" r:id="rId15"/>
+      <w:footerReference w:type="even" r:id="rId19"/>
+      <w:footerReference w:type="default" r:id="rId20"/>
       <w:pgSz w:w="12240" w:h="15840" w:code="1"/>
       <w:pgMar w:top="1440" w:right="1440" w:bottom="1440" w:left="1440" w:header="720" w:footer="720" w:gutter="0"/>
       <w:pgNumType w:start="0"/>
@@ -4416,7 +5387,7 @@
                               <w:sz w:val="40"/>
                               <w:szCs w:val="40"/>
                             </w:rPr>
-                            <w:t>4</w:t>
+                            <w:t>10</w:t>
                           </w:r>
                           <w:r>
                             <w:rPr>
@@ -4476,7 +5447,7 @@
                         <w:sz w:val="40"/>
                         <w:szCs w:val="40"/>
                       </w:rPr>
-                      <w:t>4</w:t>
+                      <w:t>10</w:t>
                     </w:r>
                     <w:r>
                       <w:rPr>
@@ -4953,7 +5924,7 @@
                               <w:sz w:val="40"/>
                               <w:szCs w:val="40"/>
                             </w:rPr>
-                            <w:t>5</w:t>
+                            <w:t>11</w:t>
                           </w:r>
                           <w:r>
                             <w:rPr>
@@ -5013,7 +5984,7 @@
                         <w:sz w:val="40"/>
                         <w:szCs w:val="40"/>
                       </w:rPr>
-                      <w:t>5</w:t>
+                      <w:t>11</w:t>
                     </w:r>
                     <w:r>
                       <w:rPr>
@@ -6983,6 +7954,8 @@
     <w:rsid w:val="00E05E88"/>
     <w:rsid w:val="00E66641"/>
     <w:rsid w:val="00EB2D2B"/>
+    <w:rsid w:val="00F05914"/>
+    <w:rsid w:val="00FB3551"/>
     <w:rsid w:val="00FD783B"/>
   </w:rsids>
   <m:mathPr>
@@ -7890,7 +8863,7 @@
 </file>
 
 <file path=customXml/itemProps4.xml><?xml version="1.0" encoding="utf-8"?>
-<ds:datastoreItem xmlns:ds="http://schemas.openxmlformats.org/officeDocument/2006/customXml" ds:itemID="{3CDB4760-DB84-4725-97CF-E2D916BE44EC}">
+<ds:datastoreItem xmlns:ds="http://schemas.openxmlformats.org/officeDocument/2006/customXml" ds:itemID="{0AB5F958-8955-449F-861E-0CEC6AC4744A}">
   <ds:schemaRefs>
     <ds:schemaRef ds:uri="http://schemas.openxmlformats.org/officeDocument/2006/bibliography"/>
   </ds:schemaRefs>

</xml_diff>